<commit_message>
Introduction and algorithm explanation
</commit_message>
<xml_diff>
--- a/The Traveling Salesman Problem.docx
+++ b/The Traveling Salesman Problem.docx
@@ -86,7 +86,7 @@
           <w:b/>
           <w:sz w:val="28"/>
         </w:rPr>
-        <w:t>Gregory</w:t>
+        <w:t xml:space="preserve">Gregory </w:t>
       </w:r>
       <w:r>
         <w:rPr>
@@ -94,7 +94,7 @@
           <w:b/>
           <w:sz w:val="28"/>
         </w:rPr>
-        <w:t xml:space="preserve"> </w:t>
+        <w:t>S</w:t>
       </w:r>
       <w:r>
         <w:rPr>
@@ -102,39 +102,7 @@
           <w:b/>
           <w:sz w:val="28"/>
         </w:rPr>
-        <w:t>S</w:t>
-      </w:r>
-      <w:r>
-        <w:rPr>
-          <w:rFonts w:ascii="Times New Roman" w:hAnsi="Times New Roman" w:cs="Times New Roman"/>
-          <w:b/>
-          <w:sz w:val="28"/>
-        </w:rPr>
-        <w:t xml:space="preserve">, </w:t>
-      </w:r>
-      <w:r>
-        <w:rPr>
-          <w:rFonts w:ascii="Times New Roman" w:hAnsi="Times New Roman" w:cs="Times New Roman"/>
-          <w:b/>
-          <w:sz w:val="28"/>
-        </w:rPr>
-        <w:t>Justin</w:t>
-      </w:r>
-      <w:r>
-        <w:rPr>
-          <w:rFonts w:ascii="Times New Roman" w:hAnsi="Times New Roman" w:cs="Times New Roman"/>
-          <w:b/>
-          <w:sz w:val="28"/>
-        </w:rPr>
-        <w:t xml:space="preserve"> </w:t>
-      </w:r>
-      <w:r>
-        <w:rPr>
-          <w:rFonts w:ascii="Times New Roman" w:hAnsi="Times New Roman" w:cs="Times New Roman"/>
-          <w:b/>
-          <w:sz w:val="28"/>
-        </w:rPr>
-        <w:t>S</w:t>
+        <w:t>, Justin S</w:t>
       </w:r>
       <w:r>
         <w:rPr>
@@ -439,30 +407,101 @@
     </w:p>
     <w:p>
       <w:pPr>
+        <w:rPr>
+          <w:rFonts w:ascii="Times New Roman" w:hAnsi="Times New Roman" w:cs="Times New Roman"/>
+        </w:rPr>
+      </w:pPr>
+      <w:r>
+        <w:rPr>
+          <w:rFonts w:ascii="Times New Roman" w:hAnsi="Times New Roman" w:cs="Times New Roman"/>
+        </w:rPr>
+        <w:t>Mathematicians and Computer Scientists alike are aware of the Traveling Salesman Problem. It is well-studied, and its existence has even affected pop culture</w:t>
+      </w:r>
+      <w:r>
+        <w:rPr>
+          <w:rFonts w:ascii="Times New Roman" w:hAnsi="Times New Roman" w:cs="Times New Roman"/>
+        </w:rPr>
+        <w:t>.</w:t>
+      </w:r>
+      <w:r>
+        <w:rPr>
+          <w:rStyle w:val="EndnoteReference"/>
+          <w:rFonts w:ascii="Times New Roman" w:hAnsi="Times New Roman" w:cs="Times New Roman"/>
+        </w:rPr>
+        <w:endnoteReference w:id="1"/>
+      </w:r>
+    </w:p>
+    <w:p>
+      <w:pPr>
+        <w:rPr>
+          <w:rFonts w:ascii="Times New Roman" w:hAnsi="Times New Roman" w:cs="Times New Roman"/>
+        </w:rPr>
+      </w:pPr>
+      <w:r>
+        <w:rPr>
+          <w:rFonts w:ascii="Times New Roman" w:hAnsi="Times New Roman" w:cs="Times New Roman"/>
+        </w:rPr>
+        <w:t xml:space="preserve">There are </w:t>
+      </w:r>
+      <w:r>
+        <w:rPr>
+          <w:rFonts w:ascii="Times New Roman" w:hAnsi="Times New Roman" w:cs="Times New Roman"/>
+        </w:rPr>
+        <w:t>many algorithm</w:t>
+      </w:r>
+      <w:r>
+        <w:rPr>
+          <w:rFonts w:ascii="Times New Roman" w:hAnsi="Times New Roman" w:cs="Times New Roman"/>
+        </w:rPr>
+        <w:t xml:space="preserve"> optimization models used to solve TSP, and there is a subset of these </w:t>
+      </w:r>
+      <w:r>
+        <w:rPr>
+          <w:rFonts w:ascii="Times New Roman" w:hAnsi="Times New Roman" w:cs="Times New Roman"/>
+        </w:rPr>
+        <w:t>derived from observation of ant behavior. These Ant Colony Optimization Algorithms (ACO), or “ant algorithms,” exploit the behavior of ants to coordinate artificial agents to solve computational problems. The ant colony is a distributed system wherein the whole colony is capable of solving complex tasks that are impossible for a single ant to solve.</w:t>
+      </w:r>
+    </w:p>
+    <w:p>
+      <w:pPr>
+        <w:rPr>
+          <w:rFonts w:ascii="Times New Roman" w:hAnsi="Times New Roman" w:cs="Times New Roman"/>
+        </w:rPr>
+      </w:pPr>
+      <w:r>
+        <w:rPr>
+          <w:rFonts w:ascii="Times New Roman" w:hAnsi="Times New Roman" w:cs="Times New Roman"/>
+        </w:rPr>
+        <w:t xml:space="preserve">Ants have limited vision, and some species are completely blind. Their primary means of communication is through stigmergy, which is “a </w:t>
+      </w:r>
+      <w:r>
+        <w:rPr>
+          <w:rFonts w:ascii="Times New Roman" w:hAnsi="Times New Roman" w:cs="Times New Roman"/>
+        </w:rPr>
+        <w:lastRenderedPageBreak/>
+        <w:t>form of indirect communication mediated by modifications to the environment.”</w:t>
+      </w:r>
+      <w:r>
+        <w:rPr>
+          <w:rStyle w:val="EndnoteReference"/>
+          <w:rFonts w:ascii="Times New Roman" w:hAnsi="Times New Roman" w:cs="Times New Roman"/>
+        </w:rPr>
+        <w:endnoteReference w:id="2"/>
+      </w:r>
+      <w:r>
+        <w:rPr>
+          <w:rFonts w:ascii="Times New Roman" w:hAnsi="Times New Roman" w:cs="Times New Roman"/>
+        </w:rPr>
+        <w:t xml:space="preserve"> When searching for food, ants achieve this by leaving a trail of special chemical signals. Other ants detect these chemical signals, called pheromones, and can follow the path to a food source. These pheromones slowly break down; consequently, there is a direct correlation between the strength of the pheromone trail and the frequency of travel. In other words, less-traveled paths disappear and optimal paths persist. In absence of any pheromone trails, ants tend to wander randomly in search of food. Even with trails, ants will still deviate on occasion, and this may result in a more optimal path.</w:t>
+      </w:r>
+    </w:p>
+    <w:p>
+      <w:pPr>
         <w:jc w:val="center"/>
         <w:rPr>
           <w:rFonts w:ascii="Times New Roman" w:hAnsi="Times New Roman" w:cs="Times New Roman"/>
         </w:rPr>
       </w:pPr>
-      <w:r>
-        <w:rPr>
-          <w:rFonts w:ascii="Times New Roman" w:hAnsi="Times New Roman" w:cs="Times New Roman"/>
-        </w:rPr>
-        <w:t>Mathematicians and Computer Scientists alike are aware of the Traveling Salesman Problem. It is well-studied, and its existence has even affected pop culture in several ways</w:t>
-      </w:r>
-      <w:r>
-        <w:rPr>
-          <w:rFonts w:ascii="Times New Roman" w:hAnsi="Times New Roman" w:cs="Times New Roman"/>
-        </w:rPr>
-        <w:t>.</w:t>
-      </w:r>
-      <w:r>
-        <w:rPr>
-          <w:rStyle w:val="EndnoteReference"/>
-          <w:rFonts w:ascii="Times New Roman" w:hAnsi="Times New Roman" w:cs="Times New Roman"/>
-        </w:rPr>
-        <w:endnoteReference w:id="1"/>
-      </w:r>
     </w:p>
     <w:p>
       <w:pPr>
@@ -502,8 +541,120 @@
         <w:rPr>
           <w:rFonts w:ascii="Times New Roman" w:hAnsi="Times New Roman" w:cs="Times New Roman"/>
         </w:rPr>
-        <w:t>Lorem</w:t>
-      </w:r>
+        <w:t>We imple</w:t>
+      </w:r>
+      <w:r>
+        <w:rPr>
+          <w:rFonts w:ascii="Times New Roman" w:hAnsi="Times New Roman" w:cs="Times New Roman"/>
+        </w:rPr>
+        <w:t xml:space="preserve">mented a modified version of </w:t>
+      </w:r>
+      <w:r>
+        <w:rPr>
+          <w:rFonts w:ascii="Times New Roman" w:hAnsi="Times New Roman" w:cs="Times New Roman"/>
+        </w:rPr>
+        <w:t>the ACO</w:t>
+      </w:r>
+      <w:r>
+        <w:rPr>
+          <w:rFonts w:ascii="Times New Roman" w:hAnsi="Times New Roman" w:cs="Times New Roman"/>
+        </w:rPr>
+        <w:t xml:space="preserve"> algorithm. We represent</w:t>
+      </w:r>
+      <w:r>
+        <w:rPr>
+          <w:rFonts w:ascii="Times New Roman" w:hAnsi="Times New Roman" w:cs="Times New Roman"/>
+        </w:rPr>
+        <w:t xml:space="preserve"> individual ants </w:t>
+      </w:r>
+      <w:r>
+        <w:rPr>
+          <w:rFonts w:ascii="Times New Roman" w:hAnsi="Times New Roman" w:cs="Times New Roman"/>
+        </w:rPr>
+        <w:t>programmatically</w:t>
+      </w:r>
+      <w:r>
+        <w:rPr>
+          <w:rFonts w:ascii="Times New Roman" w:hAnsi="Times New Roman" w:cs="Times New Roman"/>
+        </w:rPr>
+        <w:t xml:space="preserve"> </w:t>
+      </w:r>
+      <w:r>
+        <w:rPr>
+          <w:rFonts w:ascii="Times New Roman" w:hAnsi="Times New Roman" w:cs="Times New Roman"/>
+        </w:rPr>
+        <w:t xml:space="preserve">and </w:t>
+      </w:r>
+      <w:r>
+        <w:rPr>
+          <w:rFonts w:ascii="Times New Roman" w:hAnsi="Times New Roman" w:cs="Times New Roman"/>
+        </w:rPr>
+        <w:t>simulate the random choices made as each “ant” travels from one node of a graph to another.</w:t>
+      </w:r>
+      <w:r>
+        <w:rPr>
+          <w:rFonts w:ascii="Times New Roman" w:hAnsi="Times New Roman" w:cs="Times New Roman"/>
+        </w:rPr>
+        <w:t xml:space="preserve"> In the context of the solving a TSP, once an ant has i</w:t>
+      </w:r>
+      <w:r>
+        <w:rPr>
+          <w:rFonts w:ascii="Times New Roman" w:hAnsi="Times New Roman" w:cs="Times New Roman"/>
+        </w:rPr>
+        <w:t>dentified a (semi-)optimal path,</w:t>
+      </w:r>
+      <w:r>
+        <w:rPr>
+          <w:rFonts w:ascii="Times New Roman" w:hAnsi="Times New Roman" w:cs="Times New Roman"/>
+        </w:rPr>
+        <w:t xml:space="preserve"> </w:t>
+      </w:r>
+      <w:r>
+        <w:rPr>
+          <w:rFonts w:ascii="Times New Roman" w:hAnsi="Times New Roman" w:cs="Times New Roman"/>
+        </w:rPr>
+        <w:t>this path is marked with pheromones</w:t>
+      </w:r>
+      <w:r>
+        <w:rPr>
+          <w:rFonts w:ascii="Times New Roman" w:hAnsi="Times New Roman" w:cs="Times New Roman"/>
+        </w:rPr>
+        <w:t xml:space="preserve"> by altering the semi-random decision tree used by each ant when determining the next node</w:t>
+      </w:r>
+      <w:r>
+        <w:rPr>
+          <w:rFonts w:ascii="Times New Roman" w:hAnsi="Times New Roman" w:cs="Times New Roman"/>
+        </w:rPr>
+        <w:t xml:space="preserve">. Subsequent iterations of the algorithm cause improvements as future ants avoid less-optimal paths </w:t>
+      </w:r>
+      <w:r>
+        <w:rPr>
+          <w:rFonts w:ascii="Times New Roman" w:hAnsi="Times New Roman" w:cs="Times New Roman"/>
+        </w:rPr>
+        <w:t>and identify more optimal ones.</w:t>
+      </w:r>
+      <w:r>
+        <w:rPr>
+          <w:rFonts w:ascii="Times New Roman" w:hAnsi="Times New Roman" w:cs="Times New Roman"/>
+        </w:rPr>
+        <w:t xml:space="preserve"> </w:t>
+      </w:r>
+      <w:bookmarkStart w:id="0" w:name="_GoBack"/>
+      <w:bookmarkEnd w:id="0"/>
+    </w:p>
+    <w:p>
+      <w:pPr>
+        <w:rPr>
+          <w:rFonts w:ascii="Times New Roman" w:hAnsi="Times New Roman" w:cs="Times New Roman"/>
+        </w:rPr>
+      </w:pPr>
+    </w:p>
+    <w:p>
+      <w:pPr>
+        <w:rPr>
+          <w:rFonts w:ascii="Times New Roman" w:hAnsi="Times New Roman" w:cs="Times New Roman"/>
+        </w:rPr>
+      </w:pPr>
     </w:p>
     <w:p>
       <w:pPr>
@@ -535,6 +686,7 @@
         <w:rPr>
           <w:rFonts w:ascii="Times New Roman" w:hAnsi="Times New Roman" w:cs="Times New Roman"/>
         </w:rPr>
+        <w:lastRenderedPageBreak/>
         <w:t>Lorem</w:t>
       </w:r>
     </w:p>
@@ -822,8 +974,6 @@
           <w:rFonts w:ascii="Times New Roman" w:hAnsi="Times New Roman" w:cs="Times New Roman"/>
         </w:rPr>
       </w:pPr>
-      <w:bookmarkStart w:id="0" w:name="_GoBack"/>
-      <w:bookmarkEnd w:id="0"/>
     </w:p>
     <w:p>
       <w:pPr>
@@ -984,6 +1134,37 @@
       </w:r>
       <w:r>
         <w:t>.</w:t>
+      </w:r>
+    </w:p>
+  </w:endnote>
+  <w:endnote w:id="2">
+    <w:p>
+      <w:pPr>
+        <w:pStyle w:val="EndnoteText"/>
+      </w:pPr>
+      <w:r>
+        <w:rPr>
+          <w:rStyle w:val="EndnoteReference"/>
+        </w:rPr>
+        <w:endnoteRef/>
+      </w:r>
+      <w:r>
+        <w:t xml:space="preserve"> </w:t>
+      </w:r>
+      <w:r>
+        <w:rPr>
+          <w:i/>
+        </w:rPr>
+        <w:t>From Real to Artificial Ants</w:t>
+      </w:r>
+      <w:r>
+        <w:t xml:space="preserve">. </w:t>
+      </w:r>
+      <w:r>
+        <w:t>https://mitpress.mit.edu/sites/default/files/titles/content/9780262042192_sch_0001.pdf</w:t>
+      </w:r>
+      <w:r>
+        <w:t>. Retrieved 12/08/2017</w:t>
       </w:r>
     </w:p>
   </w:endnote>
@@ -1500,6 +1681,7 @@
   <w:style w:type="character" w:default="1" w:styleId="DefaultParagraphFont">
     <w:name w:val="Default Paragraph Font"/>
     <w:uiPriority w:val="1"/>
+    <w:semiHidden/>
     <w:unhideWhenUsed/>
   </w:style>
   <w:style w:type="table" w:default="1" w:styleId="TableNormal">
@@ -1903,7 +2085,7 @@
 </file>
 
 <file path=customXml/itemProps1.xml><?xml version="1.0" encoding="utf-8"?>
-<ds:datastoreItem xmlns:ds="http://schemas.openxmlformats.org/officeDocument/2006/customXml" ds:itemID="{A2C962D7-D8D1-544E-A816-386A948E16E2}">
+<ds:datastoreItem xmlns:ds="http://schemas.openxmlformats.org/officeDocument/2006/customXml" ds:itemID="{DE6320DC-D6AC-6441-8E90-2738E3E85B78}">
   <ds:schemaRefs>
     <ds:schemaRef ds:uri="http://schemas.openxmlformats.org/officeDocument/2006/bibliography"/>
   </ds:schemaRefs>

</xml_diff>

<commit_message>
Update citations; move info from abstract to intro; begin analysis
</commit_message>
<xml_diff>
--- a/The Traveling Salesman Problem.docx
+++ b/The Traveling Salesman Problem.docx
@@ -291,91 +291,35 @@
           <w:rFonts w:ascii="Times New Roman" w:hAnsi="Times New Roman" w:cs="Times New Roman"/>
           <w:sz w:val="22"/>
         </w:rPr>
-        <w:t xml:space="preserve">. </w:t>
+        <w:t>.</w:t>
       </w:r>
       <w:r>
         <w:rPr>
           <w:rFonts w:ascii="Times New Roman" w:hAnsi="Times New Roman" w:cs="Times New Roman"/>
           <w:sz w:val="22"/>
         </w:rPr>
-        <w:t>Though the origins</w:t>
+        <w:t xml:space="preserve"> </w:t>
       </w:r>
       <w:r>
         <w:rPr>
           <w:rFonts w:ascii="Times New Roman" w:hAnsi="Times New Roman" w:cs="Times New Roman"/>
           <w:sz w:val="22"/>
         </w:rPr>
-        <w:t xml:space="preserve"> are unclear, </w:t>
+        <w:t xml:space="preserve">Our goal is to implement </w:t>
       </w:r>
       <w:r>
         <w:rPr>
           <w:rFonts w:ascii="Times New Roman" w:hAnsi="Times New Roman" w:cs="Times New Roman"/>
           <w:sz w:val="22"/>
         </w:rPr>
-        <w:t xml:space="preserve">the Traveling Salesman Problem, or TSP, </w:t>
+        <w:t>an Ant Colony Optimization (ACO) a</w:t>
       </w:r>
       <w:r>
         <w:rPr>
           <w:rFonts w:ascii="Times New Roman" w:hAnsi="Times New Roman" w:cs="Times New Roman"/>
           <w:sz w:val="22"/>
         </w:rPr>
-        <w:t>was mathematical</w:t>
-      </w:r>
-      <w:r>
-        <w:rPr>
-          <w:rFonts w:ascii="Times New Roman" w:hAnsi="Times New Roman" w:cs="Times New Roman"/>
-          <w:sz w:val="22"/>
-        </w:rPr>
-        <w:t>ly formulated by several mathema</w:t>
-      </w:r>
-      <w:r>
-        <w:rPr>
-          <w:rFonts w:ascii="Times New Roman" w:hAnsi="Times New Roman" w:cs="Times New Roman"/>
-          <w:sz w:val="22"/>
-        </w:rPr>
-        <w:t>ticians in the 1800s</w:t>
-      </w:r>
-      <w:r>
-        <w:rPr>
-          <w:rFonts w:ascii="Times New Roman" w:hAnsi="Times New Roman" w:cs="Times New Roman"/>
-          <w:sz w:val="22"/>
-        </w:rPr>
-        <w:t xml:space="preserve"> and later studied in depth in the 1930s</w:t>
-      </w:r>
-      <w:r>
-        <w:rPr>
-          <w:rFonts w:ascii="Times New Roman" w:hAnsi="Times New Roman" w:cs="Times New Roman"/>
-          <w:sz w:val="22"/>
-        </w:rPr>
-        <w:t>.</w:t>
-      </w:r>
-      <w:r>
-        <w:rPr>
-          <w:rFonts w:ascii="Times New Roman" w:hAnsi="Times New Roman" w:cs="Times New Roman"/>
-          <w:sz w:val="22"/>
-        </w:rPr>
-        <w:t xml:space="preserve"> Practical applications range from planning and logistics to </w:t>
-      </w:r>
-      <w:r>
-        <w:rPr>
-          <w:rFonts w:ascii="Times New Roman" w:hAnsi="Times New Roman" w:cs="Times New Roman"/>
-          <w:sz w:val="22"/>
-        </w:rPr>
-        <w:t>DNA sequencing.</w:t>
-      </w:r>
-      <w:r>
-        <w:rPr>
-          <w:rFonts w:ascii="Times New Roman" w:hAnsi="Times New Roman" w:cs="Times New Roman"/>
-          <w:sz w:val="22"/>
-        </w:rPr>
-        <w:t xml:space="preserve"> </w:t>
-      </w:r>
-      <w:r>
-        <w:rPr>
-          <w:rFonts w:ascii="Times New Roman" w:hAnsi="Times New Roman" w:cs="Times New Roman"/>
-          <w:sz w:val="22"/>
-        </w:rPr>
-        <w:t xml:space="preserve">Our goal is to implement the Ant Colony Algorithm so as to improve upon a simple brute force solution </w:t>
+        <w:t xml:space="preserve">lgorithm so as to improve upon a simple brute force solution </w:t>
       </w:r>
       <w:r>
         <w:rPr>
@@ -415,8 +359,81 @@
         <w:rPr>
           <w:rFonts w:ascii="Times New Roman" w:hAnsi="Times New Roman" w:cs="Times New Roman"/>
         </w:rPr>
-        <w:t>Mathematicians and Computer Scientists alike are aware of the Traveling Salesman Problem. It is well-studied, and its existence has even affected pop culture</w:t>
-      </w:r>
+        <w:t>Though the origins are unclear, the Traveling Salesman Problem, or TSP, was mathematically formulated by several mathematicians in the 1800s and later studied in depth in the 1930s. Practical applications range from planning</w:t>
+      </w:r>
+      <w:r>
+        <w:rPr>
+          <w:rFonts w:ascii="Times New Roman" w:hAnsi="Times New Roman" w:cs="Times New Roman"/>
+        </w:rPr>
+        <w:t>/l</w:t>
+      </w:r>
+      <w:r>
+        <w:rPr>
+          <w:rFonts w:ascii="Times New Roman" w:hAnsi="Times New Roman" w:cs="Times New Roman"/>
+        </w:rPr>
+        <w:t>ogistics to DNA sequencing</w:t>
+      </w:r>
+      <w:r>
+        <w:rPr>
+          <w:rFonts w:ascii="Times New Roman" w:hAnsi="Times New Roman" w:cs="Times New Roman"/>
+        </w:rPr>
+        <w:t xml:space="preserve"> to </w:t>
+      </w:r>
+      <w:r>
+        <w:rPr>
+          <w:rFonts w:ascii="Times New Roman" w:hAnsi="Times New Roman" w:cs="Times New Roman"/>
+        </w:rPr>
+        <w:t>aircraft scheduling</w:t>
+      </w:r>
+      <w:sdt>
+        <w:sdtPr>
+          <w:rPr>
+            <w:rFonts w:ascii="Times New Roman" w:hAnsi="Times New Roman" w:cs="Times New Roman"/>
+          </w:rPr>
+          <w:id w:val="348151843"/>
+          <w:citation/>
+        </w:sdtPr>
+        <w:sdtContent>
+          <w:r>
+            <w:rPr>
+              <w:rFonts w:ascii="Times New Roman" w:hAnsi="Times New Roman" w:cs="Times New Roman"/>
+            </w:rPr>
+            <w:fldChar w:fldCharType="begin"/>
+          </w:r>
+          <w:r>
+            <w:rPr>
+              <w:rFonts w:ascii="Times New Roman" w:hAnsi="Times New Roman" w:cs="Times New Roman"/>
+            </w:rPr>
+            <w:instrText xml:space="preserve">CITATION XuB17 \l 1033 </w:instrText>
+          </w:r>
+          <w:r>
+            <w:rPr>
+              <w:rFonts w:ascii="Times New Roman" w:hAnsi="Times New Roman" w:cs="Times New Roman"/>
+            </w:rPr>
+            <w:fldChar w:fldCharType="separate"/>
+          </w:r>
+          <w:r>
+            <w:rPr>
+              <w:rFonts w:ascii="Times New Roman" w:hAnsi="Times New Roman" w:cs="Times New Roman"/>
+              <w:noProof/>
+            </w:rPr>
+            <w:t xml:space="preserve"> </w:t>
+          </w:r>
+          <w:r>
+            <w:rPr>
+              <w:rFonts w:ascii="Times New Roman" w:hAnsi="Times New Roman" w:cs="Times New Roman"/>
+              <w:noProof/>
+            </w:rPr>
+            <w:t>(Xu, 2017)</w:t>
+          </w:r>
+          <w:r>
+            <w:rPr>
+              <w:rFonts w:ascii="Times New Roman" w:hAnsi="Times New Roman" w:cs="Times New Roman"/>
+            </w:rPr>
+            <w:fldChar w:fldCharType="end"/>
+          </w:r>
+        </w:sdtContent>
+      </w:sdt>
       <w:r>
         <w:rPr>
           <w:rFonts w:ascii="Times New Roman" w:hAnsi="Times New Roman" w:cs="Times New Roman"/>
@@ -425,10 +442,76 @@
       </w:r>
       <w:r>
         <w:rPr>
-          <w:rStyle w:val="EndnoteReference"/>
-          <w:rFonts w:ascii="Times New Roman" w:hAnsi="Times New Roman" w:cs="Times New Roman"/>
-        </w:rPr>
-        <w:endnoteReference w:id="1"/>
+          <w:rFonts w:ascii="Times New Roman" w:hAnsi="Times New Roman" w:cs="Times New Roman"/>
+        </w:rPr>
+        <w:t xml:space="preserve"> It is the most well-known</w:t>
+      </w:r>
+      <w:r>
+        <w:rPr>
+          <w:rFonts w:ascii="Times New Roman" w:hAnsi="Times New Roman" w:cs="Times New Roman"/>
+        </w:rPr>
+        <w:t xml:space="preserve"> combinatorial optimization problem.</w:t>
+      </w:r>
+      <w:r>
+        <w:rPr>
+          <w:rFonts w:ascii="Times New Roman" w:hAnsi="Times New Roman" w:cs="Times New Roman"/>
+        </w:rPr>
+        <w:t xml:space="preserve"> It is well-studied, and its existence has even affected pop culture</w:t>
+      </w:r>
+      <w:sdt>
+        <w:sdtPr>
+          <w:rPr>
+            <w:rFonts w:ascii="Times New Roman" w:hAnsi="Times New Roman" w:cs="Times New Roman"/>
+          </w:rPr>
+          <w:id w:val="-216361444"/>
+          <w:citation/>
+        </w:sdtPr>
+        <w:sdtContent>
+          <w:r>
+            <w:rPr>
+              <w:rFonts w:ascii="Times New Roman" w:hAnsi="Times New Roman" w:cs="Times New Roman"/>
+            </w:rPr>
+            <w:fldChar w:fldCharType="begin"/>
+          </w:r>
+          <w:r>
+            <w:rPr>
+              <w:rFonts w:ascii="Times New Roman" w:hAnsi="Times New Roman" w:cs="Times New Roman"/>
+            </w:rPr>
+            <w:instrText xml:space="preserve"> CITATION Lan12 \l 1033 </w:instrText>
+          </w:r>
+          <w:r>
+            <w:rPr>
+              <w:rFonts w:ascii="Times New Roman" w:hAnsi="Times New Roman" w:cs="Times New Roman"/>
+            </w:rPr>
+            <w:fldChar w:fldCharType="separate"/>
+          </w:r>
+          <w:r>
+            <w:rPr>
+              <w:rFonts w:ascii="Times New Roman" w:hAnsi="Times New Roman" w:cs="Times New Roman"/>
+              <w:noProof/>
+            </w:rPr>
+            <w:t xml:space="preserve"> </w:t>
+          </w:r>
+          <w:r>
+            <w:rPr>
+              <w:rFonts w:ascii="Times New Roman" w:hAnsi="Times New Roman" w:cs="Times New Roman"/>
+              <w:noProof/>
+            </w:rPr>
+            <w:t>(Lanzone &amp; Lanzone, 2012)</w:t>
+          </w:r>
+          <w:r>
+            <w:rPr>
+              <w:rFonts w:ascii="Times New Roman" w:hAnsi="Times New Roman" w:cs="Times New Roman"/>
+            </w:rPr>
+            <w:fldChar w:fldCharType="end"/>
+          </w:r>
+        </w:sdtContent>
+      </w:sdt>
+      <w:r>
+        <w:rPr>
+          <w:rFonts w:ascii="Times New Roman" w:hAnsi="Times New Roman" w:cs="Times New Roman"/>
+        </w:rPr>
+        <w:t>.</w:t>
       </w:r>
     </w:p>
     <w:p>
@@ -453,41 +536,101 @@
         <w:rPr>
           <w:rFonts w:ascii="Times New Roman" w:hAnsi="Times New Roman" w:cs="Times New Roman"/>
         </w:rPr>
-        <w:t xml:space="preserve"> optimization models used to solve TSP, and there is a subset of these </w:t>
-      </w:r>
-      <w:r>
-        <w:rPr>
-          <w:rFonts w:ascii="Times New Roman" w:hAnsi="Times New Roman" w:cs="Times New Roman"/>
-        </w:rPr>
-        <w:t>derived from observation of ant behavior. These Ant Colony Optimization Algorithms (ACO), or “ant algorithms,” exploit the behavior of ants to coordinate artificial agents to solve computational problems. The ant colony is a distributed system wherein the whole colony is capable of solving complex tasks that are impossible for a single ant to solve.</w:t>
-      </w:r>
-    </w:p>
-    <w:p>
-      <w:pPr>
-        <w:rPr>
-          <w:rFonts w:ascii="Times New Roman" w:hAnsi="Times New Roman" w:cs="Times New Roman"/>
-        </w:rPr>
-      </w:pPr>
-      <w:r>
-        <w:rPr>
-          <w:rFonts w:ascii="Times New Roman" w:hAnsi="Times New Roman" w:cs="Times New Roman"/>
-        </w:rPr>
-        <w:t xml:space="preserve">Ants have limited vision, and some species are completely blind. Their primary means of communication is through stigmergy, which is “a </w:t>
+        <w:t xml:space="preserve"> optimization models used to solve TSP, and a subset of these</w:t>
+      </w:r>
+      <w:r>
+        <w:rPr>
+          <w:rFonts w:ascii="Times New Roman" w:hAnsi="Times New Roman" w:cs="Times New Roman"/>
+        </w:rPr>
+        <w:t xml:space="preserve"> are</w:t>
+      </w:r>
+      <w:r>
+        <w:rPr>
+          <w:rFonts w:ascii="Times New Roman" w:hAnsi="Times New Roman" w:cs="Times New Roman"/>
+        </w:rPr>
+        <w:t xml:space="preserve"> derived from observation of ant behavior. These Ant Colony Optimization Algorithms (ACO), or “ant algorithms,” exploit the behavior of ants to coordinate artificial agents to solve computational problems. The ant colony is a distributed system wherein the whole colony is capable of solving complex tasks that are impossible for a single ant to solve.</w:t>
+      </w:r>
+    </w:p>
+    <w:p>
+      <w:pPr>
+        <w:rPr>
+          <w:rFonts w:ascii="Times New Roman" w:hAnsi="Times New Roman" w:cs="Times New Roman"/>
+        </w:rPr>
+      </w:pPr>
+      <w:r>
+        <w:rPr>
+          <w:rFonts w:ascii="Times New Roman" w:hAnsi="Times New Roman" w:cs="Times New Roman"/>
+        </w:rPr>
+        <w:t xml:space="preserve">Ants have limited vision, and some species are completely blind. Their primary means of </w:t>
       </w:r>
       <w:r>
         <w:rPr>
           <w:rFonts w:ascii="Times New Roman" w:hAnsi="Times New Roman" w:cs="Times New Roman"/>
         </w:rPr>
         <w:lastRenderedPageBreak/>
-        <w:t>form of indirect communication mediated by modifications to the environment.”</w:t>
-      </w:r>
-      <w:r>
-        <w:rPr>
-          <w:rStyle w:val="EndnoteReference"/>
-          <w:rFonts w:ascii="Times New Roman" w:hAnsi="Times New Roman" w:cs="Times New Roman"/>
-        </w:rPr>
-        <w:endnoteReference w:id="2"/>
-      </w:r>
+        <w:t>communication is through stigmergy, which is “a form of indirect communication mediated by modificatio</w:t>
+      </w:r>
+      <w:r>
+        <w:rPr>
+          <w:rFonts w:ascii="Times New Roman" w:hAnsi="Times New Roman" w:cs="Times New Roman"/>
+        </w:rPr>
+        <w:t>ns to the environment.</w:t>
+      </w:r>
+      <w:r>
+        <w:rPr>
+          <w:rFonts w:ascii="Times New Roman" w:hAnsi="Times New Roman" w:cs="Times New Roman"/>
+        </w:rPr>
+        <w:t>”</w:t>
+      </w:r>
+      <w:sdt>
+        <w:sdtPr>
+          <w:rPr>
+            <w:rFonts w:ascii="Times New Roman" w:hAnsi="Times New Roman" w:cs="Times New Roman"/>
+          </w:rPr>
+          <w:id w:val="-518081772"/>
+          <w:citation/>
+        </w:sdtPr>
+        <w:sdtContent>
+          <w:r>
+            <w:rPr>
+              <w:rFonts w:ascii="Times New Roman" w:hAnsi="Times New Roman" w:cs="Times New Roman"/>
+            </w:rPr>
+            <w:fldChar w:fldCharType="begin"/>
+          </w:r>
+          <w:r>
+            <w:rPr>
+              <w:rFonts w:ascii="Times New Roman" w:hAnsi="Times New Roman" w:cs="Times New Roman"/>
+            </w:rPr>
+            <w:instrText xml:space="preserve"> CITATION Dor04 \l 1033 </w:instrText>
+          </w:r>
+          <w:r>
+            <w:rPr>
+              <w:rFonts w:ascii="Times New Roman" w:hAnsi="Times New Roman" w:cs="Times New Roman"/>
+            </w:rPr>
+            <w:fldChar w:fldCharType="separate"/>
+          </w:r>
+          <w:r>
+            <w:rPr>
+              <w:rFonts w:ascii="Times New Roman" w:hAnsi="Times New Roman" w:cs="Times New Roman"/>
+              <w:noProof/>
+            </w:rPr>
+            <w:t xml:space="preserve"> </w:t>
+          </w:r>
+          <w:r>
+            <w:rPr>
+              <w:rFonts w:ascii="Times New Roman" w:hAnsi="Times New Roman" w:cs="Times New Roman"/>
+              <w:noProof/>
+            </w:rPr>
+            <w:t>(Dorigo &amp; Stützle, 2004)</w:t>
+          </w:r>
+          <w:r>
+            <w:rPr>
+              <w:rFonts w:ascii="Times New Roman" w:hAnsi="Times New Roman" w:cs="Times New Roman"/>
+            </w:rPr>
+            <w:fldChar w:fldCharType="end"/>
+          </w:r>
+        </w:sdtContent>
+      </w:sdt>
       <w:r>
         <w:rPr>
           <w:rFonts w:ascii="Times New Roman" w:hAnsi="Times New Roman" w:cs="Times New Roman"/>
@@ -541,31 +684,13 @@
         <w:rPr>
           <w:rFonts w:ascii="Times New Roman" w:hAnsi="Times New Roman" w:cs="Times New Roman"/>
         </w:rPr>
-        <w:t>We imple</w:t>
-      </w:r>
-      <w:r>
-        <w:rPr>
-          <w:rFonts w:ascii="Times New Roman" w:hAnsi="Times New Roman" w:cs="Times New Roman"/>
-        </w:rPr>
-        <w:t xml:space="preserve">mented a modified version of </w:t>
-      </w:r>
-      <w:r>
-        <w:rPr>
-          <w:rFonts w:ascii="Times New Roman" w:hAnsi="Times New Roman" w:cs="Times New Roman"/>
-        </w:rPr>
-        <w:t>the ACO</w:t>
-      </w:r>
-      <w:r>
-        <w:rPr>
-          <w:rFonts w:ascii="Times New Roman" w:hAnsi="Times New Roman" w:cs="Times New Roman"/>
-        </w:rPr>
-        <w:t xml:space="preserve"> algorithm. We represent</w:t>
-      </w:r>
-      <w:r>
-        <w:rPr>
-          <w:rFonts w:ascii="Times New Roman" w:hAnsi="Times New Roman" w:cs="Times New Roman"/>
-        </w:rPr>
-        <w:t xml:space="preserve"> individual ants </w:t>
+        <w:t xml:space="preserve">As with other implementations of the ACO algorithm, </w:t>
+      </w:r>
+      <w:r>
+        <w:rPr>
+          <w:rFonts w:ascii="Times New Roman" w:hAnsi="Times New Roman" w:cs="Times New Roman"/>
+        </w:rPr>
+        <w:t xml:space="preserve">individual ants </w:t>
       </w:r>
       <w:r>
         <w:rPr>
@@ -639,8 +764,6 @@
         </w:rPr>
         <w:t xml:space="preserve"> </w:t>
       </w:r>
-      <w:bookmarkStart w:id="0" w:name="_GoBack"/>
-      <w:bookmarkEnd w:id="0"/>
     </w:p>
     <w:p>
       <w:pPr>
@@ -720,50 +843,112 @@
         <w:rPr>
           <w:rFonts w:ascii="Times New Roman" w:hAnsi="Times New Roman" w:cs="Times New Roman"/>
         </w:rPr>
-        <w:t>Lorem</w:t>
-      </w:r>
-    </w:p>
-    <w:p>
-      <w:pPr>
-        <w:rPr>
-          <w:rFonts w:ascii="Times New Roman" w:hAnsi="Times New Roman" w:cs="Times New Roman"/>
-        </w:rPr>
-      </w:pPr>
-    </w:p>
-    <w:p>
-      <w:pPr>
-        <w:rPr>
-          <w:rFonts w:ascii="Times New Roman" w:hAnsi="Times New Roman" w:cs="Times New Roman"/>
-        </w:rPr>
-      </w:pPr>
-    </w:p>
-    <w:p>
-      <w:pPr>
-        <w:rPr>
-          <w:rFonts w:ascii="Times New Roman" w:hAnsi="Times New Roman" w:cs="Times New Roman"/>
-        </w:rPr>
-      </w:pPr>
-    </w:p>
-    <w:p>
-      <w:pPr>
-        <w:rPr>
-          <w:rFonts w:ascii="Times New Roman" w:hAnsi="Times New Roman" w:cs="Times New Roman"/>
-        </w:rPr>
-      </w:pPr>
-    </w:p>
-    <w:p>
-      <w:pPr>
-        <w:rPr>
-          <w:rFonts w:ascii="Times New Roman" w:hAnsi="Times New Roman" w:cs="Times New Roman"/>
-        </w:rPr>
-      </w:pPr>
-    </w:p>
-    <w:p>
-      <w:pPr>
-        <w:rPr>
-          <w:rFonts w:ascii="Times New Roman" w:hAnsi="Times New Roman" w:cs="Times New Roman"/>
-        </w:rPr>
-      </w:pPr>
+        <w:t>As expected, our version of the ACO algorithm performance</w:t>
+      </w:r>
+      <w:r>
+        <w:rPr>
+          <w:rFonts w:ascii="Times New Roman" w:hAnsi="Times New Roman" w:cs="Times New Roman"/>
+        </w:rPr>
+        <w:t xml:space="preserve"> difference</w:t>
+      </w:r>
+      <w:r>
+        <w:rPr>
+          <w:rFonts w:ascii="Times New Roman" w:hAnsi="Times New Roman" w:cs="Times New Roman"/>
+        </w:rPr>
+        <w:t>,</w:t>
+      </w:r>
+      <w:r>
+        <w:rPr>
+          <w:rFonts w:ascii="Times New Roman" w:hAnsi="Times New Roman" w:cs="Times New Roman"/>
+        </w:rPr>
+        <w:t xml:space="preserve"> </w:t>
+      </w:r>
+      <w:r>
+        <w:rPr>
+          <w:rFonts w:ascii="Times New Roman" w:hAnsi="Times New Roman" w:cs="Times New Roman"/>
+        </w:rPr>
+        <w:t>when compared with the Branch and Bound algorithm</w:t>
+      </w:r>
+      <w:r>
+        <w:rPr>
+          <w:rFonts w:ascii="Times New Roman" w:hAnsi="Times New Roman" w:cs="Times New Roman"/>
+        </w:rPr>
+        <w:t>,</w:t>
+      </w:r>
+      <w:r>
+        <w:rPr>
+          <w:rFonts w:ascii="Times New Roman" w:hAnsi="Times New Roman" w:cs="Times New Roman"/>
+        </w:rPr>
+        <w:t xml:space="preserve"> was negligible at smaller node quantities</w:t>
+      </w:r>
+      <w:r>
+        <w:rPr>
+          <w:rFonts w:ascii="Times New Roman" w:hAnsi="Times New Roman" w:cs="Times New Roman"/>
+        </w:rPr>
+        <w:t xml:space="preserve"> (and less </w:t>
+      </w:r>
+      <w:r>
+        <w:rPr>
+          <w:rFonts w:ascii="Times New Roman" w:hAnsi="Times New Roman" w:cs="Times New Roman"/>
+        </w:rPr>
+        <w:t xml:space="preserve">optimal </w:t>
+      </w:r>
+      <w:r>
+        <w:rPr>
+          <w:rFonts w:ascii="Times New Roman" w:hAnsi="Times New Roman" w:cs="Times New Roman"/>
+        </w:rPr>
+        <w:t>in some cases)</w:t>
+      </w:r>
+      <w:r>
+        <w:rPr>
+          <w:rFonts w:ascii="Times New Roman" w:hAnsi="Times New Roman" w:cs="Times New Roman"/>
+        </w:rPr>
+        <w:t xml:space="preserve">. </w:t>
+      </w:r>
+    </w:p>
+    <w:p>
+      <w:pPr>
+        <w:rPr>
+          <w:rFonts w:ascii="Times New Roman" w:hAnsi="Times New Roman" w:cs="Times New Roman"/>
+        </w:rPr>
+      </w:pPr>
+    </w:p>
+    <w:p>
+      <w:pPr>
+        <w:rPr>
+          <w:rFonts w:ascii="Times New Roman" w:hAnsi="Times New Roman" w:cs="Times New Roman"/>
+        </w:rPr>
+      </w:pPr>
+    </w:p>
+    <w:p>
+      <w:pPr>
+        <w:rPr>
+          <w:rFonts w:ascii="Times New Roman" w:hAnsi="Times New Roman" w:cs="Times New Roman"/>
+        </w:rPr>
+      </w:pPr>
+    </w:p>
+    <w:p>
+      <w:pPr>
+        <w:rPr>
+          <w:rFonts w:ascii="Times New Roman" w:hAnsi="Times New Roman" w:cs="Times New Roman"/>
+        </w:rPr>
+      </w:pPr>
+    </w:p>
+    <w:p>
+      <w:pPr>
+        <w:rPr>
+          <w:rFonts w:ascii="Times New Roman" w:hAnsi="Times New Roman" w:cs="Times New Roman"/>
+        </w:rPr>
+      </w:pPr>
+    </w:p>
+    <w:p>
+      <w:pPr>
+        <w:rPr>
+          <w:rFonts w:ascii="Times New Roman" w:hAnsi="Times New Roman" w:cs="Times New Roman"/>
+        </w:rPr>
+      </w:pPr>
+      <w:bookmarkStart w:id="0" w:name="_GoBack"/>
+      <w:bookmarkEnd w:id="0"/>
     </w:p>
     <w:p>
       <w:pPr>
@@ -1097,74 +1282,6 @@
     <w:p>
       <w:r>
         <w:continuationSeparator/>
-      </w:r>
-    </w:p>
-  </w:endnote>
-  <w:endnote w:id="1">
-    <w:p>
-      <w:pPr>
-        <w:pStyle w:val="EndnoteText"/>
-      </w:pPr>
-      <w:r>
-        <w:rPr>
-          <w:rStyle w:val="EndnoteReference"/>
-        </w:rPr>
-        <w:endnoteRef/>
-      </w:r>
-      <w:r>
-        <w:t xml:space="preserve"> </w:t>
-      </w:r>
-      <w:r>
-        <w:rPr>
-          <w:i/>
-        </w:rPr>
-        <w:t>Travelling Salesman (2012).</w:t>
-      </w:r>
-      <w:r>
-        <w:t xml:space="preserve"> </w:t>
-      </w:r>
-      <w:r>
-        <w:t>http://www.imdb.com/title/tt1801123/</w:t>
-      </w:r>
-      <w:r>
-        <w:t>.</w:t>
-      </w:r>
-      <w:r>
-        <w:t xml:space="preserve"> Retrieved 12/08/2017</w:t>
-      </w:r>
-      <w:r>
-        <w:t>.</w:t>
-      </w:r>
-    </w:p>
-  </w:endnote>
-  <w:endnote w:id="2">
-    <w:p>
-      <w:pPr>
-        <w:pStyle w:val="EndnoteText"/>
-      </w:pPr>
-      <w:r>
-        <w:rPr>
-          <w:rStyle w:val="EndnoteReference"/>
-        </w:rPr>
-        <w:endnoteRef/>
-      </w:r>
-      <w:r>
-        <w:t xml:space="preserve"> </w:t>
-      </w:r>
-      <w:r>
-        <w:rPr>
-          <w:i/>
-        </w:rPr>
-        <w:t>From Real to Artificial Ants</w:t>
-      </w:r>
-      <w:r>
-        <w:t xml:space="preserve">. </w:t>
-      </w:r>
-      <w:r>
-        <w:t>https://mitpress.mit.edu/sites/default/files/titles/content/9780262042192_sch_0001.pdf</w:t>
-      </w:r>
-      <w:r>
-        <w:t>. Retrieved 12/08/2017</w:t>
       </w:r>
     </w:p>
   </w:endnote>
@@ -2081,11 +2198,133 @@
 </file>
 
 <file path=customXml/item1.xml><?xml version="1.0" encoding="utf-8"?>
-<b:Sources xmlns:b="http://schemas.openxmlformats.org/officeDocument/2006/bibliography" xmlns="http://schemas.openxmlformats.org/officeDocument/2006/bibliography" SelectedStyle="/APASixthEditionOfficeOnline.xsl" StyleName="APA"/>
+<b:Sources xmlns:b="http://schemas.openxmlformats.org/officeDocument/2006/bibliography" xmlns="http://schemas.openxmlformats.org/officeDocument/2006/bibliography" SelectedStyle="/APASixthEditionOfficeOnline.xsl" StyleName="APA">
+  <b:Source>
+    <b:Tag>Wei14</b:Tag>
+    <b:SourceType>ConferenceProceedings</b:SourceType>
+    <b:Guid>{89C36EBC-5E97-3441-B629-00763484C62F}</b:Guid>
+    <b:Title>Comparing a hybrid branch and bound algorithm with evolutionary computation methods, local search and their hybrids on the TSP</b:Title>
+    <b:City>Orlando</b:City>
+    <b:Year>2014</b:Year>
+    <b:Pages>148–155</b:Pages>
+    <b:StandardNumber>doi: 10.1109</b:StandardNumber>
+    <b:Author>
+      <b:Author>
+        <b:NameList>
+          <b:Person>
+            <b:Last>Weise</b:Last>
+            <b:First>T.</b:First>
+          </b:Person>
+          <b:Person>
+            <b:Last>Jiang</b:Last>
+            <b:First>Y.</b:First>
+          </b:Person>
+          <b:Person>
+            <b:Last>Lässig</b:Last>
+            <b:First>J.</b:First>
+          </b:Person>
+          <b:Person>
+            <b:Last>Chiong</b:Last>
+            <b:First>R.</b:First>
+          </b:Person>
+          <b:Person>
+            <b:Last>Athau</b:Last>
+            <b:First>R.</b:First>
+          </b:Person>
+        </b:NameList>
+      </b:Author>
+    </b:Author>
+    <b:ConferenceName>2014 IEEE Symposium on Computational Intelligence in Production and Logistics Systems (CIPLS)</b:ConferenceName>
+    <b:RefOrder>4</b:RefOrder>
+  </b:Source>
+  <b:Source>
+    <b:Tag>XuB17</b:Tag>
+    <b:SourceType>JournalArticle</b:SourceType>
+    <b:Guid>{046E8E21-90CB-B040-B175-B222D3B6B73D}</b:Guid>
+    <b:Author>
+      <b:Author>
+        <b:NameList>
+          <b:Person>
+            <b:Last>Xu</b:Last>
+            <b:First>Bo</b:First>
+          </b:Person>
+        </b:NameList>
+      </b:Author>
+    </b:Author>
+    <b:Title>An efficient Ant Colony algorithm based on wake-vortex modeling method for aircraft scheduling problem</b:Title>
+    <b:Publisher>Elsevier</b:Publisher>
+    <b:Year>2017</b:Year>
+    <b:Volume>317</b:Volume>
+    <b:Pages>157–170</b:Pages>
+    <b:JournalName>Journal of Computational and Applied Mathematics</b:JournalName>
+    <b:Month>June</b:Month>
+    <b:StandardNumber>ISSN 0377-0427</b:StandardNumber>
+    <b:RefOrder>1</b:RefOrder>
+  </b:Source>
+  <b:Source>
+    <b:Tag>Lan12</b:Tag>
+    <b:SourceType>Film</b:SourceType>
+    <b:Guid>{27E25B34-F45B-EF4D-A200-27C77F4294E1}</b:Guid>
+    <b:Title>Travelling Salesman</b:Title>
+    <b:Author>
+      <b:Director>
+        <b:NameList>
+          <b:Person>
+            <b:Last>Lanzone</b:Last>
+            <b:First>Timothy</b:First>
+          </b:Person>
+        </b:NameList>
+      </b:Director>
+      <b:Writer>
+        <b:NameList>
+          <b:Person>
+            <b:Last>Lanzone</b:Last>
+            <b:First>Andy</b:First>
+          </b:Person>
+          <b:Person>
+            <b:Last>Lanzone</b:Last>
+            <b:First>Timothy</b:First>
+          </b:Person>
+        </b:NameList>
+      </b:Writer>
+    </b:Author>
+    <b:CountryRegion>USA</b:CountryRegion>
+    <b:ProductionCompany>Fretboard Pictures</b:ProductionCompany>
+    <b:Year>2012</b:Year>
+    <b:RefOrder>2</b:RefOrder>
+  </b:Source>
+  <b:Source>
+    <b:Tag>Dor04</b:Tag>
+    <b:SourceType>Book</b:SourceType>
+    <b:Guid>{4D9AE945-E094-8145-AEF5-33D58686353A}</b:Guid>
+    <b:Title>Ant Colony Optimization</b:Title>
+    <b:CountryRegion>USA</b:CountryRegion>
+    <b:Year>2004</b:Year>
+    <b:City>Cambridge</b:City>
+    <b:StateProvince>MA</b:StateProvince>
+    <b:Publisher>MIT Press</b:Publisher>
+    <b:Pages>1–11</b:Pages>
+    <b:Author>
+      <b:Author>
+        <b:NameList>
+          <b:Person>
+            <b:Last>Dorigo</b:Last>
+            <b:First>Marco</b:First>
+          </b:Person>
+          <b:Person>
+            <b:Last>Stützle</b:Last>
+            <b:First>Thomas</b:First>
+          </b:Person>
+        </b:NameList>
+      </b:Author>
+    </b:Author>
+    <b:RefOrder>3</b:RefOrder>
+  </b:Source>
+</b:Sources>
 </file>
 
 <file path=customXml/itemProps1.xml><?xml version="1.0" encoding="utf-8"?>
-<ds:datastoreItem xmlns:ds="http://schemas.openxmlformats.org/officeDocument/2006/customXml" ds:itemID="{DE6320DC-D6AC-6441-8E90-2738E3E85B78}">
+<ds:datastoreItem xmlns:ds="http://schemas.openxmlformats.org/officeDocument/2006/customXml" ds:itemID="{A2683F88-44A2-344A-914F-8D92B07F8D38}">
   <ds:schemaRefs>
     <ds:schemaRef ds:uri="http://schemas.openxmlformats.org/officeDocument/2006/bibliography"/>
   </ds:schemaRefs>

</xml_diff>

<commit_message>
Update explanation and analysis. Add graphics and works cited.
</commit_message>
<xml_diff>
--- a/The Traveling Salesman Problem.docx
+++ b/The Traveling Salesman Problem.docx
@@ -1,22 +1,7 @@
 
 <file path=word/document.xml><?xml version="1.0" encoding="utf-8"?>
-<w:document xmlns:wpc="http://schemas.microsoft.com/office/word/2010/wordprocessingCanvas" xmlns:cx="http://schemas.microsoft.com/office/drawing/2014/chartex" xmlns:cx1="http://schemas.microsoft.com/office/drawing/2015/9/8/chartex" xmlns:cx2="http://schemas.microsoft.com/office/drawing/2015/10/21/chartex" xmlns:cx3="http://schemas.microsoft.com/office/drawing/2016/5/9/chartex" xmlns:cx4="http://schemas.microsoft.com/office/drawing/2016/5/10/chartex" xmlns:cx5="http://schemas.microsoft.com/office/drawing/2016/5/11/chartex" xmlns:cx6="http://schemas.microsoft.com/office/drawing/2016/5/12/chartex" xmlns:cx7="http://schemas.microsoft.com/office/drawing/2016/5/13/chartex" xmlns:cx8="http://schemas.microsoft.com/office/drawing/2016/5/14/chartex" xmlns:mc="http://schemas.openxmlformats.org/markup-compatibility/2006" xmlns:aink="http://schemas.microsoft.com/office/drawing/2016/ink" xmlns:am3d="http://schemas.microsoft.com/office/drawing/2017/model3d" xmlns:o="urn:schemas-microsoft-com:office:office" xmlns:r="http://schemas.openxmlformats.org/officeDocument/2006/relationships" xmlns:m="http://schemas.openxmlformats.org/officeDocument/2006/math" xmlns:v="urn:schemas-microsoft-com:vml" xmlns:wp14="http://schemas.microsoft.com/office/word/2010/wordprocessingDrawing" xmlns:wp="http://schemas.openxmlformats.org/drawingml/2006/wordprocessingDrawing" xmlns:w10="urn:schemas-microsoft-com:office:word" xmlns:w="http://schemas.openxmlformats.org/wordprocessingml/2006/main" xmlns:w14="http://schemas.microsoft.com/office/word/2010/wordml" xmlns:w15="http://schemas.microsoft.com/office/word/2012/wordml" xmlns:w16se="http://schemas.microsoft.com/office/word/2015/wordml/symex" xmlns:wpg="http://schemas.microsoft.com/office/word/2010/wordprocessingGroup" xmlns:wpi="http://schemas.microsoft.com/office/word/2010/wordprocessingInk" xmlns:wne="http://schemas.microsoft.com/office/word/2006/wordml" xmlns:wps="http://schemas.microsoft.com/office/word/2010/wordprocessingShape" mc:Ignorable="w14 w15 w16se wp14">
+<w:document xmlns:wpc="http://schemas.microsoft.com/office/word/2010/wordprocessingCanvas" xmlns:mo="http://schemas.microsoft.com/office/mac/office/2008/main" xmlns:mc="http://schemas.openxmlformats.org/markup-compatibility/2006" xmlns:mv="urn:schemas-microsoft-com:mac:vml" xmlns:o="urn:schemas-microsoft-com:office:office" xmlns:r="http://schemas.openxmlformats.org/officeDocument/2006/relationships" xmlns:m="http://schemas.openxmlformats.org/officeDocument/2006/math" xmlns:v="urn:schemas-microsoft-com:vml" xmlns:wp14="http://schemas.microsoft.com/office/word/2010/wordprocessingDrawing" xmlns:wp="http://schemas.openxmlformats.org/drawingml/2006/wordprocessingDrawing" xmlns:w10="urn:schemas-microsoft-com:office:word" xmlns:w="http://schemas.openxmlformats.org/wordprocessingml/2006/main" xmlns:w14="http://schemas.microsoft.com/office/word/2010/wordml" xmlns:w15="http://schemas.microsoft.com/office/word/2012/wordml" xmlns:wpg="http://schemas.microsoft.com/office/word/2010/wordprocessingGroup" xmlns:wpi="http://schemas.microsoft.com/office/word/2010/wordprocessingInk" xmlns:wne="http://schemas.microsoft.com/office/word/2006/wordml" xmlns:wps="http://schemas.microsoft.com/office/word/2010/wordprocessingShape" mc:Ignorable="w14 w15 wp14">
   <w:body>
-    <w:p>
-      <w:pPr>
-        <w:ind w:left="180"/>
-        <w:rPr>
-          <w:rFonts w:ascii="Times New Roman" w:hAnsi="Times New Roman" w:cs="Times New Roman"/>
-        </w:rPr>
-      </w:pPr>
-    </w:p>
-    <w:p>
-      <w:pPr>
-        <w:rPr>
-          <w:rFonts w:ascii="Times New Roman" w:hAnsi="Times New Roman" w:cs="Times New Roman"/>
-        </w:rPr>
-      </w:pPr>
-    </w:p>
     <w:p>
       <w:pPr>
         <w:jc w:val="center"/>
@@ -230,6 +215,7 @@
           <w:rFonts w:ascii="Times New Roman" w:hAnsi="Times New Roman" w:cs="Times New Roman"/>
           <w:b/>
         </w:rPr>
+        <w:lastRenderedPageBreak/>
         <w:t>Abstract</w:t>
       </w:r>
     </w:p>
@@ -350,6 +336,7 @@
     </w:p>
     <w:p>
       <w:pPr>
+        <w:spacing w:line="264" w:lineRule="auto"/>
         <w:rPr>
           <w:rFonts w:ascii="Times New Roman" w:hAnsi="Times New Roman" w:cs="Times New Roman"/>
         </w:rPr>
@@ -517,6 +504,7 @@
     </w:p>
     <w:p>
       <w:pPr>
+        <w:spacing w:line="264" w:lineRule="auto"/>
         <w:rPr>
           <w:rFonts w:ascii="Times New Roman" w:hAnsi="Times New Roman" w:cs="Times New Roman"/>
         </w:rPr>
@@ -549,11 +537,12 @@
         <w:rPr>
           <w:rFonts w:ascii="Times New Roman" w:hAnsi="Times New Roman" w:cs="Times New Roman"/>
         </w:rPr>
-        <w:t xml:space="preserve"> derived from observation of ant behavior. These Ant Colony Optimization Algorithms (ACO), or “ant algorithms,” exploit the behavior of ants to coordinate artificial agents to solve computational problems. The ant colony is a distributed system wherein the whole colony is capable of solving complex tasks that are impossible for a single ant to solve.</w:t>
+        <w:t xml:space="preserve"> derived from observation of ant behavior. These Ant Colony Optimization Algorithms, or “ant algorithms,” exploit the behavior of ants to coordinate artificial agents to solve computational problems. The ant colony is a distributed system wherein the whole colony is capable of solving complex tasks that are impossible for a single ant to solve.</w:t>
       </w:r>
     </w:p>
     <w:p>
       <w:pPr>
+        <w:spacing w:line="264" w:lineRule="auto"/>
         <w:rPr>
           <w:rFonts w:ascii="Times New Roman" w:hAnsi="Times New Roman" w:cs="Times New Roman"/>
         </w:rPr>
@@ -562,13 +551,14 @@
         <w:rPr>
           <w:rFonts w:ascii="Times New Roman" w:hAnsi="Times New Roman" w:cs="Times New Roman"/>
         </w:rPr>
-        <w:t xml:space="preserve">Ants have limited vision, and some species are completely blind. Their primary means of </w:t>
-      </w:r>
-      <w:r>
-        <w:rPr>
-          <w:rFonts w:ascii="Times New Roman" w:hAnsi="Times New Roman" w:cs="Times New Roman"/>
-        </w:rPr>
-        <w:t>communication is through stigmergy, which is “a form of indirect communication mediated by modificatio</w:t>
+        <w:t xml:space="preserve">Ants have limited vision, and some species are completely blind. Their primary means of communication is through stigmergy, which is “a </w:t>
+      </w:r>
+      <w:r>
+        <w:rPr>
+          <w:rFonts w:ascii="Times New Roman" w:hAnsi="Times New Roman" w:cs="Times New Roman"/>
+        </w:rPr>
+        <w:lastRenderedPageBreak/>
+        <w:t>form of indirect communication mediated by modificatio</w:t>
       </w:r>
       <w:r>
         <w:rPr>
@@ -641,11 +631,839 @@
     </w:p>
     <w:p>
       <w:pPr>
+        <w:spacing w:before="240" w:after="120"/>
         <w:jc w:val="center"/>
-        <w:rPr>
-          <w:rFonts w:ascii="Times New Roman" w:hAnsi="Times New Roman" w:cs="Times New Roman"/>
+        <w:outlineLvl w:val="0"/>
+        <w:rPr>
+          <w:rFonts w:ascii="Times New Roman" w:hAnsi="Times New Roman" w:cs="Times New Roman"/>
+          <w:b/>
+          <w:sz w:val="28"/>
         </w:rPr>
       </w:pPr>
+      <w:r>
+        <w:rPr>
+          <w:rFonts w:ascii="Times New Roman" w:hAnsi="Times New Roman" w:cs="Times New Roman"/>
+          <w:b/>
+          <w:sz w:val="28"/>
+        </w:rPr>
+        <w:t>Algorithm E</w:t>
+      </w:r>
+      <w:r>
+        <w:rPr>
+          <w:rFonts w:ascii="Times New Roman" w:hAnsi="Times New Roman" w:cs="Times New Roman"/>
+          <w:b/>
+          <w:sz w:val="28"/>
+        </w:rPr>
+        <w:t>xplanation</w:t>
+      </w:r>
+    </w:p>
+    <w:p>
+      <w:pPr>
+        <w:spacing w:line="22" w:lineRule="atLeast"/>
+        <w:rPr>
+          <w:rFonts w:ascii="Times New Roman" w:hAnsi="Times New Roman" w:cs="Times New Roman"/>
+        </w:rPr>
+      </w:pPr>
+      <w:r>
+        <w:rPr>
+          <w:noProof/>
+        </w:rPr>
+        <mc:AlternateContent>
+          <mc:Choice Requires="wps">
+            <w:drawing>
+              <wp:anchor distT="0" distB="0" distL="114300" distR="114300" simplePos="0" relativeHeight="251660288" behindDoc="0" locked="0" layoutInCell="1" allowOverlap="1" wp14:anchorId="36B0340C" wp14:editId="1DD7E81E">
+                <wp:simplePos x="0" y="0"/>
+                <wp:positionH relativeFrom="column">
+                  <wp:posOffset>241300</wp:posOffset>
+                </wp:positionH>
+                <wp:positionV relativeFrom="paragraph">
+                  <wp:posOffset>2422525</wp:posOffset>
+                </wp:positionV>
+                <wp:extent cx="2451735" cy="405765"/>
+                <wp:effectExtent l="0" t="0" r="12065" b="0"/>
+                <wp:wrapTopAndBottom/>
+                <wp:docPr id="2" name="Text Box 2"/>
+                <wp:cNvGraphicFramePr/>
+                <a:graphic xmlns:a="http://schemas.openxmlformats.org/drawingml/2006/main">
+                  <a:graphicData uri="http://schemas.microsoft.com/office/word/2010/wordprocessingShape">
+                    <wps:wsp>
+                      <wps:cNvSpPr txBox="1"/>
+                      <wps:spPr>
+                        <a:xfrm>
+                          <a:off x="0" y="0"/>
+                          <a:ext cx="2451735" cy="405765"/>
+                        </a:xfrm>
+                        <a:prstGeom prst="rect">
+                          <a:avLst/>
+                        </a:prstGeom>
+                        <a:solidFill>
+                          <a:prstClr val="white"/>
+                        </a:solidFill>
+                        <a:ln>
+                          <a:noFill/>
+                        </a:ln>
+                        <a:effectLst/>
+                      </wps:spPr>
+                      <wps:txbx>
+                        <w:txbxContent>
+                          <w:p>
+                            <w:pPr>
+                              <w:pStyle w:val="Caption"/>
+                              <w:rPr>
+                                <w:rFonts w:ascii="Times New Roman" w:hAnsi="Times New Roman" w:cs="Times New Roman"/>
+                              </w:rPr>
+                            </w:pPr>
+                            <w:r>
+                              <w:rPr>
+                                <w:b/>
+                              </w:rPr>
+                              <w:t xml:space="preserve">Figure </w:t>
+                            </w:r>
+                            <w:r>
+                              <w:rPr>
+                                <w:b/>
+                              </w:rPr>
+                              <w:fldChar w:fldCharType="begin"/>
+                            </w:r>
+                            <w:r>
+                              <w:rPr>
+                                <w:b/>
+                              </w:rPr>
+                              <w:instrText xml:space="preserve"> SEQ Figure \* ARABIC </w:instrText>
+                            </w:r>
+                            <w:r>
+                              <w:rPr>
+                                <w:b/>
+                              </w:rPr>
+                              <w:fldChar w:fldCharType="separate"/>
+                            </w:r>
+                            <w:r>
+                              <w:rPr>
+                                <w:b/>
+                                <w:noProof/>
+                              </w:rPr>
+                              <w:t>1</w:t>
+                            </w:r>
+                            <w:r>
+                              <w:rPr>
+                                <w:b/>
+                              </w:rPr>
+                              <w:fldChar w:fldCharType="end"/>
+                            </w:r>
+                            <w:r>
+                              <w:rPr>
+                                <w:b/>
+                              </w:rPr>
+                              <w:t>.</w:t>
+                            </w:r>
+                            <w:r>
+                              <w:t xml:space="preserve"> Ants build a path from a source to a destination node </w:t>
+                            </w:r>
+                            <w:sdt>
+                              <w:sdtPr>
+                                <w:id w:val="-1762590092"/>
+                                <w:citation/>
+                              </w:sdtPr>
+                              <w:sdtContent>
+                                <w:r>
+                                  <w:fldChar w:fldCharType="begin"/>
+                                </w:r>
+                                <w:r>
+                                  <w:instrText xml:space="preserve"> CITATION Dor04 \l 1033 </w:instrText>
+                                </w:r>
+                                <w:r>
+                                  <w:fldChar w:fldCharType="separate"/>
+                                </w:r>
+                                <w:r>
+                                  <w:rPr>
+                                    <w:noProof/>
+                                  </w:rPr>
+                                  <w:t>(Dorigo &amp; Stützle, 2004)</w:t>
+                                </w:r>
+                                <w:r>
+                                  <w:fldChar w:fldCharType="end"/>
+                                </w:r>
+                              </w:sdtContent>
+                            </w:sdt>
+                            <w:r>
+                              <w:t>.</w:t>
+                            </w:r>
+                          </w:p>
+                        </w:txbxContent>
+                      </wps:txbx>
+                      <wps:bodyPr rot="0" spcFirstLastPara="0" vertOverflow="overflow" horzOverflow="overflow" vert="horz" wrap="square" lIns="0" tIns="0" rIns="0" bIns="0" numCol="1" spcCol="0" rtlCol="0" fromWordArt="0" anchor="t" anchorCtr="0" forceAA="0" compatLnSpc="1">
+                        <a:prstTxWarp prst="textNoShape">
+                          <a:avLst/>
+                        </a:prstTxWarp>
+                        <a:spAutoFit/>
+                      </wps:bodyPr>
+                    </wps:wsp>
+                  </a:graphicData>
+                </a:graphic>
+              </wp:anchor>
+            </w:drawing>
+          </mc:Choice>
+          <mc:Fallback>
+            <w:pict>
+              <v:shapetype w14:anchorId="36B0340C" id="_x0000_t202" coordsize="21600,21600" o:spt="202" path="m0,0l0,21600,21600,21600,21600,0xe">
+                <v:stroke joinstyle="miter"/>
+                <v:path gradientshapeok="t" o:connecttype="rect"/>
+              </v:shapetype>
+              <v:shape id="Text Box 2" o:spid="_x0000_s1026" type="#_x0000_t202" style="position:absolute;margin-left:19pt;margin-top:190.75pt;width:193.05pt;height:31.95pt;z-index:251660288;visibility:visible;mso-wrap-style:square;mso-wrap-distance-left:9pt;mso-wrap-distance-top:0;mso-wrap-distance-right:9pt;mso-wrap-distance-bottom:0;mso-position-horizontal:absolute;mso-position-horizontal-relative:text;mso-position-vertical:absolute;mso-position-vertical-relative:text;v-text-anchor:top" o:gfxdata="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" stroked="f">
+                <v:textbox style="mso-fit-shape-to-text:t" inset="0,0,0,0">
+                  <w:txbxContent>
+                    <w:p>
+                      <w:pPr>
+                        <w:pStyle w:val="Caption"/>
+                        <w:rPr>
+                          <w:rFonts w:ascii="Times New Roman" w:hAnsi="Times New Roman" w:cs="Times New Roman"/>
+                        </w:rPr>
+                      </w:pPr>
+                      <w:r>
+                        <w:rPr>
+                          <w:b/>
+                        </w:rPr>
+                        <w:t xml:space="preserve">Figure </w:t>
+                      </w:r>
+                      <w:r>
+                        <w:rPr>
+                          <w:b/>
+                        </w:rPr>
+                        <w:fldChar w:fldCharType="begin"/>
+                      </w:r>
+                      <w:r>
+                        <w:rPr>
+                          <w:b/>
+                        </w:rPr>
+                        <w:instrText xml:space="preserve"> SEQ Figure \* ARABIC </w:instrText>
+                      </w:r>
+                      <w:r>
+                        <w:rPr>
+                          <w:b/>
+                        </w:rPr>
+                        <w:fldChar w:fldCharType="separate"/>
+                      </w:r>
+                      <w:r>
+                        <w:rPr>
+                          <w:b/>
+                          <w:noProof/>
+                        </w:rPr>
+                        <w:t>1</w:t>
+                      </w:r>
+                      <w:r>
+                        <w:rPr>
+                          <w:b/>
+                        </w:rPr>
+                        <w:fldChar w:fldCharType="end"/>
+                      </w:r>
+                      <w:r>
+                        <w:rPr>
+                          <w:b/>
+                        </w:rPr>
+                        <w:t>.</w:t>
+                      </w:r>
+                      <w:r>
+                        <w:t xml:space="preserve"> Ants build a path from a source to a destination node </w:t>
+                      </w:r>
+                      <w:sdt>
+                        <w:sdtPr>
+                          <w:id w:val="-1762590092"/>
+                          <w:citation/>
+                        </w:sdtPr>
+                        <w:sdtContent>
+                          <w:r>
+                            <w:fldChar w:fldCharType="begin"/>
+                          </w:r>
+                          <w:r>
+                            <w:instrText xml:space="preserve"> CITATION Dor04 \l 1033 </w:instrText>
+                          </w:r>
+                          <w:r>
+                            <w:fldChar w:fldCharType="separate"/>
+                          </w:r>
+                          <w:r>
+                            <w:rPr>
+                              <w:noProof/>
+                            </w:rPr>
+                            <w:t>(Dorigo &amp; Stützle, 2004)</w:t>
+                          </w:r>
+                          <w:r>
+                            <w:fldChar w:fldCharType="end"/>
+                          </w:r>
+                        </w:sdtContent>
+                      </w:sdt>
+                      <w:r>
+                        <w:t>.</w:t>
+                      </w:r>
+                    </w:p>
+                  </w:txbxContent>
+                </v:textbox>
+                <w10:wrap type="topAndBottom"/>
+              </v:shape>
+            </w:pict>
+          </mc:Fallback>
+        </mc:AlternateContent>
+      </w:r>
+      <w:r>
+        <w:rPr>
+          <w:rFonts w:ascii="Times New Roman" w:hAnsi="Times New Roman" w:cs="Times New Roman"/>
+        </w:rPr>
+        <w:drawing>
+          <wp:anchor distT="0" distB="0" distL="114300" distR="114300" simplePos="0" relativeHeight="251658240" behindDoc="0" locked="0" layoutInCell="1" allowOverlap="1" wp14:anchorId="096683D3" wp14:editId="57802797">
+            <wp:simplePos x="0" y="0"/>
+            <wp:positionH relativeFrom="column">
+              <wp:posOffset>242570</wp:posOffset>
+            </wp:positionH>
+            <wp:positionV relativeFrom="paragraph">
+              <wp:posOffset>550545</wp:posOffset>
+            </wp:positionV>
+            <wp:extent cx="2451735" cy="1894205"/>
+            <wp:effectExtent l="0" t="0" r="12065" b="10795"/>
+            <wp:wrapTopAndBottom/>
+            <wp:docPr id="1" name="Picture 1"/>
+            <wp:cNvGraphicFramePr>
+              <a:graphicFrameLocks xmlns:a="http://schemas.openxmlformats.org/drawingml/2006/main" noChangeAspect="1"/>
+            </wp:cNvGraphicFramePr>
+            <a:graphic xmlns:a="http://schemas.openxmlformats.org/drawingml/2006/main">
+              <a:graphicData uri="http://schemas.openxmlformats.org/drawingml/2006/picture">
+                <pic:pic xmlns:pic="http://schemas.openxmlformats.org/drawingml/2006/picture">
+                  <pic:nvPicPr>
+                    <pic:cNvPr id="1" name=""/>
+                    <pic:cNvPicPr/>
+                  </pic:nvPicPr>
+                  <pic:blipFill>
+                    <a:blip r:embed="rId9">
+                      <a:extLst>
+                        <a:ext uri="{28A0092B-C50C-407E-A947-70E740481C1C}">
+                          <a14:useLocalDpi xmlns:a14="http://schemas.microsoft.com/office/drawing/2010/main" val="0"/>
+                        </a:ext>
+                      </a:extLst>
+                    </a:blip>
+                    <a:stretch>
+                      <a:fillRect/>
+                    </a:stretch>
+                  </pic:blipFill>
+                  <pic:spPr>
+                    <a:xfrm>
+                      <a:off x="0" y="0"/>
+                      <a:ext cx="2451735" cy="1894205"/>
+                    </a:xfrm>
+                    <a:prstGeom prst="rect">
+                      <a:avLst/>
+                    </a:prstGeom>
+                  </pic:spPr>
+                </pic:pic>
+              </a:graphicData>
+            </a:graphic>
+            <wp14:sizeRelH relativeFrom="page">
+              <wp14:pctWidth>0</wp14:pctWidth>
+            </wp14:sizeRelH>
+            <wp14:sizeRelV relativeFrom="page">
+              <wp14:pctHeight>0</wp14:pctHeight>
+            </wp14:sizeRelV>
+          </wp:anchor>
+        </w:drawing>
+      </w:r>
+      <w:r>
+        <w:rPr>
+          <w:rFonts w:ascii="Times New Roman" w:hAnsi="Times New Roman" w:cs="Times New Roman"/>
+        </w:rPr>
+        <w:t xml:space="preserve">As with other implementations of the ACO algorithm, </w:t>
+      </w:r>
+      <w:r>
+        <w:rPr>
+          <w:rFonts w:ascii="Times New Roman" w:hAnsi="Times New Roman" w:cs="Times New Roman"/>
+        </w:rPr>
+        <w:t>individual ants</w:t>
+      </w:r>
+      <w:r>
+        <w:rPr>
+          <w:rFonts w:ascii="Times New Roman" w:hAnsi="Times New Roman" w:cs="Times New Roman"/>
+        </w:rPr>
+        <w:t xml:space="preserve"> are</w:t>
+      </w:r>
+      <w:r>
+        <w:rPr>
+          <w:rFonts w:ascii="Times New Roman" w:hAnsi="Times New Roman" w:cs="Times New Roman"/>
+        </w:rPr>
+        <w:t xml:space="preserve"> </w:t>
+      </w:r>
+      <w:r>
+        <w:rPr>
+          <w:rFonts w:ascii="Times New Roman" w:hAnsi="Times New Roman" w:cs="Times New Roman"/>
+        </w:rPr>
+        <w:t>programmed</w:t>
+      </w:r>
+      <w:r>
+        <w:rPr>
+          <w:rFonts w:ascii="Times New Roman" w:hAnsi="Times New Roman" w:cs="Times New Roman"/>
+        </w:rPr>
+        <w:t xml:space="preserve"> </w:t>
+      </w:r>
+      <w:r>
+        <w:rPr>
+          <w:rFonts w:ascii="Times New Roman" w:hAnsi="Times New Roman" w:cs="Times New Roman"/>
+        </w:rPr>
+        <w:t xml:space="preserve">to </w:t>
+      </w:r>
+      <w:r>
+        <w:rPr>
+          <w:rFonts w:ascii="Times New Roman" w:hAnsi="Times New Roman" w:cs="Times New Roman"/>
+        </w:rPr>
+        <w:t>simulate the random choices made as each “ant” travels from one node of a graph to another.</w:t>
+      </w:r>
+      <w:r>
+        <w:rPr>
+          <w:rFonts w:ascii="Times New Roman" w:hAnsi="Times New Roman" w:cs="Times New Roman"/>
+        </w:rPr>
+        <w:t xml:space="preserve"> In the </w:t>
+      </w:r>
+      <w:r>
+        <w:rPr>
+          <w:rFonts w:ascii="Times New Roman" w:hAnsi="Times New Roman" w:cs="Times New Roman"/>
+        </w:rPr>
+        <w:lastRenderedPageBreak/>
+        <w:t>context of the solving a TSP, once an ant has i</w:t>
+      </w:r>
+      <w:r>
+        <w:rPr>
+          <w:rFonts w:ascii="Times New Roman" w:hAnsi="Times New Roman" w:cs="Times New Roman"/>
+        </w:rPr>
+        <w:t>dentified a (semi-)optimal path,</w:t>
+      </w:r>
+      <w:r>
+        <w:rPr>
+          <w:rFonts w:ascii="Times New Roman" w:hAnsi="Times New Roman" w:cs="Times New Roman"/>
+        </w:rPr>
+        <w:t xml:space="preserve"> </w:t>
+      </w:r>
+      <w:r>
+        <w:rPr>
+          <w:rFonts w:ascii="Times New Roman" w:hAnsi="Times New Roman" w:cs="Times New Roman"/>
+        </w:rPr>
+        <w:t>this path is marked with pheromones</w:t>
+      </w:r>
+      <w:r>
+        <w:rPr>
+          <w:rFonts w:ascii="Times New Roman" w:hAnsi="Times New Roman" w:cs="Times New Roman"/>
+        </w:rPr>
+        <w:t xml:space="preserve"> by altering the semi-random decision tree used by each ant when determining the next node</w:t>
+      </w:r>
+      <w:r>
+        <w:rPr>
+          <w:rFonts w:ascii="Times New Roman" w:hAnsi="Times New Roman" w:cs="Times New Roman"/>
+        </w:rPr>
+        <w:t>. Subsequent iterations of the algorithm cause improvements as future ants avoid less-</w:t>
+      </w:r>
+      <w:r>
+        <w:rPr>
+          <w:noProof/>
+        </w:rPr>
+        <mc:AlternateContent>
+          <mc:Choice Requires="wps">
+            <w:drawing>
+              <wp:anchor distT="0" distB="0" distL="114300" distR="114300" simplePos="0" relativeHeight="251663360" behindDoc="0" locked="0" layoutInCell="1" allowOverlap="1" wp14:anchorId="314F9BAB" wp14:editId="1C4F641D">
+                <wp:simplePos x="0" y="0"/>
+                <wp:positionH relativeFrom="column">
+                  <wp:posOffset>330200</wp:posOffset>
+                </wp:positionH>
+                <wp:positionV relativeFrom="paragraph">
+                  <wp:posOffset>4953000</wp:posOffset>
+                </wp:positionV>
+                <wp:extent cx="2550795" cy="405765"/>
+                <wp:effectExtent l="0" t="0" r="0" b="0"/>
+                <wp:wrapTopAndBottom/>
+                <wp:docPr id="4" name="Text Box 4"/>
+                <wp:cNvGraphicFramePr/>
+                <a:graphic xmlns:a="http://schemas.openxmlformats.org/drawingml/2006/main">
+                  <a:graphicData uri="http://schemas.microsoft.com/office/word/2010/wordprocessingShape">
+                    <wps:wsp>
+                      <wps:cNvSpPr txBox="1"/>
+                      <wps:spPr>
+                        <a:xfrm>
+                          <a:off x="0" y="0"/>
+                          <a:ext cx="2550795" cy="405765"/>
+                        </a:xfrm>
+                        <a:prstGeom prst="rect">
+                          <a:avLst/>
+                        </a:prstGeom>
+                        <a:solidFill>
+                          <a:prstClr val="white"/>
+                        </a:solidFill>
+                        <a:ln>
+                          <a:noFill/>
+                        </a:ln>
+                        <a:effectLst/>
+                      </wps:spPr>
+                      <wps:txbx>
+                        <w:txbxContent>
+                          <w:p>
+                            <w:pPr>
+                              <w:pStyle w:val="Caption"/>
+                              <w:rPr>
+                                <w:noProof/>
+                              </w:rPr>
+                            </w:pPr>
+                            <w:r>
+                              <w:rPr>
+                                <w:b/>
+                              </w:rPr>
+                              <w:t xml:space="preserve">Figure </w:t>
+                            </w:r>
+                            <w:r>
+                              <w:rPr>
+                                <w:b/>
+                              </w:rPr>
+                              <w:fldChar w:fldCharType="begin"/>
+                            </w:r>
+                            <w:r>
+                              <w:rPr>
+                                <w:b/>
+                              </w:rPr>
+                              <w:instrText xml:space="preserve"> SEQ Figure \* ARABIC </w:instrText>
+                            </w:r>
+                            <w:r>
+                              <w:rPr>
+                                <w:b/>
+                              </w:rPr>
+                              <w:fldChar w:fldCharType="separate"/>
+                            </w:r>
+                            <w:r>
+                              <w:rPr>
+                                <w:b/>
+                                <w:noProof/>
+                              </w:rPr>
+                              <w:t>2</w:t>
+                            </w:r>
+                            <w:r>
+                              <w:rPr>
+                                <w:b/>
+                              </w:rPr>
+                              <w:fldChar w:fldCharType="end"/>
+                            </w:r>
+                            <w:r>
+                              <w:rPr>
+                                <w:b/>
+                              </w:rPr>
+                              <w:t>.</w:t>
+                            </w:r>
+                            <w:r>
+                              <w:t>The shortest path in a graph emerges from the combination of many paths</w:t>
+                            </w:r>
+                            <w:r>
+                              <w:t xml:space="preserve"> </w:t>
+                            </w:r>
+                            <w:sdt>
+                              <w:sdtPr>
+                                <w:id w:val="613031605"/>
+                                <w:citation/>
+                              </w:sdtPr>
+                              <w:sdtContent>
+                                <w:r>
+                                  <w:fldChar w:fldCharType="begin"/>
+                                </w:r>
+                                <w:r>
+                                  <w:instrText xml:space="preserve"> CITATION Dré06 \l 1033 </w:instrText>
+                                </w:r>
+                                <w:r>
+                                  <w:fldChar w:fldCharType="separate"/>
+                                </w:r>
+                                <w:r>
+                                  <w:rPr>
+                                    <w:noProof/>
+                                  </w:rPr>
+                                  <w:t>(Dréo, 2006)</w:t>
+                                </w:r>
+                                <w:r>
+                                  <w:fldChar w:fldCharType="end"/>
+                                </w:r>
+                              </w:sdtContent>
+                            </w:sdt>
+                            <w:r>
+                              <w:t>.</w:t>
+                            </w:r>
+                          </w:p>
+                        </w:txbxContent>
+                      </wps:txbx>
+                      <wps:bodyPr rot="0" spcFirstLastPara="0" vertOverflow="overflow" horzOverflow="overflow" vert="horz" wrap="square" lIns="0" tIns="0" rIns="0" bIns="0" numCol="1" spcCol="0" rtlCol="0" fromWordArt="0" anchor="t" anchorCtr="0" forceAA="0" compatLnSpc="1">
+                        <a:prstTxWarp prst="textNoShape">
+                          <a:avLst/>
+                        </a:prstTxWarp>
+                        <a:spAutoFit/>
+                      </wps:bodyPr>
+                    </wps:wsp>
+                  </a:graphicData>
+                </a:graphic>
+              </wp:anchor>
+            </w:drawing>
+          </mc:Choice>
+          <mc:Fallback>
+            <w:pict>
+              <v:shape w14:anchorId="314F9BAB" id="Text Box 4" o:spid="_x0000_s1027" type="#_x0000_t202" style="position:absolute;margin-left:26pt;margin-top:390pt;width:200.85pt;height:31.95pt;z-index:251663360;visibility:visible;mso-wrap-style:square;mso-wrap-distance-left:9pt;mso-wrap-distance-top:0;mso-wrap-distance-right:9pt;mso-wrap-distance-bottom:0;mso-position-horizontal:absolute;mso-position-horizontal-relative:text;mso-position-vertical:absolute;mso-position-vertical-relative:text;v-text-anchor:top" o:gfxdata="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" stroked="f">
+                <v:textbox style="mso-fit-shape-to-text:t" inset="0,0,0,0">
+                  <w:txbxContent>
+                    <w:p>
+                      <w:pPr>
+                        <w:pStyle w:val="Caption"/>
+                        <w:rPr>
+                          <w:noProof/>
+                        </w:rPr>
+                      </w:pPr>
+                      <w:r>
+                        <w:rPr>
+                          <w:b/>
+                        </w:rPr>
+                        <w:t xml:space="preserve">Figure </w:t>
+                      </w:r>
+                      <w:r>
+                        <w:rPr>
+                          <w:b/>
+                        </w:rPr>
+                        <w:fldChar w:fldCharType="begin"/>
+                      </w:r>
+                      <w:r>
+                        <w:rPr>
+                          <w:b/>
+                        </w:rPr>
+                        <w:instrText xml:space="preserve"> SEQ Figure \* ARABIC </w:instrText>
+                      </w:r>
+                      <w:r>
+                        <w:rPr>
+                          <w:b/>
+                        </w:rPr>
+                        <w:fldChar w:fldCharType="separate"/>
+                      </w:r>
+                      <w:r>
+                        <w:rPr>
+                          <w:b/>
+                          <w:noProof/>
+                        </w:rPr>
+                        <w:t>2</w:t>
+                      </w:r>
+                      <w:r>
+                        <w:rPr>
+                          <w:b/>
+                        </w:rPr>
+                        <w:fldChar w:fldCharType="end"/>
+                      </w:r>
+                      <w:r>
+                        <w:rPr>
+                          <w:b/>
+                        </w:rPr>
+                        <w:t>.</w:t>
+                      </w:r>
+                      <w:r>
+                        <w:t>The shortest path in a graph emerges from the combination of many paths</w:t>
+                      </w:r>
+                      <w:r>
+                        <w:t xml:space="preserve"> </w:t>
+                      </w:r>
+                      <w:sdt>
+                        <w:sdtPr>
+                          <w:id w:val="613031605"/>
+                          <w:citation/>
+                        </w:sdtPr>
+                        <w:sdtContent>
+                          <w:r>
+                            <w:fldChar w:fldCharType="begin"/>
+                          </w:r>
+                          <w:r>
+                            <w:instrText xml:space="preserve"> CITATION Dré06 \l 1033 </w:instrText>
+                          </w:r>
+                          <w:r>
+                            <w:fldChar w:fldCharType="separate"/>
+                          </w:r>
+                          <w:r>
+                            <w:rPr>
+                              <w:noProof/>
+                            </w:rPr>
+                            <w:t>(Dréo, 2006)</w:t>
+                          </w:r>
+                          <w:r>
+                            <w:fldChar w:fldCharType="end"/>
+                          </w:r>
+                        </w:sdtContent>
+                      </w:sdt>
+                      <w:r>
+                        <w:t>.</w:t>
+                      </w:r>
+                    </w:p>
+                  </w:txbxContent>
+                </v:textbox>
+                <w10:wrap type="topAndBottom"/>
+              </v:shape>
+            </w:pict>
+          </mc:Fallback>
+        </mc:AlternateContent>
+      </w:r>
+      <w:r>
+        <w:rPr>
+          <w:rFonts w:ascii="Times New Roman" w:hAnsi="Times New Roman" w:cs="Times New Roman"/>
+          <w:noProof/>
+        </w:rPr>
+        <w:drawing>
+          <wp:anchor distT="0" distB="0" distL="114300" distR="114300" simplePos="0" relativeHeight="251661312" behindDoc="0" locked="0" layoutInCell="1" allowOverlap="1" wp14:anchorId="3E5BAEBC" wp14:editId="706FBEBB">
+            <wp:simplePos x="0" y="0"/>
+            <wp:positionH relativeFrom="column">
+              <wp:align>center</wp:align>
+            </wp:positionH>
+            <wp:positionV relativeFrom="paragraph">
+              <wp:posOffset>1488440</wp:posOffset>
+            </wp:positionV>
+            <wp:extent cx="2551176" cy="3410712"/>
+            <wp:effectExtent l="0" t="0" r="0" b="0"/>
+            <wp:wrapTopAndBottom/>
+            <wp:docPr id="3" name="Picture 3" descr="/Users/justin/Downloads/360px-Aco_shortpath.svg.png"/>
+            <wp:cNvGraphicFramePr>
+              <a:graphicFrameLocks xmlns:a="http://schemas.openxmlformats.org/drawingml/2006/main" noChangeAspect="1"/>
+            </wp:cNvGraphicFramePr>
+            <a:graphic xmlns:a="http://schemas.openxmlformats.org/drawingml/2006/main">
+              <a:graphicData uri="http://schemas.openxmlformats.org/drawingml/2006/picture">
+                <pic:pic xmlns:pic="http://schemas.openxmlformats.org/drawingml/2006/picture">
+                  <pic:nvPicPr>
+                    <pic:cNvPr id="0" name="Picture 1" descr="/Users/justin/Downloads/360px-Aco_shortpath.svg.png"/>
+                    <pic:cNvPicPr>
+                      <a:picLocks noChangeAspect="1" noChangeArrowheads="1"/>
+                    </pic:cNvPicPr>
+                  </pic:nvPicPr>
+                  <pic:blipFill>
+                    <a:blip r:embed="rId10">
+                      <a:extLst>
+                        <a:ext uri="{28A0092B-C50C-407E-A947-70E740481C1C}">
+                          <a14:useLocalDpi xmlns:a14="http://schemas.microsoft.com/office/drawing/2010/main" val="0"/>
+                        </a:ext>
+                      </a:extLst>
+                    </a:blip>
+                    <a:srcRect/>
+                    <a:stretch>
+                      <a:fillRect/>
+                    </a:stretch>
+                  </pic:blipFill>
+                  <pic:spPr bwMode="auto">
+                    <a:xfrm>
+                      <a:off x="0" y="0"/>
+                      <a:ext cx="2551176" cy="3410712"/>
+                    </a:xfrm>
+                    <a:prstGeom prst="rect">
+                      <a:avLst/>
+                    </a:prstGeom>
+                    <a:noFill/>
+                    <a:ln>
+                      <a:noFill/>
+                    </a:ln>
+                  </pic:spPr>
+                </pic:pic>
+              </a:graphicData>
+            </a:graphic>
+            <wp14:sizeRelH relativeFrom="page">
+              <wp14:pctWidth>0</wp14:pctWidth>
+            </wp14:sizeRelH>
+            <wp14:sizeRelV relativeFrom="page">
+              <wp14:pctHeight>0</wp14:pctHeight>
+            </wp14:sizeRelV>
+          </wp:anchor>
+        </w:drawing>
+      </w:r>
+      <w:r>
+        <w:rPr>
+          <w:rFonts w:ascii="Times New Roman" w:hAnsi="Times New Roman" w:cs="Times New Roman"/>
+        </w:rPr>
+        <w:t xml:space="preserve">optimal paths </w:t>
+      </w:r>
+      <w:r>
+        <w:rPr>
+          <w:rFonts w:ascii="Times New Roman" w:hAnsi="Times New Roman" w:cs="Times New Roman"/>
+        </w:rPr>
+        <w:t>and identify more optimal ones.</w:t>
+      </w:r>
+    </w:p>
+    <w:p>
+      <w:pPr>
+        <w:spacing w:line="22" w:lineRule="atLeast"/>
+        <w:rPr>
+          <w:rFonts w:ascii="Times New Roman" w:hAnsi="Times New Roman" w:cs="Times New Roman"/>
+        </w:rPr>
+      </w:pPr>
+      <w:r>
+        <w:rPr>
+          <w:rFonts w:ascii="Times New Roman" w:hAnsi="Times New Roman" w:cs="Times New Roman"/>
+        </w:rPr>
+        <w:t xml:space="preserve">An issue that must be solved for any implementation of Ant Colony Optimization is how much weight should be given to distance or pheromones when an ant is deciding which path to take. The decision is probabilistic and weighted according to the shortness of the distance to other nodes as well as the amount of pheromone to other nodes. </w:t>
+      </w:r>
+      <w:r>
+        <w:rPr>
+          <w:rFonts w:ascii="Times New Roman" w:hAnsi="Times New Roman" w:cs="Times New Roman"/>
+        </w:rPr>
+        <w:t>I</w:t>
+      </w:r>
+      <w:r>
+        <w:rPr>
+          <w:rFonts w:ascii="Times New Roman" w:hAnsi="Times New Roman" w:cs="Times New Roman"/>
+        </w:rPr>
+        <w:t>n our algorithm</w:t>
+      </w:r>
+      <w:r>
+        <w:rPr>
+          <w:rFonts w:ascii="Times New Roman" w:hAnsi="Times New Roman" w:cs="Times New Roman"/>
+        </w:rPr>
+        <w:t>, we found that</w:t>
+      </w:r>
+      <w:r>
+        <w:rPr>
+          <w:rFonts w:ascii="Times New Roman" w:hAnsi="Times New Roman" w:cs="Times New Roman"/>
+        </w:rPr>
+        <w:t xml:space="preserve"> at</w:t>
+      </w:r>
+      <w:r>
+        <w:rPr>
+          <w:rFonts w:ascii="Times New Roman" w:hAnsi="Times New Roman" w:cs="Times New Roman"/>
+        </w:rPr>
+        <w:t xml:space="preserve"> first the pheromone scent was too strong and after one ant found a solution, then all other ants followed that same path. Once we added more weight to distance we started seeing more optimal results. Adding more weight to distance and discounting the weight of pheromones allowed ants to better explore new variants of paths being incentivized to new nodes that had short distances. </w:t>
+      </w:r>
+    </w:p>
+    <w:p>
+      <w:pPr>
+        <w:spacing w:line="22" w:lineRule="atLeast"/>
+        <w:rPr>
+          <w:rFonts w:ascii="Times New Roman" w:hAnsi="Times New Roman" w:cs="Times New Roman"/>
+        </w:rPr>
+      </w:pPr>
+      <w:r>
+        <w:rPr>
+          <w:rFonts w:ascii="Times New Roman" w:hAnsi="Times New Roman" w:cs="Times New Roman"/>
+        </w:rPr>
+        <w:lastRenderedPageBreak/>
+        <w:t>Another parameter we needed to adjust in our algorithm was how many ants we had exploring concurrently. We experimented with a variety of quantities (5, 10, 20, the number of cities in the problem) but we found that the optimal number of ants exploring at a time was only sending out one ant at a time. By only sending one ant at a time</w:t>
+      </w:r>
+      <w:r>
+        <w:rPr>
+          <w:rFonts w:ascii="Times New Roman" w:hAnsi="Times New Roman" w:cs="Times New Roman"/>
+        </w:rPr>
+        <w:t>,</w:t>
+      </w:r>
+      <w:r>
+        <w:rPr>
+          <w:rFonts w:ascii="Times New Roman" w:hAnsi="Times New Roman" w:cs="Times New Roman"/>
+        </w:rPr>
+        <w:t xml:space="preserve"> the algorithm </w:t>
+      </w:r>
+      <w:r>
+        <w:rPr>
+          <w:rFonts w:ascii="Times New Roman" w:hAnsi="Times New Roman" w:cs="Times New Roman"/>
+        </w:rPr>
+        <w:t>could</w:t>
+      </w:r>
+      <w:r>
+        <w:rPr>
+          <w:rFonts w:ascii="Times New Roman" w:hAnsi="Times New Roman" w:cs="Times New Roman"/>
+        </w:rPr>
+        <w:t xml:space="preserve"> find solutions faster and </w:t>
+      </w:r>
+      <w:r>
+        <w:rPr>
+          <w:rFonts w:ascii="Times New Roman" w:hAnsi="Times New Roman" w:cs="Times New Roman"/>
+        </w:rPr>
+        <w:t>could better compare solutions and direct ants to more optimal routes.</w:t>
+      </w:r>
     </w:p>
     <w:p>
       <w:pPr>
@@ -664,19 +1482,12 @@
           <w:b/>
           <w:sz w:val="28"/>
         </w:rPr>
-        <w:t>Algorithm E</w:t>
-      </w:r>
-      <w:r>
-        <w:rPr>
-          <w:rFonts w:ascii="Times New Roman" w:hAnsi="Times New Roman" w:cs="Times New Roman"/>
-          <w:b/>
-          <w:sz w:val="28"/>
-        </w:rPr>
-        <w:t>xplanation</w:t>
+        <w:t>Complexity</w:t>
       </w:r>
     </w:p>
     <w:p>
       <w:pPr>
+        <w:spacing w:line="264" w:lineRule="auto"/>
         <w:rPr>
           <w:rFonts w:ascii="Times New Roman" w:hAnsi="Times New Roman" w:cs="Times New Roman"/>
         </w:rPr>
@@ -685,89 +1496,108 @@
         <w:rPr>
           <w:rFonts w:ascii="Times New Roman" w:hAnsi="Times New Roman" w:cs="Times New Roman"/>
         </w:rPr>
-        <w:t xml:space="preserve">As with other implementations of the ACO algorithm, </w:t>
-      </w:r>
-      <w:r>
-        <w:rPr>
-          <w:rFonts w:ascii="Times New Roman" w:hAnsi="Times New Roman" w:cs="Times New Roman"/>
-        </w:rPr>
-        <w:t xml:space="preserve">individual ants </w:t>
-      </w:r>
-      <w:r>
-        <w:rPr>
-          <w:rFonts w:ascii="Times New Roman" w:hAnsi="Times New Roman" w:cs="Times New Roman"/>
-        </w:rPr>
-        <w:t>programmatically</w:t>
-      </w:r>
-      <w:r>
-        <w:rPr>
-          <w:rFonts w:ascii="Times New Roman" w:hAnsi="Times New Roman" w:cs="Times New Roman"/>
-        </w:rPr>
-        <w:t xml:space="preserve"> </w:t>
-      </w:r>
-      <w:r>
-        <w:rPr>
-          <w:rFonts w:ascii="Times New Roman" w:hAnsi="Times New Roman" w:cs="Times New Roman"/>
-        </w:rPr>
-        <w:t xml:space="preserve">and </w:t>
-      </w:r>
-      <w:r>
-        <w:rPr>
-          <w:rFonts w:ascii="Times New Roman" w:hAnsi="Times New Roman" w:cs="Times New Roman"/>
-        </w:rPr>
-        <w:t>simulate the random choices made as each “ant” travels from one node of a graph to another.</w:t>
-      </w:r>
-      <w:r>
-        <w:rPr>
-          <w:rFonts w:ascii="Times New Roman" w:hAnsi="Times New Roman" w:cs="Times New Roman"/>
-        </w:rPr>
-        <w:t xml:space="preserve"> In the context of the solving a TSP, once an ant has i</w:t>
-      </w:r>
-      <w:r>
-        <w:rPr>
-          <w:rFonts w:ascii="Times New Roman" w:hAnsi="Times New Roman" w:cs="Times New Roman"/>
-        </w:rPr>
-        <w:t>dentified a (semi-)optimal path,</w:t>
-      </w:r>
-      <w:r>
-        <w:rPr>
-          <w:rFonts w:ascii="Times New Roman" w:hAnsi="Times New Roman" w:cs="Times New Roman"/>
-        </w:rPr>
-        <w:t xml:space="preserve"> </w:t>
-      </w:r>
-      <w:r>
-        <w:rPr>
-          <w:rFonts w:ascii="Times New Roman" w:hAnsi="Times New Roman" w:cs="Times New Roman"/>
-        </w:rPr>
-        <w:t>this path is marked with pheromones</w:t>
-      </w:r>
-      <w:r>
-        <w:rPr>
-          <w:rFonts w:ascii="Times New Roman" w:hAnsi="Times New Roman" w:cs="Times New Roman"/>
-        </w:rPr>
-        <w:t xml:space="preserve"> by altering the semi-random decision tree used by each ant when determining the next node</w:t>
-      </w:r>
-      <w:r>
-        <w:rPr>
-          <w:rFonts w:ascii="Times New Roman" w:hAnsi="Times New Roman" w:cs="Times New Roman"/>
-        </w:rPr>
-        <w:t xml:space="preserve">. Subsequent iterations of the algorithm cause improvements as future ants avoid less-optimal paths </w:t>
-      </w:r>
-      <w:r>
-        <w:rPr>
-          <w:rFonts w:ascii="Times New Roman" w:hAnsi="Times New Roman" w:cs="Times New Roman"/>
-        </w:rPr>
-        <w:t>and identify more optimal ones.</w:t>
-      </w:r>
-      <w:r>
-        <w:rPr>
-          <w:rFonts w:ascii="Times New Roman" w:hAnsi="Times New Roman" w:cs="Times New Roman"/>
-        </w:rPr>
-        <w:t xml:space="preserve"> </w:t>
+        <w:t xml:space="preserve">The space complexity was very minimal for </w:t>
+      </w:r>
+      <w:r>
+        <w:rPr>
+          <w:rFonts w:ascii="Times New Roman" w:hAnsi="Times New Roman" w:cs="Times New Roman"/>
+        </w:rPr>
+        <w:t xml:space="preserve">our </w:t>
+      </w:r>
+      <w:r>
+        <w:rPr>
+          <w:rFonts w:ascii="Times New Roman" w:hAnsi="Times New Roman" w:cs="Times New Roman"/>
+        </w:rPr>
+        <w:t xml:space="preserve">algorithm. For each city, we stored an array that contained the distances to every other city, an array with the amount of pheromone to every other city, and the probabilities of visiting every other city. For every ant, we stored the path of cities visited and the cost of that path. So our space complexity was </w:t>
+      </w:r>
+      <m:oMath>
+        <m:r>
+          <w:rPr>
+            <w:rFonts w:ascii="Cambria Math" w:hAnsi="Cambria Math" w:cs="Times New Roman"/>
+          </w:rPr>
+          <m:t>O</m:t>
+        </m:r>
+        <m:d>
+          <m:dPr>
+            <m:ctrlPr>
+              <w:rPr>
+                <w:rFonts w:ascii="Cambria Math" w:hAnsi="Cambria Math" w:cs="Times New Roman"/>
+                <w:i/>
+              </w:rPr>
+            </m:ctrlPr>
+          </m:dPr>
+          <m:e>
+            <m:sSup>
+              <m:sSupPr>
+                <m:ctrlPr>
+                  <w:rPr>
+                    <w:rFonts w:ascii="Cambria Math" w:hAnsi="Cambria Math" w:cs="Times New Roman"/>
+                    <w:i/>
+                  </w:rPr>
+                </m:ctrlPr>
+              </m:sSupPr>
+              <m:e>
+                <m:r>
+                  <w:rPr>
+                    <w:rFonts w:ascii="Cambria Math" w:hAnsi="Cambria Math" w:cs="Times New Roman"/>
+                  </w:rPr>
+                  <m:t>n</m:t>
+                </m:r>
+              </m:e>
+              <m:sup>
+                <m:r>
+                  <w:rPr>
+                    <w:rFonts w:ascii="Cambria Math" w:hAnsi="Cambria Math" w:cs="Times New Roman"/>
+                  </w:rPr>
+                  <m:t>3</m:t>
+                </m:r>
+              </m:sup>
+            </m:sSup>
+            <m:r>
+              <w:rPr>
+                <w:rFonts w:ascii="Cambria Math" w:hAnsi="Cambria Math" w:cs="Times New Roman"/>
+              </w:rPr>
+              <m:t>+a*n</m:t>
+            </m:r>
+          </m:e>
+        </m:d>
+      </m:oMath>
+      <w:r>
+        <w:rPr>
+          <w:rFonts w:ascii="Times New Roman" w:hAnsi="Times New Roman" w:cs="Times New Roman"/>
+        </w:rPr>
+        <w:t xml:space="preserve"> where </w:t>
+      </w:r>
+      <w:r>
+        <w:rPr>
+          <w:rFonts w:ascii="Times New Roman" w:hAnsi="Times New Roman" w:cs="Times New Roman"/>
+          <w:i/>
+        </w:rPr>
+        <w:t>n</w:t>
+      </w:r>
+      <w:r>
+        <w:rPr>
+          <w:rFonts w:ascii="Times New Roman" w:hAnsi="Times New Roman" w:cs="Times New Roman"/>
+        </w:rPr>
+        <w:t xml:space="preserve"> is the number of nodes and </w:t>
+      </w:r>
+      <w:r>
+        <w:rPr>
+          <w:rFonts w:ascii="Times New Roman" w:hAnsi="Times New Roman" w:cs="Times New Roman"/>
+          <w:i/>
+        </w:rPr>
+        <w:t>a</w:t>
+      </w:r>
+      <w:r>
+        <w:rPr>
+          <w:rFonts w:ascii="Times New Roman" w:hAnsi="Times New Roman" w:cs="Times New Roman"/>
+        </w:rPr>
+        <w:t xml:space="preserve"> is the number of ants sent in a batch.</w:t>
       </w:r>
     </w:p>
     <w:p>
       <w:pPr>
+        <w:spacing w:line="264" w:lineRule="auto"/>
         <w:rPr>
           <w:rFonts w:ascii="Times New Roman" w:hAnsi="Times New Roman" w:cs="Times New Roman"/>
         </w:rPr>
@@ -776,72 +1606,218 @@
         <w:rPr>
           <w:rFonts w:ascii="Times New Roman" w:hAnsi="Times New Roman" w:cs="Times New Roman"/>
         </w:rPr>
-        <w:t xml:space="preserve">An issue that must be solved for any implementation of Ant Colony Optimization is how much weight should be given to distance or pheromones when an ant is deciding which path to </w:t>
-      </w:r>
-      <w:r>
-        <w:rPr>
-          <w:rFonts w:ascii="Times New Roman" w:hAnsi="Times New Roman" w:cs="Times New Roman"/>
-        </w:rPr>
-        <w:lastRenderedPageBreak/>
-        <w:t xml:space="preserve">take. The decision is probabilistic and weighted according to the shortness of the distance to other nodes as well as the amount of pheromone to other nodes. We found that </w:t>
-      </w:r>
-      <w:r>
-        <w:rPr>
-          <w:rFonts w:ascii="Times New Roman" w:hAnsi="Times New Roman" w:cs="Times New Roman"/>
-        </w:rPr>
-        <w:t>in our algorithm at</w:t>
-      </w:r>
-      <w:r>
-        <w:rPr>
-          <w:rFonts w:ascii="Times New Roman" w:hAnsi="Times New Roman" w:cs="Times New Roman"/>
-        </w:rPr>
-        <w:t xml:space="preserve"> first the pheromone scent was too strong and after one ant found a solution, then all other ants followed that same path. Once we added more weight to distance we started seeing more optimal results. Adding more weight to distance and discounting the weight of pheromones allowed ants to better explore new variants of paths being incentivized to new nodes that had short distances. </w:t>
-      </w:r>
-    </w:p>
-    <w:p>
-      <w:pPr>
-        <w:rPr>
-          <w:rFonts w:ascii="Times New Roman" w:hAnsi="Times New Roman" w:cs="Times New Roman"/>
-        </w:rPr>
-      </w:pPr>
-      <w:r>
-        <w:rPr>
-          <w:rFonts w:ascii="Times New Roman" w:hAnsi="Times New Roman" w:cs="Times New Roman"/>
-        </w:rPr>
-        <w:t xml:space="preserve">Another parameter we needed to adjust in our algorithm was how many ants we had exploring concurrently. We experimented with a variety of quantities (5, 10, 20, the number of cities in the problem) but we found that the optimal number of ants exploring at a time was only sending out one ant at a time. By only sending one ant at a time the algorithm </w:t>
-      </w:r>
-      <w:r>
-        <w:rPr>
-          <w:rFonts w:ascii="Times New Roman" w:hAnsi="Times New Roman" w:cs="Times New Roman"/>
-        </w:rPr>
-        <w:t>could</w:t>
-      </w:r>
-      <w:r>
-        <w:rPr>
-          <w:rFonts w:ascii="Times New Roman" w:hAnsi="Times New Roman" w:cs="Times New Roman"/>
-        </w:rPr>
-        <w:t xml:space="preserve"> find solutions faster and </w:t>
-      </w:r>
-      <w:r>
-        <w:rPr>
-          <w:rFonts w:ascii="Times New Roman" w:hAnsi="Times New Roman" w:cs="Times New Roman"/>
-        </w:rPr>
-        <w:t>could better compare solutions and direct ants to more optimal routes.</w:t>
-      </w:r>
-    </w:p>
-    <w:p>
-      <w:pPr>
-        <w:rPr>
-          <w:rFonts w:ascii="Times New Roman" w:hAnsi="Times New Roman" w:cs="Times New Roman"/>
-        </w:rPr>
-      </w:pPr>
-    </w:p>
-    <w:p>
-      <w:pPr>
-        <w:rPr>
-          <w:rFonts w:ascii="Times New Roman" w:hAnsi="Times New Roman" w:cs="Times New Roman"/>
-        </w:rPr>
-      </w:pPr>
+        <w:t>Our algorithm generally explained consists of the following: an a</w:t>
+      </w:r>
+      <w:r>
+        <w:rPr>
+          <w:rFonts w:ascii="Times New Roman" w:hAnsi="Times New Roman" w:cs="Times New Roman"/>
+        </w:rPr>
+        <w:t>nt must visit every city and at every city the probability must be calculated for every city. This lends to a</w:t>
+      </w:r>
+      <w:r>
+        <w:rPr>
+          <w:rFonts w:ascii="Times New Roman" w:hAnsi="Times New Roman" w:cs="Times New Roman"/>
+        </w:rPr>
+        <w:t xml:space="preserve"> time complexity</w:t>
+      </w:r>
+      <w:r>
+        <w:rPr>
+          <w:rFonts w:ascii="Times New Roman" w:hAnsi="Times New Roman" w:cs="Times New Roman"/>
+        </w:rPr>
+        <w:t xml:space="preserve"> </w:t>
+      </w:r>
+      <m:oMath>
+        <m:r>
+          <w:rPr>
+            <w:rFonts w:ascii="Cambria Math" w:hAnsi="Cambria Math" w:cs="Times New Roman"/>
+          </w:rPr>
+          <m:t>O</m:t>
+        </m:r>
+        <m:d>
+          <m:dPr>
+            <m:ctrlPr>
+              <w:rPr>
+                <w:rFonts w:ascii="Cambria Math" w:hAnsi="Cambria Math" w:cs="Times New Roman"/>
+                <w:i/>
+              </w:rPr>
+            </m:ctrlPr>
+          </m:dPr>
+          <m:e>
+            <m:r>
+              <w:rPr>
+                <w:rFonts w:ascii="Cambria Math" w:hAnsi="Cambria Math" w:cs="Times New Roman"/>
+              </w:rPr>
+              <m:t>a</m:t>
+            </m:r>
+            <m:sSup>
+              <m:sSupPr>
+                <m:ctrlPr>
+                  <w:rPr>
+                    <w:rFonts w:ascii="Cambria Math" w:hAnsi="Cambria Math" w:cs="Times New Roman"/>
+                    <w:i/>
+                  </w:rPr>
+                </m:ctrlPr>
+              </m:sSupPr>
+              <m:e>
+                <m:r>
+                  <w:rPr>
+                    <w:rFonts w:ascii="Cambria Math" w:hAnsi="Cambria Math" w:cs="Times New Roman"/>
+                  </w:rPr>
+                  <m:t>n</m:t>
+                </m:r>
+              </m:e>
+              <m:sup>
+                <m:r>
+                  <w:rPr>
+                    <w:rFonts w:ascii="Cambria Math" w:hAnsi="Cambria Math" w:cs="Times New Roman"/>
+                  </w:rPr>
+                  <m:t>2</m:t>
+                </m:r>
+              </m:sup>
+            </m:sSup>
+          </m:e>
+        </m:d>
+      </m:oMath>
+      <w:r>
+        <w:rPr>
+          <w:rFonts w:ascii="Times New Roman" w:hAnsi="Times New Roman" w:cs="Times New Roman"/>
+        </w:rPr>
+        <w:t xml:space="preserve"> again where </w:t>
+      </w:r>
+      <w:r>
+        <w:rPr>
+          <w:rFonts w:ascii="Times New Roman" w:hAnsi="Times New Roman" w:cs="Times New Roman"/>
+          <w:i/>
+        </w:rPr>
+        <w:t>n</w:t>
+      </w:r>
+      <w:r>
+        <w:rPr>
+          <w:rFonts w:ascii="Times New Roman" w:hAnsi="Times New Roman" w:cs="Times New Roman"/>
+        </w:rPr>
+        <w:t xml:space="preserve"> is the number of nodes/cities and </w:t>
+      </w:r>
+      <w:r>
+        <w:rPr>
+          <w:rFonts w:ascii="Times New Roman" w:hAnsi="Times New Roman" w:cs="Times New Roman"/>
+          <w:i/>
+        </w:rPr>
+        <w:t>a</w:t>
+      </w:r>
+      <w:r>
+        <w:rPr>
+          <w:rFonts w:ascii="Times New Roman" w:hAnsi="Times New Roman" w:cs="Times New Roman"/>
+        </w:rPr>
+        <w:t xml:space="preserve"> is the number of ants sent concurrently. We repeat this </w:t>
+      </w:r>
+      <w:r>
+        <w:rPr>
+          <w:rFonts w:ascii="Times New Roman" w:hAnsi="Times New Roman" w:cs="Times New Roman"/>
+          <w:i/>
+        </w:rPr>
+        <w:t>m</w:t>
+      </w:r>
+      <w:r>
+        <w:rPr>
+          <w:rFonts w:ascii="Times New Roman" w:hAnsi="Times New Roman" w:cs="Times New Roman"/>
+        </w:rPr>
+        <w:t xml:space="preserve"> times, where </w:t>
+      </w:r>
+      <w:r>
+        <w:rPr>
+          <w:rFonts w:ascii="Times New Roman" w:hAnsi="Times New Roman" w:cs="Times New Roman"/>
+          <w:i/>
+        </w:rPr>
+        <w:t>m</w:t>
+      </w:r>
+      <w:r>
+        <w:rPr>
+          <w:rFonts w:ascii="Times New Roman" w:hAnsi="Times New Roman" w:cs="Times New Roman"/>
+        </w:rPr>
+        <w:t xml:space="preserve"> is the number of iterations until convergence. </w:t>
+      </w:r>
+      <w:r>
+        <w:rPr>
+          <w:rFonts w:ascii="Times New Roman" w:hAnsi="Times New Roman" w:cs="Times New Roman"/>
+        </w:rPr>
+        <w:t>Overall</w:t>
+      </w:r>
+      <w:r>
+        <w:rPr>
+          <w:rFonts w:ascii="Times New Roman" w:hAnsi="Times New Roman" w:cs="Times New Roman"/>
+        </w:rPr>
+        <w:t>,</w:t>
+      </w:r>
+      <w:r>
+        <w:rPr>
+          <w:rFonts w:ascii="Times New Roman" w:hAnsi="Times New Roman" w:cs="Times New Roman"/>
+        </w:rPr>
+        <w:t xml:space="preserve"> the time complexity of our algorithm is</w:t>
+      </w:r>
+      <w:r>
+        <w:rPr>
+          <w:rFonts w:ascii="Times New Roman" w:hAnsi="Times New Roman" w:cs="Times New Roman"/>
+        </w:rPr>
+        <w:t xml:space="preserve"> </w:t>
+      </w:r>
+      <m:oMath>
+        <m:r>
+          <w:rPr>
+            <w:rFonts w:ascii="Cambria Math" w:hAnsi="Cambria Math" w:cs="Times New Roman"/>
+          </w:rPr>
+          <m:t>O</m:t>
+        </m:r>
+        <m:d>
+          <m:dPr>
+            <m:ctrlPr>
+              <w:rPr>
+                <w:rFonts w:ascii="Cambria Math" w:hAnsi="Cambria Math" w:cs="Times New Roman"/>
+                <w:i/>
+              </w:rPr>
+            </m:ctrlPr>
+          </m:dPr>
+          <m:e>
+            <m:r>
+              <w:rPr>
+                <w:rFonts w:ascii="Cambria Math" w:hAnsi="Cambria Math" w:cs="Times New Roman"/>
+              </w:rPr>
+              <m:t>a*m*</m:t>
+            </m:r>
+            <m:sSup>
+              <m:sSupPr>
+                <m:ctrlPr>
+                  <w:rPr>
+                    <w:rFonts w:ascii="Cambria Math" w:hAnsi="Cambria Math" w:cs="Times New Roman"/>
+                    <w:i/>
+                  </w:rPr>
+                </m:ctrlPr>
+              </m:sSupPr>
+              <m:e>
+                <m:r>
+                  <w:rPr>
+                    <w:rFonts w:ascii="Cambria Math" w:hAnsi="Cambria Math" w:cs="Times New Roman"/>
+                  </w:rPr>
+                  <m:t>n</m:t>
+                </m:r>
+              </m:e>
+              <m:sup>
+                <m:r>
+                  <w:rPr>
+                    <w:rFonts w:ascii="Cambria Math" w:hAnsi="Cambria Math" w:cs="Times New Roman"/>
+                  </w:rPr>
+                  <m:t>2</m:t>
+                </m:r>
+              </m:sup>
+            </m:sSup>
+          </m:e>
+        </m:d>
+      </m:oMath>
+      <w:r>
+        <w:rPr>
+          <w:rFonts w:ascii="Times New Roman" w:hAnsi="Times New Roman" w:cs="Times New Roman"/>
+        </w:rPr>
+        <w:t>.</w:t>
+      </w:r>
     </w:p>
     <w:p>
       <w:pPr>
@@ -860,11 +1836,12 @@
           <w:b/>
           <w:sz w:val="28"/>
         </w:rPr>
-        <w:t>Complexity</w:t>
+        <w:t>Analysis of Results</w:t>
       </w:r>
     </w:p>
     <w:p>
       <w:pPr>
+        <w:spacing w:line="264" w:lineRule="auto"/>
         <w:rPr>
           <w:rFonts w:ascii="Times New Roman" w:hAnsi="Times New Roman" w:cs="Times New Roman"/>
         </w:rPr>
@@ -873,38 +1850,172 @@
         <w:rPr>
           <w:rFonts w:ascii="Times New Roman" w:hAnsi="Times New Roman" w:cs="Times New Roman"/>
         </w:rPr>
-        <w:t xml:space="preserve">The space complexity was very minimal for algorithm. For each city, we stored an array that contained the distances to every other city, an array with the amount of pheromone to every other city, and the probabilities of visiting every other city. For every ant, we stored the path of cities visited and the cost of that path. So our space complexity was </w:t>
-      </w:r>
-      <w:proofErr w:type="gramStart"/>
-      <w:r>
-        <w:rPr>
-          <w:rFonts w:ascii="Times New Roman" w:hAnsi="Times New Roman" w:cs="Times New Roman"/>
-        </w:rPr>
-        <w:t>O(</w:t>
-      </w:r>
-      <w:proofErr w:type="gramEnd"/>
-      <w:r>
-        <w:rPr>
-          <w:rFonts w:ascii="Times New Roman" w:hAnsi="Times New Roman" w:cs="Times New Roman"/>
-        </w:rPr>
-        <w:t>n</w:t>
-      </w:r>
-      <w:r>
-        <w:rPr>
-          <w:rFonts w:ascii="Times New Roman" w:hAnsi="Times New Roman" w:cs="Times New Roman"/>
-          <w:vertAlign w:val="superscript"/>
-        </w:rPr>
-        <w:t>3</w:t>
-      </w:r>
-      <w:r>
-        <w:rPr>
-          <w:rFonts w:ascii="Times New Roman" w:hAnsi="Times New Roman" w:cs="Times New Roman"/>
-        </w:rPr>
-        <w:t xml:space="preserve"> + a*n) where n is the number of nodes and a is the number of ants sent in a batch.</w:t>
+        <w:t xml:space="preserve">As expected, </w:t>
+      </w:r>
+      <w:r>
+        <w:rPr>
+          <w:rFonts w:ascii="Times New Roman" w:hAnsi="Times New Roman" w:cs="Times New Roman"/>
+        </w:rPr>
+        <w:t>the performance of our</w:t>
+      </w:r>
+      <w:r>
+        <w:rPr>
+          <w:rFonts w:ascii="Times New Roman" w:hAnsi="Times New Roman" w:cs="Times New Roman"/>
+        </w:rPr>
+        <w:t xml:space="preserve"> version</w:t>
+      </w:r>
+      <w:r>
+        <w:rPr>
+          <w:rFonts w:ascii="Times New Roman" w:hAnsi="Times New Roman" w:cs="Times New Roman"/>
+        </w:rPr>
+        <w:t>,</w:t>
+      </w:r>
+      <w:r>
+        <w:rPr>
+          <w:rFonts w:ascii="Times New Roman" w:hAnsi="Times New Roman" w:cs="Times New Roman"/>
+        </w:rPr>
+        <w:t xml:space="preserve"> </w:t>
+      </w:r>
+      <w:r>
+        <w:rPr>
+          <w:rFonts w:ascii="Times New Roman" w:hAnsi="Times New Roman" w:cs="Times New Roman"/>
+        </w:rPr>
+        <w:t>when compared with the Branch and Bound algorithm</w:t>
+      </w:r>
+      <w:r>
+        <w:rPr>
+          <w:rFonts w:ascii="Times New Roman" w:hAnsi="Times New Roman" w:cs="Times New Roman"/>
+        </w:rPr>
+        <w:t>,</w:t>
+      </w:r>
+      <w:r>
+        <w:rPr>
+          <w:rFonts w:ascii="Times New Roman" w:hAnsi="Times New Roman" w:cs="Times New Roman"/>
+        </w:rPr>
+        <w:t xml:space="preserve"> was </w:t>
+      </w:r>
+      <w:r>
+        <w:rPr>
+          <w:rFonts w:ascii="Times New Roman" w:hAnsi="Times New Roman" w:cs="Times New Roman"/>
+        </w:rPr>
+        <w:t xml:space="preserve">less optimal with </w:t>
+      </w:r>
+      <w:r>
+        <w:rPr>
+          <w:rFonts w:ascii="Times New Roman" w:hAnsi="Times New Roman" w:cs="Times New Roman"/>
+        </w:rPr>
+        <w:t>smaller node quantities</w:t>
+      </w:r>
+      <w:r>
+        <w:rPr>
+          <w:rFonts w:ascii="Times New Roman" w:hAnsi="Times New Roman" w:cs="Times New Roman"/>
+        </w:rPr>
+        <w:t xml:space="preserve">. </w:t>
+      </w:r>
+      <w:r>
+        <w:rPr>
+          <w:rFonts w:ascii="Times New Roman" w:hAnsi="Times New Roman" w:cs="Times New Roman"/>
+        </w:rPr>
+        <w:t xml:space="preserve">However, as soon as the problem size reached 60 or above, our algorithm performed better than Branch and Bound and solved the problem in far </w:t>
+      </w:r>
+      <w:r>
+        <w:rPr>
+          <w:rFonts w:ascii="Times New Roman" w:hAnsi="Times New Roman" w:cs="Times New Roman"/>
+        </w:rPr>
+        <w:t>less</w:t>
+      </w:r>
+      <w:r>
+        <w:rPr>
+          <w:rFonts w:ascii="Times New Roman" w:hAnsi="Times New Roman" w:cs="Times New Roman"/>
+        </w:rPr>
+        <w:t xml:space="preserve"> time. </w:t>
+      </w:r>
+      <w:r>
+        <w:rPr>
+          <w:rFonts w:ascii="Times New Roman" w:hAnsi="Times New Roman" w:cs="Times New Roman"/>
+        </w:rPr>
+        <w:t xml:space="preserve">Aside from </w:t>
+      </w:r>
+      <w:r>
+        <w:rPr>
+          <w:rFonts w:ascii="Times New Roman" w:hAnsi="Times New Roman" w:cs="Times New Roman"/>
+        </w:rPr>
+        <w:t xml:space="preserve">timing out </w:t>
+      </w:r>
+      <w:r>
+        <w:rPr>
+          <w:rFonts w:ascii="Times New Roman" w:hAnsi="Times New Roman" w:cs="Times New Roman"/>
+        </w:rPr>
+        <w:t xml:space="preserve">on </w:t>
+      </w:r>
+      <m:oMath>
+        <m:r>
+          <w:rPr>
+            <w:rFonts w:ascii="Cambria Math" w:hAnsi="Cambria Math" w:cs="Times New Roman"/>
+          </w:rPr>
+          <m:t>n=1000</m:t>
+        </m:r>
+      </m:oMath>
+      <w:r>
+        <w:rPr>
+          <w:rFonts w:ascii="Times New Roman" w:hAnsi="Times New Roman" w:cs="Times New Roman"/>
+        </w:rPr>
+        <w:t>, t</w:t>
+      </w:r>
+      <w:r>
+        <w:rPr>
+          <w:rFonts w:ascii="Times New Roman" w:hAnsi="Times New Roman" w:cs="Times New Roman"/>
+        </w:rPr>
+        <w:t>he</w:t>
+      </w:r>
+      <w:r>
+        <w:rPr>
+          <w:rFonts w:ascii="Times New Roman" w:hAnsi="Times New Roman" w:cs="Times New Roman"/>
+        </w:rPr>
+        <w:t xml:space="preserve"> longest our algorithm ever took to solve a problem was </w:t>
+      </w:r>
+      <w:r>
+        <w:rPr>
+          <w:rFonts w:ascii="Times New Roman" w:hAnsi="Times New Roman" w:cs="Times New Roman"/>
+        </w:rPr>
+        <w:t>35</w:t>
+      </w:r>
+      <w:r>
+        <w:rPr>
+          <w:rFonts w:ascii="Times New Roman" w:hAnsi="Times New Roman" w:cs="Times New Roman"/>
+        </w:rPr>
+        <w:t xml:space="preserve"> seconds </w:t>
+      </w:r>
+      <w:r>
+        <w:rPr>
+          <w:rFonts w:ascii="Times New Roman" w:hAnsi="Times New Roman" w:cs="Times New Roman"/>
+        </w:rPr>
+        <w:t>(</w:t>
+      </w:r>
+      <m:oMath>
+        <m:r>
+          <w:rPr>
+            <w:rFonts w:ascii="Cambria Math" w:hAnsi="Cambria Math" w:cs="Times New Roman"/>
+          </w:rPr>
+          <m:t>n=500</m:t>
+        </m:r>
+      </m:oMath>
+      <w:r>
+        <w:rPr>
+          <w:rFonts w:ascii="Times New Roman" w:hAnsi="Times New Roman" w:cs="Times New Roman"/>
+        </w:rPr>
+        <w:t>)</w:t>
+      </w:r>
+      <w:r>
+        <w:rPr>
+          <w:rFonts w:ascii="Times New Roman" w:hAnsi="Times New Roman" w:cs="Times New Roman"/>
+        </w:rPr>
+        <w:t>.</w:t>
       </w:r>
     </w:p>
     <w:p>
       <w:pPr>
+        <w:spacing w:line="264" w:lineRule="auto"/>
         <w:rPr>
           <w:rFonts w:ascii="Times New Roman" w:hAnsi="Times New Roman" w:cs="Times New Roman"/>
         </w:rPr>
@@ -912,447 +2023,379 @@
       <w:r>
         <w:rPr>
           <w:rFonts w:ascii="Times New Roman" w:hAnsi="Times New Roman" w:cs="Times New Roman"/>
-        </w:rPr>
-        <w:t>Our algorithm generally explained consists of the following: an a</w:t>
-      </w:r>
-      <w:r>
-        <w:rPr>
-          <w:rFonts w:ascii="Times New Roman" w:hAnsi="Times New Roman" w:cs="Times New Roman"/>
-        </w:rPr>
-        <w:t>nt must visit every city and at every city the probability must be calculated for every city. This lends to a</w:t>
-      </w:r>
-      <w:r>
-        <w:rPr>
-          <w:rFonts w:ascii="Times New Roman" w:hAnsi="Times New Roman" w:cs="Times New Roman"/>
-        </w:rPr>
-        <w:t xml:space="preserve"> time complexity</w:t>
-      </w:r>
-      <w:r>
-        <w:rPr>
-          <w:rFonts w:ascii="Times New Roman" w:hAnsi="Times New Roman" w:cs="Times New Roman"/>
-        </w:rPr>
-        <w:t xml:space="preserve"> O(an</w:t>
-      </w:r>
-      <w:r>
-        <w:rPr>
-          <w:rFonts w:ascii="Times New Roman" w:hAnsi="Times New Roman" w:cs="Times New Roman"/>
-          <w:vertAlign w:val="superscript"/>
-        </w:rPr>
-        <w:t>2</w:t>
-      </w:r>
-      <w:r>
-        <w:rPr>
-          <w:rFonts w:ascii="Times New Roman" w:hAnsi="Times New Roman" w:cs="Times New Roman"/>
-        </w:rPr>
-        <w:t>) again where n is the number of nodes/cities and a is the number of ants sent concurrently. We repeat this m times, where m is the nu</w:t>
-      </w:r>
-      <w:bookmarkStart w:id="0" w:name="_GoBack"/>
-      <w:bookmarkEnd w:id="0"/>
-      <w:r>
-        <w:rPr>
-          <w:rFonts w:ascii="Times New Roman" w:hAnsi="Times New Roman" w:cs="Times New Roman"/>
-        </w:rPr>
-        <w:t>mber of iterations until convergence. So Overall the time complexity of our algorithm is O(a*m*n</w:t>
-      </w:r>
-      <w:r>
-        <w:rPr>
-          <w:rFonts w:ascii="Times New Roman" w:hAnsi="Times New Roman" w:cs="Times New Roman"/>
-          <w:vertAlign w:val="superscript"/>
-        </w:rPr>
-        <w:t>2</w:t>
-      </w:r>
-      <w:r>
-        <w:rPr>
-          <w:rFonts w:ascii="Times New Roman" w:hAnsi="Times New Roman" w:cs="Times New Roman"/>
-        </w:rPr>
-        <w:t xml:space="preserve">) </w:t>
+          <w:noProof/>
+        </w:rPr>
+        <w:lastRenderedPageBreak/>
+        <w:drawing>
+          <wp:anchor distT="0" distB="0" distL="114300" distR="114300" simplePos="0" relativeHeight="251664384" behindDoc="0" locked="0" layoutInCell="1" allowOverlap="1" wp14:anchorId="66DCCEBA" wp14:editId="2FC581C4">
+            <wp:simplePos x="0" y="0"/>
+            <wp:positionH relativeFrom="margin">
+              <wp:align>center</wp:align>
+            </wp:positionH>
+            <wp:positionV relativeFrom="paragraph">
+              <wp:posOffset>0</wp:posOffset>
+            </wp:positionV>
+            <wp:extent cx="6775704" cy="1600200"/>
+            <wp:effectExtent l="0" t="0" r="6350" b="0"/>
+            <wp:wrapTopAndBottom/>
+            <wp:docPr id="6" name="Picture 6"/>
+            <wp:cNvGraphicFramePr>
+              <a:graphicFrameLocks xmlns:a="http://schemas.openxmlformats.org/drawingml/2006/main" noChangeAspect="1"/>
+            </wp:cNvGraphicFramePr>
+            <a:graphic xmlns:a="http://schemas.openxmlformats.org/drawingml/2006/main">
+              <a:graphicData uri="http://schemas.openxmlformats.org/drawingml/2006/picture">
+                <pic:pic xmlns:pic="http://schemas.openxmlformats.org/drawingml/2006/picture">
+                  <pic:nvPicPr>
+                    <pic:cNvPr id="6" name="Screen Shot 2017-12-14 at 02.41.33.png"/>
+                    <pic:cNvPicPr/>
+                  </pic:nvPicPr>
+                  <pic:blipFill>
+                    <a:blip r:embed="rId11">
+                      <a:extLst>
+                        <a:ext uri="{28A0092B-C50C-407E-A947-70E740481C1C}">
+                          <a14:useLocalDpi xmlns:a14="http://schemas.microsoft.com/office/drawing/2010/main" val="0"/>
+                        </a:ext>
+                      </a:extLst>
+                    </a:blip>
+                    <a:stretch>
+                      <a:fillRect/>
+                    </a:stretch>
+                  </pic:blipFill>
+                  <pic:spPr>
+                    <a:xfrm>
+                      <a:off x="0" y="0"/>
+                      <a:ext cx="6775704" cy="1600200"/>
+                    </a:xfrm>
+                    <a:prstGeom prst="rect">
+                      <a:avLst/>
+                    </a:prstGeom>
+                  </pic:spPr>
+                </pic:pic>
+              </a:graphicData>
+            </a:graphic>
+            <wp14:sizeRelH relativeFrom="page">
+              <wp14:pctWidth>0</wp14:pctWidth>
+            </wp14:sizeRelH>
+            <wp14:sizeRelV relativeFrom="page">
+              <wp14:pctHeight>0</wp14:pctHeight>
+            </wp14:sizeRelV>
+          </wp:anchor>
+        </w:drawing>
+      </w:r>
+      <w:r>
+        <w:rPr>
+          <w:noProof/>
+        </w:rPr>
+        <mc:AlternateContent>
+          <mc:Choice Requires="wps">
+            <w:drawing>
+              <wp:anchor distT="0" distB="0" distL="114300" distR="114300" simplePos="0" relativeHeight="251666432" behindDoc="0" locked="0" layoutInCell="1" allowOverlap="1" wp14:anchorId="03DCB60E" wp14:editId="06F882A1">
+                <wp:simplePos x="0" y="0"/>
+                <wp:positionH relativeFrom="margin">
+                  <wp:align>center</wp:align>
+                </wp:positionH>
+                <wp:positionV relativeFrom="paragraph">
+                  <wp:posOffset>1597025</wp:posOffset>
+                </wp:positionV>
+                <wp:extent cx="6711696" cy="457200"/>
+                <wp:effectExtent l="0" t="0" r="0" b="0"/>
+                <wp:wrapTopAndBottom/>
+                <wp:docPr id="7" name="Text Box 7"/>
+                <wp:cNvGraphicFramePr/>
+                <a:graphic xmlns:a="http://schemas.openxmlformats.org/drawingml/2006/main">
+                  <a:graphicData uri="http://schemas.microsoft.com/office/word/2010/wordprocessingShape">
+                    <wps:wsp>
+                      <wps:cNvSpPr txBox="1"/>
+                      <wps:spPr>
+                        <a:xfrm>
+                          <a:off x="0" y="0"/>
+                          <a:ext cx="6711696" cy="457200"/>
+                        </a:xfrm>
+                        <a:prstGeom prst="rect">
+                          <a:avLst/>
+                        </a:prstGeom>
+                        <a:solidFill>
+                          <a:prstClr val="white"/>
+                        </a:solidFill>
+                        <a:ln>
+                          <a:noFill/>
+                        </a:ln>
+                        <a:effectLst/>
+                      </wps:spPr>
+                      <wps:txbx>
+                        <w:txbxContent>
+                          <w:p>
+                            <w:pPr>
+                              <w:pStyle w:val="Caption"/>
+                              <w:rPr>
+                                <w:rFonts w:ascii="Times New Roman" w:hAnsi="Times New Roman" w:cs="Times New Roman"/>
+                                <w:noProof/>
+                              </w:rPr>
+                            </w:pPr>
+                            <w:r>
+                              <w:rPr>
+                                <w:b/>
+                              </w:rPr>
+                              <w:t xml:space="preserve">Table </w:t>
+                            </w:r>
+                            <w:r>
+                              <w:rPr>
+                                <w:b/>
+                              </w:rPr>
+                              <w:fldChar w:fldCharType="begin"/>
+                            </w:r>
+                            <w:r>
+                              <w:rPr>
+                                <w:b/>
+                              </w:rPr>
+                              <w:instrText xml:space="preserve"> SEQ Table \* ARABIC </w:instrText>
+                            </w:r>
+                            <w:r>
+                              <w:rPr>
+                                <w:b/>
+                              </w:rPr>
+                              <w:fldChar w:fldCharType="separate"/>
+                            </w:r>
+                            <w:r>
+                              <w:rPr>
+                                <w:b/>
+                                <w:noProof/>
+                              </w:rPr>
+                              <w:t>1</w:t>
+                            </w:r>
+                            <w:r>
+                              <w:rPr>
+                                <w:b/>
+                              </w:rPr>
+                              <w:fldChar w:fldCharType="end"/>
+                            </w:r>
+                            <w:r>
+                              <w:rPr>
+                                <w:b/>
+                              </w:rPr>
+                              <w:t>.</w:t>
+                            </w:r>
+                            <w:r>
+                              <w:t xml:space="preserve"> </w:t>
+                            </w:r>
+                            <w:r>
+                              <w:t xml:space="preserve">Solutions generated by four algorithms: </w:t>
+                            </w:r>
+                            <w:r>
+                              <w:t xml:space="preserve">optimal path formed by </w:t>
+                            </w:r>
+                            <w:r>
+                              <w:t xml:space="preserve">(1) </w:t>
+                            </w:r>
+                            <w:r>
+                              <w:t>randomly selecting</w:t>
+                            </w:r>
+                            <w:r>
+                              <w:t xml:space="preserve"> </w:t>
+                            </w:r>
+                            <w:r>
+                              <w:t>nodes</w:t>
+                            </w:r>
+                            <w:r>
+                              <w:t xml:space="preserve"> (2) greed</w:t>
+                            </w:r>
+                            <w:r>
+                              <w:t>ily selecting</w:t>
+                            </w:r>
+                            <w:r>
+                              <w:t xml:space="preserve"> nodes (3) branch and bound and (4) ant colony optimization</w:t>
+                            </w:r>
+                            <w:r>
+                              <w:t>. Greedy improvement over R</w:t>
+                            </w:r>
+                            <w:r>
+                              <w:t>andom establishes a reasonable baseline. We then compare B&amp;B with Greedy to determine improvement over a simple brute-force model</w:t>
+                            </w:r>
+                            <w:r>
+                              <w:t xml:space="preserve"> (i.e. Greedy)</w:t>
+                            </w:r>
+                            <w:r>
+                              <w:t>. Finally, we compare performance of ACO with both Greedy and B&amp;B.</w:t>
+                            </w:r>
+                          </w:p>
+                        </w:txbxContent>
+                      </wps:txbx>
+                      <wps:bodyPr rot="0" spcFirstLastPara="0" vertOverflow="overflow" horzOverflow="overflow" vert="horz" wrap="square" lIns="0" tIns="0" rIns="0" bIns="0" numCol="1" spcCol="0" rtlCol="0" fromWordArt="0" anchor="t" anchorCtr="0" forceAA="0" compatLnSpc="1">
+                        <a:prstTxWarp prst="textNoShape">
+                          <a:avLst/>
+                        </a:prstTxWarp>
+                        <a:noAutofit/>
+                      </wps:bodyPr>
+                    </wps:wsp>
+                  </a:graphicData>
+                </a:graphic>
+                <wp14:sizeRelH relativeFrom="margin">
+                  <wp14:pctWidth>0</wp14:pctWidth>
+                </wp14:sizeRelH>
+              </wp:anchor>
+            </w:drawing>
+          </mc:Choice>
+          <mc:Fallback>
+            <w:pict>
+              <v:shape w14:anchorId="03DCB60E" id="Text Box 7" o:spid="_x0000_s1028" type="#_x0000_t202" style="position:absolute;margin-left:0;margin-top:125.75pt;width:528.5pt;height:36pt;z-index:251666432;visibility:visible;mso-wrap-style:square;mso-width-percent:0;mso-wrap-distance-left:9pt;mso-wrap-distance-top:0;mso-wrap-distance-right:9pt;mso-wrap-distance-bottom:0;mso-position-horizontal:center;mso-position-horizontal-relative:margin;mso-position-vertical:absolute;mso-position-vertical-relative:text;mso-width-percent:0;mso-width-relative:margin;v-text-anchor:top" o:gfxdata="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" stroked="f">
+                <v:textbox inset="0,0,0,0">
+                  <w:txbxContent>
+                    <w:p>
+                      <w:pPr>
+                        <w:pStyle w:val="Caption"/>
+                        <w:rPr>
+                          <w:rFonts w:ascii="Times New Roman" w:hAnsi="Times New Roman" w:cs="Times New Roman"/>
+                          <w:noProof/>
+                        </w:rPr>
+                      </w:pPr>
+                      <w:r>
+                        <w:rPr>
+                          <w:b/>
+                        </w:rPr>
+                        <w:t xml:space="preserve">Table </w:t>
+                      </w:r>
+                      <w:r>
+                        <w:rPr>
+                          <w:b/>
+                        </w:rPr>
+                        <w:fldChar w:fldCharType="begin"/>
+                      </w:r>
+                      <w:r>
+                        <w:rPr>
+                          <w:b/>
+                        </w:rPr>
+                        <w:instrText xml:space="preserve"> SEQ Table \* ARABIC </w:instrText>
+                      </w:r>
+                      <w:r>
+                        <w:rPr>
+                          <w:b/>
+                        </w:rPr>
+                        <w:fldChar w:fldCharType="separate"/>
+                      </w:r>
+                      <w:r>
+                        <w:rPr>
+                          <w:b/>
+                          <w:noProof/>
+                        </w:rPr>
+                        <w:t>1</w:t>
+                      </w:r>
+                      <w:r>
+                        <w:rPr>
+                          <w:b/>
+                        </w:rPr>
+                        <w:fldChar w:fldCharType="end"/>
+                      </w:r>
+                      <w:r>
+                        <w:rPr>
+                          <w:b/>
+                        </w:rPr>
+                        <w:t>.</w:t>
+                      </w:r>
+                      <w:r>
+                        <w:t xml:space="preserve"> </w:t>
+                      </w:r>
+                      <w:r>
+                        <w:t xml:space="preserve">Solutions generated by four algorithms: </w:t>
+                      </w:r>
+                      <w:r>
+                        <w:t xml:space="preserve">optimal path formed by </w:t>
+                      </w:r>
+                      <w:r>
+                        <w:t xml:space="preserve">(1) </w:t>
+                      </w:r>
+                      <w:r>
+                        <w:t>randomly selecting</w:t>
+                      </w:r>
+                      <w:r>
+                        <w:t xml:space="preserve"> </w:t>
+                      </w:r>
+                      <w:r>
+                        <w:t>nodes</w:t>
+                      </w:r>
+                      <w:r>
+                        <w:t xml:space="preserve"> (2) greed</w:t>
+                      </w:r>
+                      <w:r>
+                        <w:t>ily selecting</w:t>
+                      </w:r>
+                      <w:r>
+                        <w:t xml:space="preserve"> nodes (3) branch and bound and (4) ant colony optimization</w:t>
+                      </w:r>
+                      <w:r>
+                        <w:t>. Greedy improvement over R</w:t>
+                      </w:r>
+                      <w:r>
+                        <w:t>andom establishes a reasonable baseline. We then compare B&amp;B with Greedy to determine improvement over a simple brute-force model</w:t>
+                      </w:r>
+                      <w:r>
+                        <w:t xml:space="preserve"> (i.e. Greedy)</w:t>
+                      </w:r>
+                      <w:r>
+                        <w:t>. Finally, we compare performance of ACO with both Greedy and B&amp;B.</w:t>
+                      </w:r>
+                    </w:p>
+                  </w:txbxContent>
+                </v:textbox>
+                <w10:wrap type="topAndBottom" anchorx="margin"/>
+              </v:shape>
+            </w:pict>
+          </mc:Fallback>
+        </mc:AlternateContent>
+      </w:r>
+      <w:r>
+        <w:rPr>
+          <w:rFonts w:ascii="Times New Roman" w:hAnsi="Times New Roman" w:cs="Times New Roman"/>
+        </w:rPr>
+        <w:t xml:space="preserve">In our test scenarios, we </w:t>
+      </w:r>
+      <w:r>
+        <w:rPr>
+          <w:rFonts w:ascii="Times New Roman" w:hAnsi="Times New Roman" w:cs="Times New Roman"/>
+        </w:rPr>
+        <w:t xml:space="preserve">found that the ACO algorithm consistently generated better solutions than Greedy, though as the problem size increased, the time increased more rapidly (than Greedy). The better score may not be worth the extra time: consider tests at </w:t>
+      </w:r>
+      <m:oMath>
+        <m:r>
+          <w:rPr>
+            <w:rFonts w:ascii="Cambria Math" w:hAnsi="Cambria Math" w:cs="Times New Roman"/>
+          </w:rPr>
+          <m:t>n=500</m:t>
+        </m:r>
+      </m:oMath>
+      <w:r>
+        <w:rPr>
+          <w:rFonts w:ascii="Times New Roman" w:hAnsi="Times New Roman" w:cs="Times New Roman"/>
+        </w:rPr>
+        <w:t>, where there is not even a 4% improvement in total cost, but nearly 100% increase in time taken to calculate.</w:t>
       </w:r>
     </w:p>
     <w:p>
       <w:pPr>
-        <w:spacing w:before="240" w:after="120"/>
-        <w:jc w:val="center"/>
-        <w:outlineLvl w:val="0"/>
-        <w:rPr>
-          <w:rFonts w:ascii="Times New Roman" w:hAnsi="Times New Roman" w:cs="Times New Roman"/>
-          <w:b/>
-          <w:sz w:val="28"/>
+        <w:spacing w:line="264" w:lineRule="auto"/>
+        <w:rPr>
+          <w:rFonts w:ascii="Times New Roman" w:hAnsi="Times New Roman" w:cs="Times New Roman"/>
         </w:rPr>
       </w:pPr>
       <w:r>
         <w:rPr>
           <w:rFonts w:ascii="Times New Roman" w:hAnsi="Times New Roman" w:cs="Times New Roman"/>
-          <w:b/>
-          <w:sz w:val="28"/>
-        </w:rPr>
-        <w:t>Analysis of Results</w:t>
-      </w:r>
-    </w:p>
-    <w:p>
-      <w:pPr>
-        <w:rPr>
-          <w:rFonts w:ascii="Times New Roman" w:hAnsi="Times New Roman" w:cs="Times New Roman"/>
-        </w:rPr>
-      </w:pPr>
-      <w:r>
-        <w:rPr>
-          <w:rFonts w:ascii="Times New Roman" w:hAnsi="Times New Roman" w:cs="Times New Roman"/>
-        </w:rPr>
-        <w:t>As expected, our version of the ACO algorithm performance</w:t>
-      </w:r>
-      <w:r>
-        <w:rPr>
-          <w:rFonts w:ascii="Times New Roman" w:hAnsi="Times New Roman" w:cs="Times New Roman"/>
-        </w:rPr>
-        <w:t xml:space="preserve"> difference</w:t>
-      </w:r>
-      <w:r>
-        <w:rPr>
-          <w:rFonts w:ascii="Times New Roman" w:hAnsi="Times New Roman" w:cs="Times New Roman"/>
-        </w:rPr>
-        <w:t>,</w:t>
-      </w:r>
-      <w:r>
-        <w:rPr>
-          <w:rFonts w:ascii="Times New Roman" w:hAnsi="Times New Roman" w:cs="Times New Roman"/>
-        </w:rPr>
-        <w:t xml:space="preserve"> </w:t>
-      </w:r>
-      <w:r>
-        <w:rPr>
-          <w:rFonts w:ascii="Times New Roman" w:hAnsi="Times New Roman" w:cs="Times New Roman"/>
-        </w:rPr>
-        <w:t>when compared with the Branch and Bound algorithm</w:t>
-      </w:r>
-      <w:r>
-        <w:rPr>
-          <w:rFonts w:ascii="Times New Roman" w:hAnsi="Times New Roman" w:cs="Times New Roman"/>
-        </w:rPr>
-        <w:t>,</w:t>
-      </w:r>
-      <w:r>
-        <w:rPr>
-          <w:rFonts w:ascii="Times New Roman" w:hAnsi="Times New Roman" w:cs="Times New Roman"/>
-        </w:rPr>
-        <w:t xml:space="preserve"> was negligible at smaller node quantities</w:t>
-      </w:r>
-      <w:r>
-        <w:rPr>
-          <w:rFonts w:ascii="Times New Roman" w:hAnsi="Times New Roman" w:cs="Times New Roman"/>
-        </w:rPr>
-        <w:t xml:space="preserve"> (and less </w:t>
-      </w:r>
-      <w:r>
-        <w:rPr>
-          <w:rFonts w:ascii="Times New Roman" w:hAnsi="Times New Roman" w:cs="Times New Roman"/>
-        </w:rPr>
-        <w:t xml:space="preserve">optimal </w:t>
-      </w:r>
-      <w:r>
-        <w:rPr>
-          <w:rFonts w:ascii="Times New Roman" w:hAnsi="Times New Roman" w:cs="Times New Roman"/>
-        </w:rPr>
-        <w:t>in some cases)</w:t>
-      </w:r>
-      <w:r>
-        <w:rPr>
-          <w:rFonts w:ascii="Times New Roman" w:hAnsi="Times New Roman" w:cs="Times New Roman"/>
-        </w:rPr>
-        <w:t xml:space="preserve">. </w:t>
-      </w:r>
-      <w:r>
-        <w:rPr>
-          <w:rFonts w:ascii="Times New Roman" w:hAnsi="Times New Roman" w:cs="Times New Roman"/>
-        </w:rPr>
-        <w:t>However, as soon as the problem size reached 60 or above, our algorithm performed better than Branch and Bound and solved the problem in far shorter of a time. The longest our algorithm ever took to solve a problem was 12 seconds and that was with problem size 200.</w:t>
-      </w:r>
-    </w:p>
-    <w:p>
-      <w:pPr>
-        <w:rPr>
-          <w:rFonts w:ascii="Times New Roman" w:hAnsi="Times New Roman" w:cs="Times New Roman"/>
-        </w:rPr>
-      </w:pPr>
-    </w:p>
-    <w:p>
-      <w:pPr>
-        <w:rPr>
-          <w:rFonts w:ascii="Times New Roman" w:hAnsi="Times New Roman" w:cs="Times New Roman"/>
-        </w:rPr>
-      </w:pPr>
-    </w:p>
-    <w:p>
-      <w:pPr>
-        <w:rPr>
-          <w:rFonts w:ascii="Times New Roman" w:hAnsi="Times New Roman" w:cs="Times New Roman"/>
-        </w:rPr>
-      </w:pPr>
-    </w:p>
-    <w:p>
-      <w:pPr>
-        <w:rPr>
-          <w:rFonts w:ascii="Times New Roman" w:hAnsi="Times New Roman" w:cs="Times New Roman"/>
-        </w:rPr>
-      </w:pPr>
-    </w:p>
-    <w:p>
-      <w:pPr>
-        <w:rPr>
-          <w:rFonts w:ascii="Times New Roman" w:hAnsi="Times New Roman" w:cs="Times New Roman"/>
-        </w:rPr>
-      </w:pPr>
-    </w:p>
-    <w:p>
-      <w:pPr>
-        <w:rPr>
-          <w:rFonts w:ascii="Times New Roman" w:hAnsi="Times New Roman" w:cs="Times New Roman"/>
-        </w:rPr>
-      </w:pPr>
-    </w:p>
-    <w:p>
-      <w:pPr>
-        <w:rPr>
-          <w:rFonts w:ascii="Times New Roman" w:hAnsi="Times New Roman" w:cs="Times New Roman"/>
-        </w:rPr>
-      </w:pPr>
-    </w:p>
-    <w:p>
-      <w:pPr>
-        <w:rPr>
-          <w:rFonts w:ascii="Times New Roman" w:hAnsi="Times New Roman" w:cs="Times New Roman"/>
-        </w:rPr>
-      </w:pPr>
-    </w:p>
-    <w:p>
-      <w:pPr>
-        <w:rPr>
-          <w:rFonts w:ascii="Times New Roman" w:hAnsi="Times New Roman" w:cs="Times New Roman"/>
-        </w:rPr>
-      </w:pPr>
-    </w:p>
-    <w:p>
-      <w:pPr>
-        <w:rPr>
-          <w:rFonts w:ascii="Times New Roman" w:hAnsi="Times New Roman" w:cs="Times New Roman"/>
-        </w:rPr>
-      </w:pPr>
-    </w:p>
-    <w:p>
-      <w:pPr>
-        <w:rPr>
-          <w:rFonts w:ascii="Times New Roman" w:hAnsi="Times New Roman" w:cs="Times New Roman"/>
-        </w:rPr>
-      </w:pPr>
-    </w:p>
-    <w:p>
-      <w:pPr>
-        <w:rPr>
-          <w:rFonts w:ascii="Times New Roman" w:hAnsi="Times New Roman" w:cs="Times New Roman"/>
-        </w:rPr>
-      </w:pPr>
-    </w:p>
-    <w:p>
-      <w:pPr>
-        <w:rPr>
-          <w:rFonts w:ascii="Times New Roman" w:hAnsi="Times New Roman" w:cs="Times New Roman"/>
-        </w:rPr>
-      </w:pPr>
-    </w:p>
-    <w:p>
-      <w:pPr>
-        <w:rPr>
-          <w:rFonts w:ascii="Times New Roman" w:hAnsi="Times New Roman" w:cs="Times New Roman"/>
-        </w:rPr>
-      </w:pPr>
-    </w:p>
-    <w:p>
-      <w:pPr>
-        <w:rPr>
-          <w:rFonts w:ascii="Times New Roman" w:hAnsi="Times New Roman" w:cs="Times New Roman"/>
-        </w:rPr>
-      </w:pPr>
-    </w:p>
-    <w:p>
-      <w:pPr>
-        <w:rPr>
-          <w:rFonts w:ascii="Times New Roman" w:hAnsi="Times New Roman" w:cs="Times New Roman"/>
-        </w:rPr>
-      </w:pPr>
-    </w:p>
-    <w:p>
-      <w:pPr>
-        <w:rPr>
-          <w:rFonts w:ascii="Times New Roman" w:hAnsi="Times New Roman" w:cs="Times New Roman"/>
-        </w:rPr>
-      </w:pPr>
-    </w:p>
-    <w:p>
-      <w:pPr>
-        <w:rPr>
-          <w:rFonts w:ascii="Times New Roman" w:hAnsi="Times New Roman" w:cs="Times New Roman"/>
-        </w:rPr>
-      </w:pPr>
-    </w:p>
-    <w:p>
-      <w:pPr>
-        <w:rPr>
-          <w:rFonts w:ascii="Times New Roman" w:hAnsi="Times New Roman" w:cs="Times New Roman"/>
-        </w:rPr>
-      </w:pPr>
-    </w:p>
-    <w:p>
-      <w:pPr>
-        <w:rPr>
-          <w:rFonts w:ascii="Times New Roman" w:hAnsi="Times New Roman" w:cs="Times New Roman"/>
-        </w:rPr>
-      </w:pPr>
-    </w:p>
-    <w:p>
-      <w:pPr>
-        <w:rPr>
-          <w:rFonts w:ascii="Times New Roman" w:hAnsi="Times New Roman" w:cs="Times New Roman"/>
-        </w:rPr>
-      </w:pPr>
-    </w:p>
-    <w:p>
-      <w:pPr>
-        <w:rPr>
-          <w:rFonts w:ascii="Times New Roman" w:hAnsi="Times New Roman" w:cs="Times New Roman"/>
-        </w:rPr>
-      </w:pPr>
-    </w:p>
-    <w:p>
-      <w:pPr>
-        <w:rPr>
-          <w:rFonts w:ascii="Times New Roman" w:hAnsi="Times New Roman" w:cs="Times New Roman"/>
-        </w:rPr>
-      </w:pPr>
-    </w:p>
-    <w:p>
-      <w:pPr>
-        <w:rPr>
-          <w:rFonts w:ascii="Times New Roman" w:hAnsi="Times New Roman" w:cs="Times New Roman"/>
-        </w:rPr>
-      </w:pPr>
-    </w:p>
-    <w:p>
-      <w:pPr>
-        <w:rPr>
-          <w:rFonts w:ascii="Times New Roman" w:hAnsi="Times New Roman" w:cs="Times New Roman"/>
-        </w:rPr>
-      </w:pPr>
-    </w:p>
-    <w:p>
-      <w:pPr>
-        <w:rPr>
-          <w:rFonts w:ascii="Times New Roman" w:hAnsi="Times New Roman" w:cs="Times New Roman"/>
-        </w:rPr>
-      </w:pPr>
-    </w:p>
-    <w:p>
-      <w:pPr>
-        <w:rPr>
-          <w:rFonts w:ascii="Times New Roman" w:hAnsi="Times New Roman" w:cs="Times New Roman"/>
-        </w:rPr>
-      </w:pPr>
-    </w:p>
-    <w:p>
-      <w:pPr>
-        <w:rPr>
-          <w:rFonts w:ascii="Times New Roman" w:hAnsi="Times New Roman" w:cs="Times New Roman"/>
-        </w:rPr>
-      </w:pPr>
-    </w:p>
-    <w:p>
-      <w:pPr>
-        <w:rPr>
-          <w:rFonts w:ascii="Times New Roman" w:hAnsi="Times New Roman" w:cs="Times New Roman"/>
-        </w:rPr>
-      </w:pPr>
-    </w:p>
-    <w:p>
-      <w:pPr>
-        <w:rPr>
-          <w:rFonts w:ascii="Times New Roman" w:hAnsi="Times New Roman" w:cs="Times New Roman"/>
-        </w:rPr>
-      </w:pPr>
-    </w:p>
-    <w:p>
-      <w:pPr>
-        <w:rPr>
-          <w:rFonts w:ascii="Times New Roman" w:hAnsi="Times New Roman" w:cs="Times New Roman"/>
-        </w:rPr>
-      </w:pPr>
-    </w:p>
-    <w:p>
-      <w:pPr>
-        <w:rPr>
-          <w:rFonts w:ascii="Times New Roman" w:hAnsi="Times New Roman" w:cs="Times New Roman"/>
-        </w:rPr>
-      </w:pPr>
-    </w:p>
-    <w:p>
-      <w:pPr>
-        <w:rPr>
-          <w:rFonts w:ascii="Times New Roman" w:hAnsi="Times New Roman" w:cs="Times New Roman"/>
-        </w:rPr>
-      </w:pPr>
-    </w:p>
-    <w:p>
-      <w:pPr>
-        <w:rPr>
-          <w:rFonts w:ascii="Times New Roman" w:hAnsi="Times New Roman" w:cs="Times New Roman"/>
-        </w:rPr>
-      </w:pPr>
-    </w:p>
-    <w:p>
-      <w:pPr>
-        <w:rPr>
-          <w:rFonts w:ascii="Times New Roman" w:hAnsi="Times New Roman" w:cs="Times New Roman"/>
-        </w:rPr>
-      </w:pPr>
-    </w:p>
-    <w:p>
-      <w:pPr>
-        <w:rPr>
-          <w:rFonts w:ascii="Times New Roman" w:hAnsi="Times New Roman" w:cs="Times New Roman"/>
-        </w:rPr>
-      </w:pPr>
-    </w:p>
-    <w:p>
-      <w:pPr>
-        <w:rPr>
-          <w:rFonts w:ascii="Times New Roman" w:hAnsi="Times New Roman" w:cs="Times New Roman"/>
-        </w:rPr>
-      </w:pPr>
-    </w:p>
-    <w:p>
-      <w:pPr>
-        <w:rPr>
-          <w:rFonts w:ascii="Times New Roman" w:hAnsi="Times New Roman" w:cs="Times New Roman"/>
-        </w:rPr>
-      </w:pPr>
-    </w:p>
-    <w:p>
-      <w:pPr>
-        <w:rPr>
-          <w:rFonts w:ascii="Times New Roman" w:hAnsi="Times New Roman" w:cs="Times New Roman"/>
-        </w:rPr>
-      </w:pPr>
-    </w:p>
-    <w:p>
-      <w:pPr>
-        <w:rPr>
-          <w:rFonts w:ascii="Times New Roman" w:hAnsi="Times New Roman" w:cs="Times New Roman"/>
-        </w:rPr>
-      </w:pPr>
-    </w:p>
-    <w:p>
-      <w:pPr>
-        <w:rPr>
-          <w:rFonts w:ascii="Times New Roman" w:hAnsi="Times New Roman" w:cs="Times New Roman"/>
-        </w:rPr>
-      </w:pPr>
+        </w:rPr>
+        <w:t xml:space="preserve">The hardware we used for testing was unable to handle problems where </w:t>
+      </w:r>
+      <m:oMath>
+        <m:r>
+          <w:rPr>
+            <w:rFonts w:ascii="Cambria Math" w:hAnsi="Cambria Math" w:cs="Times New Roman"/>
+          </w:rPr>
+          <m:t>n&gt;150</m:t>
+        </m:r>
+      </m:oMath>
+      <w:r>
+        <w:rPr>
+          <w:rFonts w:ascii="Times New Roman" w:hAnsi="Times New Roman" w:cs="Times New Roman"/>
+        </w:rPr>
+        <w:t>. Further work can be done to improve testing hardware to allow better comparison with other algorithms, as well as refactor the code to allow multi-threading ants. The code is partially architected to allow multi-threading; we were unable to complete this functionality due to resource constraints. There is also additional work to be done in order to identify solutions with an evolving topology. This would more closely simulate the changing environment faced by real ants when seeking new sources of food as others become depleted.</w:t>
+      </w:r>
     </w:p>
     <w:p>
       <w:pPr>
@@ -1387,6 +2430,13 @@
         <w:rPr>
           <w:rFonts w:ascii="Times New Roman" w:hAnsi="Times New Roman" w:cs="Times New Roman"/>
         </w:rPr>
+        <w:sectPr>
+          <w:type w:val="continuous"/>
+          <w:pgSz w:w="12240" w:h="15840"/>
+          <w:pgMar w:top="1440" w:right="720" w:bottom="1440" w:left="720" w:header="720" w:footer="720" w:gutter="0"/>
+          <w:cols w:num="2" w:space="720"/>
+          <w:docGrid w:linePitch="360"/>
+        </w:sectPr>
       </w:pPr>
     </w:p>
     <w:p>
@@ -1402,6 +2452,8 @@
           <w:rFonts w:ascii="Times New Roman" w:hAnsi="Times New Roman" w:cs="Times New Roman"/>
         </w:rPr>
       </w:pPr>
+      <w:bookmarkStart w:id="0" w:name="_GoBack"/>
+      <w:bookmarkEnd w:id="0"/>
     </w:p>
     <w:p>
       <w:pPr>
@@ -1410,6 +2462,260 @@
         </w:rPr>
       </w:pPr>
     </w:p>
+    <w:p>
+      <w:pPr>
+        <w:rPr>
+          <w:rFonts w:ascii="Times New Roman" w:hAnsi="Times New Roman" w:cs="Times New Roman"/>
+        </w:rPr>
+      </w:pPr>
+    </w:p>
+    <w:p>
+      <w:pPr>
+        <w:rPr>
+          <w:rFonts w:ascii="Times New Roman" w:hAnsi="Times New Roman" w:cs="Times New Roman"/>
+        </w:rPr>
+      </w:pPr>
+    </w:p>
+    <w:p>
+      <w:pPr>
+        <w:rPr>
+          <w:rFonts w:ascii="Times New Roman" w:hAnsi="Times New Roman" w:cs="Times New Roman"/>
+        </w:rPr>
+      </w:pPr>
+    </w:p>
+    <w:p>
+      <w:pPr>
+        <w:rPr>
+          <w:rFonts w:ascii="Times New Roman" w:hAnsi="Times New Roman" w:cs="Times New Roman"/>
+        </w:rPr>
+      </w:pPr>
+      <w:r>
+        <w:rPr>
+          <w:rFonts w:ascii="Times New Roman" w:hAnsi="Times New Roman" w:cs="Times New Roman"/>
+        </w:rPr>
+        <w:br w:type="page"/>
+      </w:r>
+    </w:p>
+    <w:sdt>
+      <w:sdtPr>
+        <w:id w:val="1155273092"/>
+        <w:docPartObj>
+          <w:docPartGallery w:val="Bibliographies"/>
+          <w:docPartUnique/>
+        </w:docPartObj>
+      </w:sdtPr>
+      <w:sdtEndPr>
+        <w:rPr>
+          <w:rFonts w:asciiTheme="minorHAnsi" w:eastAsiaTheme="minorEastAsia" w:hAnsiTheme="minorHAnsi" w:cstheme="minorBidi"/>
+          <w:color w:val="auto"/>
+          <w:sz w:val="24"/>
+          <w:szCs w:val="24"/>
+          <w:lang w:eastAsia="ja-JP" w:bidi="ar-SA"/>
+        </w:rPr>
+      </w:sdtEndPr>
+      <w:sdtContent>
+        <w:p>
+          <w:pPr>
+            <w:pStyle w:val="Heading1"/>
+          </w:pPr>
+          <w:r>
+            <w:t>Works Cited</w:t>
+          </w:r>
+        </w:p>
+        <w:p>
+          <w:pPr>
+            <w:pStyle w:val="Bibliography"/>
+            <w:ind w:left="720" w:hanging="720"/>
+            <w:rPr>
+              <w:noProof/>
+            </w:rPr>
+          </w:pPr>
+          <w:r>
+            <w:fldChar w:fldCharType="begin"/>
+          </w:r>
+          <w:r>
+            <w:instrText xml:space="preserve"> BIBLIOGRAPHY </w:instrText>
+          </w:r>
+          <w:r>
+            <w:fldChar w:fldCharType="separate"/>
+          </w:r>
+          <w:r>
+            <w:rPr>
+              <w:noProof/>
+            </w:rPr>
+            <w:t xml:space="preserve">Dorigo, M., &amp; Stützle, T. (2004). </w:t>
+          </w:r>
+          <w:r>
+            <w:rPr>
+              <w:i/>
+              <w:iCs/>
+              <w:noProof/>
+            </w:rPr>
+            <w:t>Ant Colony Optimization.</w:t>
+          </w:r>
+          <w:r>
+            <w:rPr>
+              <w:noProof/>
+            </w:rPr>
+            <w:t xml:space="preserve"> Cambridge, MA, USA: MIT Press.</w:t>
+          </w:r>
+        </w:p>
+        <w:p>
+          <w:pPr>
+            <w:pStyle w:val="Bibliography"/>
+            <w:ind w:left="720" w:hanging="720"/>
+            <w:rPr>
+              <w:noProof/>
+            </w:rPr>
+          </w:pPr>
+          <w:r>
+            <w:rPr>
+              <w:noProof/>
+            </w:rPr>
+            <w:t xml:space="preserve">Dréo, J. (2006, 05 29). </w:t>
+          </w:r>
+          <w:r>
+            <w:rPr>
+              <w:i/>
+              <w:iCs/>
+              <w:noProof/>
+            </w:rPr>
+            <w:t>Ant colony optimization algorithms.</w:t>
+          </w:r>
+          <w:r>
+            <w:rPr>
+              <w:noProof/>
+            </w:rPr>
+            <w:t xml:space="preserve"> Retrieved from Wikipedia: https://en.wikipedia.org/wiki/Ant_colony_optimization_algorithms#/media/File:Aco_shortpath.svg</w:t>
+          </w:r>
+        </w:p>
+        <w:p>
+          <w:pPr>
+            <w:pStyle w:val="Bibliography"/>
+            <w:ind w:left="720" w:hanging="720"/>
+            <w:rPr>
+              <w:noProof/>
+            </w:rPr>
+          </w:pPr>
+          <w:r>
+            <w:rPr>
+              <w:noProof/>
+            </w:rPr>
+            <w:t xml:space="preserve">Lanzone, A., Lanzone, T. (Writers), &amp; Lanzone, T. (Director). (2012). </w:t>
+          </w:r>
+          <w:r>
+            <w:rPr>
+              <w:i/>
+              <w:iCs/>
+              <w:noProof/>
+            </w:rPr>
+            <w:t>Travelling Salesman</w:t>
+          </w:r>
+          <w:r>
+            <w:rPr>
+              <w:noProof/>
+            </w:rPr>
+            <w:t xml:space="preserve"> [Motion Picture]. USA.</w:t>
+          </w:r>
+        </w:p>
+        <w:p>
+          <w:pPr>
+            <w:pStyle w:val="Bibliography"/>
+            <w:ind w:left="720" w:hanging="720"/>
+            <w:rPr>
+              <w:noProof/>
+            </w:rPr>
+          </w:pPr>
+          <w:r>
+            <w:rPr>
+              <w:noProof/>
+            </w:rPr>
+            <w:t xml:space="preserve">Maniezzo, V., Dorigo, M., &amp; Colorni, A. (1996). Ant system: optimization by a colony of cooperating agents. </w:t>
+          </w:r>
+          <w:r>
+            <w:rPr>
+              <w:i/>
+              <w:iCs/>
+              <w:noProof/>
+            </w:rPr>
+            <w:t>IEEE transactions on systems, man, and cybernetics, 26</w:t>
+          </w:r>
+          <w:r>
+            <w:rPr>
+              <w:noProof/>
+            </w:rPr>
+            <w:t>(1), 29–41.</w:t>
+          </w:r>
+        </w:p>
+        <w:p>
+          <w:pPr>
+            <w:pStyle w:val="Bibliography"/>
+            <w:ind w:left="720" w:hanging="720"/>
+            <w:rPr>
+              <w:noProof/>
+            </w:rPr>
+          </w:pPr>
+          <w:r>
+            <w:rPr>
+              <w:noProof/>
+            </w:rPr>
+            <w:t xml:space="preserve">Weise, T., Jiang, Y., Lässig, J., Chiong, R., &amp; Athau, R. (2014). Comparing a hybrid branch and bound algorithm with evolutionary computation methods, local search and their hybrids on the TSP. </w:t>
+          </w:r>
+          <w:r>
+            <w:rPr>
+              <w:i/>
+              <w:iCs/>
+              <w:noProof/>
+            </w:rPr>
+            <w:t>2014 IEEE Symposium on Computational Intelligence in Production and Logistics Systems (CIPLS)</w:t>
+          </w:r>
+          <w:r>
+            <w:rPr>
+              <w:noProof/>
+            </w:rPr>
+            <w:t>, (pp. 148–155). Orlando.</w:t>
+          </w:r>
+        </w:p>
+        <w:p>
+          <w:pPr>
+            <w:pStyle w:val="Bibliography"/>
+            <w:ind w:left="720" w:hanging="720"/>
+            <w:rPr>
+              <w:noProof/>
+            </w:rPr>
+          </w:pPr>
+          <w:r>
+            <w:rPr>
+              <w:noProof/>
+            </w:rPr>
+            <w:t xml:space="preserve">Xu, B. (2017, June). An efficient Ant Colony algorithm based on wake-vortex modeling method for aircraft scheduling problem. </w:t>
+          </w:r>
+          <w:r>
+            <w:rPr>
+              <w:i/>
+              <w:iCs/>
+              <w:noProof/>
+            </w:rPr>
+            <w:t>Journal of Computational and Applied Mathematics, 317</w:t>
+          </w:r>
+          <w:r>
+            <w:rPr>
+              <w:noProof/>
+            </w:rPr>
+            <w:t>, 157–170.</w:t>
+          </w:r>
+        </w:p>
+        <w:p>
+          <w:r>
+            <w:rPr>
+              <w:b/>
+              <w:bCs/>
+            </w:rPr>
+            <w:fldChar w:fldCharType="end"/>
+          </w:r>
+        </w:p>
+      </w:sdtContent>
+    </w:sdt>
     <w:p>
       <w:pPr>
         <w:rPr>
@@ -1429,7 +2735,7 @@
 </file>
 
 <file path=word/endnotes.xml><?xml version="1.0" encoding="utf-8"?>
-<w:endnotes xmlns:wpc="http://schemas.microsoft.com/office/word/2010/wordprocessingCanvas" xmlns:cx="http://schemas.microsoft.com/office/drawing/2014/chartex" xmlns:cx1="http://schemas.microsoft.com/office/drawing/2015/9/8/chartex" xmlns:cx2="http://schemas.microsoft.com/office/drawing/2015/10/21/chartex" xmlns:cx3="http://schemas.microsoft.com/office/drawing/2016/5/9/chartex" xmlns:cx4="http://schemas.microsoft.com/office/drawing/2016/5/10/chartex" xmlns:cx5="http://schemas.microsoft.com/office/drawing/2016/5/11/chartex" xmlns:cx6="http://schemas.microsoft.com/office/drawing/2016/5/12/chartex" xmlns:cx7="http://schemas.microsoft.com/office/drawing/2016/5/13/chartex" xmlns:cx8="http://schemas.microsoft.com/office/drawing/2016/5/14/chartex" xmlns:mc="http://schemas.openxmlformats.org/markup-compatibility/2006" xmlns:aink="http://schemas.microsoft.com/office/drawing/2016/ink" xmlns:am3d="http://schemas.microsoft.com/office/drawing/2017/model3d" xmlns:o="urn:schemas-microsoft-com:office:office" xmlns:r="http://schemas.openxmlformats.org/officeDocument/2006/relationships" xmlns:m="http://schemas.openxmlformats.org/officeDocument/2006/math" xmlns:v="urn:schemas-microsoft-com:vml" xmlns:wp14="http://schemas.microsoft.com/office/word/2010/wordprocessingDrawing" xmlns:wp="http://schemas.openxmlformats.org/drawingml/2006/wordprocessingDrawing" xmlns:w10="urn:schemas-microsoft-com:office:word" xmlns:w="http://schemas.openxmlformats.org/wordprocessingml/2006/main" xmlns:w14="http://schemas.microsoft.com/office/word/2010/wordml" xmlns:w15="http://schemas.microsoft.com/office/word/2012/wordml" xmlns:w16se="http://schemas.microsoft.com/office/word/2015/wordml/symex" xmlns:wpg="http://schemas.microsoft.com/office/word/2010/wordprocessingGroup" xmlns:wpi="http://schemas.microsoft.com/office/word/2010/wordprocessingInk" xmlns:wne="http://schemas.microsoft.com/office/word/2006/wordml" xmlns:wps="http://schemas.microsoft.com/office/word/2010/wordprocessingShape" mc:Ignorable="w14 w15 w16se wp14">
+<w:endnotes xmlns:wpc="http://schemas.microsoft.com/office/word/2010/wordprocessingCanvas" xmlns:mo="http://schemas.microsoft.com/office/mac/office/2008/main" xmlns:mc="http://schemas.openxmlformats.org/markup-compatibility/2006" xmlns:mv="urn:schemas-microsoft-com:mac:vml" xmlns:o="urn:schemas-microsoft-com:office:office" xmlns:r="http://schemas.openxmlformats.org/officeDocument/2006/relationships" xmlns:m="http://schemas.openxmlformats.org/officeDocument/2006/math" xmlns:v="urn:schemas-microsoft-com:vml" xmlns:wp14="http://schemas.microsoft.com/office/word/2010/wordprocessingDrawing" xmlns:wp="http://schemas.openxmlformats.org/drawingml/2006/wordprocessingDrawing" xmlns:w10="urn:schemas-microsoft-com:office:word" xmlns:w="http://schemas.openxmlformats.org/wordprocessingml/2006/main" xmlns:w14="http://schemas.microsoft.com/office/word/2010/wordml" xmlns:w15="http://schemas.microsoft.com/office/word/2012/wordml" xmlns:wpg="http://schemas.microsoft.com/office/word/2010/wordprocessingGroup" xmlns:wpi="http://schemas.microsoft.com/office/word/2010/wordprocessingInk" xmlns:wne="http://schemas.microsoft.com/office/word/2006/wordml" xmlns:wps="http://schemas.microsoft.com/office/word/2010/wordprocessingShape" mc:Ignorable="w14 w15 wp14">
   <w:endnote w:type="separator" w:id="-1">
     <w:p>
       <w:r>
@@ -1448,7 +2754,7 @@
 </file>
 
 <file path=word/footer1.xml><?xml version="1.0" encoding="utf-8"?>
-<w:ftr xmlns:wpc="http://schemas.microsoft.com/office/word/2010/wordprocessingCanvas" xmlns:cx="http://schemas.microsoft.com/office/drawing/2014/chartex" xmlns:cx1="http://schemas.microsoft.com/office/drawing/2015/9/8/chartex" xmlns:cx2="http://schemas.microsoft.com/office/drawing/2015/10/21/chartex" xmlns:cx3="http://schemas.microsoft.com/office/drawing/2016/5/9/chartex" xmlns:cx4="http://schemas.microsoft.com/office/drawing/2016/5/10/chartex" xmlns:cx5="http://schemas.microsoft.com/office/drawing/2016/5/11/chartex" xmlns:cx6="http://schemas.microsoft.com/office/drawing/2016/5/12/chartex" xmlns:cx7="http://schemas.microsoft.com/office/drawing/2016/5/13/chartex" xmlns:cx8="http://schemas.microsoft.com/office/drawing/2016/5/14/chartex" xmlns:mc="http://schemas.openxmlformats.org/markup-compatibility/2006" xmlns:aink="http://schemas.microsoft.com/office/drawing/2016/ink" xmlns:am3d="http://schemas.microsoft.com/office/drawing/2017/model3d" xmlns:o="urn:schemas-microsoft-com:office:office" xmlns:r="http://schemas.openxmlformats.org/officeDocument/2006/relationships" xmlns:m="http://schemas.openxmlformats.org/officeDocument/2006/math" xmlns:v="urn:schemas-microsoft-com:vml" xmlns:wp14="http://schemas.microsoft.com/office/word/2010/wordprocessingDrawing" xmlns:wp="http://schemas.openxmlformats.org/drawingml/2006/wordprocessingDrawing" xmlns:w10="urn:schemas-microsoft-com:office:word" xmlns:w="http://schemas.openxmlformats.org/wordprocessingml/2006/main" xmlns:w14="http://schemas.microsoft.com/office/word/2010/wordml" xmlns:w15="http://schemas.microsoft.com/office/word/2012/wordml" xmlns:w16se="http://schemas.microsoft.com/office/word/2015/wordml/symex" xmlns:wpg="http://schemas.microsoft.com/office/word/2010/wordprocessingGroup" xmlns:wpi="http://schemas.microsoft.com/office/word/2010/wordprocessingInk" xmlns:wne="http://schemas.microsoft.com/office/word/2006/wordml" xmlns:wps="http://schemas.microsoft.com/office/word/2010/wordprocessingShape" mc:Ignorable="w14 w15 w16se wp14">
+<w:ftr xmlns:wpc="http://schemas.microsoft.com/office/word/2010/wordprocessingCanvas" xmlns:mo="http://schemas.microsoft.com/office/mac/office/2008/main" xmlns:mc="http://schemas.openxmlformats.org/markup-compatibility/2006" xmlns:mv="urn:schemas-microsoft-com:mac:vml" xmlns:o="urn:schemas-microsoft-com:office:office" xmlns:r="http://schemas.openxmlformats.org/officeDocument/2006/relationships" xmlns:m="http://schemas.openxmlformats.org/officeDocument/2006/math" xmlns:v="urn:schemas-microsoft-com:vml" xmlns:wp14="http://schemas.microsoft.com/office/word/2010/wordprocessingDrawing" xmlns:wp="http://schemas.openxmlformats.org/drawingml/2006/wordprocessingDrawing" xmlns:w10="urn:schemas-microsoft-com:office:word" xmlns:w="http://schemas.openxmlformats.org/wordprocessingml/2006/main" xmlns:w14="http://schemas.microsoft.com/office/word/2010/wordml" xmlns:w15="http://schemas.microsoft.com/office/word/2012/wordml" xmlns:wpg="http://schemas.microsoft.com/office/word/2010/wordprocessingGroup" xmlns:wpi="http://schemas.microsoft.com/office/word/2010/wordprocessingInk" xmlns:wne="http://schemas.microsoft.com/office/word/2006/wordml" xmlns:wps="http://schemas.microsoft.com/office/word/2010/wordprocessingShape" mc:Ignorable="w14 w15 wp14">
   <w:p>
     <w:pPr>
       <w:pStyle w:val="Footer"/>
@@ -1485,7 +2791,7 @@
 </file>
 
 <file path=word/footer2.xml><?xml version="1.0" encoding="utf-8"?>
-<w:ftr xmlns:wpc="http://schemas.microsoft.com/office/word/2010/wordprocessingCanvas" xmlns:cx="http://schemas.microsoft.com/office/drawing/2014/chartex" xmlns:cx1="http://schemas.microsoft.com/office/drawing/2015/9/8/chartex" xmlns:cx2="http://schemas.microsoft.com/office/drawing/2015/10/21/chartex" xmlns:cx3="http://schemas.microsoft.com/office/drawing/2016/5/9/chartex" xmlns:cx4="http://schemas.microsoft.com/office/drawing/2016/5/10/chartex" xmlns:cx5="http://schemas.microsoft.com/office/drawing/2016/5/11/chartex" xmlns:cx6="http://schemas.microsoft.com/office/drawing/2016/5/12/chartex" xmlns:cx7="http://schemas.microsoft.com/office/drawing/2016/5/13/chartex" xmlns:cx8="http://schemas.microsoft.com/office/drawing/2016/5/14/chartex" xmlns:mc="http://schemas.openxmlformats.org/markup-compatibility/2006" xmlns:aink="http://schemas.microsoft.com/office/drawing/2016/ink" xmlns:am3d="http://schemas.microsoft.com/office/drawing/2017/model3d" xmlns:o="urn:schemas-microsoft-com:office:office" xmlns:r="http://schemas.openxmlformats.org/officeDocument/2006/relationships" xmlns:m="http://schemas.openxmlformats.org/officeDocument/2006/math" xmlns:v="urn:schemas-microsoft-com:vml" xmlns:wp14="http://schemas.microsoft.com/office/word/2010/wordprocessingDrawing" xmlns:wp="http://schemas.openxmlformats.org/drawingml/2006/wordprocessingDrawing" xmlns:w10="urn:schemas-microsoft-com:office:word" xmlns:w="http://schemas.openxmlformats.org/wordprocessingml/2006/main" xmlns:w14="http://schemas.microsoft.com/office/word/2010/wordml" xmlns:w15="http://schemas.microsoft.com/office/word/2012/wordml" xmlns:w16se="http://schemas.microsoft.com/office/word/2015/wordml/symex" xmlns:wpg="http://schemas.microsoft.com/office/word/2010/wordprocessingGroup" xmlns:wpi="http://schemas.microsoft.com/office/word/2010/wordprocessingInk" xmlns:wne="http://schemas.microsoft.com/office/word/2006/wordml" xmlns:wps="http://schemas.microsoft.com/office/word/2010/wordprocessingShape" mc:Ignorable="w14 w15 w16se wp14">
+<w:ftr xmlns:wpc="http://schemas.microsoft.com/office/word/2010/wordprocessingCanvas" xmlns:mo="http://schemas.microsoft.com/office/mac/office/2008/main" xmlns:mc="http://schemas.openxmlformats.org/markup-compatibility/2006" xmlns:mv="urn:schemas-microsoft-com:mac:vml" xmlns:o="urn:schemas-microsoft-com:office:office" xmlns:r="http://schemas.openxmlformats.org/officeDocument/2006/relationships" xmlns:m="http://schemas.openxmlformats.org/officeDocument/2006/math" xmlns:v="urn:schemas-microsoft-com:vml" xmlns:wp14="http://schemas.microsoft.com/office/word/2010/wordprocessingDrawing" xmlns:wp="http://schemas.openxmlformats.org/drawingml/2006/wordprocessingDrawing" xmlns:w10="urn:schemas-microsoft-com:office:word" xmlns:w="http://schemas.openxmlformats.org/wordprocessingml/2006/main" xmlns:w14="http://schemas.microsoft.com/office/word/2010/wordml" xmlns:w15="http://schemas.microsoft.com/office/word/2012/wordml" xmlns:wpg="http://schemas.microsoft.com/office/word/2010/wordprocessingGroup" xmlns:wpi="http://schemas.microsoft.com/office/word/2010/wordprocessingInk" xmlns:wne="http://schemas.microsoft.com/office/word/2006/wordml" xmlns:wps="http://schemas.microsoft.com/office/word/2010/wordprocessingShape" mc:Ignorable="w14 w15 wp14">
   <w:p>
     <w:pPr>
       <w:pStyle w:val="Footer"/>
@@ -1535,7 +2841,7 @@
 </file>
 
 <file path=word/footnotes.xml><?xml version="1.0" encoding="utf-8"?>
-<w:footnotes xmlns:wpc="http://schemas.microsoft.com/office/word/2010/wordprocessingCanvas" xmlns:cx="http://schemas.microsoft.com/office/drawing/2014/chartex" xmlns:cx1="http://schemas.microsoft.com/office/drawing/2015/9/8/chartex" xmlns:cx2="http://schemas.microsoft.com/office/drawing/2015/10/21/chartex" xmlns:cx3="http://schemas.microsoft.com/office/drawing/2016/5/9/chartex" xmlns:cx4="http://schemas.microsoft.com/office/drawing/2016/5/10/chartex" xmlns:cx5="http://schemas.microsoft.com/office/drawing/2016/5/11/chartex" xmlns:cx6="http://schemas.microsoft.com/office/drawing/2016/5/12/chartex" xmlns:cx7="http://schemas.microsoft.com/office/drawing/2016/5/13/chartex" xmlns:cx8="http://schemas.microsoft.com/office/drawing/2016/5/14/chartex" xmlns:mc="http://schemas.openxmlformats.org/markup-compatibility/2006" xmlns:aink="http://schemas.microsoft.com/office/drawing/2016/ink" xmlns:am3d="http://schemas.microsoft.com/office/drawing/2017/model3d" xmlns:o="urn:schemas-microsoft-com:office:office" xmlns:r="http://schemas.openxmlformats.org/officeDocument/2006/relationships" xmlns:m="http://schemas.openxmlformats.org/officeDocument/2006/math" xmlns:v="urn:schemas-microsoft-com:vml" xmlns:wp14="http://schemas.microsoft.com/office/word/2010/wordprocessingDrawing" xmlns:wp="http://schemas.openxmlformats.org/drawingml/2006/wordprocessingDrawing" xmlns:w10="urn:schemas-microsoft-com:office:word" xmlns:w="http://schemas.openxmlformats.org/wordprocessingml/2006/main" xmlns:w14="http://schemas.microsoft.com/office/word/2010/wordml" xmlns:w15="http://schemas.microsoft.com/office/word/2012/wordml" xmlns:w16se="http://schemas.microsoft.com/office/word/2015/wordml/symex" xmlns:wpg="http://schemas.microsoft.com/office/word/2010/wordprocessingGroup" xmlns:wpi="http://schemas.microsoft.com/office/word/2010/wordprocessingInk" xmlns:wne="http://schemas.microsoft.com/office/word/2006/wordml" xmlns:wps="http://schemas.microsoft.com/office/word/2010/wordprocessingShape" mc:Ignorable="w14 w15 w16se wp14">
+<w:footnotes xmlns:wpc="http://schemas.microsoft.com/office/word/2010/wordprocessingCanvas" xmlns:mo="http://schemas.microsoft.com/office/mac/office/2008/main" xmlns:mc="http://schemas.openxmlformats.org/markup-compatibility/2006" xmlns:mv="urn:schemas-microsoft-com:mac:vml" xmlns:o="urn:schemas-microsoft-com:office:office" xmlns:r="http://schemas.openxmlformats.org/officeDocument/2006/relationships" xmlns:m="http://schemas.openxmlformats.org/officeDocument/2006/math" xmlns:v="urn:schemas-microsoft-com:vml" xmlns:wp14="http://schemas.microsoft.com/office/word/2010/wordprocessingDrawing" xmlns:wp="http://schemas.openxmlformats.org/drawingml/2006/wordprocessingDrawing" xmlns:w10="urn:schemas-microsoft-com:office:word" xmlns:w="http://schemas.openxmlformats.org/wordprocessingml/2006/main" xmlns:w14="http://schemas.microsoft.com/office/word/2010/wordml" xmlns:w15="http://schemas.microsoft.com/office/word/2012/wordml" xmlns:wpg="http://schemas.microsoft.com/office/word/2010/wordprocessingGroup" xmlns:wpi="http://schemas.microsoft.com/office/word/2010/wordprocessingInk" xmlns:wne="http://schemas.microsoft.com/office/word/2006/wordml" xmlns:wps="http://schemas.microsoft.com/office/word/2010/wordprocessingShape" mc:Ignorable="w14 w15 wp14">
   <w:footnote w:type="separator" w:id="-1">
     <w:p>
       <w:r>
@@ -1554,7 +2860,7 @@
 </file>
 
 <file path=word/styles.xml><?xml version="1.0" encoding="utf-8"?>
-<w:styles xmlns:mc="http://schemas.openxmlformats.org/markup-compatibility/2006" xmlns:r="http://schemas.openxmlformats.org/officeDocument/2006/relationships" xmlns:w="http://schemas.openxmlformats.org/wordprocessingml/2006/main" xmlns:w14="http://schemas.microsoft.com/office/word/2010/wordml" xmlns:w15="http://schemas.microsoft.com/office/word/2012/wordml" xmlns:w16se="http://schemas.microsoft.com/office/word/2015/wordml/symex" mc:Ignorable="w14 w15 w16se">
+<w:styles xmlns:mc="http://schemas.openxmlformats.org/markup-compatibility/2006" xmlns:r="http://schemas.openxmlformats.org/officeDocument/2006/relationships" xmlns:w="http://schemas.openxmlformats.org/wordprocessingml/2006/main" xmlns:w14="http://schemas.microsoft.com/office/word/2010/wordml" xmlns:w15="http://schemas.microsoft.com/office/word/2012/wordml" mc:Ignorable="w14 w15">
   <w:docDefaults>
     <w:rPrDefault>
       <w:rPr>
@@ -1566,7 +2872,7 @@
     </w:rPrDefault>
     <w:pPrDefault/>
   </w:docDefaults>
-  <w:latentStyles w:defLockedState="0" w:defUIPriority="99" w:defSemiHidden="0" w:defUnhideWhenUsed="0" w:defQFormat="0" w:count="375">
+  <w:latentStyles w:defLockedState="0" w:defUIPriority="99" w:defSemiHidden="0" w:defUnhideWhenUsed="0" w:defQFormat="0" w:count="382">
     <w:lsdException w:name="Normal" w:uiPriority="0" w:qFormat="1"/>
     <w:lsdException w:name="heading 1" w:uiPriority="9" w:qFormat="1"/>
     <w:lsdException w:name="heading 2" w:semiHidden="1" w:uiPriority="9" w:unhideWhenUsed="1" w:qFormat="1"/>
@@ -1945,6 +3251,30 @@
     <w:name w:val="Normal"/>
     <w:qFormat/>
   </w:style>
+  <w:style w:type="paragraph" w:styleId="Heading1">
+    <w:name w:val="heading 1"/>
+    <w:basedOn w:val="Normal"/>
+    <w:next w:val="Normal"/>
+    <w:link w:val="Heading1Char"/>
+    <w:uiPriority w:val="9"/>
+    <w:qFormat/>
+    <w:rsid w:val="00A81802"/>
+    <w:pPr>
+      <w:keepNext/>
+      <w:keepLines/>
+      <w:spacing w:before="480" w:line="276" w:lineRule="auto"/>
+      <w:outlineLvl w:val="0"/>
+    </w:pPr>
+    <w:rPr>
+      <w:rFonts w:asciiTheme="majorHAnsi" w:eastAsiaTheme="majorEastAsia" w:hAnsiTheme="majorHAnsi" w:cstheme="majorBidi"/>
+      <w:b/>
+      <w:bCs/>
+      <w:color w:val="2E74B5" w:themeColor="accent1" w:themeShade="BF"/>
+      <w:sz w:val="28"/>
+      <w:szCs w:val="28"/>
+      <w:lang w:eastAsia="en-US" w:bidi="en-US"/>
+    </w:rPr>
+  </w:style>
   <w:style w:type="character" w:default="1" w:styleId="DefaultParagraphFont">
     <w:name w:val="Default Paragraph Font"/>
     <w:uiPriority w:val="1"/>
@@ -2083,7 +3413,619 @@
       <w:u w:val="single"/>
     </w:rPr>
   </w:style>
+  <w:style w:type="character" w:styleId="PlaceholderText">
+    <w:name w:val="Placeholder Text"/>
+    <w:basedOn w:val="DefaultParagraphFont"/>
+    <w:uiPriority w:val="99"/>
+    <w:semiHidden/>
+    <w:rsid w:val="00CE1D89"/>
+    <w:rPr>
+      <w:color w:val="808080"/>
+    </w:rPr>
+  </w:style>
+  <w:style w:type="paragraph" w:styleId="Caption">
+    <w:name w:val="caption"/>
+    <w:basedOn w:val="Normal"/>
+    <w:next w:val="Normal"/>
+    <w:uiPriority w:val="35"/>
+    <w:unhideWhenUsed/>
+    <w:qFormat/>
+    <w:rsid w:val="00C23D97"/>
+    <w:pPr>
+      <w:spacing w:after="200"/>
+    </w:pPr>
+    <w:rPr>
+      <w:i/>
+      <w:iCs/>
+      <w:color w:val="44546A" w:themeColor="text2"/>
+      <w:sz w:val="18"/>
+      <w:szCs w:val="18"/>
+    </w:rPr>
+  </w:style>
+  <w:style w:type="character" w:customStyle="1" w:styleId="Heading1Char">
+    <w:name w:val="Heading 1 Char"/>
+    <w:basedOn w:val="DefaultParagraphFont"/>
+    <w:link w:val="Heading1"/>
+    <w:uiPriority w:val="9"/>
+    <w:rsid w:val="00A81802"/>
+    <w:rPr>
+      <w:rFonts w:asciiTheme="majorHAnsi" w:eastAsiaTheme="majorEastAsia" w:hAnsiTheme="majorHAnsi" w:cstheme="majorBidi"/>
+      <w:b/>
+      <w:bCs/>
+      <w:color w:val="2E74B5" w:themeColor="accent1" w:themeShade="BF"/>
+      <w:sz w:val="28"/>
+      <w:szCs w:val="28"/>
+      <w:lang w:eastAsia="en-US" w:bidi="en-US"/>
+    </w:rPr>
+  </w:style>
+  <w:style w:type="paragraph" w:styleId="Bibliography">
+    <w:name w:val="Bibliography"/>
+    <w:basedOn w:val="Normal"/>
+    <w:next w:val="Normal"/>
+    <w:uiPriority w:val="37"/>
+    <w:unhideWhenUsed/>
+    <w:rsid w:val="00A81802"/>
+  </w:style>
 </w:styles>
+</file>
+
+<file path=word/glossary/document.xml><?xml version="1.0" encoding="utf-8"?>
+<w:glossaryDocument xmlns:wpc="http://schemas.microsoft.com/office/word/2010/wordprocessingCanvas" xmlns:mo="http://schemas.microsoft.com/office/mac/office/2008/main" xmlns:mc="http://schemas.openxmlformats.org/markup-compatibility/2006" xmlns:mv="urn:schemas-microsoft-com:mac:vml" xmlns:o="urn:schemas-microsoft-com:office:office" xmlns:r="http://schemas.openxmlformats.org/officeDocument/2006/relationships" xmlns:m="http://schemas.openxmlformats.org/officeDocument/2006/math" xmlns:v="urn:schemas-microsoft-com:vml" xmlns:wp14="http://schemas.microsoft.com/office/word/2010/wordprocessingDrawing" xmlns:wp="http://schemas.openxmlformats.org/drawingml/2006/wordprocessingDrawing" xmlns:w10="urn:schemas-microsoft-com:office:word" xmlns:w="http://schemas.openxmlformats.org/wordprocessingml/2006/main" xmlns:w14="http://schemas.microsoft.com/office/word/2010/wordml" xmlns:w15="http://schemas.microsoft.com/office/word/2012/wordml" xmlns:wpg="http://schemas.microsoft.com/office/word/2010/wordprocessingGroup" xmlns:wpi="http://schemas.microsoft.com/office/word/2010/wordprocessingInk" xmlns:wne="http://schemas.microsoft.com/office/word/2006/wordml" xmlns:wps="http://schemas.microsoft.com/office/word/2010/wordprocessingShape" mc:Ignorable="w14 w15 wp14"/>
+</file>
+
+<file path=word/glossary/fontTable.xml><?xml version="1.0" encoding="utf-8"?>
+<w:fonts xmlns:mc="http://schemas.openxmlformats.org/markup-compatibility/2006" xmlns:r="http://schemas.openxmlformats.org/officeDocument/2006/relationships" xmlns:w="http://schemas.openxmlformats.org/wordprocessingml/2006/main" xmlns:w14="http://schemas.microsoft.com/office/word/2010/wordml" xmlns:w15="http://schemas.microsoft.com/office/word/2012/wordml" mc:Ignorable="w14 w15">
+  <w:font w:name="Calibri">
+    <w:panose1 w:val="020F0502020204030204"/>
+    <w:charset w:val="00"/>
+    <w:family w:val="auto"/>
+    <w:pitch w:val="variable"/>
+    <w:sig w:usb0="E00002FF" w:usb1="4000ACFF" w:usb2="00000001" w:usb3="00000000" w:csb0="0000019F" w:csb1="00000000"/>
+  </w:font>
+  <w:font w:name="ＭＳ 明朝">
+    <w:charset w:val="80"/>
+    <w:family w:val="auto"/>
+    <w:pitch w:val="variable"/>
+    <w:sig w:usb0="E00002FF" w:usb1="6AC7FDFB" w:usb2="08000012" w:usb3="00000000" w:csb0="0002009F" w:csb1="00000000"/>
+  </w:font>
+  <w:font w:name="Times New Roman">
+    <w:panose1 w:val="02020603050405020304"/>
+    <w:charset w:val="00"/>
+    <w:family w:val="auto"/>
+    <w:pitch w:val="variable"/>
+    <w:sig w:usb0="E0002AEF" w:usb1="C0007841" w:usb2="00000009" w:usb3="00000000" w:csb0="000001FF" w:csb1="00000000"/>
+  </w:font>
+  <w:font w:name="Calibri Light">
+    <w:panose1 w:val="020F0302020204030204"/>
+    <w:charset w:val="00"/>
+    <w:family w:val="auto"/>
+    <w:pitch w:val="variable"/>
+    <w:sig w:usb0="A00002EF" w:usb1="4000207B" w:usb2="00000000" w:usb3="00000000" w:csb0="0000019F" w:csb1="00000000"/>
+  </w:font>
+  <w:font w:name="ＭＳ ゴシック">
+    <w:charset w:val="80"/>
+    <w:family w:val="auto"/>
+    <w:pitch w:val="variable"/>
+    <w:sig w:usb0="E00002FF" w:usb1="6AC7FDFB" w:usb2="08000012" w:usb3="00000000" w:csb0="0002009F" w:csb1="00000000"/>
+  </w:font>
+  <w:font w:name="Cambria Math">
+    <w:panose1 w:val="02040503050406030204"/>
+    <w:charset w:val="00"/>
+    <w:family w:val="auto"/>
+    <w:pitch w:val="variable"/>
+    <w:sig w:usb0="E00002FF" w:usb1="420024FF" w:usb2="00000000" w:usb3="00000000" w:csb0="0000019F" w:csb1="00000000"/>
+  </w:font>
+  <w:font w:name="Arial">
+    <w:panose1 w:val="020B0604020202020204"/>
+    <w:charset w:val="00"/>
+    <w:family w:val="auto"/>
+    <w:pitch w:val="variable"/>
+    <w:sig w:usb0="E0002AFF" w:usb1="C0007843" w:usb2="00000009" w:usb3="00000000" w:csb0="000001FF" w:csb1="00000000"/>
+  </w:font>
+  <w:font w:name="Yu Mincho">
+    <w:panose1 w:val="02020400000000000000"/>
+    <w:charset w:val="80"/>
+    <w:family w:val="auto"/>
+    <w:pitch w:val="variable"/>
+    <w:sig w:usb0="800002E7" w:usb1="2AC7FCFF" w:usb2="00000012" w:usb3="00000000" w:csb0="0002009F" w:csb1="00000000"/>
+  </w:font>
+  <w:font w:name="Yu Gothic Light">
+    <w:panose1 w:val="020B0300000000000000"/>
+    <w:charset w:val="80"/>
+    <w:family w:val="auto"/>
+    <w:pitch w:val="variable"/>
+    <w:sig w:usb0="E00002FF" w:usb1="2AC7FDFF" w:usb2="00000016" w:usb3="00000000" w:csb0="0002009F" w:csb1="00000000"/>
+  </w:font>
+</w:fonts>
+</file>
+
+<file path=word/glossary/settings.xml><?xml version="1.0" encoding="utf-8"?>
+<w:settings xmlns:mc="http://schemas.openxmlformats.org/markup-compatibility/2006" xmlns:o="urn:schemas-microsoft-com:office:office" xmlns:r="http://schemas.openxmlformats.org/officeDocument/2006/relationships" xmlns:m="http://schemas.openxmlformats.org/officeDocument/2006/math" xmlns:v="urn:schemas-microsoft-com:vml" xmlns:w10="urn:schemas-microsoft-com:office:word" xmlns:w="http://schemas.openxmlformats.org/wordprocessingml/2006/main" xmlns:w14="http://schemas.microsoft.com/office/word/2010/wordml" xmlns:w15="http://schemas.microsoft.com/office/word/2012/wordml" xmlns:sl="http://schemas.openxmlformats.org/schemaLibrary/2006/main" mc:Ignorable="w14 w15">
+  <w:view w:val="normal"/>
+  <w:defaultTabStop w:val="720"/>
+  <w:characterSpacingControl w:val="doNotCompress"/>
+  <w:compat>
+    <w:useFELayout/>
+    <w:compatSetting w:name="compatibilityMode" w:uri="http://schemas.microsoft.com/office/word" w:val="15"/>
+    <w:compatSetting w:name="overrideTableStyleFontSizeAndJustification" w:uri="http://schemas.microsoft.com/office/word" w:val="1"/>
+    <w:compatSetting w:name="enableOpenTypeFeatures" w:uri="http://schemas.microsoft.com/office/word" w:val="1"/>
+    <w:compatSetting w:name="doNotFlipMirrorIndents" w:uri="http://schemas.microsoft.com/office/word" w:val="1"/>
+    <w:compatSetting w:name="differentiateMultirowTableHeaders" w:uri="http://schemas.microsoft.com/office/word" w:val="1"/>
+  </w:compat>
+  <w:rsids>
+    <w:rsidRoot w:val="00C05EDD"/>
+    <w:rsid w:val="00B859D9"/>
+    <w:rsid w:val="00C05EDD"/>
+  </w:rsids>
+  <m:mathPr>
+    <m:mathFont m:val="Cambria Math"/>
+    <m:brkBin m:val="before"/>
+    <m:brkBinSub m:val="--"/>
+    <m:smallFrac m:val="0"/>
+    <m:dispDef/>
+    <m:lMargin m:val="0"/>
+    <m:rMargin m:val="0"/>
+    <m:defJc m:val="centerGroup"/>
+    <m:wrapIndent m:val="1440"/>
+    <m:intLim m:val="subSup"/>
+    <m:naryLim m:val="undOvr"/>
+  </m:mathPr>
+  <w:themeFontLang w:val="en-US" w:eastAsia="ja-JP"/>
+  <w:clrSchemeMapping w:bg1="light1" w:t1="dark1" w:bg2="light2" w:t2="dark2" w:accent1="accent1" w:accent2="accent2" w:accent3="accent3" w:accent4="accent4" w:accent5="accent5" w:accent6="accent6" w:hyperlink="hyperlink" w:followedHyperlink="followedHyperlink"/>
+  <w:decimalSymbol w:val="."/>
+  <w:listSeparator w:val=","/>
+  <w14:defaultImageDpi w14:val="32767"/>
+  <w15:chartTrackingRefBased/>
+</w:settings>
+</file>
+
+<file path=word/glossary/styles.xml><?xml version="1.0" encoding="utf-8"?>
+<w:styles xmlns:mc="http://schemas.openxmlformats.org/markup-compatibility/2006" xmlns:r="http://schemas.openxmlformats.org/officeDocument/2006/relationships" xmlns:w="http://schemas.openxmlformats.org/wordprocessingml/2006/main" xmlns:w14="http://schemas.microsoft.com/office/word/2010/wordml" xmlns:w15="http://schemas.microsoft.com/office/word/2012/wordml" mc:Ignorable="w14 w15">
+  <w:docDefaults>
+    <w:rPrDefault>
+      <w:rPr>
+        <w:rFonts w:asciiTheme="minorHAnsi" w:eastAsiaTheme="minorEastAsia" w:hAnsiTheme="minorHAnsi" w:cstheme="minorBidi"/>
+        <w:sz w:val="24"/>
+        <w:szCs w:val="24"/>
+        <w:lang w:val="en-US" w:eastAsia="ja-JP" w:bidi="ar-SA"/>
+      </w:rPr>
+    </w:rPrDefault>
+    <w:pPrDefault/>
+  </w:docDefaults>
+  <w:latentStyles w:defLockedState="0" w:defUIPriority="99" w:defSemiHidden="0" w:defUnhideWhenUsed="0" w:defQFormat="0" w:count="382">
+    <w:lsdException w:name="Normal" w:uiPriority="0" w:qFormat="1"/>
+    <w:lsdException w:name="heading 1" w:uiPriority="9" w:qFormat="1"/>
+    <w:lsdException w:name="heading 2" w:semiHidden="1" w:uiPriority="9" w:unhideWhenUsed="1" w:qFormat="1"/>
+    <w:lsdException w:name="heading 3" w:semiHidden="1" w:uiPriority="9" w:unhideWhenUsed="1" w:qFormat="1"/>
+    <w:lsdException w:name="heading 4" w:semiHidden="1" w:uiPriority="9" w:unhideWhenUsed="1" w:qFormat="1"/>
+    <w:lsdException w:name="heading 5" w:semiHidden="1" w:uiPriority="9" w:unhideWhenUsed="1" w:qFormat="1"/>
+    <w:lsdException w:name="heading 6" w:semiHidden="1" w:uiPriority="9" w:unhideWhenUsed="1" w:qFormat="1"/>
+    <w:lsdException w:name="heading 7" w:semiHidden="1" w:uiPriority="9" w:unhideWhenUsed="1" w:qFormat="1"/>
+    <w:lsdException w:name="heading 8" w:semiHidden="1" w:uiPriority="9" w:unhideWhenUsed="1" w:qFormat="1"/>
+    <w:lsdException w:name="heading 9" w:semiHidden="1" w:uiPriority="9" w:unhideWhenUsed="1" w:qFormat="1"/>
+    <w:lsdException w:name="index 1" w:semiHidden="1" w:unhideWhenUsed="1"/>
+    <w:lsdException w:name="index 2" w:semiHidden="1" w:unhideWhenUsed="1"/>
+    <w:lsdException w:name="index 3" w:semiHidden="1" w:unhideWhenUsed="1"/>
+    <w:lsdException w:name="index 4" w:semiHidden="1" w:unhideWhenUsed="1"/>
+    <w:lsdException w:name="index 5" w:semiHidden="1" w:unhideWhenUsed="1"/>
+    <w:lsdException w:name="index 6" w:semiHidden="1" w:unhideWhenUsed="1"/>
+    <w:lsdException w:name="index 7" w:semiHidden="1" w:unhideWhenUsed="1"/>
+    <w:lsdException w:name="index 8" w:semiHidden="1" w:unhideWhenUsed="1"/>
+    <w:lsdException w:name="index 9" w:semiHidden="1" w:unhideWhenUsed="1"/>
+    <w:lsdException w:name="toc 1" w:semiHidden="1" w:uiPriority="39" w:unhideWhenUsed="1"/>
+    <w:lsdException w:name="toc 2" w:semiHidden="1" w:uiPriority="39" w:unhideWhenUsed="1"/>
+    <w:lsdException w:name="toc 3" w:semiHidden="1" w:uiPriority="39" w:unhideWhenUsed="1"/>
+    <w:lsdException w:name="toc 4" w:semiHidden="1" w:uiPriority="39" w:unhideWhenUsed="1"/>
+    <w:lsdException w:name="toc 5" w:semiHidden="1" w:uiPriority="39" w:unhideWhenUsed="1"/>
+    <w:lsdException w:name="toc 6" w:semiHidden="1" w:uiPriority="39" w:unhideWhenUsed="1"/>
+    <w:lsdException w:name="toc 7" w:semiHidden="1" w:uiPriority="39" w:unhideWhenUsed="1"/>
+    <w:lsdException w:name="toc 8" w:semiHidden="1" w:uiPriority="39" w:unhideWhenUsed="1"/>
+    <w:lsdException w:name="toc 9" w:semiHidden="1" w:uiPriority="39" w:unhideWhenUsed="1"/>
+    <w:lsdException w:name="Normal Indent" w:semiHidden="1" w:unhideWhenUsed="1"/>
+    <w:lsdException w:name="footnote text" w:semiHidden="1" w:unhideWhenUsed="1"/>
+    <w:lsdException w:name="annotation text" w:semiHidden="1" w:unhideWhenUsed="1"/>
+    <w:lsdException w:name="header" w:semiHidden="1" w:unhideWhenUsed="1"/>
+    <w:lsdException w:name="footer" w:semiHidden="1" w:unhideWhenUsed="1"/>
+    <w:lsdException w:name="index heading" w:semiHidden="1" w:unhideWhenUsed="1"/>
+    <w:lsdException w:name="caption" w:semiHidden="1" w:uiPriority="35" w:unhideWhenUsed="1" w:qFormat="1"/>
+    <w:lsdException w:name="table of figures" w:semiHidden="1" w:unhideWhenUsed="1"/>
+    <w:lsdException w:name="envelope address" w:semiHidden="1" w:unhideWhenUsed="1"/>
+    <w:lsdException w:name="envelope return" w:semiHidden="1" w:unhideWhenUsed="1"/>
+    <w:lsdException w:name="footnote reference" w:semiHidden="1" w:unhideWhenUsed="1"/>
+    <w:lsdException w:name="annotation reference" w:semiHidden="1" w:unhideWhenUsed="1"/>
+    <w:lsdException w:name="line number" w:semiHidden="1" w:unhideWhenUsed="1"/>
+    <w:lsdException w:name="page number" w:semiHidden="1" w:unhideWhenUsed="1"/>
+    <w:lsdException w:name="endnote reference" w:semiHidden="1" w:unhideWhenUsed="1"/>
+    <w:lsdException w:name="endnote text" w:semiHidden="1" w:unhideWhenUsed="1"/>
+    <w:lsdException w:name="table of authorities" w:semiHidden="1" w:unhideWhenUsed="1"/>
+    <w:lsdException w:name="macro" w:semiHidden="1" w:unhideWhenUsed="1"/>
+    <w:lsdException w:name="toa heading" w:semiHidden="1" w:unhideWhenUsed="1"/>
+    <w:lsdException w:name="List" w:semiHidden="1" w:unhideWhenUsed="1"/>
+    <w:lsdException w:name="List Bullet" w:semiHidden="1" w:unhideWhenUsed="1"/>
+    <w:lsdException w:name="List Number" w:semiHidden="1" w:unhideWhenUsed="1"/>
+    <w:lsdException w:name="List 2" w:semiHidden="1" w:unhideWhenUsed="1"/>
+    <w:lsdException w:name="List 3" w:semiHidden="1" w:unhideWhenUsed="1"/>
+    <w:lsdException w:name="List 4" w:semiHidden="1" w:unhideWhenUsed="1"/>
+    <w:lsdException w:name="List 5" w:semiHidden="1" w:unhideWhenUsed="1"/>
+    <w:lsdException w:name="List Bullet 2" w:semiHidden="1" w:unhideWhenUsed="1"/>
+    <w:lsdException w:name="List Bullet 3" w:semiHidden="1" w:unhideWhenUsed="1"/>
+    <w:lsdException w:name="List Bullet 4" w:semiHidden="1" w:unhideWhenUsed="1"/>
+    <w:lsdException w:name="List Bullet 5" w:semiHidden="1" w:unhideWhenUsed="1"/>
+    <w:lsdException w:name="List Number 2" w:semiHidden="1" w:unhideWhenUsed="1"/>
+    <w:lsdException w:name="List Number 3" w:semiHidden="1" w:unhideWhenUsed="1"/>
+    <w:lsdException w:name="List Number 4" w:semiHidden="1" w:unhideWhenUsed="1"/>
+    <w:lsdException w:name="List Number 5" w:semiHidden="1" w:unhideWhenUsed="1"/>
+    <w:lsdException w:name="Title" w:uiPriority="10" w:qFormat="1"/>
+    <w:lsdException w:name="Closing" w:semiHidden="1" w:unhideWhenUsed="1"/>
+    <w:lsdException w:name="Signature" w:semiHidden="1" w:unhideWhenUsed="1"/>
+    <w:lsdException w:name="Default Paragraph Font" w:semiHidden="1" w:uiPriority="1" w:unhideWhenUsed="1"/>
+    <w:lsdException w:name="Body Text" w:semiHidden="1" w:unhideWhenUsed="1"/>
+    <w:lsdException w:name="Body Text Indent" w:semiHidden="1" w:unhideWhenUsed="1"/>
+    <w:lsdException w:name="List Continue" w:semiHidden="1" w:unhideWhenUsed="1"/>
+    <w:lsdException w:name="List Continue 2" w:semiHidden="1" w:unhideWhenUsed="1"/>
+    <w:lsdException w:name="List Continue 3" w:semiHidden="1" w:unhideWhenUsed="1"/>
+    <w:lsdException w:name="List Continue 4" w:semiHidden="1" w:unhideWhenUsed="1"/>
+    <w:lsdException w:name="List Continue 5" w:semiHidden="1" w:unhideWhenUsed="1"/>
+    <w:lsdException w:name="Message Header" w:semiHidden="1" w:unhideWhenUsed="1"/>
+    <w:lsdException w:name="Subtitle" w:uiPriority="11" w:qFormat="1"/>
+    <w:lsdException w:name="Salutation" w:semiHidden="1" w:unhideWhenUsed="1"/>
+    <w:lsdException w:name="Date" w:semiHidden="1" w:unhideWhenUsed="1"/>
+    <w:lsdException w:name="Body Text First Indent" w:semiHidden="1" w:unhideWhenUsed="1"/>
+    <w:lsdException w:name="Body Text First Indent 2" w:semiHidden="1" w:unhideWhenUsed="1"/>
+    <w:lsdException w:name="Note Heading" w:semiHidden="1" w:unhideWhenUsed="1"/>
+    <w:lsdException w:name="Body Text 2" w:semiHidden="1" w:unhideWhenUsed="1"/>
+    <w:lsdException w:name="Body Text 3" w:semiHidden="1" w:unhideWhenUsed="1"/>
+    <w:lsdException w:name="Body Text Indent 2" w:semiHidden="1" w:unhideWhenUsed="1"/>
+    <w:lsdException w:name="Body Text Indent 3" w:semiHidden="1" w:unhideWhenUsed="1"/>
+    <w:lsdException w:name="Block Text" w:semiHidden="1" w:unhideWhenUsed="1"/>
+    <w:lsdException w:name="Hyperlink" w:semiHidden="1" w:unhideWhenUsed="1"/>
+    <w:lsdException w:name="FollowedHyperlink" w:semiHidden="1" w:unhideWhenUsed="1"/>
+    <w:lsdException w:name="Strong" w:uiPriority="22" w:qFormat="1"/>
+    <w:lsdException w:name="Emphasis" w:uiPriority="20" w:qFormat="1"/>
+    <w:lsdException w:name="Document Map" w:semiHidden="1" w:unhideWhenUsed="1"/>
+    <w:lsdException w:name="Plain Text" w:semiHidden="1" w:unhideWhenUsed="1"/>
+    <w:lsdException w:name="E-mail Signature" w:semiHidden="1" w:unhideWhenUsed="1"/>
+    <w:lsdException w:name="HTML Top of Form" w:semiHidden="1" w:unhideWhenUsed="1"/>
+    <w:lsdException w:name="HTML Bottom of Form" w:semiHidden="1" w:unhideWhenUsed="1"/>
+    <w:lsdException w:name="Normal (Web)" w:semiHidden="1" w:unhideWhenUsed="1"/>
+    <w:lsdException w:name="HTML Acronym" w:semiHidden="1" w:unhideWhenUsed="1"/>
+    <w:lsdException w:name="HTML Address" w:semiHidden="1" w:unhideWhenUsed="1"/>
+    <w:lsdException w:name="HTML Cite" w:semiHidden="1" w:unhideWhenUsed="1"/>
+    <w:lsdException w:name="HTML Code" w:semiHidden="1" w:unhideWhenUsed="1"/>
+    <w:lsdException w:name="HTML Definition" w:semiHidden="1" w:unhideWhenUsed="1"/>
+    <w:lsdException w:name="HTML Keyboard" w:semiHidden="1" w:unhideWhenUsed="1"/>
+    <w:lsdException w:name="HTML Preformatted" w:semiHidden="1" w:unhideWhenUsed="1"/>
+    <w:lsdException w:name="HTML Sample" w:semiHidden="1" w:unhideWhenUsed="1"/>
+    <w:lsdException w:name="HTML Typewriter" w:semiHidden="1" w:unhideWhenUsed="1"/>
+    <w:lsdException w:name="HTML Variable" w:semiHidden="1" w:unhideWhenUsed="1"/>
+    <w:lsdException w:name="Normal Table" w:semiHidden="1" w:unhideWhenUsed="1"/>
+    <w:lsdException w:name="annotation subject" w:semiHidden="1" w:unhideWhenUsed="1"/>
+    <w:lsdException w:name="No List" w:semiHidden="1" w:unhideWhenUsed="1"/>
+    <w:lsdException w:name="Outline List 1" w:semiHidden="1" w:unhideWhenUsed="1"/>
+    <w:lsdException w:name="Outline List 2" w:semiHidden="1" w:unhideWhenUsed="1"/>
+    <w:lsdException w:name="Outline List 3" w:semiHidden="1" w:unhideWhenUsed="1"/>
+    <w:lsdException w:name="Table Simple 1" w:semiHidden="1" w:unhideWhenUsed="1"/>
+    <w:lsdException w:name="Table Simple 2" w:semiHidden="1" w:unhideWhenUsed="1"/>
+    <w:lsdException w:name="Table Simple 3" w:semiHidden="1" w:unhideWhenUsed="1"/>
+    <w:lsdException w:name="Table Classic 1" w:semiHidden="1" w:unhideWhenUsed="1"/>
+    <w:lsdException w:name="Table Classic 2" w:semiHidden="1" w:unhideWhenUsed="1"/>
+    <w:lsdException w:name="Table Classic 3" w:semiHidden="1" w:unhideWhenUsed="1"/>
+    <w:lsdException w:name="Table Classic 4" w:semiHidden="1" w:unhideWhenUsed="1"/>
+    <w:lsdException w:name="Table Colorful 1" w:semiHidden="1" w:unhideWhenUsed="1"/>
+    <w:lsdException w:name="Table Colorful 2" w:semiHidden="1" w:unhideWhenUsed="1"/>
+    <w:lsdException w:name="Table Colorful 3" w:semiHidden="1" w:unhideWhenUsed="1"/>
+    <w:lsdException w:name="Table Columns 1" w:semiHidden="1" w:unhideWhenUsed="1"/>
+    <w:lsdException w:name="Table Columns 2" w:semiHidden="1" w:unhideWhenUsed="1"/>
+    <w:lsdException w:name="Table Columns 3" w:semiHidden="1" w:unhideWhenUsed="1"/>
+    <w:lsdException w:name="Table Columns 4" w:semiHidden="1" w:unhideWhenUsed="1"/>
+    <w:lsdException w:name="Table Columns 5" w:semiHidden="1" w:unhideWhenUsed="1"/>
+    <w:lsdException w:name="Table Grid 1" w:semiHidden="1" w:unhideWhenUsed="1"/>
+    <w:lsdException w:name="Table Grid 2" w:semiHidden="1" w:unhideWhenUsed="1"/>
+    <w:lsdException w:name="Table Grid 3" w:semiHidden="1" w:unhideWhenUsed="1"/>
+    <w:lsdException w:name="Table Grid 4" w:semiHidden="1" w:unhideWhenUsed="1"/>
+    <w:lsdException w:name="Table Grid 5" w:semiHidden="1" w:unhideWhenUsed="1"/>
+    <w:lsdException w:name="Table Grid 6" w:semiHidden="1" w:unhideWhenUsed="1"/>
+    <w:lsdException w:name="Table Grid 7" w:semiHidden="1" w:unhideWhenUsed="1"/>
+    <w:lsdException w:name="Table Grid 8" w:semiHidden="1" w:unhideWhenUsed="1"/>
+    <w:lsdException w:name="Table List 1" w:semiHidden="1" w:unhideWhenUsed="1"/>
+    <w:lsdException w:name="Table List 2" w:semiHidden="1" w:unhideWhenUsed="1"/>
+    <w:lsdException w:name="Table List 3" w:semiHidden="1" w:unhideWhenUsed="1"/>
+    <w:lsdException w:name="Table List 4" w:semiHidden="1" w:unhideWhenUsed="1"/>
+    <w:lsdException w:name="Table List 5" w:semiHidden="1" w:unhideWhenUsed="1"/>
+    <w:lsdException w:name="Table List 6" w:semiHidden="1" w:unhideWhenUsed="1"/>
+    <w:lsdException w:name="Table List 7" w:semiHidden="1" w:unhideWhenUsed="1"/>
+    <w:lsdException w:name="Table List 8" w:semiHidden="1" w:unhideWhenUsed="1"/>
+    <w:lsdException w:name="Table 3D effects 1" w:semiHidden="1" w:unhideWhenUsed="1"/>
+    <w:lsdException w:name="Table 3D effects 2" w:semiHidden="1" w:unhideWhenUsed="1"/>
+    <w:lsdException w:name="Table 3D effects 3" w:semiHidden="1" w:unhideWhenUsed="1"/>
+    <w:lsdException w:name="Table Contemporary" w:semiHidden="1" w:unhideWhenUsed="1"/>
+    <w:lsdException w:name="Table Elegant" w:semiHidden="1" w:unhideWhenUsed="1"/>
+    <w:lsdException w:name="Table Professional" w:semiHidden="1" w:unhideWhenUsed="1"/>
+    <w:lsdException w:name="Table Subtle 1" w:semiHidden="1" w:unhideWhenUsed="1"/>
+    <w:lsdException w:name="Table Subtle 2" w:semiHidden="1" w:unhideWhenUsed="1"/>
+    <w:lsdException w:name="Table Web 1" w:semiHidden="1" w:unhideWhenUsed="1"/>
+    <w:lsdException w:name="Table Web 2" w:semiHidden="1" w:unhideWhenUsed="1"/>
+    <w:lsdException w:name="Table Web 3" w:semiHidden="1" w:unhideWhenUsed="1"/>
+    <w:lsdException w:name="Balloon Text" w:semiHidden="1" w:unhideWhenUsed="1"/>
+    <w:lsdException w:name="Table Grid" w:uiPriority="39"/>
+    <w:lsdException w:name="Table Theme" w:semiHidden="1" w:unhideWhenUsed="1"/>
+    <w:lsdException w:name="Note Level 1" w:semiHidden="1" w:unhideWhenUsed="1"/>
+    <w:lsdException w:name="Note Level 2" w:semiHidden="1" w:unhideWhenUsed="1"/>
+    <w:lsdException w:name="Note Level 3" w:semiHidden="1" w:unhideWhenUsed="1"/>
+    <w:lsdException w:name="Note Level 4" w:semiHidden="1" w:unhideWhenUsed="1"/>
+    <w:lsdException w:name="Note Level 5" w:semiHidden="1" w:unhideWhenUsed="1"/>
+    <w:lsdException w:name="Note Level 6" w:semiHidden="1" w:unhideWhenUsed="1"/>
+    <w:lsdException w:name="Note Level 7" w:semiHidden="1" w:unhideWhenUsed="1"/>
+    <w:lsdException w:name="Note Level 8" w:semiHidden="1" w:unhideWhenUsed="1"/>
+    <w:lsdException w:name="Note Level 9" w:semiHidden="1" w:unhideWhenUsed="1"/>
+    <w:lsdException w:name="Placeholder Text" w:semiHidden="1"/>
+    <w:lsdException w:name="No Spacing" w:uiPriority="1" w:qFormat="1"/>
+    <w:lsdException w:name="Light Shading" w:uiPriority="60"/>
+    <w:lsdException w:name="Light List" w:uiPriority="61"/>
+    <w:lsdException w:name="Light Grid" w:uiPriority="62"/>
+    <w:lsdException w:name="Medium Shading 1" w:uiPriority="63"/>
+    <w:lsdException w:name="Medium Shading 2" w:uiPriority="64"/>
+    <w:lsdException w:name="Medium List 1" w:uiPriority="65"/>
+    <w:lsdException w:name="Medium List 2" w:uiPriority="66"/>
+    <w:lsdException w:name="Medium Grid 1" w:uiPriority="67"/>
+    <w:lsdException w:name="Medium Grid 2" w:uiPriority="68"/>
+    <w:lsdException w:name="Medium Grid 3" w:uiPriority="69"/>
+    <w:lsdException w:name="Dark List" w:uiPriority="70"/>
+    <w:lsdException w:name="Colorful Shading" w:uiPriority="71"/>
+    <w:lsdException w:name="Colorful List" w:uiPriority="72"/>
+    <w:lsdException w:name="Colorful Grid" w:uiPriority="73"/>
+    <w:lsdException w:name="Light Shading Accent 1" w:uiPriority="60"/>
+    <w:lsdException w:name="Light List Accent 1" w:uiPriority="61"/>
+    <w:lsdException w:name="Light Grid Accent 1" w:uiPriority="62"/>
+    <w:lsdException w:name="Medium Shading 1 Accent 1" w:uiPriority="63"/>
+    <w:lsdException w:name="Medium Shading 2 Accent 1" w:uiPriority="64"/>
+    <w:lsdException w:name="Medium List 1 Accent 1" w:uiPriority="65"/>
+    <w:lsdException w:name="Revision" w:semiHidden="1"/>
+    <w:lsdException w:name="List Paragraph" w:uiPriority="34" w:qFormat="1"/>
+    <w:lsdException w:name="Quote" w:uiPriority="29" w:qFormat="1"/>
+    <w:lsdException w:name="Intense Quote" w:uiPriority="30" w:qFormat="1"/>
+    <w:lsdException w:name="Medium List 2 Accent 1" w:uiPriority="66"/>
+    <w:lsdException w:name="Medium Grid 1 Accent 1" w:uiPriority="67"/>
+    <w:lsdException w:name="Medium Grid 2 Accent 1" w:uiPriority="68"/>
+    <w:lsdException w:name="Medium Grid 3 Accent 1" w:uiPriority="69"/>
+    <w:lsdException w:name="Dark List Accent 1" w:uiPriority="70"/>
+    <w:lsdException w:name="Colorful Shading Accent 1" w:uiPriority="71"/>
+    <w:lsdException w:name="Colorful List Accent 1" w:uiPriority="72"/>
+    <w:lsdException w:name="Colorful Grid Accent 1" w:uiPriority="73"/>
+    <w:lsdException w:name="Light Shading Accent 2" w:uiPriority="60"/>
+    <w:lsdException w:name="Light List Accent 2" w:uiPriority="61"/>
+    <w:lsdException w:name="Light Grid Accent 2" w:uiPriority="62"/>
+    <w:lsdException w:name="Medium Shading 1 Accent 2" w:uiPriority="63"/>
+    <w:lsdException w:name="Medium Shading 2 Accent 2" w:uiPriority="64"/>
+    <w:lsdException w:name="Medium List 1 Accent 2" w:uiPriority="65"/>
+    <w:lsdException w:name="Medium List 2 Accent 2" w:uiPriority="66"/>
+    <w:lsdException w:name="Medium Grid 1 Accent 2" w:uiPriority="67"/>
+    <w:lsdException w:name="Medium Grid 2 Accent 2" w:uiPriority="68"/>
+    <w:lsdException w:name="Medium Grid 3 Accent 2" w:uiPriority="69"/>
+    <w:lsdException w:name="Dark List Accent 2" w:uiPriority="70"/>
+    <w:lsdException w:name="Colorful Shading Accent 2" w:uiPriority="71"/>
+    <w:lsdException w:name="Colorful List Accent 2" w:uiPriority="72"/>
+    <w:lsdException w:name="Colorful Grid Accent 2" w:uiPriority="73"/>
+    <w:lsdException w:name="Light Shading Accent 3" w:uiPriority="60"/>
+    <w:lsdException w:name="Light List Accent 3" w:uiPriority="61"/>
+    <w:lsdException w:name="Light Grid Accent 3" w:uiPriority="62"/>
+    <w:lsdException w:name="Medium Shading 1 Accent 3" w:uiPriority="63"/>
+    <w:lsdException w:name="Medium Shading 2 Accent 3" w:uiPriority="64"/>
+    <w:lsdException w:name="Medium List 1 Accent 3" w:uiPriority="65"/>
+    <w:lsdException w:name="Medium List 2 Accent 3" w:uiPriority="66"/>
+    <w:lsdException w:name="Medium Grid 1 Accent 3" w:uiPriority="67"/>
+    <w:lsdException w:name="Medium Grid 2 Accent 3" w:uiPriority="68"/>
+    <w:lsdException w:name="Medium Grid 3 Accent 3" w:uiPriority="69"/>
+    <w:lsdException w:name="Dark List Accent 3" w:uiPriority="70"/>
+    <w:lsdException w:name="Colorful Shading Accent 3" w:uiPriority="71"/>
+    <w:lsdException w:name="Colorful List Accent 3" w:uiPriority="72"/>
+    <w:lsdException w:name="Colorful Grid Accent 3" w:uiPriority="73"/>
+    <w:lsdException w:name="Light Shading Accent 4" w:uiPriority="60"/>
+    <w:lsdException w:name="Light List Accent 4" w:uiPriority="61"/>
+    <w:lsdException w:name="Light Grid Accent 4" w:uiPriority="62"/>
+    <w:lsdException w:name="Medium Shading 1 Accent 4" w:uiPriority="63"/>
+    <w:lsdException w:name="Medium Shading 2 Accent 4" w:uiPriority="64"/>
+    <w:lsdException w:name="Medium List 1 Accent 4" w:uiPriority="65"/>
+    <w:lsdException w:name="Medium List 2 Accent 4" w:uiPriority="66"/>
+    <w:lsdException w:name="Medium Grid 1 Accent 4" w:uiPriority="67"/>
+    <w:lsdException w:name="Medium Grid 2 Accent 4" w:uiPriority="68"/>
+    <w:lsdException w:name="Medium Grid 3 Accent 4" w:uiPriority="69"/>
+    <w:lsdException w:name="Dark List Accent 4" w:uiPriority="70"/>
+    <w:lsdException w:name="Colorful Shading Accent 4" w:uiPriority="71"/>
+    <w:lsdException w:name="Colorful List Accent 4" w:uiPriority="72"/>
+    <w:lsdException w:name="Colorful Grid Accent 4" w:uiPriority="73"/>
+    <w:lsdException w:name="Light Shading Accent 5" w:uiPriority="60"/>
+    <w:lsdException w:name="Light List Accent 5" w:uiPriority="61"/>
+    <w:lsdException w:name="Light Grid Accent 5" w:uiPriority="62"/>
+    <w:lsdException w:name="Medium Shading 1 Accent 5" w:uiPriority="63"/>
+    <w:lsdException w:name="Medium Shading 2 Accent 5" w:uiPriority="64"/>
+    <w:lsdException w:name="Medium List 1 Accent 5" w:uiPriority="65"/>
+    <w:lsdException w:name="Medium List 2 Accent 5" w:uiPriority="66"/>
+    <w:lsdException w:name="Medium Grid 1 Accent 5" w:uiPriority="67"/>
+    <w:lsdException w:name="Medium Grid 2 Accent 5" w:uiPriority="68"/>
+    <w:lsdException w:name="Medium Grid 3 Accent 5" w:uiPriority="69"/>
+    <w:lsdException w:name="Dark List Accent 5" w:uiPriority="70"/>
+    <w:lsdException w:name="Colorful Shading Accent 5" w:uiPriority="71"/>
+    <w:lsdException w:name="Colorful List Accent 5" w:uiPriority="72"/>
+    <w:lsdException w:name="Colorful Grid Accent 5" w:uiPriority="73"/>
+    <w:lsdException w:name="Light Shading Accent 6" w:uiPriority="60"/>
+    <w:lsdException w:name="Light List Accent 6" w:uiPriority="61"/>
+    <w:lsdException w:name="Light Grid Accent 6" w:uiPriority="62"/>
+    <w:lsdException w:name="Medium Shading 1 Accent 6" w:uiPriority="63"/>
+    <w:lsdException w:name="Medium Shading 2 Accent 6" w:uiPriority="64"/>
+    <w:lsdException w:name="Medium List 1 Accent 6" w:uiPriority="65"/>
+    <w:lsdException w:name="Medium List 2 Accent 6" w:uiPriority="66"/>
+    <w:lsdException w:name="Medium Grid 1 Accent 6" w:uiPriority="67"/>
+    <w:lsdException w:name="Medium Grid 2 Accent 6" w:uiPriority="68"/>
+    <w:lsdException w:name="Medium Grid 3 Accent 6" w:uiPriority="69"/>
+    <w:lsdException w:name="Dark List Accent 6" w:uiPriority="70"/>
+    <w:lsdException w:name="Colorful Shading Accent 6" w:uiPriority="71"/>
+    <w:lsdException w:name="Colorful List Accent 6" w:uiPriority="72"/>
+    <w:lsdException w:name="Colorful Grid Accent 6" w:uiPriority="73"/>
+    <w:lsdException w:name="Subtle Emphasis" w:uiPriority="19" w:qFormat="1"/>
+    <w:lsdException w:name="Intense Emphasis" w:uiPriority="21" w:qFormat="1"/>
+    <w:lsdException w:name="Subtle Reference" w:uiPriority="31" w:qFormat="1"/>
+    <w:lsdException w:name="Intense Reference" w:uiPriority="32" w:qFormat="1"/>
+    <w:lsdException w:name="Book Title" w:uiPriority="33" w:qFormat="1"/>
+    <w:lsdException w:name="Bibliography" w:semiHidden="1" w:uiPriority="37" w:unhideWhenUsed="1"/>
+    <w:lsdException w:name="TOC Heading" w:semiHidden="1" w:uiPriority="39" w:unhideWhenUsed="1" w:qFormat="1"/>
+    <w:lsdException w:name="Plain Table 1" w:uiPriority="41"/>
+    <w:lsdException w:name="Plain Table 2" w:uiPriority="42"/>
+    <w:lsdException w:name="Plain Table 3" w:uiPriority="43"/>
+    <w:lsdException w:name="Plain Table 4" w:uiPriority="44"/>
+    <w:lsdException w:name="Plain Table 5" w:uiPriority="45"/>
+    <w:lsdException w:name="Grid Table Light" w:uiPriority="40"/>
+    <w:lsdException w:name="Grid Table 1 Light" w:uiPriority="46"/>
+    <w:lsdException w:name="Grid Table 2" w:uiPriority="47"/>
+    <w:lsdException w:name="Grid Table 3" w:uiPriority="48"/>
+    <w:lsdException w:name="Grid Table 4" w:uiPriority="49"/>
+    <w:lsdException w:name="Grid Table 5 Dark" w:uiPriority="50"/>
+    <w:lsdException w:name="Grid Table 6 Colorful" w:uiPriority="51"/>
+    <w:lsdException w:name="Grid Table 7 Colorful" w:uiPriority="52"/>
+    <w:lsdException w:name="Grid Table 1 Light Accent 1" w:uiPriority="46"/>
+    <w:lsdException w:name="Grid Table 2 Accent 1" w:uiPriority="47"/>
+    <w:lsdException w:name="Grid Table 3 Accent 1" w:uiPriority="48"/>
+    <w:lsdException w:name="Grid Table 4 Accent 1" w:uiPriority="49"/>
+    <w:lsdException w:name="Grid Table 5 Dark Accent 1" w:uiPriority="50"/>
+    <w:lsdException w:name="Grid Table 6 Colorful Accent 1" w:uiPriority="51"/>
+    <w:lsdException w:name="Grid Table 7 Colorful Accent 1" w:uiPriority="52"/>
+    <w:lsdException w:name="Grid Table 1 Light Accent 2" w:uiPriority="46"/>
+    <w:lsdException w:name="Grid Table 2 Accent 2" w:uiPriority="47"/>
+    <w:lsdException w:name="Grid Table 3 Accent 2" w:uiPriority="48"/>
+    <w:lsdException w:name="Grid Table 4 Accent 2" w:uiPriority="49"/>
+    <w:lsdException w:name="Grid Table 5 Dark Accent 2" w:uiPriority="50"/>
+    <w:lsdException w:name="Grid Table 6 Colorful Accent 2" w:uiPriority="51"/>
+    <w:lsdException w:name="Grid Table 7 Colorful Accent 2" w:uiPriority="52"/>
+    <w:lsdException w:name="Grid Table 1 Light Accent 3" w:uiPriority="46"/>
+    <w:lsdException w:name="Grid Table 2 Accent 3" w:uiPriority="47"/>
+    <w:lsdException w:name="Grid Table 3 Accent 3" w:uiPriority="48"/>
+    <w:lsdException w:name="Grid Table 4 Accent 3" w:uiPriority="49"/>
+    <w:lsdException w:name="Grid Table 5 Dark Accent 3" w:uiPriority="50"/>
+    <w:lsdException w:name="Grid Table 6 Colorful Accent 3" w:uiPriority="51"/>
+    <w:lsdException w:name="Grid Table 7 Colorful Accent 3" w:uiPriority="52"/>
+    <w:lsdException w:name="Grid Table 1 Light Accent 4" w:uiPriority="46"/>
+    <w:lsdException w:name="Grid Table 2 Accent 4" w:uiPriority="47"/>
+    <w:lsdException w:name="Grid Table 3 Accent 4" w:uiPriority="48"/>
+    <w:lsdException w:name="Grid Table 4 Accent 4" w:uiPriority="49"/>
+    <w:lsdException w:name="Grid Table 5 Dark Accent 4" w:uiPriority="50"/>
+    <w:lsdException w:name="Grid Table 6 Colorful Accent 4" w:uiPriority="51"/>
+    <w:lsdException w:name="Grid Table 7 Colorful Accent 4" w:uiPriority="52"/>
+    <w:lsdException w:name="Grid Table 1 Light Accent 5" w:uiPriority="46"/>
+    <w:lsdException w:name="Grid Table 2 Accent 5" w:uiPriority="47"/>
+    <w:lsdException w:name="Grid Table 3 Accent 5" w:uiPriority="48"/>
+    <w:lsdException w:name="Grid Table 4 Accent 5" w:uiPriority="49"/>
+    <w:lsdException w:name="Grid Table 5 Dark Accent 5" w:uiPriority="50"/>
+    <w:lsdException w:name="Grid Table 6 Colorful Accent 5" w:uiPriority="51"/>
+    <w:lsdException w:name="Grid Table 7 Colorful Accent 5" w:uiPriority="52"/>
+    <w:lsdException w:name="Grid Table 1 Light Accent 6" w:uiPriority="46"/>
+    <w:lsdException w:name="Grid Table 2 Accent 6" w:uiPriority="47"/>
+    <w:lsdException w:name="Grid Table 3 Accent 6" w:uiPriority="48"/>
+    <w:lsdException w:name="Grid Table 4 Accent 6" w:uiPriority="49"/>
+    <w:lsdException w:name="Grid Table 5 Dark Accent 6" w:uiPriority="50"/>
+    <w:lsdException w:name="Grid Table 6 Colorful Accent 6" w:uiPriority="51"/>
+    <w:lsdException w:name="Grid Table 7 Colorful Accent 6" w:uiPriority="52"/>
+    <w:lsdException w:name="List Table 1 Light" w:uiPriority="46"/>
+    <w:lsdException w:name="List Table 2" w:uiPriority="47"/>
+    <w:lsdException w:name="List Table 3" w:uiPriority="48"/>
+    <w:lsdException w:name="List Table 4" w:uiPriority="49"/>
+    <w:lsdException w:name="List Table 5 Dark" w:uiPriority="50"/>
+    <w:lsdException w:name="List Table 6 Colorful" w:uiPriority="51"/>
+    <w:lsdException w:name="List Table 7 Colorful" w:uiPriority="52"/>
+    <w:lsdException w:name="List Table 1 Light Accent 1" w:uiPriority="46"/>
+    <w:lsdException w:name="List Table 2 Accent 1" w:uiPriority="47"/>
+    <w:lsdException w:name="List Table 3 Accent 1" w:uiPriority="48"/>
+    <w:lsdException w:name="List Table 4 Accent 1" w:uiPriority="49"/>
+    <w:lsdException w:name="List Table 5 Dark Accent 1" w:uiPriority="50"/>
+    <w:lsdException w:name="List Table 6 Colorful Accent 1" w:uiPriority="51"/>
+    <w:lsdException w:name="List Table 7 Colorful Accent 1" w:uiPriority="52"/>
+    <w:lsdException w:name="List Table 1 Light Accent 2" w:uiPriority="46"/>
+    <w:lsdException w:name="List Table 2 Accent 2" w:uiPriority="47"/>
+    <w:lsdException w:name="List Table 3 Accent 2" w:uiPriority="48"/>
+    <w:lsdException w:name="List Table 4 Accent 2" w:uiPriority="49"/>
+    <w:lsdException w:name="List Table 5 Dark Accent 2" w:uiPriority="50"/>
+    <w:lsdException w:name="List Table 6 Colorful Accent 2" w:uiPriority="51"/>
+    <w:lsdException w:name="List Table 7 Colorful Accent 2" w:uiPriority="52"/>
+    <w:lsdException w:name="List Table 1 Light Accent 3" w:uiPriority="46"/>
+    <w:lsdException w:name="List Table 2 Accent 3" w:uiPriority="47"/>
+    <w:lsdException w:name="List Table 3 Accent 3" w:uiPriority="48"/>
+    <w:lsdException w:name="List Table 4 Accent 3" w:uiPriority="49"/>
+    <w:lsdException w:name="List Table 5 Dark Accent 3" w:uiPriority="50"/>
+    <w:lsdException w:name="List Table 6 Colorful Accent 3" w:uiPriority="51"/>
+    <w:lsdException w:name="List Table 7 Colorful Accent 3" w:uiPriority="52"/>
+    <w:lsdException w:name="List Table 1 Light Accent 4" w:uiPriority="46"/>
+    <w:lsdException w:name="List Table 2 Accent 4" w:uiPriority="47"/>
+    <w:lsdException w:name="List Table 3 Accent 4" w:uiPriority="48"/>
+    <w:lsdException w:name="List Table 4 Accent 4" w:uiPriority="49"/>
+    <w:lsdException w:name="List Table 5 Dark Accent 4" w:uiPriority="50"/>
+    <w:lsdException w:name="List Table 6 Colorful Accent 4" w:uiPriority="51"/>
+    <w:lsdException w:name="List Table 7 Colorful Accent 4" w:uiPriority="52"/>
+    <w:lsdException w:name="List Table 1 Light Accent 5" w:uiPriority="46"/>
+    <w:lsdException w:name="List Table 2 Accent 5" w:uiPriority="47"/>
+    <w:lsdException w:name="List Table 3 Accent 5" w:uiPriority="48"/>
+    <w:lsdException w:name="List Table 4 Accent 5" w:uiPriority="49"/>
+    <w:lsdException w:name="List Table 5 Dark Accent 5" w:uiPriority="50"/>
+    <w:lsdException w:name="List Table 6 Colorful Accent 5" w:uiPriority="51"/>
+    <w:lsdException w:name="List Table 7 Colorful Accent 5" w:uiPriority="52"/>
+    <w:lsdException w:name="List Table 1 Light Accent 6" w:uiPriority="46"/>
+    <w:lsdException w:name="List Table 2 Accent 6" w:uiPriority="47"/>
+    <w:lsdException w:name="List Table 3 Accent 6" w:uiPriority="48"/>
+    <w:lsdException w:name="List Table 4 Accent 6" w:uiPriority="49"/>
+    <w:lsdException w:name="List Table 5 Dark Accent 6" w:uiPriority="50"/>
+    <w:lsdException w:name="List Table 6 Colorful Accent 6" w:uiPriority="51"/>
+    <w:lsdException w:name="List Table 7 Colorful Accent 6" w:uiPriority="52"/>
+    <w:lsdException w:name="Mention" w:semiHidden="1" w:unhideWhenUsed="1"/>
+    <w:lsdException w:name="Smart Hyperlink" w:semiHidden="1" w:unhideWhenUsed="1"/>
+  </w:latentStyles>
+  <w:style w:type="paragraph" w:default="1" w:styleId="Normal">
+    <w:name w:val="Normal"/>
+    <w:qFormat/>
+  </w:style>
+  <w:style w:type="character" w:default="1" w:styleId="DefaultParagraphFont">
+    <w:name w:val="Default Paragraph Font"/>
+    <w:uiPriority w:val="1"/>
+    <w:semiHidden/>
+    <w:unhideWhenUsed/>
+  </w:style>
+  <w:style w:type="table" w:default="1" w:styleId="TableNormal">
+    <w:name w:val="Normal Table"/>
+    <w:uiPriority w:val="99"/>
+    <w:semiHidden/>
+    <w:unhideWhenUsed/>
+    <w:tblPr>
+      <w:tblInd w:w="0" w:type="dxa"/>
+      <w:tblCellMar>
+        <w:top w:w="0" w:type="dxa"/>
+        <w:left w:w="108" w:type="dxa"/>
+        <w:bottom w:w="0" w:type="dxa"/>
+        <w:right w:w="108" w:type="dxa"/>
+      </w:tblCellMar>
+    </w:tblPr>
+  </w:style>
+  <w:style w:type="numbering" w:default="1" w:styleId="NoList">
+    <w:name w:val="No List"/>
+    <w:uiPriority w:val="99"/>
+    <w:semiHidden/>
+    <w:unhideWhenUsed/>
+  </w:style>
+  <w:style w:type="character" w:styleId="PlaceholderText">
+    <w:name w:val="Placeholder Text"/>
+    <w:basedOn w:val="DefaultParagraphFont"/>
+    <w:uiPriority w:val="99"/>
+    <w:semiHidden/>
+    <w:rsid w:val="00C05EDD"/>
+    <w:rPr>
+      <w:color w:val="808080"/>
+    </w:rPr>
+  </w:style>
+</w:styles>
+</file>
+
+<file path=word/glossary/webSettings.xml><?xml version="1.0" encoding="utf-8"?>
+<w:webSettings xmlns:mc="http://schemas.openxmlformats.org/markup-compatibility/2006" xmlns:r="http://schemas.openxmlformats.org/officeDocument/2006/relationships" xmlns:w="http://schemas.openxmlformats.org/wordprocessingml/2006/main" xmlns:w14="http://schemas.microsoft.com/office/word/2010/wordml" xmlns:w15="http://schemas.microsoft.com/office/word/2012/wordml" mc:Ignorable="w14 w15">
+  <w:allowPNG/>
+  <w:doNotSaveAsSingleFile/>
+  <w:pixelsPerInch w:val="96"/>
+</w:webSettings>
 </file>
 
 <file path=word/theme/theme1.xml><?xml version="1.0" encoding="utf-8"?>
@@ -2470,11 +4412,65 @@
     </b:Author>
     <b:RefOrder>3</b:RefOrder>
   </b:Source>
+  <b:Source>
+    <b:Tag>Man96</b:Tag>
+    <b:SourceType>JournalArticle</b:SourceType>
+    <b:Guid>{EF8DE32A-7112-D743-B175-0AE8B11041B0}</b:Guid>
+    <b:Title>Ant system: optimization by a colony of cooperating agents.</b:Title>
+    <b:Publisher>IEEE Systems, Man, and Cybernetics Society</b:Publisher>
+    <b:Year>1996</b:Year>
+    <b:Volume>26</b:Volume>
+    <b:Pages>29–41</b:Pages>
+    <b:Comments>https://www.ncbi.nlm.nih.gov/pubmed/18263004</b:Comments>
+    <b:JournalName>IEEE transactions on systems, man, and cybernetics</b:JournalName>
+    <b:Issue>1</b:Issue>
+    <b:Author>
+      <b:Author>
+        <b:NameList>
+          <b:Person>
+            <b:Last>Maniezzo</b:Last>
+            <b:First>V.</b:First>
+          </b:Person>
+          <b:Person>
+            <b:Last>Dorigo</b:Last>
+            <b:First>M.</b:First>
+          </b:Person>
+          <b:Person>
+            <b:Last>Colorni</b:Last>
+            <b:First>A.</b:First>
+          </b:Person>
+        </b:NameList>
+      </b:Author>
+    </b:Author>
+    <b:RefOrder>5</b:RefOrder>
+  </b:Source>
+  <b:Source>
+    <b:Tag>Dré06</b:Tag>
+    <b:SourceType>DocumentFromInternetSite</b:SourceType>
+    <b:Guid>{43C35623-373F-2449-9C2A-5566CECC17EB}</b:Guid>
+    <b:Title>Ant colony optimization algorithms</b:Title>
+    <b:Year>2006</b:Year>
+    <b:Month>05</b:Month>
+    <b:Day>29</b:Day>
+    <b:InternetSiteTitle>Wikipedia</b:InternetSiteTitle>
+    <b:URL>https://en.wikipedia.org/wiki/Ant_colony_optimization_algorithms#/media/File:Aco_shortpath.svg</b:URL>
+    <b:Author>
+      <b:Author>
+        <b:NameList>
+          <b:Person>
+            <b:Last>Dréo</b:Last>
+            <b:First>Johann</b:First>
+          </b:Person>
+        </b:NameList>
+      </b:Author>
+    </b:Author>
+    <b:RefOrder>6</b:RefOrder>
+  </b:Source>
 </b:Sources>
 </file>
 
 <file path=customXml/itemProps1.xml><?xml version="1.0" encoding="utf-8"?>
-<ds:datastoreItem xmlns:ds="http://schemas.openxmlformats.org/officeDocument/2006/customXml" ds:itemID="{BB42DD9E-EDF2-4BE5-8267-936AEACA11BB}">
+<ds:datastoreItem xmlns:ds="http://schemas.openxmlformats.org/officeDocument/2006/customXml" ds:itemID="{427635E2-BFEB-BD4A-A6D0-B9498A5A2C70}">
   <ds:schemaRefs>
     <ds:schemaRef ds:uri="http://schemas.openxmlformats.org/officeDocument/2006/bibliography"/>
   </ds:schemaRefs>

</xml_diff>

<commit_message>
Update analysis with time cost graph
</commit_message>
<xml_diff>
--- a/The Traveling Salesman Problem.docx
+++ b/The Traveling Salesman Problem.docx
@@ -666,138 +666,181 @@
       </w:pPr>
       <w:r>
         <w:rPr>
+          <w:rFonts w:ascii="Times New Roman" w:hAnsi="Times New Roman" w:cs="Times New Roman"/>
           <w:noProof/>
         </w:rPr>
         <mc:AlternateContent>
-          <mc:Choice Requires="wps">
+          <mc:Choice Requires="wpg">
             <w:drawing>
-              <wp:anchor distT="0" distB="0" distL="114300" distR="114300" simplePos="0" relativeHeight="251660288" behindDoc="0" locked="0" layoutInCell="1" allowOverlap="1" wp14:anchorId="36B0340C" wp14:editId="1DD7E81E">
+              <wp:anchor distT="0" distB="0" distL="114300" distR="114300" simplePos="0" relativeHeight="251658240" behindDoc="0" locked="0" layoutInCell="1" allowOverlap="1" wp14:anchorId="0C8E3479" wp14:editId="2089F3D2">
                 <wp:simplePos x="0" y="0"/>
                 <wp:positionH relativeFrom="column">
-                  <wp:posOffset>241300</wp:posOffset>
+                  <wp:posOffset>236855</wp:posOffset>
                 </wp:positionH>
                 <wp:positionV relativeFrom="paragraph">
-                  <wp:posOffset>2422525</wp:posOffset>
+                  <wp:posOffset>699969</wp:posOffset>
                 </wp:positionV>
-                <wp:extent cx="2451735" cy="405765"/>
-                <wp:effectExtent l="0" t="0" r="12065" b="0"/>
+                <wp:extent cx="2462752" cy="2278632"/>
+                <wp:effectExtent l="0" t="0" r="1270" b="7620"/>
                 <wp:wrapTopAndBottom/>
-                <wp:docPr id="2" name="Text Box 2"/>
+                <wp:docPr id="5" name="Group 5"/>
                 <wp:cNvGraphicFramePr/>
                 <a:graphic xmlns:a="http://schemas.openxmlformats.org/drawingml/2006/main">
-                  <a:graphicData uri="http://schemas.microsoft.com/office/word/2010/wordprocessingShape">
-                    <wps:wsp>
-                      <wps:cNvSpPr txBox="1"/>
-                      <wps:spPr>
+                  <a:graphicData uri="http://schemas.microsoft.com/office/word/2010/wordprocessingGroup">
+                    <wpg:wgp>
+                      <wpg:cNvGrpSpPr/>
+                      <wpg:grpSpPr>
                         <a:xfrm>
                           <a:off x="0" y="0"/>
-                          <a:ext cx="2451735" cy="405765"/>
+                          <a:ext cx="2462752" cy="2278632"/>
+                          <a:chOff x="0" y="0"/>
+                          <a:chExt cx="2462752" cy="2278632"/>
                         </a:xfrm>
-                        <a:prstGeom prst="rect">
-                          <a:avLst/>
-                        </a:prstGeom>
-                        <a:solidFill>
-                          <a:prstClr val="white"/>
-                        </a:solidFill>
-                        <a:ln>
-                          <a:noFill/>
-                        </a:ln>
-                        <a:effectLst/>
-                      </wps:spPr>
-                      <wps:txbx>
-                        <w:txbxContent>
-                          <w:p>
-                            <w:pPr>
-                              <w:pStyle w:val="Caption"/>
-                              <w:rPr>
-                                <w:rFonts w:ascii="Times New Roman" w:hAnsi="Times New Roman" w:cs="Times New Roman"/>
-                              </w:rPr>
-                            </w:pPr>
-                            <w:r>
-                              <w:rPr>
-                                <w:b/>
-                              </w:rPr>
-                              <w:t xml:space="preserve">Figure </w:t>
-                            </w:r>
-                            <w:r>
-                              <w:rPr>
-                                <w:b/>
-                              </w:rPr>
-                              <w:fldChar w:fldCharType="begin"/>
-                            </w:r>
-                            <w:r>
-                              <w:rPr>
-                                <w:b/>
-                              </w:rPr>
-                              <w:instrText xml:space="preserve"> SEQ Figure \* ARABIC </w:instrText>
-                            </w:r>
-                            <w:r>
-                              <w:rPr>
-                                <w:b/>
-                              </w:rPr>
-                              <w:fldChar w:fldCharType="separate"/>
-                            </w:r>
-                            <w:r>
-                              <w:rPr>
-                                <w:b/>
-                                <w:noProof/>
-                              </w:rPr>
-                              <w:t>1</w:t>
-                            </w:r>
-                            <w:r>
-                              <w:rPr>
-                                <w:b/>
-                              </w:rPr>
-                              <w:fldChar w:fldCharType="end"/>
-                            </w:r>
-                            <w:r>
-                              <w:rPr>
-                                <w:b/>
-                              </w:rPr>
-                              <w:t>.</w:t>
-                            </w:r>
-                            <w:r>
-                              <w:t xml:space="preserve"> Ants build a path from a source to a destination node </w:t>
-                            </w:r>
-                            <w:sdt>
-                              <w:sdtPr>
-                                <w:id w:val="-1762590092"/>
-                                <w:citation/>
-                              </w:sdtPr>
-                              <w:sdtContent>
-                                <w:r>
-                                  <w:fldChar w:fldCharType="begin"/>
-                                </w:r>
-                                <w:r>
-                                  <w:instrText xml:space="preserve"> CITATION Dor04 \l 1033 </w:instrText>
-                                </w:r>
-                                <w:r>
-                                  <w:fldChar w:fldCharType="separate"/>
-                                </w:r>
-                                <w:r>
-                                  <w:rPr>
-                                    <w:noProof/>
-                                  </w:rPr>
-                                  <w:t>(Dorigo &amp; Stützle, 2004)</w:t>
-                                </w:r>
-                                <w:r>
-                                  <w:fldChar w:fldCharType="end"/>
-                                </w:r>
-                              </w:sdtContent>
-                            </w:sdt>
-                            <w:r>
-                              <w:t>.</w:t>
-                            </w:r>
-                          </w:p>
-                        </w:txbxContent>
-                      </wps:txbx>
-                      <wps:bodyPr rot="0" spcFirstLastPara="0" vertOverflow="overflow" horzOverflow="overflow" vert="horz" wrap="square" lIns="0" tIns="0" rIns="0" bIns="0" numCol="1" spcCol="0" rtlCol="0" fromWordArt="0" anchor="t" anchorCtr="0" forceAA="0" compatLnSpc="1">
-                        <a:prstTxWarp prst="textNoShape">
-                          <a:avLst/>
-                        </a:prstTxWarp>
-                        <a:spAutoFit/>
-                      </wps:bodyPr>
-                    </wps:wsp>
+                      </wpg:grpSpPr>
+                      <pic:pic xmlns:pic="http://schemas.openxmlformats.org/drawingml/2006/picture">
+                        <pic:nvPicPr>
+                          <pic:cNvPr id="1" name="Picture 1"/>
+                          <pic:cNvPicPr>
+                            <a:picLocks noChangeAspect="1"/>
+                          </pic:cNvPicPr>
+                        </pic:nvPicPr>
+                        <pic:blipFill>
+                          <a:blip r:embed="rId9">
+                            <a:extLst>
+                              <a:ext uri="{28A0092B-C50C-407E-A947-70E740481C1C}">
+                                <a14:useLocalDpi xmlns:a14="http://schemas.microsoft.com/office/drawing/2010/main" val="0"/>
+                              </a:ext>
+                            </a:extLst>
+                          </a:blip>
+                          <a:stretch>
+                            <a:fillRect/>
+                          </a:stretch>
+                        </pic:blipFill>
+                        <pic:spPr>
+                          <a:xfrm>
+                            <a:off x="11017" y="0"/>
+                            <a:ext cx="2451735" cy="1894205"/>
+                          </a:xfrm>
+                          <a:prstGeom prst="rect">
+                            <a:avLst/>
+                          </a:prstGeom>
+                        </pic:spPr>
+                      </pic:pic>
+                      <wps:wsp>
+                        <wps:cNvPr id="2" name="Text Box 2"/>
+                        <wps:cNvSpPr txBox="1"/>
+                        <wps:spPr>
+                          <a:xfrm>
+                            <a:off x="0" y="1872867"/>
+                            <a:ext cx="2451735" cy="405765"/>
+                          </a:xfrm>
+                          <a:prstGeom prst="rect">
+                            <a:avLst/>
+                          </a:prstGeom>
+                          <a:solidFill>
+                            <a:prstClr val="white"/>
+                          </a:solidFill>
+                          <a:ln>
+                            <a:noFill/>
+                          </a:ln>
+                          <a:effectLst/>
+                        </wps:spPr>
+                        <wps:txbx>
+                          <w:txbxContent>
+                            <w:p>
+                              <w:pPr>
+                                <w:pStyle w:val="Caption"/>
+                                <w:rPr>
+                                  <w:rFonts w:ascii="Times New Roman" w:hAnsi="Times New Roman" w:cs="Times New Roman"/>
+                                </w:rPr>
+                              </w:pPr>
+                              <w:r>
+                                <w:rPr>
+                                  <w:b/>
+                                </w:rPr>
+                                <w:t xml:space="preserve">Figure </w:t>
+                              </w:r>
+                              <w:r>
+                                <w:rPr>
+                                  <w:b/>
+                                </w:rPr>
+                                <w:fldChar w:fldCharType="begin"/>
+                              </w:r>
+                              <w:r>
+                                <w:rPr>
+                                  <w:b/>
+                                </w:rPr>
+                                <w:instrText xml:space="preserve"> SEQ Figure \* ARABIC </w:instrText>
+                              </w:r>
+                              <w:r>
+                                <w:rPr>
+                                  <w:b/>
+                                </w:rPr>
+                                <w:fldChar w:fldCharType="separate"/>
+                              </w:r>
+                              <w:r>
+                                <w:rPr>
+                                  <w:b/>
+                                  <w:noProof/>
+                                </w:rPr>
+                                <w:t>1</w:t>
+                              </w:r>
+                              <w:r>
+                                <w:rPr>
+                                  <w:b/>
+                                </w:rPr>
+                                <w:fldChar w:fldCharType="end"/>
+                              </w:r>
+                              <w:r>
+                                <w:rPr>
+                                  <w:b/>
+                                </w:rPr>
+                                <w:t>.</w:t>
+                              </w:r>
+                              <w:r>
+                                <w:t xml:space="preserve"> Ants build a path from a source to a destination node </w:t>
+                              </w:r>
+                              <w:sdt>
+                                <w:sdtPr>
+                                  <w:id w:val="-1762590092"/>
+                                  <w:citation/>
+                                </w:sdtPr>
+                                <w:sdtEndPr/>
+                                <w:sdtContent>
+                                  <w:r>
+                                    <w:fldChar w:fldCharType="begin"/>
+                                  </w:r>
+                                  <w:r>
+                                    <w:instrText xml:space="preserve"> CITATION Dor04 \l 1033 </w:instrText>
+                                  </w:r>
+                                  <w:r>
+                                    <w:fldChar w:fldCharType="separate"/>
+                                  </w:r>
+                                  <w:r>
+                                    <w:rPr>
+                                      <w:noProof/>
+                                    </w:rPr>
+                                    <w:t>(Dorigo &amp; Stützle, 2004)</w:t>
+                                  </w:r>
+                                  <w:r>
+                                    <w:fldChar w:fldCharType="end"/>
+                                  </w:r>
+                                </w:sdtContent>
+                              </w:sdt>
+                              <w:r>
+                                <w:t>.</w:t>
+                              </w:r>
+                            </w:p>
+                          </w:txbxContent>
+                        </wps:txbx>
+                        <wps:bodyPr rot="0" spcFirstLastPara="0" vertOverflow="overflow" horzOverflow="overflow" vert="horz" wrap="square" lIns="0" tIns="0" rIns="0" bIns="0" numCol="1" spcCol="0" rtlCol="0" fromWordArt="0" anchor="t" anchorCtr="0" forceAA="0" compatLnSpc="1">
+                          <a:prstTxWarp prst="textNoShape">
+                            <a:avLst/>
+                          </a:prstTxWarp>
+                          <a:spAutoFit/>
+                        </wps:bodyPr>
+                      </wps:wsp>
+                    </wpg:wgp>
                   </a:graphicData>
                 </a:graphic>
               </wp:anchor>
@@ -805,392 +848,406 @@
           </mc:Choice>
           <mc:Fallback>
             <w:pict>
-              <v:shapetype w14:anchorId="36B0340C" id="_x0000_t202" coordsize="21600,21600" o:spt="202" path="m0,0l0,21600,21600,21600,21600,0xe">
-                <v:stroke joinstyle="miter"/>
-                <v:path gradientshapeok="t" o:connecttype="rect"/>
-              </v:shapetype>
-              <v:shape id="Text Box 2" o:spid="_x0000_s1026" type="#_x0000_t202" style="position:absolute;margin-left:19pt;margin-top:190.75pt;width:193.05pt;height:31.95pt;z-index:251660288;visibility:visible;mso-wrap-style:square;mso-wrap-distance-left:9pt;mso-wrap-distance-top:0;mso-wrap-distance-right:9pt;mso-wrap-distance-bottom:0;mso-position-horizontal:absolute;mso-position-horizontal-relative:text;mso-position-vertical:absolute;mso-position-vertical-relative:text;v-text-anchor:top" o:gfxdata="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" stroked="f">
-                <v:textbox style="mso-fit-shape-to-text:t" inset="0,0,0,0">
-                  <w:txbxContent>
-                    <w:p>
-                      <w:pPr>
-                        <w:pStyle w:val="Caption"/>
-                        <w:rPr>
-                          <w:rFonts w:ascii="Times New Roman" w:hAnsi="Times New Roman" w:cs="Times New Roman"/>
-                        </w:rPr>
-                      </w:pPr>
-                      <w:r>
-                        <w:rPr>
-                          <w:b/>
-                        </w:rPr>
-                        <w:t xml:space="preserve">Figure </w:t>
-                      </w:r>
-                      <w:r>
-                        <w:rPr>
-                          <w:b/>
-                        </w:rPr>
-                        <w:fldChar w:fldCharType="begin"/>
-                      </w:r>
-                      <w:r>
-                        <w:rPr>
-                          <w:b/>
-                        </w:rPr>
-                        <w:instrText xml:space="preserve"> SEQ Figure \* ARABIC </w:instrText>
-                      </w:r>
-                      <w:r>
-                        <w:rPr>
-                          <w:b/>
-                        </w:rPr>
-                        <w:fldChar w:fldCharType="separate"/>
-                      </w:r>
-                      <w:r>
-                        <w:rPr>
-                          <w:b/>
-                          <w:noProof/>
-                        </w:rPr>
-                        <w:t>1</w:t>
-                      </w:r>
-                      <w:r>
-                        <w:rPr>
-                          <w:b/>
-                        </w:rPr>
-                        <w:fldChar w:fldCharType="end"/>
-                      </w:r>
-                      <w:r>
-                        <w:rPr>
-                          <w:b/>
-                        </w:rPr>
-                        <w:t>.</w:t>
-                      </w:r>
-                      <w:r>
-                        <w:t xml:space="preserve"> Ants build a path from a source to a destination node </w:t>
-                      </w:r>
-                      <w:sdt>
-                        <w:sdtPr>
-                          <w:id w:val="-1762590092"/>
-                          <w:citation/>
-                        </w:sdtPr>
-                        <w:sdtContent>
-                          <w:r>
-                            <w:fldChar w:fldCharType="begin"/>
-                          </w:r>
-                          <w:r>
-                            <w:instrText xml:space="preserve"> CITATION Dor04 \l 1033 </w:instrText>
-                          </w:r>
-                          <w:r>
-                            <w:fldChar w:fldCharType="separate"/>
-                          </w:r>
-                          <w:r>
-                            <w:rPr>
-                              <w:noProof/>
-                            </w:rPr>
-                            <w:t>(Dorigo &amp; Stützle, 2004)</w:t>
-                          </w:r>
-                          <w:r>
-                            <w:fldChar w:fldCharType="end"/>
-                          </w:r>
-                        </w:sdtContent>
-                      </w:sdt>
-                      <w:r>
-                        <w:t>.</w:t>
-                      </w:r>
-                    </w:p>
-                  </w:txbxContent>
-                </v:textbox>
-                <w10:wrap type="topAndBottom"/>
-              </v:shape>
-            </w:pict>
-          </mc:Fallback>
-        </mc:AlternateContent>
-      </w:r>
-      <w:r>
-        <w:rPr>
-          <w:rFonts w:ascii="Times New Roman" w:hAnsi="Times New Roman" w:cs="Times New Roman"/>
-        </w:rPr>
-        <w:drawing>
-          <wp:anchor distT="0" distB="0" distL="114300" distR="114300" simplePos="0" relativeHeight="251658240" behindDoc="0" locked="0" layoutInCell="1" allowOverlap="1" wp14:anchorId="096683D3" wp14:editId="57802797">
-            <wp:simplePos x="0" y="0"/>
-            <wp:positionH relativeFrom="column">
-              <wp:posOffset>242570</wp:posOffset>
-            </wp:positionH>
-            <wp:positionV relativeFrom="paragraph">
-              <wp:posOffset>550545</wp:posOffset>
-            </wp:positionV>
-            <wp:extent cx="2451735" cy="1894205"/>
-            <wp:effectExtent l="0" t="0" r="12065" b="10795"/>
-            <wp:wrapTopAndBottom/>
-            <wp:docPr id="1" name="Picture 1"/>
-            <wp:cNvGraphicFramePr>
-              <a:graphicFrameLocks xmlns:a="http://schemas.openxmlformats.org/drawingml/2006/main" noChangeAspect="1"/>
-            </wp:cNvGraphicFramePr>
-            <a:graphic xmlns:a="http://schemas.openxmlformats.org/drawingml/2006/main">
-              <a:graphicData uri="http://schemas.openxmlformats.org/drawingml/2006/picture">
-                <pic:pic xmlns:pic="http://schemas.openxmlformats.org/drawingml/2006/picture">
-                  <pic:nvPicPr>
-                    <pic:cNvPr id="1" name=""/>
-                    <pic:cNvPicPr/>
-                  </pic:nvPicPr>
-                  <pic:blipFill>
-                    <a:blip r:embed="rId9">
-                      <a:extLst>
-                        <a:ext uri="{28A0092B-C50C-407E-A947-70E740481C1C}">
-                          <a14:useLocalDpi xmlns:a14="http://schemas.microsoft.com/office/drawing/2010/main" val="0"/>
-                        </a:ext>
-                      </a:extLst>
-                    </a:blip>
-                    <a:stretch>
-                      <a:fillRect/>
-                    </a:stretch>
-                  </pic:blipFill>
-                  <pic:spPr>
-                    <a:xfrm>
-                      <a:off x="0" y="0"/>
-                      <a:ext cx="2451735" cy="1894205"/>
-                    </a:xfrm>
-                    <a:prstGeom prst="rect">
-                      <a:avLst/>
-                    </a:prstGeom>
-                  </pic:spPr>
-                </pic:pic>
-              </a:graphicData>
-            </a:graphic>
-            <wp14:sizeRelH relativeFrom="page">
-              <wp14:pctWidth>0</wp14:pctWidth>
-            </wp14:sizeRelH>
-            <wp14:sizeRelV relativeFrom="page">
-              <wp14:pctHeight>0</wp14:pctHeight>
-            </wp14:sizeRelV>
-          </wp:anchor>
-        </w:drawing>
-      </w:r>
-      <w:r>
-        <w:rPr>
-          <w:rFonts w:ascii="Times New Roman" w:hAnsi="Times New Roman" w:cs="Times New Roman"/>
-        </w:rPr>
-        <w:t xml:space="preserve">As with other implementations of the ACO algorithm, </w:t>
-      </w:r>
-      <w:r>
-        <w:rPr>
-          <w:rFonts w:ascii="Times New Roman" w:hAnsi="Times New Roman" w:cs="Times New Roman"/>
-        </w:rPr>
-        <w:t>individual ants</w:t>
-      </w:r>
-      <w:r>
-        <w:rPr>
-          <w:rFonts w:ascii="Times New Roman" w:hAnsi="Times New Roman" w:cs="Times New Roman"/>
-        </w:rPr>
-        <w:t xml:space="preserve"> are</w:t>
-      </w:r>
-      <w:r>
-        <w:rPr>
-          <w:rFonts w:ascii="Times New Roman" w:hAnsi="Times New Roman" w:cs="Times New Roman"/>
-        </w:rPr>
-        <w:t xml:space="preserve"> </w:t>
-      </w:r>
-      <w:r>
-        <w:rPr>
-          <w:rFonts w:ascii="Times New Roman" w:hAnsi="Times New Roman" w:cs="Times New Roman"/>
-        </w:rPr>
-        <w:t>programmed</w:t>
-      </w:r>
-      <w:r>
-        <w:rPr>
-          <w:rFonts w:ascii="Times New Roman" w:hAnsi="Times New Roman" w:cs="Times New Roman"/>
-        </w:rPr>
-        <w:t xml:space="preserve"> </w:t>
-      </w:r>
-      <w:r>
-        <w:rPr>
-          <w:rFonts w:ascii="Times New Roman" w:hAnsi="Times New Roman" w:cs="Times New Roman"/>
-        </w:rPr>
-        <w:t xml:space="preserve">to </w:t>
-      </w:r>
-      <w:r>
-        <w:rPr>
-          <w:rFonts w:ascii="Times New Roman" w:hAnsi="Times New Roman" w:cs="Times New Roman"/>
-        </w:rPr>
-        <w:t>simulate the random choices made as each “ant” travels from one node of a graph to another.</w:t>
-      </w:r>
-      <w:r>
-        <w:rPr>
-          <w:rFonts w:ascii="Times New Roman" w:hAnsi="Times New Roman" w:cs="Times New Roman"/>
-        </w:rPr>
-        <w:t xml:space="preserve"> In the </w:t>
-      </w:r>
-      <w:r>
-        <w:rPr>
-          <w:rFonts w:ascii="Times New Roman" w:hAnsi="Times New Roman" w:cs="Times New Roman"/>
-        </w:rPr>
-        <w:lastRenderedPageBreak/>
-        <w:t>context of the solving a TSP, once an ant has i</w:t>
-      </w:r>
-      <w:r>
-        <w:rPr>
-          <w:rFonts w:ascii="Times New Roman" w:hAnsi="Times New Roman" w:cs="Times New Roman"/>
-        </w:rPr>
-        <w:t>dentified a (semi-)optimal path,</w:t>
-      </w:r>
-      <w:r>
-        <w:rPr>
-          <w:rFonts w:ascii="Times New Roman" w:hAnsi="Times New Roman" w:cs="Times New Roman"/>
-        </w:rPr>
-        <w:t xml:space="preserve"> </w:t>
-      </w:r>
-      <w:r>
-        <w:rPr>
-          <w:rFonts w:ascii="Times New Roman" w:hAnsi="Times New Roman" w:cs="Times New Roman"/>
-        </w:rPr>
-        <w:t>this path is marked with pheromones</w:t>
-      </w:r>
-      <w:r>
-        <w:rPr>
-          <w:rFonts w:ascii="Times New Roman" w:hAnsi="Times New Roman" w:cs="Times New Roman"/>
-        </w:rPr>
-        <w:t xml:space="preserve"> by altering the semi-random decision tree used by each ant when determining the next node</w:t>
-      </w:r>
-      <w:r>
-        <w:rPr>
-          <w:rFonts w:ascii="Times New Roman" w:hAnsi="Times New Roman" w:cs="Times New Roman"/>
-        </w:rPr>
-        <w:t>. Subsequent iterations of the algorithm cause improvements as future ants avoid less-</w:t>
-      </w:r>
-      <w:r>
-        <w:rPr>
-          <w:noProof/>
-        </w:rPr>
-        <mc:AlternateContent>
-          <mc:Choice Requires="wps">
-            <w:drawing>
-              <wp:anchor distT="0" distB="0" distL="114300" distR="114300" simplePos="0" relativeHeight="251663360" behindDoc="0" locked="0" layoutInCell="1" allowOverlap="1" wp14:anchorId="314F9BAB" wp14:editId="1C4F641D">
-                <wp:simplePos x="0" y="0"/>
-                <wp:positionH relativeFrom="column">
-                  <wp:posOffset>330200</wp:posOffset>
-                </wp:positionH>
-                <wp:positionV relativeFrom="paragraph">
-                  <wp:posOffset>4953000</wp:posOffset>
-                </wp:positionV>
-                <wp:extent cx="2550795" cy="405765"/>
-                <wp:effectExtent l="0" t="0" r="0" b="0"/>
-                <wp:wrapTopAndBottom/>
-                <wp:docPr id="4" name="Text Box 4"/>
-                <wp:cNvGraphicFramePr/>
-                <a:graphic xmlns:a="http://schemas.openxmlformats.org/drawingml/2006/main">
-                  <a:graphicData uri="http://schemas.microsoft.com/office/word/2010/wordprocessingShape">
-                    <wps:wsp>
-                      <wps:cNvSpPr txBox="1"/>
-                      <wps:spPr>
-                        <a:xfrm>
-                          <a:off x="0" y="0"/>
-                          <a:ext cx="2550795" cy="405765"/>
-                        </a:xfrm>
-                        <a:prstGeom prst="rect">
-                          <a:avLst/>
-                        </a:prstGeom>
-                        <a:solidFill>
-                          <a:prstClr val="white"/>
-                        </a:solidFill>
-                        <a:ln>
-                          <a:noFill/>
-                        </a:ln>
-                        <a:effectLst/>
-                      </wps:spPr>
-                      <wps:txbx>
-                        <w:txbxContent>
-                          <w:p>
-                            <w:pPr>
-                              <w:pStyle w:val="Caption"/>
-                              <w:rPr>
-                                <w:noProof/>
-                              </w:rPr>
-                            </w:pPr>
+              <v:group w14:anchorId="0C8E3479" id="Group 5" o:spid="_x0000_s1026" style="position:absolute;margin-left:18.65pt;margin-top:55.1pt;width:193.9pt;height:179.4pt;z-index:251658240" coordsize="2462752,2278632" o:gfxdata="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">
+                <v:shapetype id="_x0000_t75" coordsize="21600,21600" o:spt="75" o:preferrelative="t" path="m@4@5l@4@11@9@11@9@5xe" filled="f" stroked="f">
+                  <v:stroke joinstyle="miter"/>
+                  <v:formulas>
+                    <v:f eqn="if lineDrawn pixelLineWidth 0"/>
+                    <v:f eqn="sum @0 1 0"/>
+                    <v:f eqn="sum 0 0 @1"/>
+                    <v:f eqn="prod @2 1 2"/>
+                    <v:f eqn="prod @3 21600 pixelWidth"/>
+                    <v:f eqn="prod @3 21600 pixelHeight"/>
+                    <v:f eqn="sum @0 0 1"/>
+                    <v:f eqn="prod @6 1 2"/>
+                    <v:f eqn="prod @7 21600 pixelWidth"/>
+                    <v:f eqn="sum @8 21600 0"/>
+                    <v:f eqn="prod @7 21600 pixelHeight"/>
+                    <v:f eqn="sum @10 21600 0"/>
+                  </v:formulas>
+                  <v:path o:extrusionok="f" gradientshapeok="t" o:connecttype="rect"/>
+                  <o:lock v:ext="edit" aspectratio="t"/>
+                </v:shapetype>
+                <v:shape id="Picture 1" o:spid="_x0000_s1027" type="#_x0000_t75" style="position:absolute;left:11017;width:2451735;height:1894205;visibility:visible;mso-wrap-style:square" o:gfxdata="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">
+                  <v:imagedata r:id="rId10" o:title=""/>
+                  <v:path arrowok="t"/>
+                </v:shape>
+                <v:shapetype id="_x0000_t202" coordsize="21600,21600" o:spt="202" path="m0,0l0,21600,21600,21600,21600,0xe">
+                  <v:stroke joinstyle="miter"/>
+                  <v:path gradientshapeok="t" o:connecttype="rect"/>
+                </v:shapetype>
+                <v:shape id="Text Box 2" o:spid="_x0000_s1028" type="#_x0000_t202" style="position:absolute;top:1872867;width:2451735;height:405765;visibility:visible;mso-wrap-style:square;v-text-anchor:top" o:gfxdata="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" stroked="f">
+                  <v:textbox style="mso-fit-shape-to-text:t" inset="0,0,0,0">
+                    <w:txbxContent>
+                      <w:p>
+                        <w:pPr>
+                          <w:pStyle w:val="Caption"/>
+                          <w:rPr>
+                            <w:rFonts w:ascii="Times New Roman" w:hAnsi="Times New Roman" w:cs="Times New Roman"/>
+                          </w:rPr>
+                        </w:pPr>
+                        <w:r>
+                          <w:rPr>
+                            <w:b/>
+                          </w:rPr>
+                          <w:t xml:space="preserve">Figure </w:t>
+                        </w:r>
+                        <w:r>
+                          <w:rPr>
+                            <w:b/>
+                          </w:rPr>
+                          <w:fldChar w:fldCharType="begin"/>
+                        </w:r>
+                        <w:r>
+                          <w:rPr>
+                            <w:b/>
+                          </w:rPr>
+                          <w:instrText xml:space="preserve"> SEQ Figure \* ARABIC </w:instrText>
+                        </w:r>
+                        <w:r>
+                          <w:rPr>
+                            <w:b/>
+                          </w:rPr>
+                          <w:fldChar w:fldCharType="separate"/>
+                        </w:r>
+                        <w:r>
+                          <w:rPr>
+                            <w:b/>
+                            <w:noProof/>
+                          </w:rPr>
+                          <w:t>1</w:t>
+                        </w:r>
+                        <w:r>
+                          <w:rPr>
+                            <w:b/>
+                          </w:rPr>
+                          <w:fldChar w:fldCharType="end"/>
+                        </w:r>
+                        <w:r>
+                          <w:rPr>
+                            <w:b/>
+                          </w:rPr>
+                          <w:t>.</w:t>
+                        </w:r>
+                        <w:r>
+                          <w:t xml:space="preserve"> Ants build a path from a source to a destination node </w:t>
+                        </w:r>
+                        <w:sdt>
+                          <w:sdtPr>
+                            <w:id w:val="-1762590092"/>
+                            <w:citation/>
+                          </w:sdtPr>
+                          <w:sdtEndPr/>
+                          <w:sdtContent>
                             <w:r>
-                              <w:rPr>
-                                <w:b/>
-                              </w:rPr>
-                              <w:t xml:space="preserve">Figure </w:t>
-                            </w:r>
-                            <w:r>
-                              <w:rPr>
-                                <w:b/>
-                              </w:rPr>
                               <w:fldChar w:fldCharType="begin"/>
                             </w:r>
                             <w:r>
-                              <w:rPr>
-                                <w:b/>
-                              </w:rPr>
-                              <w:instrText xml:space="preserve"> SEQ Figure \* ARABIC </w:instrText>
+                              <w:instrText xml:space="preserve"> CITATION Dor04 \l 1033 </w:instrText>
                             </w:r>
                             <w:r>
-                              <w:rPr>
-                                <w:b/>
-                              </w:rPr>
                               <w:fldChar w:fldCharType="separate"/>
                             </w:r>
                             <w:r>
                               <w:rPr>
-                                <w:b/>
                                 <w:noProof/>
                               </w:rPr>
-                              <w:t>2</w:t>
+                              <w:t>(Dorigo &amp; Stützle, 2004)</w:t>
                             </w:r>
                             <w:r>
-                              <w:rPr>
-                                <w:b/>
-                              </w:rPr>
                               <w:fldChar w:fldCharType="end"/>
                             </w:r>
-                            <w:r>
-                              <w:rPr>
-                                <w:b/>
-                              </w:rPr>
-                              <w:t>.</w:t>
-                            </w:r>
-                            <w:r>
-                              <w:t>The shortest path in a graph emerges from the combination of many paths</w:t>
-                            </w:r>
-                            <w:r>
-                              <w:t xml:space="preserve"> </w:t>
-                            </w:r>
-                            <w:sdt>
-                              <w:sdtPr>
-                                <w:id w:val="613031605"/>
-                                <w:citation/>
-                              </w:sdtPr>
-                              <w:sdtContent>
-                                <w:r>
-                                  <w:fldChar w:fldCharType="begin"/>
-                                </w:r>
-                                <w:r>
-                                  <w:instrText xml:space="preserve"> CITATION Dré06 \l 1033 </w:instrText>
-                                </w:r>
-                                <w:r>
-                                  <w:fldChar w:fldCharType="separate"/>
-                                </w:r>
-                                <w:r>
-                                  <w:rPr>
-                                    <w:noProof/>
-                                  </w:rPr>
-                                  <w:t>(Dréo, 2006)</w:t>
-                                </w:r>
-                                <w:r>
-                                  <w:fldChar w:fldCharType="end"/>
-                                </w:r>
-                              </w:sdtContent>
-                            </w:sdt>
-                            <w:r>
-                              <w:t>.</w:t>
-                            </w:r>
-                          </w:p>
-                        </w:txbxContent>
-                      </wps:txbx>
-                      <wps:bodyPr rot="0" spcFirstLastPara="0" vertOverflow="overflow" horzOverflow="overflow" vert="horz" wrap="square" lIns="0" tIns="0" rIns="0" bIns="0" numCol="1" spcCol="0" rtlCol="0" fromWordArt="0" anchor="t" anchorCtr="0" forceAA="0" compatLnSpc="1">
-                        <a:prstTxWarp prst="textNoShape">
-                          <a:avLst/>
-                        </a:prstTxWarp>
-                        <a:spAutoFit/>
-                      </wps:bodyPr>
-                    </wps:wsp>
+                          </w:sdtContent>
+                        </w:sdt>
+                        <w:r>
+                          <w:t>.</w:t>
+                        </w:r>
+                      </w:p>
+                    </w:txbxContent>
+                  </v:textbox>
+                </v:shape>
+                <w10:wrap type="topAndBottom"/>
+              </v:group>
+            </w:pict>
+          </mc:Fallback>
+        </mc:AlternateContent>
+      </w:r>
+      <w:r>
+        <w:rPr>
+          <w:rFonts w:ascii="Times New Roman" w:hAnsi="Times New Roman" w:cs="Times New Roman"/>
+        </w:rPr>
+        <w:t xml:space="preserve">As with other implementations of the ACO algorithm, </w:t>
+      </w:r>
+      <w:r>
+        <w:rPr>
+          <w:rFonts w:ascii="Times New Roman" w:hAnsi="Times New Roman" w:cs="Times New Roman"/>
+        </w:rPr>
+        <w:t>individual ants</w:t>
+      </w:r>
+      <w:r>
+        <w:rPr>
+          <w:rFonts w:ascii="Times New Roman" w:hAnsi="Times New Roman" w:cs="Times New Roman"/>
+        </w:rPr>
+        <w:t xml:space="preserve"> are</w:t>
+      </w:r>
+      <w:r>
+        <w:rPr>
+          <w:rFonts w:ascii="Times New Roman" w:hAnsi="Times New Roman" w:cs="Times New Roman"/>
+        </w:rPr>
+        <w:t xml:space="preserve"> </w:t>
+      </w:r>
+      <w:r>
+        <w:rPr>
+          <w:rFonts w:ascii="Times New Roman" w:hAnsi="Times New Roman" w:cs="Times New Roman"/>
+        </w:rPr>
+        <w:t>programmed</w:t>
+      </w:r>
+      <w:r>
+        <w:rPr>
+          <w:rFonts w:ascii="Times New Roman" w:hAnsi="Times New Roman" w:cs="Times New Roman"/>
+        </w:rPr>
+        <w:t xml:space="preserve"> </w:t>
+      </w:r>
+      <w:r>
+        <w:rPr>
+          <w:rFonts w:ascii="Times New Roman" w:hAnsi="Times New Roman" w:cs="Times New Roman"/>
+        </w:rPr>
+        <w:t xml:space="preserve">to </w:t>
+      </w:r>
+      <w:r>
+        <w:rPr>
+          <w:rFonts w:ascii="Times New Roman" w:hAnsi="Times New Roman" w:cs="Times New Roman"/>
+        </w:rPr>
+        <w:t xml:space="preserve">simulate the random choices made as each “ant” </w:t>
+      </w:r>
+      <w:r>
+        <w:rPr>
+          <w:rFonts w:ascii="Times New Roman" w:hAnsi="Times New Roman" w:cs="Times New Roman"/>
+        </w:rPr>
+        <w:lastRenderedPageBreak/>
+        <w:t>travels from one node of a graph to another.</w:t>
+      </w:r>
+      <w:r>
+        <w:rPr>
+          <w:rFonts w:ascii="Times New Roman" w:hAnsi="Times New Roman" w:cs="Times New Roman"/>
+        </w:rPr>
+        <w:t xml:space="preserve"> In the context of the solving a TSP, once an ant has i</w:t>
+      </w:r>
+      <w:r>
+        <w:rPr>
+          <w:rFonts w:ascii="Times New Roman" w:hAnsi="Times New Roman" w:cs="Times New Roman"/>
+        </w:rPr>
+        <w:t>dentified a (semi-)optimal path,</w:t>
+      </w:r>
+      <w:r>
+        <w:rPr>
+          <w:rFonts w:ascii="Times New Roman" w:hAnsi="Times New Roman" w:cs="Times New Roman"/>
+        </w:rPr>
+        <w:t xml:space="preserve"> </w:t>
+      </w:r>
+      <w:r>
+        <w:rPr>
+          <w:rFonts w:ascii="Times New Roman" w:hAnsi="Times New Roman" w:cs="Times New Roman"/>
+        </w:rPr>
+        <w:t>this path is marked with pheromones</w:t>
+      </w:r>
+      <w:r>
+        <w:rPr>
+          <w:rFonts w:ascii="Times New Roman" w:hAnsi="Times New Roman" w:cs="Times New Roman"/>
+        </w:rPr>
+        <w:t xml:space="preserve"> by altering the semi-random decision tree used by each ant when determining the next node</w:t>
+      </w:r>
+      <w:r>
+        <w:rPr>
+          <w:rFonts w:ascii="Times New Roman" w:hAnsi="Times New Roman" w:cs="Times New Roman"/>
+        </w:rPr>
+        <w:t>. Subsequent iterations of the algorithm cause improvements as future ants avoid less-</w:t>
+      </w:r>
+      <w:r>
+        <w:rPr>
+          <w:rFonts w:ascii="Times New Roman" w:hAnsi="Times New Roman" w:cs="Times New Roman"/>
+          <w:noProof/>
+        </w:rPr>
+        <mc:AlternateContent>
+          <mc:Choice Requires="wpg">
+            <w:drawing>
+              <wp:anchor distT="0" distB="0" distL="114300" distR="114300" simplePos="0" relativeHeight="251662336" behindDoc="0" locked="0" layoutInCell="1" allowOverlap="1" wp14:anchorId="4EAEB0E2" wp14:editId="675B8366">
+                <wp:simplePos x="0" y="0"/>
+                <wp:positionH relativeFrom="column">
+                  <wp:posOffset>324998</wp:posOffset>
+                </wp:positionH>
+                <wp:positionV relativeFrom="paragraph">
+                  <wp:posOffset>1487277</wp:posOffset>
+                </wp:positionV>
+                <wp:extent cx="2550795" cy="3876078"/>
+                <wp:effectExtent l="0" t="0" r="0" b="10160"/>
+                <wp:wrapTopAndBottom/>
+                <wp:docPr id="8" name="Group 8"/>
+                <wp:cNvGraphicFramePr/>
+                <a:graphic xmlns:a="http://schemas.openxmlformats.org/drawingml/2006/main">
+                  <a:graphicData uri="http://schemas.microsoft.com/office/word/2010/wordprocessingGroup">
+                    <wpg:wgp>
+                      <wpg:cNvGrpSpPr/>
+                      <wpg:grpSpPr>
+                        <a:xfrm>
+                          <a:off x="0" y="0"/>
+                          <a:ext cx="2550795" cy="3876078"/>
+                          <a:chOff x="0" y="0"/>
+                          <a:chExt cx="2550795" cy="3876078"/>
+                        </a:xfrm>
+                      </wpg:grpSpPr>
+                      <pic:pic xmlns:pic="http://schemas.openxmlformats.org/drawingml/2006/picture">
+                        <pic:nvPicPr>
+                          <pic:cNvPr id="3" name="Picture 3" descr="/Users/justin/Downloads/360px-Aco_shortpath.svg.png"/>
+                          <pic:cNvPicPr>
+                            <a:picLocks noChangeAspect="1"/>
+                          </pic:cNvPicPr>
+                        </pic:nvPicPr>
+                        <pic:blipFill>
+                          <a:blip r:embed="rId11">
+                            <a:extLst>
+                              <a:ext uri="{28A0092B-C50C-407E-A947-70E740481C1C}">
+                                <a14:useLocalDpi xmlns:a14="http://schemas.microsoft.com/office/drawing/2010/main" val="0"/>
+                              </a:ext>
+                            </a:extLst>
+                          </a:blip>
+                          <a:srcRect/>
+                          <a:stretch>
+                            <a:fillRect/>
+                          </a:stretch>
+                        </pic:blipFill>
+                        <pic:spPr bwMode="auto">
+                          <a:xfrm>
+                            <a:off x="0" y="0"/>
+                            <a:ext cx="2550795" cy="3410585"/>
+                          </a:xfrm>
+                          <a:prstGeom prst="rect">
+                            <a:avLst/>
+                          </a:prstGeom>
+                          <a:noFill/>
+                          <a:ln>
+                            <a:noFill/>
+                          </a:ln>
+                        </pic:spPr>
+                      </pic:pic>
+                      <wps:wsp>
+                        <wps:cNvPr id="4" name="Text Box 4"/>
+                        <wps:cNvSpPr txBox="1"/>
+                        <wps:spPr>
+                          <a:xfrm>
+                            <a:off x="0" y="3470313"/>
+                            <a:ext cx="2550795" cy="405765"/>
+                          </a:xfrm>
+                          <a:prstGeom prst="rect">
+                            <a:avLst/>
+                          </a:prstGeom>
+                          <a:solidFill>
+                            <a:prstClr val="white"/>
+                          </a:solidFill>
+                          <a:ln>
+                            <a:noFill/>
+                          </a:ln>
+                          <a:effectLst/>
+                        </wps:spPr>
+                        <wps:txbx>
+                          <w:txbxContent>
+                            <w:p>
+                              <w:pPr>
+                                <w:pStyle w:val="Caption"/>
+                                <w:rPr>
+                                  <w:noProof/>
+                                </w:rPr>
+                              </w:pPr>
+                              <w:r>
+                                <w:rPr>
+                                  <w:b/>
+                                </w:rPr>
+                                <w:t xml:space="preserve">Figure </w:t>
+                              </w:r>
+                              <w:r>
+                                <w:rPr>
+                                  <w:b/>
+                                </w:rPr>
+                                <w:fldChar w:fldCharType="begin"/>
+                              </w:r>
+                              <w:r>
+                                <w:rPr>
+                                  <w:b/>
+                                </w:rPr>
+                                <w:instrText xml:space="preserve"> SEQ Figure \* ARABIC </w:instrText>
+                              </w:r>
+                              <w:r>
+                                <w:rPr>
+                                  <w:b/>
+                                </w:rPr>
+                                <w:fldChar w:fldCharType="separate"/>
+                              </w:r>
+                              <w:r>
+                                <w:rPr>
+                                  <w:b/>
+                                  <w:noProof/>
+                                </w:rPr>
+                                <w:t>2</w:t>
+                              </w:r>
+                              <w:r>
+                                <w:rPr>
+                                  <w:b/>
+                                </w:rPr>
+                                <w:fldChar w:fldCharType="end"/>
+                              </w:r>
+                              <w:r>
+                                <w:rPr>
+                                  <w:b/>
+                                </w:rPr>
+                                <w:t>.</w:t>
+                              </w:r>
+                              <w:r>
+                                <w:t>The shortest path in a graph emerges from the combination of many paths</w:t>
+                              </w:r>
+                              <w:r>
+                                <w:t xml:space="preserve"> </w:t>
+                              </w:r>
+                              <w:sdt>
+                                <w:sdtPr>
+                                  <w:id w:val="613031605"/>
+                                  <w:citation/>
+                                </w:sdtPr>
+                                <w:sdtEndPr/>
+                                <w:sdtContent>
+                                  <w:r>
+                                    <w:fldChar w:fldCharType="begin"/>
+                                  </w:r>
+                                  <w:r>
+                                    <w:instrText xml:space="preserve"> CITATION Dré06 \l 1033 </w:instrText>
+                                  </w:r>
+                                  <w:r>
+                                    <w:fldChar w:fldCharType="separate"/>
+                                  </w:r>
+                                  <w:r>
+                                    <w:rPr>
+                                      <w:noProof/>
+                                    </w:rPr>
+                                    <w:t>(Dréo, 2006)</w:t>
+                                  </w:r>
+                                  <w:r>
+                                    <w:fldChar w:fldCharType="end"/>
+                                  </w:r>
+                                </w:sdtContent>
+                              </w:sdt>
+                              <w:r>
+                                <w:t>.</w:t>
+                              </w:r>
+                            </w:p>
+                          </w:txbxContent>
+                        </wps:txbx>
+                        <wps:bodyPr rot="0" spcFirstLastPara="0" vertOverflow="overflow" horzOverflow="overflow" vert="horz" wrap="square" lIns="0" tIns="0" rIns="0" bIns="0" numCol="1" spcCol="0" rtlCol="0" fromWordArt="0" anchor="t" anchorCtr="0" forceAA="0" compatLnSpc="1">
+                          <a:prstTxWarp prst="textNoShape">
+                            <a:avLst/>
+                          </a:prstTxWarp>
+                          <a:spAutoFit/>
+                        </wps:bodyPr>
+                      </wps:wsp>
+                    </wpg:wgp>
                   </a:graphicData>
                 </a:graphic>
               </wp:anchor>
@@ -1198,99 +1255,106 @@
           </mc:Choice>
           <mc:Fallback>
             <w:pict>
-              <v:shape w14:anchorId="314F9BAB" id="Text Box 4" o:spid="_x0000_s1027" type="#_x0000_t202" style="position:absolute;margin-left:26pt;margin-top:390pt;width:200.85pt;height:31.95pt;z-index:251663360;visibility:visible;mso-wrap-style:square;mso-wrap-distance-left:9pt;mso-wrap-distance-top:0;mso-wrap-distance-right:9pt;mso-wrap-distance-bottom:0;mso-position-horizontal:absolute;mso-position-horizontal-relative:text;mso-position-vertical:absolute;mso-position-vertical-relative:text;v-text-anchor:top" o:gfxdata="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" stroked="f">
-                <v:textbox style="mso-fit-shape-to-text:t" inset="0,0,0,0">
-                  <w:txbxContent>
-                    <w:p>
-                      <w:pPr>
-                        <w:pStyle w:val="Caption"/>
-                        <w:rPr>
-                          <w:noProof/>
-                        </w:rPr>
-                      </w:pPr>
-                      <w:r>
-                        <w:rPr>
-                          <w:b/>
-                        </w:rPr>
-                        <w:t xml:space="preserve">Figure </w:t>
-                      </w:r>
-                      <w:r>
-                        <w:rPr>
-                          <w:b/>
-                        </w:rPr>
-                        <w:fldChar w:fldCharType="begin"/>
-                      </w:r>
-                      <w:r>
-                        <w:rPr>
-                          <w:b/>
-                        </w:rPr>
-                        <w:instrText xml:space="preserve"> SEQ Figure \* ARABIC </w:instrText>
-                      </w:r>
-                      <w:r>
-                        <w:rPr>
-                          <w:b/>
-                        </w:rPr>
-                        <w:fldChar w:fldCharType="separate"/>
-                      </w:r>
-                      <w:r>
-                        <w:rPr>
-                          <w:b/>
-                          <w:noProof/>
-                        </w:rPr>
-                        <w:t>2</w:t>
-                      </w:r>
-                      <w:r>
-                        <w:rPr>
-                          <w:b/>
-                        </w:rPr>
-                        <w:fldChar w:fldCharType="end"/>
-                      </w:r>
-                      <w:r>
-                        <w:rPr>
-                          <w:b/>
-                        </w:rPr>
-                        <w:t>.</w:t>
-                      </w:r>
-                      <w:r>
-                        <w:t>The shortest path in a graph emerges from the combination of many paths</w:t>
-                      </w:r>
-                      <w:r>
-                        <w:t xml:space="preserve"> </w:t>
-                      </w:r>
-                      <w:sdt>
-                        <w:sdtPr>
-                          <w:id w:val="613031605"/>
-                          <w:citation/>
-                        </w:sdtPr>
-                        <w:sdtContent>
-                          <w:r>
-                            <w:fldChar w:fldCharType="begin"/>
-                          </w:r>
-                          <w:r>
-                            <w:instrText xml:space="preserve"> CITATION Dré06 \l 1033 </w:instrText>
-                          </w:r>
-                          <w:r>
-                            <w:fldChar w:fldCharType="separate"/>
-                          </w:r>
-                          <w:r>
-                            <w:rPr>
-                              <w:noProof/>
-                            </w:rPr>
-                            <w:t>(Dréo, 2006)</w:t>
-                          </w:r>
-                          <w:r>
-                            <w:fldChar w:fldCharType="end"/>
-                          </w:r>
-                        </w:sdtContent>
-                      </w:sdt>
-                      <w:r>
-                        <w:t>.</w:t>
-                      </w:r>
-                    </w:p>
-                  </w:txbxContent>
-                </v:textbox>
+              <v:group w14:anchorId="4EAEB0E2" id="Group 8" o:spid="_x0000_s1029" style="position:absolute;margin-left:25.6pt;margin-top:117.1pt;width:200.85pt;height:305.2pt;z-index:251662336" coordsize="2550795,3876078" o:gfxdata="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">
+                <v:shape id="Picture 3" o:spid="_x0000_s1030" type="#_x0000_t75" alt="/Users/justin/Downloads/360px-Aco_shortpath.svg.png" style="position:absolute;width:2550795;height:3410585;visibility:visible;mso-wrap-style:square" o:gfxdata="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">
+                  <v:imagedata r:id="rId12" o:title="/Users/justin/Downloads/360px-Aco_shortpath.svg.png"/>
+                  <v:path arrowok="t"/>
+                </v:shape>
+                <v:shape id="Text Box 4" o:spid="_x0000_s1031" type="#_x0000_t202" style="position:absolute;top:3470313;width:2550795;height:405765;visibility:visible;mso-wrap-style:square;v-text-anchor:top" o:gfxdata="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" stroked="f">
+                  <v:textbox style="mso-fit-shape-to-text:t" inset="0,0,0,0">
+                    <w:txbxContent>
+                      <w:p>
+                        <w:pPr>
+                          <w:pStyle w:val="Caption"/>
+                          <w:rPr>
+                            <w:noProof/>
+                          </w:rPr>
+                        </w:pPr>
+                        <w:r>
+                          <w:rPr>
+                            <w:b/>
+                          </w:rPr>
+                          <w:t xml:space="preserve">Figure </w:t>
+                        </w:r>
+                        <w:r>
+                          <w:rPr>
+                            <w:b/>
+                          </w:rPr>
+                          <w:fldChar w:fldCharType="begin"/>
+                        </w:r>
+                        <w:r>
+                          <w:rPr>
+                            <w:b/>
+                          </w:rPr>
+                          <w:instrText xml:space="preserve"> SEQ Figure \* ARABIC </w:instrText>
+                        </w:r>
+                        <w:r>
+                          <w:rPr>
+                            <w:b/>
+                          </w:rPr>
+                          <w:fldChar w:fldCharType="separate"/>
+                        </w:r>
+                        <w:r>
+                          <w:rPr>
+                            <w:b/>
+                            <w:noProof/>
+                          </w:rPr>
+                          <w:t>2</w:t>
+                        </w:r>
+                        <w:r>
+                          <w:rPr>
+                            <w:b/>
+                          </w:rPr>
+                          <w:fldChar w:fldCharType="end"/>
+                        </w:r>
+                        <w:r>
+                          <w:rPr>
+                            <w:b/>
+                          </w:rPr>
+                          <w:t>.</w:t>
+                        </w:r>
+                        <w:r>
+                          <w:t>The shortest path in a graph emerges from the combination of many paths</w:t>
+                        </w:r>
+                        <w:r>
+                          <w:t xml:space="preserve"> </w:t>
+                        </w:r>
+                        <w:sdt>
+                          <w:sdtPr>
+                            <w:id w:val="613031605"/>
+                            <w:citation/>
+                          </w:sdtPr>
+                          <w:sdtEndPr/>
+                          <w:sdtContent>
+                            <w:r>
+                              <w:fldChar w:fldCharType="begin"/>
+                            </w:r>
+                            <w:r>
+                              <w:instrText xml:space="preserve"> CITATION Dré06 \l 1033 </w:instrText>
+                            </w:r>
+                            <w:r>
+                              <w:fldChar w:fldCharType="separate"/>
+                            </w:r>
+                            <w:r>
+                              <w:rPr>
+                                <w:noProof/>
+                              </w:rPr>
+                              <w:t>(Dréo, 2006)</w:t>
+                            </w:r>
+                            <w:r>
+                              <w:fldChar w:fldCharType="end"/>
+                            </w:r>
+                          </w:sdtContent>
+                        </w:sdt>
+                        <w:r>
+                          <w:t>.</w:t>
+                        </w:r>
+                      </w:p>
+                    </w:txbxContent>
+                  </v:textbox>
+                </v:shape>
                 <w10:wrap type="topAndBottom"/>
-              </v:shape>
+              </v:group>
             </w:pict>
           </mc:Fallback>
         </mc:AlternateContent>
@@ -1298,74 +1362,6 @@
       <w:r>
         <w:rPr>
           <w:rFonts w:ascii="Times New Roman" w:hAnsi="Times New Roman" w:cs="Times New Roman"/>
-          <w:noProof/>
-        </w:rPr>
-        <w:drawing>
-          <wp:anchor distT="0" distB="0" distL="114300" distR="114300" simplePos="0" relativeHeight="251661312" behindDoc="0" locked="0" layoutInCell="1" allowOverlap="1" wp14:anchorId="3E5BAEBC" wp14:editId="706FBEBB">
-            <wp:simplePos x="0" y="0"/>
-            <wp:positionH relativeFrom="column">
-              <wp:align>center</wp:align>
-            </wp:positionH>
-            <wp:positionV relativeFrom="paragraph">
-              <wp:posOffset>1488440</wp:posOffset>
-            </wp:positionV>
-            <wp:extent cx="2551176" cy="3410712"/>
-            <wp:effectExtent l="0" t="0" r="0" b="0"/>
-            <wp:wrapTopAndBottom/>
-            <wp:docPr id="3" name="Picture 3" descr="/Users/justin/Downloads/360px-Aco_shortpath.svg.png"/>
-            <wp:cNvGraphicFramePr>
-              <a:graphicFrameLocks xmlns:a="http://schemas.openxmlformats.org/drawingml/2006/main" noChangeAspect="1"/>
-            </wp:cNvGraphicFramePr>
-            <a:graphic xmlns:a="http://schemas.openxmlformats.org/drawingml/2006/main">
-              <a:graphicData uri="http://schemas.openxmlformats.org/drawingml/2006/picture">
-                <pic:pic xmlns:pic="http://schemas.openxmlformats.org/drawingml/2006/picture">
-                  <pic:nvPicPr>
-                    <pic:cNvPr id="0" name="Picture 1" descr="/Users/justin/Downloads/360px-Aco_shortpath.svg.png"/>
-                    <pic:cNvPicPr>
-                      <a:picLocks noChangeAspect="1" noChangeArrowheads="1"/>
-                    </pic:cNvPicPr>
-                  </pic:nvPicPr>
-                  <pic:blipFill>
-                    <a:blip r:embed="rId10">
-                      <a:extLst>
-                        <a:ext uri="{28A0092B-C50C-407E-A947-70E740481C1C}">
-                          <a14:useLocalDpi xmlns:a14="http://schemas.microsoft.com/office/drawing/2010/main" val="0"/>
-                        </a:ext>
-                      </a:extLst>
-                    </a:blip>
-                    <a:srcRect/>
-                    <a:stretch>
-                      <a:fillRect/>
-                    </a:stretch>
-                  </pic:blipFill>
-                  <pic:spPr bwMode="auto">
-                    <a:xfrm>
-                      <a:off x="0" y="0"/>
-                      <a:ext cx="2551176" cy="3410712"/>
-                    </a:xfrm>
-                    <a:prstGeom prst="rect">
-                      <a:avLst/>
-                    </a:prstGeom>
-                    <a:noFill/>
-                    <a:ln>
-                      <a:noFill/>
-                    </a:ln>
-                  </pic:spPr>
-                </pic:pic>
-              </a:graphicData>
-            </a:graphic>
-            <wp14:sizeRelH relativeFrom="page">
-              <wp14:pctWidth>0</wp14:pctWidth>
-            </wp14:sizeRelH>
-            <wp14:sizeRelV relativeFrom="page">
-              <wp14:pctHeight>0</wp14:pctHeight>
-            </wp14:sizeRelV>
-          </wp:anchor>
-        </w:drawing>
-      </w:r>
-      <w:r>
-        <w:rPr>
-          <w:rFonts w:ascii="Times New Roman" w:hAnsi="Times New Roman" w:cs="Times New Roman"/>
         </w:rPr>
         <w:t xml:space="preserve">optimal paths </w:t>
       </w:r>
@@ -1417,8 +1413,57 @@
         <w:rPr>
           <w:rFonts w:ascii="Times New Roman" w:hAnsi="Times New Roman" w:cs="Times New Roman"/>
         </w:rPr>
-        <w:t xml:space="preserve"> first the pheromone scent was too strong and after one ant found a solution, then all other ants followed that same path. Once we added more weight to distance we started seeing more optimal results. Adding more weight to distance and discounting the weight of pheromones allowed ants to better explore new variants of paths being incentivized to new nodes that had short distances. </w:t>
-      </w:r>
+        <w:t xml:space="preserve"> first the pheromone scent was too strong and after one ant found a solution, then all other ants followed that same path. Once we added more weight to distance we started seeing more optimal results. Adding more weight to distance and discounting the weight of pheromones allowed ants to better explore new variants of paths being incentivized to new nodes </w:t>
+      </w:r>
+      <w:r>
+        <w:rPr>
+          <w:rFonts w:ascii="Times New Roman" w:hAnsi="Times New Roman" w:cs="Times New Roman"/>
+        </w:rPr>
+        <w:lastRenderedPageBreak/>
+        <w:t xml:space="preserve">that had short distances. </w:t>
+      </w:r>
+      <w:sdt>
+        <w:sdtPr>
+          <w:rPr>
+            <w:rFonts w:ascii="Times New Roman" w:hAnsi="Times New Roman" w:cs="Times New Roman"/>
+          </w:rPr>
+          <w:id w:val="857161546"/>
+          <w:citation/>
+        </w:sdtPr>
+        <w:sdtContent>
+          <w:r>
+            <w:rPr>
+              <w:rFonts w:ascii="Times New Roman" w:hAnsi="Times New Roman" w:cs="Times New Roman"/>
+            </w:rPr>
+            <w:fldChar w:fldCharType="begin"/>
+          </w:r>
+          <w:r>
+            <w:rPr>
+              <w:rFonts w:ascii="Times New Roman" w:hAnsi="Times New Roman" w:cs="Times New Roman"/>
+            </w:rPr>
+            <w:instrText xml:space="preserve">CITATION Man96 \l 1033 </w:instrText>
+          </w:r>
+          <w:r>
+            <w:rPr>
+              <w:rFonts w:ascii="Times New Roman" w:hAnsi="Times New Roman" w:cs="Times New Roman"/>
+            </w:rPr>
+            <w:fldChar w:fldCharType="separate"/>
+          </w:r>
+          <w:r>
+            <w:rPr>
+              <w:rFonts w:ascii="Times New Roman" w:hAnsi="Times New Roman" w:cs="Times New Roman"/>
+              <w:noProof/>
+            </w:rPr>
+            <w:t>(Dorigo, Maniezzo, &amp; Colorni, 1996)</w:t>
+          </w:r>
+          <w:r>
+            <w:rPr>
+              <w:rFonts w:ascii="Times New Roman" w:hAnsi="Times New Roman" w:cs="Times New Roman"/>
+            </w:rPr>
+            <w:fldChar w:fldCharType="end"/>
+          </w:r>
+        </w:sdtContent>
+      </w:sdt>
     </w:p>
     <w:p>
       <w:pPr>
@@ -1431,7 +1476,6 @@
         <w:rPr>
           <w:rFonts w:ascii="Times New Roman" w:hAnsi="Times New Roman" w:cs="Times New Roman"/>
         </w:rPr>
-        <w:lastRenderedPageBreak/>
         <w:t>Another parameter we needed to adjust in our algorithm was how many ants we had exploring concurrently. We experimented with a variety of quantities (5, 10, 20, the number of cities in the problem) but we found that the optimal number of ants exploring at a time was only sending out one ant at a time. By only sending one ant at a time</w:t>
       </w:r>
       <w:r>
@@ -2015,10 +2059,8 @@
     </w:p>
     <w:p>
       <w:pPr>
+        <w:keepNext/>
         <w:spacing w:line="264" w:lineRule="auto"/>
-        <w:rPr>
-          <w:rFonts w:ascii="Times New Roman" w:hAnsi="Times New Roman" w:cs="Times New Roman"/>
-        </w:rPr>
       </w:pPr>
       <w:r>
         <w:rPr>
@@ -2026,19 +2068,378 @@
           <w:noProof/>
         </w:rPr>
         <w:lastRenderedPageBreak/>
+        <mc:AlternateContent>
+          <mc:Choice Requires="wpg">
+            <w:drawing>
+              <wp:anchor distT="0" distB="0" distL="114300" distR="114300" simplePos="0" relativeHeight="251666432" behindDoc="0" locked="0" layoutInCell="1" allowOverlap="1" wp14:anchorId="1FC005C9" wp14:editId="1CD5FF8C">
+                <wp:simplePos x="0" y="0"/>
+                <wp:positionH relativeFrom="column">
+                  <wp:posOffset>38559</wp:posOffset>
+                </wp:positionH>
+                <wp:positionV relativeFrom="paragraph">
+                  <wp:posOffset>0</wp:posOffset>
+                </wp:positionV>
+                <wp:extent cx="6775450" cy="2054646"/>
+                <wp:effectExtent l="0" t="0" r="6350" b="3175"/>
+                <wp:wrapTopAndBottom/>
+                <wp:docPr id="9" name="Group 9"/>
+                <wp:cNvGraphicFramePr/>
+                <a:graphic xmlns:a="http://schemas.openxmlformats.org/drawingml/2006/main">
+                  <a:graphicData uri="http://schemas.microsoft.com/office/word/2010/wordprocessingGroup">
+                    <wpg:wgp>
+                      <wpg:cNvGrpSpPr/>
+                      <wpg:grpSpPr>
+                        <a:xfrm>
+                          <a:off x="0" y="0"/>
+                          <a:ext cx="6775450" cy="2054646"/>
+                          <a:chOff x="0" y="0"/>
+                          <a:chExt cx="6775450" cy="2054646"/>
+                        </a:xfrm>
+                      </wpg:grpSpPr>
+                      <pic:pic xmlns:pic="http://schemas.openxmlformats.org/drawingml/2006/picture">
+                        <pic:nvPicPr>
+                          <pic:cNvPr id="6" name="Picture 6"/>
+                          <pic:cNvPicPr>
+                            <a:picLocks noChangeAspect="1"/>
+                          </pic:cNvPicPr>
+                        </pic:nvPicPr>
+                        <pic:blipFill>
+                          <a:blip r:embed="rId13">
+                            <a:extLst>
+                              <a:ext uri="{28A0092B-C50C-407E-A947-70E740481C1C}">
+                                <a14:useLocalDpi xmlns:a14="http://schemas.microsoft.com/office/drawing/2010/main" val="0"/>
+                              </a:ext>
+                            </a:extLst>
+                          </a:blip>
+                          <a:stretch>
+                            <a:fillRect/>
+                          </a:stretch>
+                        </pic:blipFill>
+                        <pic:spPr>
+                          <a:xfrm>
+                            <a:off x="0" y="0"/>
+                            <a:ext cx="6775450" cy="1600200"/>
+                          </a:xfrm>
+                          <a:prstGeom prst="rect">
+                            <a:avLst/>
+                          </a:prstGeom>
+                        </pic:spPr>
+                      </pic:pic>
+                      <wps:wsp>
+                        <wps:cNvPr id="7" name="Text Box 7"/>
+                        <wps:cNvSpPr txBox="1"/>
+                        <wps:spPr>
+                          <a:xfrm>
+                            <a:off x="33051" y="1597446"/>
+                            <a:ext cx="6711696" cy="457200"/>
+                          </a:xfrm>
+                          <a:prstGeom prst="rect">
+                            <a:avLst/>
+                          </a:prstGeom>
+                          <a:solidFill>
+                            <a:prstClr val="white"/>
+                          </a:solidFill>
+                          <a:ln>
+                            <a:noFill/>
+                          </a:ln>
+                          <a:effectLst/>
+                        </wps:spPr>
+                        <wps:txbx>
+                          <w:txbxContent>
+                            <w:p>
+                              <w:pPr>
+                                <w:pStyle w:val="Caption"/>
+                                <w:rPr>
+                                  <w:rFonts w:ascii="Times New Roman" w:hAnsi="Times New Roman" w:cs="Times New Roman"/>
+                                  <w:noProof/>
+                                </w:rPr>
+                              </w:pPr>
+                              <w:r>
+                                <w:rPr>
+                                  <w:b/>
+                                </w:rPr>
+                                <w:t xml:space="preserve">Table </w:t>
+                              </w:r>
+                              <w:r>
+                                <w:rPr>
+                                  <w:b/>
+                                </w:rPr>
+                                <w:fldChar w:fldCharType="begin"/>
+                              </w:r>
+                              <w:r>
+                                <w:rPr>
+                                  <w:b/>
+                                </w:rPr>
+                                <w:instrText xml:space="preserve"> SEQ Table \* ARABIC </w:instrText>
+                              </w:r>
+                              <w:r>
+                                <w:rPr>
+                                  <w:b/>
+                                </w:rPr>
+                                <w:fldChar w:fldCharType="separate"/>
+                              </w:r>
+                              <w:r>
+                                <w:rPr>
+                                  <w:b/>
+                                  <w:noProof/>
+                                </w:rPr>
+                                <w:t>1</w:t>
+                              </w:r>
+                              <w:r>
+                                <w:rPr>
+                                  <w:b/>
+                                </w:rPr>
+                                <w:fldChar w:fldCharType="end"/>
+                              </w:r>
+                              <w:r>
+                                <w:rPr>
+                                  <w:b/>
+                                </w:rPr>
+                                <w:t>.</w:t>
+                              </w:r>
+                              <w:r>
+                                <w:t xml:space="preserve"> </w:t>
+                              </w:r>
+                              <w:r>
+                                <w:t xml:space="preserve">Solutions generated by four algorithms: </w:t>
+                              </w:r>
+                              <w:r>
+                                <w:t xml:space="preserve">optimal path formed by </w:t>
+                              </w:r>
+                              <w:r>
+                                <w:t xml:space="preserve">(1) </w:t>
+                              </w:r>
+                              <w:r>
+                                <w:t>randomly selecting</w:t>
+                              </w:r>
+                              <w:r>
+                                <w:t xml:space="preserve"> </w:t>
+                              </w:r>
+                              <w:r>
+                                <w:t>nodes</w:t>
+                              </w:r>
+                              <w:r>
+                                <w:t xml:space="preserve"> (2) greed</w:t>
+                              </w:r>
+                              <w:r>
+                                <w:t>ily selecting</w:t>
+                              </w:r>
+                              <w:r>
+                                <w:t xml:space="preserve"> nodes (3) branch and bound and (4) ant colony optimization</w:t>
+                              </w:r>
+                              <w:r>
+                                <w:t>. Greedy improvement over R</w:t>
+                              </w:r>
+                              <w:r>
+                                <w:t>andom establishes a reasonable baseline. We then compare B&amp;B with Greedy to determine improvement over a simple brute-force model</w:t>
+                              </w:r>
+                              <w:r>
+                                <w:t xml:space="preserve"> (i.e. Greedy)</w:t>
+                              </w:r>
+                              <w:r>
+                                <w:t>. Finally, we compare performance of ACO with both Greedy and B&amp;B.</w:t>
+                              </w:r>
+                            </w:p>
+                          </w:txbxContent>
+                        </wps:txbx>
+                        <wps:bodyPr rot="0" spcFirstLastPara="0" vertOverflow="overflow" horzOverflow="overflow" vert="horz" wrap="square" lIns="0" tIns="0" rIns="0" bIns="0" numCol="1" spcCol="0" rtlCol="0" fromWordArt="0" anchor="t" anchorCtr="0" forceAA="0" compatLnSpc="1">
+                          <a:prstTxWarp prst="textNoShape">
+                            <a:avLst/>
+                          </a:prstTxWarp>
+                          <a:noAutofit/>
+                        </wps:bodyPr>
+                      </wps:wsp>
+                    </wpg:wgp>
+                  </a:graphicData>
+                </a:graphic>
+              </wp:anchor>
+            </w:drawing>
+          </mc:Choice>
+          <mc:Fallback>
+            <w:pict>
+              <v:group w14:anchorId="1FC005C9" id="Group 9" o:spid="_x0000_s1032" style="position:absolute;margin-left:3.05pt;margin-top:0;width:533.5pt;height:161.8pt;z-index:251666432" coordsize="6775450,2054646" o:gfxdata="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">
+                <v:shape id="Picture 6" o:spid="_x0000_s1033" type="#_x0000_t75" style="position:absolute;width:6775450;height:1600200;visibility:visible;mso-wrap-style:square" o:gfxdata="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">
+                  <v:imagedata r:id="rId14" o:title=""/>
+                  <v:path arrowok="t"/>
+                </v:shape>
+                <v:shape id="Text Box 7" o:spid="_x0000_s1034" type="#_x0000_t202" style="position:absolute;left:33051;top:1597446;width:6711696;height:457200;visibility:visible;mso-wrap-style:square;v-text-anchor:top" o:gfxdata="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" stroked="f">
+                  <v:textbox inset="0,0,0,0">
+                    <w:txbxContent>
+                      <w:p>
+                        <w:pPr>
+                          <w:pStyle w:val="Caption"/>
+                          <w:rPr>
+                            <w:rFonts w:ascii="Times New Roman" w:hAnsi="Times New Roman" w:cs="Times New Roman"/>
+                            <w:noProof/>
+                          </w:rPr>
+                        </w:pPr>
+                        <w:r>
+                          <w:rPr>
+                            <w:b/>
+                          </w:rPr>
+                          <w:t xml:space="preserve">Table </w:t>
+                        </w:r>
+                        <w:r>
+                          <w:rPr>
+                            <w:b/>
+                          </w:rPr>
+                          <w:fldChar w:fldCharType="begin"/>
+                        </w:r>
+                        <w:r>
+                          <w:rPr>
+                            <w:b/>
+                          </w:rPr>
+                          <w:instrText xml:space="preserve"> SEQ Table \* ARABIC </w:instrText>
+                        </w:r>
+                        <w:r>
+                          <w:rPr>
+                            <w:b/>
+                          </w:rPr>
+                          <w:fldChar w:fldCharType="separate"/>
+                        </w:r>
+                        <w:r>
+                          <w:rPr>
+                            <w:b/>
+                            <w:noProof/>
+                          </w:rPr>
+                          <w:t>1</w:t>
+                        </w:r>
+                        <w:r>
+                          <w:rPr>
+                            <w:b/>
+                          </w:rPr>
+                          <w:fldChar w:fldCharType="end"/>
+                        </w:r>
+                        <w:r>
+                          <w:rPr>
+                            <w:b/>
+                          </w:rPr>
+                          <w:t>.</w:t>
+                        </w:r>
+                        <w:r>
+                          <w:t xml:space="preserve"> </w:t>
+                        </w:r>
+                        <w:r>
+                          <w:t xml:space="preserve">Solutions generated by four algorithms: </w:t>
+                        </w:r>
+                        <w:r>
+                          <w:t xml:space="preserve">optimal path formed by </w:t>
+                        </w:r>
+                        <w:r>
+                          <w:t xml:space="preserve">(1) </w:t>
+                        </w:r>
+                        <w:r>
+                          <w:t>randomly selecting</w:t>
+                        </w:r>
+                        <w:r>
+                          <w:t xml:space="preserve"> </w:t>
+                        </w:r>
+                        <w:r>
+                          <w:t>nodes</w:t>
+                        </w:r>
+                        <w:r>
+                          <w:t xml:space="preserve"> (2) greed</w:t>
+                        </w:r>
+                        <w:r>
+                          <w:t>ily selecting</w:t>
+                        </w:r>
+                        <w:r>
+                          <w:t xml:space="preserve"> nodes (3) branch and bound and (4) ant colony optimization</w:t>
+                        </w:r>
+                        <w:r>
+                          <w:t>. Greedy improvement over R</w:t>
+                        </w:r>
+                        <w:r>
+                          <w:t>andom establishes a reasonable baseline. We then compare B&amp;B with Greedy to determine improvement over a simple brute-force model</w:t>
+                        </w:r>
+                        <w:r>
+                          <w:t xml:space="preserve"> (i.e. Greedy)</w:t>
+                        </w:r>
+                        <w:r>
+                          <w:t>. Finally, we compare performance of ACO with both Greedy and B&amp;B.</w:t>
+                        </w:r>
+                      </w:p>
+                    </w:txbxContent>
+                  </v:textbox>
+                </v:shape>
+                <w10:wrap type="topAndBottom"/>
+              </v:group>
+            </w:pict>
+          </mc:Fallback>
+        </mc:AlternateContent>
+      </w:r>
+      <w:r>
+        <w:rPr>
+          <w:rFonts w:ascii="Times New Roman" w:hAnsi="Times New Roman" w:cs="Times New Roman"/>
+        </w:rPr>
+        <w:t xml:space="preserve">In our test scenarios, we </w:t>
+      </w:r>
+      <w:r>
+        <w:rPr>
+          <w:rFonts w:ascii="Times New Roman" w:hAnsi="Times New Roman" w:cs="Times New Roman"/>
+        </w:rPr>
+        <w:t xml:space="preserve">found that the ACO algorithm consistently generated better solutions than Greedy, though as the problem size increased, the time </w:t>
+      </w:r>
+      <w:r>
+        <w:rPr>
+          <w:rFonts w:ascii="Times New Roman" w:hAnsi="Times New Roman" w:cs="Times New Roman"/>
+        </w:rPr>
+        <w:t xml:space="preserve">appeared to increase </w:t>
+      </w:r>
+      <w:r>
+        <w:rPr>
+          <w:rFonts w:ascii="Times New Roman" w:hAnsi="Times New Roman" w:cs="Times New Roman"/>
+        </w:rPr>
+        <w:t xml:space="preserve">more rapidly (than Greedy). </w:t>
+      </w:r>
+      <w:r>
+        <w:rPr>
+          <w:rFonts w:ascii="Times New Roman" w:hAnsi="Times New Roman" w:cs="Times New Roman"/>
+        </w:rPr>
+        <w:t>At first glance, t</w:t>
+      </w:r>
+      <w:r>
+        <w:rPr>
+          <w:rFonts w:ascii="Times New Roman" w:hAnsi="Times New Roman" w:cs="Times New Roman"/>
+        </w:rPr>
+        <w:t xml:space="preserve">he better score may not be worth the extra time: consider tests at </w:t>
+      </w:r>
+      <m:oMath>
+        <m:r>
+          <w:rPr>
+            <w:rFonts w:ascii="Cambria Math" w:hAnsi="Cambria Math" w:cs="Times New Roman"/>
+          </w:rPr>
+          <m:t>n=500</m:t>
+        </m:r>
+      </m:oMath>
+      <w:r>
+        <w:rPr>
+          <w:rFonts w:ascii="Times New Roman" w:hAnsi="Times New Roman" w:cs="Times New Roman"/>
+        </w:rPr>
+        <w:t>, where there is not even a 4% improvement in total cost, but nearly 100% increase in time taken to calculate.</w:t>
+      </w:r>
+      <w:r>
+        <w:rPr>
+          <w:rFonts w:ascii="Times New Roman" w:hAnsi="Times New Roman" w:cs="Times New Roman"/>
+        </w:rPr>
+        <w:t xml:space="preserve"> That said, plotting Greedy time and ACO time against problem size on a logarithmic scale demonstrates the time cost increases at roughly the same rate for both.</w:t>
+      </w:r>
+      <w:r>
+        <w:rPr>
+          <w:noProof/>
+        </w:rPr>
+        <w:t xml:space="preserve"> </w:t>
+      </w:r>
+      <w:r>
+        <w:rPr>
+          <w:rFonts w:ascii="Times New Roman" w:hAnsi="Times New Roman" w:cs="Times New Roman"/>
+          <w:noProof/>
+        </w:rPr>
         <w:drawing>
-          <wp:anchor distT="0" distB="0" distL="114300" distR="114300" simplePos="0" relativeHeight="251664384" behindDoc="0" locked="0" layoutInCell="1" allowOverlap="1" wp14:anchorId="66DCCEBA" wp14:editId="2FC581C4">
-            <wp:simplePos x="0" y="0"/>
-            <wp:positionH relativeFrom="margin">
-              <wp:align>center</wp:align>
-            </wp:positionH>
-            <wp:positionV relativeFrom="paragraph">
-              <wp:posOffset>0</wp:posOffset>
-            </wp:positionV>
-            <wp:extent cx="6775704" cy="1600200"/>
-            <wp:effectExtent l="0" t="0" r="6350" b="0"/>
-            <wp:wrapTopAndBottom/>
-            <wp:docPr id="6" name="Picture 6"/>
+          <wp:inline distT="0" distB="0" distL="0" distR="0" wp14:anchorId="53BEA445" wp14:editId="15E208A8">
+            <wp:extent cx="3200400" cy="2194560"/>
+            <wp:effectExtent l="0" t="0" r="0" b="0"/>
+            <wp:docPr id="14" name="Picture 14"/>
             <wp:cNvGraphicFramePr>
               <a:graphicFrameLocks xmlns:a="http://schemas.openxmlformats.org/drawingml/2006/main" noChangeAspect="1"/>
             </wp:cNvGraphicFramePr>
@@ -2046,11 +2447,11 @@
               <a:graphicData uri="http://schemas.openxmlformats.org/drawingml/2006/picture">
                 <pic:pic xmlns:pic="http://schemas.openxmlformats.org/drawingml/2006/picture">
                   <pic:nvPicPr>
-                    <pic:cNvPr id="6" name="Screen Shot 2017-12-14 at 02.41.33.png"/>
+                    <pic:cNvPr id="14" name="Screen Shot 2017-12-14 at 09.07.35.png"/>
                     <pic:cNvPicPr/>
                   </pic:nvPicPr>
                   <pic:blipFill>
-                    <a:blip r:embed="rId11">
+                    <a:blip r:embed="rId15">
                       <a:extLst>
                         <a:ext uri="{28A0092B-C50C-407E-A947-70E740481C1C}">
                           <a14:useLocalDpi xmlns:a14="http://schemas.microsoft.com/office/drawing/2010/main" val="0"/>
@@ -2064,7 +2465,7 @@
                   <pic:spPr>
                     <a:xfrm>
                       <a:off x="0" y="0"/>
-                      <a:ext cx="6775704" cy="1600200"/>
+                      <a:ext cx="3200400" cy="2194560"/>
                     </a:xfrm>
                     <a:prstGeom prst="rect">
                       <a:avLst/>
@@ -2073,300 +2474,65 @@
                 </pic:pic>
               </a:graphicData>
             </a:graphic>
-            <wp14:sizeRelH relativeFrom="page">
-              <wp14:pctWidth>0</wp14:pctWidth>
-            </wp14:sizeRelH>
-            <wp14:sizeRelV relativeFrom="page">
-              <wp14:pctHeight>0</wp14:pctHeight>
-            </wp14:sizeRelV>
-          </wp:anchor>
+          </wp:inline>
         </w:drawing>
       </w:r>
-      <w:r>
-        <w:rPr>
+    </w:p>
+    <w:p>
+      <w:pPr>
+        <w:pStyle w:val="Caption"/>
+        <w:rPr>
+          <w:rFonts w:ascii="Times New Roman" w:hAnsi="Times New Roman" w:cs="Times New Roman"/>
+        </w:rPr>
+      </w:pPr>
+      <w:r>
+        <w:rPr>
+          <w:b/>
+        </w:rPr>
+        <w:t xml:space="preserve">Figure </w:t>
+      </w:r>
+      <w:r>
+        <w:rPr>
+          <w:b/>
+        </w:rPr>
+        <w:fldChar w:fldCharType="begin"/>
+      </w:r>
+      <w:r>
+        <w:rPr>
+          <w:b/>
+        </w:rPr>
+        <w:instrText xml:space="preserve"> SEQ Figure \* ARABIC </w:instrText>
+      </w:r>
+      <w:r>
+        <w:rPr>
+          <w:b/>
+        </w:rPr>
+        <w:fldChar w:fldCharType="separate"/>
+      </w:r>
+      <w:r>
+        <w:rPr>
+          <w:b/>
           <w:noProof/>
         </w:rPr>
-        <mc:AlternateContent>
-          <mc:Choice Requires="wps">
-            <w:drawing>
-              <wp:anchor distT="0" distB="0" distL="114300" distR="114300" simplePos="0" relativeHeight="251666432" behindDoc="0" locked="0" layoutInCell="1" allowOverlap="1" wp14:anchorId="03DCB60E" wp14:editId="06F882A1">
-                <wp:simplePos x="0" y="0"/>
-                <wp:positionH relativeFrom="margin">
-                  <wp:align>center</wp:align>
-                </wp:positionH>
-                <wp:positionV relativeFrom="paragraph">
-                  <wp:posOffset>1597025</wp:posOffset>
-                </wp:positionV>
-                <wp:extent cx="6711696" cy="457200"/>
-                <wp:effectExtent l="0" t="0" r="0" b="0"/>
-                <wp:wrapTopAndBottom/>
-                <wp:docPr id="7" name="Text Box 7"/>
-                <wp:cNvGraphicFramePr/>
-                <a:graphic xmlns:a="http://schemas.openxmlformats.org/drawingml/2006/main">
-                  <a:graphicData uri="http://schemas.microsoft.com/office/word/2010/wordprocessingShape">
-                    <wps:wsp>
-                      <wps:cNvSpPr txBox="1"/>
-                      <wps:spPr>
-                        <a:xfrm>
-                          <a:off x="0" y="0"/>
-                          <a:ext cx="6711696" cy="457200"/>
-                        </a:xfrm>
-                        <a:prstGeom prst="rect">
-                          <a:avLst/>
-                        </a:prstGeom>
-                        <a:solidFill>
-                          <a:prstClr val="white"/>
-                        </a:solidFill>
-                        <a:ln>
-                          <a:noFill/>
-                        </a:ln>
-                        <a:effectLst/>
-                      </wps:spPr>
-                      <wps:txbx>
-                        <w:txbxContent>
-                          <w:p>
-                            <w:pPr>
-                              <w:pStyle w:val="Caption"/>
-                              <w:rPr>
-                                <w:rFonts w:ascii="Times New Roman" w:hAnsi="Times New Roman" w:cs="Times New Roman"/>
-                                <w:noProof/>
-                              </w:rPr>
-                            </w:pPr>
-                            <w:r>
-                              <w:rPr>
-                                <w:b/>
-                              </w:rPr>
-                              <w:t xml:space="preserve">Table </w:t>
-                            </w:r>
-                            <w:r>
-                              <w:rPr>
-                                <w:b/>
-                              </w:rPr>
-                              <w:fldChar w:fldCharType="begin"/>
-                            </w:r>
-                            <w:r>
-                              <w:rPr>
-                                <w:b/>
-                              </w:rPr>
-                              <w:instrText xml:space="preserve"> SEQ Table \* ARABIC </w:instrText>
-                            </w:r>
-                            <w:r>
-                              <w:rPr>
-                                <w:b/>
-                              </w:rPr>
-                              <w:fldChar w:fldCharType="separate"/>
-                            </w:r>
-                            <w:r>
-                              <w:rPr>
-                                <w:b/>
-                                <w:noProof/>
-                              </w:rPr>
-                              <w:t>1</w:t>
-                            </w:r>
-                            <w:r>
-                              <w:rPr>
-                                <w:b/>
-                              </w:rPr>
-                              <w:fldChar w:fldCharType="end"/>
-                            </w:r>
-                            <w:r>
-                              <w:rPr>
-                                <w:b/>
-                              </w:rPr>
-                              <w:t>.</w:t>
-                            </w:r>
-                            <w:r>
-                              <w:t xml:space="preserve"> </w:t>
-                            </w:r>
-                            <w:r>
-                              <w:t xml:space="preserve">Solutions generated by four algorithms: </w:t>
-                            </w:r>
-                            <w:r>
-                              <w:t xml:space="preserve">optimal path formed by </w:t>
-                            </w:r>
-                            <w:r>
-                              <w:t xml:space="preserve">(1) </w:t>
-                            </w:r>
-                            <w:r>
-                              <w:t>randomly selecting</w:t>
-                            </w:r>
-                            <w:r>
-                              <w:t xml:space="preserve"> </w:t>
-                            </w:r>
-                            <w:r>
-                              <w:t>nodes</w:t>
-                            </w:r>
-                            <w:r>
-                              <w:t xml:space="preserve"> (2) greed</w:t>
-                            </w:r>
-                            <w:r>
-                              <w:t>ily selecting</w:t>
-                            </w:r>
-                            <w:r>
-                              <w:t xml:space="preserve"> nodes (3) branch and bound and (4) ant colony optimization</w:t>
-                            </w:r>
-                            <w:r>
-                              <w:t>. Greedy improvement over R</w:t>
-                            </w:r>
-                            <w:r>
-                              <w:t>andom establishes a reasonable baseline. We then compare B&amp;B with Greedy to determine improvement over a simple brute-force model</w:t>
-                            </w:r>
-                            <w:r>
-                              <w:t xml:space="preserve"> (i.e. Greedy)</w:t>
-                            </w:r>
-                            <w:r>
-                              <w:t>. Finally, we compare performance of ACO with both Greedy and B&amp;B.</w:t>
-                            </w:r>
-                          </w:p>
-                        </w:txbxContent>
-                      </wps:txbx>
-                      <wps:bodyPr rot="0" spcFirstLastPara="0" vertOverflow="overflow" horzOverflow="overflow" vert="horz" wrap="square" lIns="0" tIns="0" rIns="0" bIns="0" numCol="1" spcCol="0" rtlCol="0" fromWordArt="0" anchor="t" anchorCtr="0" forceAA="0" compatLnSpc="1">
-                        <a:prstTxWarp prst="textNoShape">
-                          <a:avLst/>
-                        </a:prstTxWarp>
-                        <a:noAutofit/>
-                      </wps:bodyPr>
-                    </wps:wsp>
-                  </a:graphicData>
-                </a:graphic>
-                <wp14:sizeRelH relativeFrom="margin">
-                  <wp14:pctWidth>0</wp14:pctWidth>
-                </wp14:sizeRelH>
-              </wp:anchor>
-            </w:drawing>
-          </mc:Choice>
-          <mc:Fallback>
-            <w:pict>
-              <v:shape w14:anchorId="03DCB60E" id="Text Box 7" o:spid="_x0000_s1028" type="#_x0000_t202" style="position:absolute;margin-left:0;margin-top:125.75pt;width:528.5pt;height:36pt;z-index:251666432;visibility:visible;mso-wrap-style:square;mso-width-percent:0;mso-wrap-distance-left:9pt;mso-wrap-distance-top:0;mso-wrap-distance-right:9pt;mso-wrap-distance-bottom:0;mso-position-horizontal:center;mso-position-horizontal-relative:margin;mso-position-vertical:absolute;mso-position-vertical-relative:text;mso-width-percent:0;mso-width-relative:margin;v-text-anchor:top" o:gfxdata="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" stroked="f">
-                <v:textbox inset="0,0,0,0">
-                  <w:txbxContent>
-                    <w:p>
-                      <w:pPr>
-                        <w:pStyle w:val="Caption"/>
-                        <w:rPr>
-                          <w:rFonts w:ascii="Times New Roman" w:hAnsi="Times New Roman" w:cs="Times New Roman"/>
-                          <w:noProof/>
-                        </w:rPr>
-                      </w:pPr>
-                      <w:r>
-                        <w:rPr>
-                          <w:b/>
-                        </w:rPr>
-                        <w:t xml:space="preserve">Table </w:t>
-                      </w:r>
-                      <w:r>
-                        <w:rPr>
-                          <w:b/>
-                        </w:rPr>
-                        <w:fldChar w:fldCharType="begin"/>
-                      </w:r>
-                      <w:r>
-                        <w:rPr>
-                          <w:b/>
-                        </w:rPr>
-                        <w:instrText xml:space="preserve"> SEQ Table \* ARABIC </w:instrText>
-                      </w:r>
-                      <w:r>
-                        <w:rPr>
-                          <w:b/>
-                        </w:rPr>
-                        <w:fldChar w:fldCharType="separate"/>
-                      </w:r>
-                      <w:r>
-                        <w:rPr>
-                          <w:b/>
-                          <w:noProof/>
-                        </w:rPr>
-                        <w:t>1</w:t>
-                      </w:r>
-                      <w:r>
-                        <w:rPr>
-                          <w:b/>
-                        </w:rPr>
-                        <w:fldChar w:fldCharType="end"/>
-                      </w:r>
-                      <w:r>
-                        <w:rPr>
-                          <w:b/>
-                        </w:rPr>
-                        <w:t>.</w:t>
-                      </w:r>
-                      <w:r>
-                        <w:t xml:space="preserve"> </w:t>
-                      </w:r>
-                      <w:r>
-                        <w:t xml:space="preserve">Solutions generated by four algorithms: </w:t>
-                      </w:r>
-                      <w:r>
-                        <w:t xml:space="preserve">optimal path formed by </w:t>
-                      </w:r>
-                      <w:r>
-                        <w:t xml:space="preserve">(1) </w:t>
-                      </w:r>
-                      <w:r>
-                        <w:t>randomly selecting</w:t>
-                      </w:r>
-                      <w:r>
-                        <w:t xml:space="preserve"> </w:t>
-                      </w:r>
-                      <w:r>
-                        <w:t>nodes</w:t>
-                      </w:r>
-                      <w:r>
-                        <w:t xml:space="preserve"> (2) greed</w:t>
-                      </w:r>
-                      <w:r>
-                        <w:t>ily selecting</w:t>
-                      </w:r>
-                      <w:r>
-                        <w:t xml:space="preserve"> nodes (3) branch and bound and (4) ant colony optimization</w:t>
-                      </w:r>
-                      <w:r>
-                        <w:t>. Greedy improvement over R</w:t>
-                      </w:r>
-                      <w:r>
-                        <w:t>andom establishes a reasonable baseline. We then compare B&amp;B with Greedy to determine improvement over a simple brute-force model</w:t>
-                      </w:r>
-                      <w:r>
-                        <w:t xml:space="preserve"> (i.e. Greedy)</w:t>
-                      </w:r>
-                      <w:r>
-                        <w:t>. Finally, we compare performance of ACO with both Greedy and B&amp;B.</w:t>
-                      </w:r>
-                    </w:p>
-                  </w:txbxContent>
-                </v:textbox>
-                <w10:wrap type="topAndBottom" anchorx="margin"/>
-              </v:shape>
-            </w:pict>
-          </mc:Fallback>
-        </mc:AlternateContent>
-      </w:r>
-      <w:r>
-        <w:rPr>
-          <w:rFonts w:ascii="Times New Roman" w:hAnsi="Times New Roman" w:cs="Times New Roman"/>
-        </w:rPr>
-        <w:t xml:space="preserve">In our test scenarios, we </w:t>
-      </w:r>
-      <w:r>
-        <w:rPr>
-          <w:rFonts w:ascii="Times New Roman" w:hAnsi="Times New Roman" w:cs="Times New Roman"/>
-        </w:rPr>
-        <w:t xml:space="preserve">found that the ACO algorithm consistently generated better solutions than Greedy, though as the problem size increased, the time increased more rapidly (than Greedy). The better score may not be worth the extra time: consider tests at </w:t>
-      </w:r>
-      <m:oMath>
-        <m:r>
-          <w:rPr>
-            <w:rFonts w:ascii="Cambria Math" w:hAnsi="Cambria Math" w:cs="Times New Roman"/>
-          </w:rPr>
-          <m:t>n=500</m:t>
-        </m:r>
-      </m:oMath>
-      <w:r>
-        <w:rPr>
-          <w:rFonts w:ascii="Times New Roman" w:hAnsi="Times New Roman" w:cs="Times New Roman"/>
-        </w:rPr>
-        <w:t>, where there is not even a 4% improvement in total cost, but nearly 100% increase in time taken to calculate.</w:t>
+        <w:t>3</w:t>
+      </w:r>
+      <w:r>
+        <w:rPr>
+          <w:b/>
+        </w:rPr>
+        <w:fldChar w:fldCharType="end"/>
+      </w:r>
+      <w:r>
+        <w:rPr>
+          <w:b/>
+        </w:rPr>
+        <w:t>.</w:t>
+      </w:r>
+      <w:r>
+        <w:t xml:space="preserve"> Time cost plotted against </w:t>
+      </w:r>
+      <w:r>
+        <w:t>problem size on a logarithmic scale to normalize range.</w:t>
       </w:r>
     </w:p>
     <w:p>
@@ -2394,7 +2560,15 @@
         <w:rPr>
           <w:rFonts w:ascii="Times New Roman" w:hAnsi="Times New Roman" w:cs="Times New Roman"/>
         </w:rPr>
-        <w:t>. Further work can be done to improve testing hardware to allow better comparison with other algorithms, as well as refactor the code to allow multi-threading ants. The code is partially architected to allow multi-threading; we were unable to complete this functionality due to resource constraints. There is also additional work to be done in order to identify solutions with an evolving topology. This would more closely simulate the changing environment faced by real ants when seeking new sources of food as others become depleted.</w:t>
+        <w:t xml:space="preserve">. Further work can be done to improve testing hardware to allow better comparison with other algorithms, as well as refactor the code to allow multi-threading ants. The code is partially architected to allow multi-threading; we were unable to complete this functionality due to resource constraints. There is also additional work to be done in order to identify solutions with an evolving topology. This would more closely simulate </w:t>
+      </w:r>
+      <w:bookmarkStart w:id="0" w:name="_GoBack"/>
+      <w:bookmarkEnd w:id="0"/>
+      <w:r>
+        <w:rPr>
+          <w:rFonts w:ascii="Times New Roman" w:hAnsi="Times New Roman" w:cs="Times New Roman"/>
+        </w:rPr>
+        <w:t>the changing environment faced by real ants when seeking new sources of food as others become depleted.</w:t>
       </w:r>
     </w:p>
     <w:p>
@@ -2452,8 +2626,6 @@
           <w:rFonts w:ascii="Times New Roman" w:hAnsi="Times New Roman" w:cs="Times New Roman"/>
         </w:rPr>
       </w:pPr>
-      <w:bookmarkStart w:id="0" w:name="_GoBack"/>
-      <w:bookmarkEnd w:id="0"/>
     </w:p>
     <w:p>
       <w:pPr>
@@ -2493,26 +2665,28 @@
         <w:rPr>
           <w:rFonts w:ascii="Times New Roman" w:hAnsi="Times New Roman" w:cs="Times New Roman"/>
         </w:rPr>
+        <w:lastRenderedPageBreak/>
         <w:br w:type="page"/>
       </w:r>
     </w:p>
     <w:sdt>
       <w:sdtPr>
+        <w:rPr>
+          <w:rFonts w:asciiTheme="minorHAnsi" w:eastAsiaTheme="minorEastAsia" w:hAnsiTheme="minorHAnsi" w:cstheme="minorBidi"/>
+          <w:b w:val="0"/>
+          <w:bCs w:val="0"/>
+          <w:color w:val="auto"/>
+          <w:sz w:val="24"/>
+          <w:szCs w:val="24"/>
+          <w:lang w:eastAsia="ja-JP" w:bidi="ar-SA"/>
+        </w:rPr>
         <w:id w:val="1155273092"/>
         <w:docPartObj>
           <w:docPartGallery w:val="Bibliographies"/>
           <w:docPartUnique/>
         </w:docPartObj>
       </w:sdtPr>
-      <w:sdtEndPr>
-        <w:rPr>
-          <w:rFonts w:asciiTheme="minorHAnsi" w:eastAsiaTheme="minorEastAsia" w:hAnsiTheme="minorHAnsi" w:cstheme="minorBidi"/>
-          <w:color w:val="auto"/>
-          <w:sz w:val="24"/>
-          <w:szCs w:val="24"/>
-          <w:lang w:eastAsia="ja-JP" w:bidi="ar-SA"/>
-        </w:rPr>
-      </w:sdtEndPr>
+      <w:sdtEndPr/>
       <w:sdtContent>
         <w:p>
           <w:pPr>
@@ -2572,7 +2746,7 @@
             <w:rPr>
               <w:noProof/>
             </w:rPr>
-            <w:t xml:space="preserve">Dréo, J. (2006, 05 29). </w:t>
+            <w:t xml:space="preserve">Dorigo, M., Maniezzo, V., &amp; Colorni, A. (1996). Ant system: optimization by a colony of cooperating agents. </w:t>
           </w:r>
           <w:r>
             <w:rPr>
@@ -2580,13 +2754,13 @@
               <w:iCs/>
               <w:noProof/>
             </w:rPr>
-            <w:t>Ant colony optimization algorithms.</w:t>
+            <w:t>IEEE transactions on systems, man, and cybernetics, 26</w:t>
           </w:r>
           <w:r>
             <w:rPr>
               <w:noProof/>
             </w:rPr>
-            <w:t xml:space="preserve"> Retrieved from Wikipedia: https://en.wikipedia.org/wiki/Ant_colony_optimization_algorithms#/media/File:Aco_shortpath.svg</w:t>
+            <w:t>(1), 29–41.</w:t>
           </w:r>
         </w:p>
         <w:p>
@@ -2601,7 +2775,7 @@
             <w:rPr>
               <w:noProof/>
             </w:rPr>
-            <w:t xml:space="preserve">Lanzone, A., Lanzone, T. (Writers), &amp; Lanzone, T. (Director). (2012). </w:t>
+            <w:t xml:space="preserve">Dréo, J. (2006, 05 29). </w:t>
           </w:r>
           <w:r>
             <w:rPr>
@@ -2609,13 +2783,13 @@
               <w:iCs/>
               <w:noProof/>
             </w:rPr>
-            <w:t>Travelling Salesman</w:t>
+            <w:t>Ant colony optimization algorithms.</w:t>
           </w:r>
           <w:r>
             <w:rPr>
               <w:noProof/>
             </w:rPr>
-            <w:t xml:space="preserve"> [Motion Picture]. USA.</w:t>
+            <w:t xml:space="preserve"> Retrieved from Wikipedia: https://en.wikipedia.org/wiki/Ant_colony_optimization_algorithms#/media/File:Aco_shortpath.svg</w:t>
           </w:r>
         </w:p>
         <w:p>
@@ -2630,7 +2804,7 @@
             <w:rPr>
               <w:noProof/>
             </w:rPr>
-            <w:t xml:space="preserve">Maniezzo, V., Dorigo, M., &amp; Colorni, A. (1996). Ant system: optimization by a colony of cooperating agents. </w:t>
+            <w:t xml:space="preserve">Lanzone, A., Lanzone, T. (Writers), &amp; Lanzone, T. (Director). (2012). </w:t>
           </w:r>
           <w:r>
             <w:rPr>
@@ -2638,13 +2812,13 @@
               <w:iCs/>
               <w:noProof/>
             </w:rPr>
-            <w:t>IEEE transactions on systems, man, and cybernetics, 26</w:t>
+            <w:t>Travelling Salesman</w:t>
           </w:r>
           <w:r>
             <w:rPr>
               <w:noProof/>
             </w:rPr>
-            <w:t>(1), 29–41.</w:t>
+            <w:t xml:space="preserve"> [Motion Picture]. USA.</w:t>
           </w:r>
         </w:p>
         <w:p>
@@ -3469,565 +3643,6 @@
 </w:styles>
 </file>
 
-<file path=word/glossary/document.xml><?xml version="1.0" encoding="utf-8"?>
-<w:glossaryDocument xmlns:wpc="http://schemas.microsoft.com/office/word/2010/wordprocessingCanvas" xmlns:mo="http://schemas.microsoft.com/office/mac/office/2008/main" xmlns:mc="http://schemas.openxmlformats.org/markup-compatibility/2006" xmlns:mv="urn:schemas-microsoft-com:mac:vml" xmlns:o="urn:schemas-microsoft-com:office:office" xmlns:r="http://schemas.openxmlformats.org/officeDocument/2006/relationships" xmlns:m="http://schemas.openxmlformats.org/officeDocument/2006/math" xmlns:v="urn:schemas-microsoft-com:vml" xmlns:wp14="http://schemas.microsoft.com/office/word/2010/wordprocessingDrawing" xmlns:wp="http://schemas.openxmlformats.org/drawingml/2006/wordprocessingDrawing" xmlns:w10="urn:schemas-microsoft-com:office:word" xmlns:w="http://schemas.openxmlformats.org/wordprocessingml/2006/main" xmlns:w14="http://schemas.microsoft.com/office/word/2010/wordml" xmlns:w15="http://schemas.microsoft.com/office/word/2012/wordml" xmlns:wpg="http://schemas.microsoft.com/office/word/2010/wordprocessingGroup" xmlns:wpi="http://schemas.microsoft.com/office/word/2010/wordprocessingInk" xmlns:wne="http://schemas.microsoft.com/office/word/2006/wordml" xmlns:wps="http://schemas.microsoft.com/office/word/2010/wordprocessingShape" mc:Ignorable="w14 w15 wp14"/>
-</file>
-
-<file path=word/glossary/fontTable.xml><?xml version="1.0" encoding="utf-8"?>
-<w:fonts xmlns:mc="http://schemas.openxmlformats.org/markup-compatibility/2006" xmlns:r="http://schemas.openxmlformats.org/officeDocument/2006/relationships" xmlns:w="http://schemas.openxmlformats.org/wordprocessingml/2006/main" xmlns:w14="http://schemas.microsoft.com/office/word/2010/wordml" xmlns:w15="http://schemas.microsoft.com/office/word/2012/wordml" mc:Ignorable="w14 w15">
-  <w:font w:name="Calibri">
-    <w:panose1 w:val="020F0502020204030204"/>
-    <w:charset w:val="00"/>
-    <w:family w:val="auto"/>
-    <w:pitch w:val="variable"/>
-    <w:sig w:usb0="E00002FF" w:usb1="4000ACFF" w:usb2="00000001" w:usb3="00000000" w:csb0="0000019F" w:csb1="00000000"/>
-  </w:font>
-  <w:font w:name="ＭＳ 明朝">
-    <w:charset w:val="80"/>
-    <w:family w:val="auto"/>
-    <w:pitch w:val="variable"/>
-    <w:sig w:usb0="E00002FF" w:usb1="6AC7FDFB" w:usb2="08000012" w:usb3="00000000" w:csb0="0002009F" w:csb1="00000000"/>
-  </w:font>
-  <w:font w:name="Times New Roman">
-    <w:panose1 w:val="02020603050405020304"/>
-    <w:charset w:val="00"/>
-    <w:family w:val="auto"/>
-    <w:pitch w:val="variable"/>
-    <w:sig w:usb0="E0002AEF" w:usb1="C0007841" w:usb2="00000009" w:usb3="00000000" w:csb0="000001FF" w:csb1="00000000"/>
-  </w:font>
-  <w:font w:name="Calibri Light">
-    <w:panose1 w:val="020F0302020204030204"/>
-    <w:charset w:val="00"/>
-    <w:family w:val="auto"/>
-    <w:pitch w:val="variable"/>
-    <w:sig w:usb0="A00002EF" w:usb1="4000207B" w:usb2="00000000" w:usb3="00000000" w:csb0="0000019F" w:csb1="00000000"/>
-  </w:font>
-  <w:font w:name="ＭＳ ゴシック">
-    <w:charset w:val="80"/>
-    <w:family w:val="auto"/>
-    <w:pitch w:val="variable"/>
-    <w:sig w:usb0="E00002FF" w:usb1="6AC7FDFB" w:usb2="08000012" w:usb3="00000000" w:csb0="0002009F" w:csb1="00000000"/>
-  </w:font>
-  <w:font w:name="Cambria Math">
-    <w:panose1 w:val="02040503050406030204"/>
-    <w:charset w:val="00"/>
-    <w:family w:val="auto"/>
-    <w:pitch w:val="variable"/>
-    <w:sig w:usb0="E00002FF" w:usb1="420024FF" w:usb2="00000000" w:usb3="00000000" w:csb0="0000019F" w:csb1="00000000"/>
-  </w:font>
-  <w:font w:name="Arial">
-    <w:panose1 w:val="020B0604020202020204"/>
-    <w:charset w:val="00"/>
-    <w:family w:val="auto"/>
-    <w:pitch w:val="variable"/>
-    <w:sig w:usb0="E0002AFF" w:usb1="C0007843" w:usb2="00000009" w:usb3="00000000" w:csb0="000001FF" w:csb1="00000000"/>
-  </w:font>
-  <w:font w:name="Yu Mincho">
-    <w:panose1 w:val="02020400000000000000"/>
-    <w:charset w:val="80"/>
-    <w:family w:val="auto"/>
-    <w:pitch w:val="variable"/>
-    <w:sig w:usb0="800002E7" w:usb1="2AC7FCFF" w:usb2="00000012" w:usb3="00000000" w:csb0="0002009F" w:csb1="00000000"/>
-  </w:font>
-  <w:font w:name="Yu Gothic Light">
-    <w:panose1 w:val="020B0300000000000000"/>
-    <w:charset w:val="80"/>
-    <w:family w:val="auto"/>
-    <w:pitch w:val="variable"/>
-    <w:sig w:usb0="E00002FF" w:usb1="2AC7FDFF" w:usb2="00000016" w:usb3="00000000" w:csb0="0002009F" w:csb1="00000000"/>
-  </w:font>
-</w:fonts>
-</file>
-
-<file path=word/glossary/settings.xml><?xml version="1.0" encoding="utf-8"?>
-<w:settings xmlns:mc="http://schemas.openxmlformats.org/markup-compatibility/2006" xmlns:o="urn:schemas-microsoft-com:office:office" xmlns:r="http://schemas.openxmlformats.org/officeDocument/2006/relationships" xmlns:m="http://schemas.openxmlformats.org/officeDocument/2006/math" xmlns:v="urn:schemas-microsoft-com:vml" xmlns:w10="urn:schemas-microsoft-com:office:word" xmlns:w="http://schemas.openxmlformats.org/wordprocessingml/2006/main" xmlns:w14="http://schemas.microsoft.com/office/word/2010/wordml" xmlns:w15="http://schemas.microsoft.com/office/word/2012/wordml" xmlns:sl="http://schemas.openxmlformats.org/schemaLibrary/2006/main" mc:Ignorable="w14 w15">
-  <w:view w:val="normal"/>
-  <w:defaultTabStop w:val="720"/>
-  <w:characterSpacingControl w:val="doNotCompress"/>
-  <w:compat>
-    <w:useFELayout/>
-    <w:compatSetting w:name="compatibilityMode" w:uri="http://schemas.microsoft.com/office/word" w:val="15"/>
-    <w:compatSetting w:name="overrideTableStyleFontSizeAndJustification" w:uri="http://schemas.microsoft.com/office/word" w:val="1"/>
-    <w:compatSetting w:name="enableOpenTypeFeatures" w:uri="http://schemas.microsoft.com/office/word" w:val="1"/>
-    <w:compatSetting w:name="doNotFlipMirrorIndents" w:uri="http://schemas.microsoft.com/office/word" w:val="1"/>
-    <w:compatSetting w:name="differentiateMultirowTableHeaders" w:uri="http://schemas.microsoft.com/office/word" w:val="1"/>
-  </w:compat>
-  <w:rsids>
-    <w:rsidRoot w:val="00C05EDD"/>
-    <w:rsid w:val="00B859D9"/>
-    <w:rsid w:val="00C05EDD"/>
-  </w:rsids>
-  <m:mathPr>
-    <m:mathFont m:val="Cambria Math"/>
-    <m:brkBin m:val="before"/>
-    <m:brkBinSub m:val="--"/>
-    <m:smallFrac m:val="0"/>
-    <m:dispDef/>
-    <m:lMargin m:val="0"/>
-    <m:rMargin m:val="0"/>
-    <m:defJc m:val="centerGroup"/>
-    <m:wrapIndent m:val="1440"/>
-    <m:intLim m:val="subSup"/>
-    <m:naryLim m:val="undOvr"/>
-  </m:mathPr>
-  <w:themeFontLang w:val="en-US" w:eastAsia="ja-JP"/>
-  <w:clrSchemeMapping w:bg1="light1" w:t1="dark1" w:bg2="light2" w:t2="dark2" w:accent1="accent1" w:accent2="accent2" w:accent3="accent3" w:accent4="accent4" w:accent5="accent5" w:accent6="accent6" w:hyperlink="hyperlink" w:followedHyperlink="followedHyperlink"/>
-  <w:decimalSymbol w:val="."/>
-  <w:listSeparator w:val=","/>
-  <w14:defaultImageDpi w14:val="32767"/>
-  <w15:chartTrackingRefBased/>
-</w:settings>
-</file>
-
-<file path=word/glossary/styles.xml><?xml version="1.0" encoding="utf-8"?>
-<w:styles xmlns:mc="http://schemas.openxmlformats.org/markup-compatibility/2006" xmlns:r="http://schemas.openxmlformats.org/officeDocument/2006/relationships" xmlns:w="http://schemas.openxmlformats.org/wordprocessingml/2006/main" xmlns:w14="http://schemas.microsoft.com/office/word/2010/wordml" xmlns:w15="http://schemas.microsoft.com/office/word/2012/wordml" mc:Ignorable="w14 w15">
-  <w:docDefaults>
-    <w:rPrDefault>
-      <w:rPr>
-        <w:rFonts w:asciiTheme="minorHAnsi" w:eastAsiaTheme="minorEastAsia" w:hAnsiTheme="minorHAnsi" w:cstheme="minorBidi"/>
-        <w:sz w:val="24"/>
-        <w:szCs w:val="24"/>
-        <w:lang w:val="en-US" w:eastAsia="ja-JP" w:bidi="ar-SA"/>
-      </w:rPr>
-    </w:rPrDefault>
-    <w:pPrDefault/>
-  </w:docDefaults>
-  <w:latentStyles w:defLockedState="0" w:defUIPriority="99" w:defSemiHidden="0" w:defUnhideWhenUsed="0" w:defQFormat="0" w:count="382">
-    <w:lsdException w:name="Normal" w:uiPriority="0" w:qFormat="1"/>
-    <w:lsdException w:name="heading 1" w:uiPriority="9" w:qFormat="1"/>
-    <w:lsdException w:name="heading 2" w:semiHidden="1" w:uiPriority="9" w:unhideWhenUsed="1" w:qFormat="1"/>
-    <w:lsdException w:name="heading 3" w:semiHidden="1" w:uiPriority="9" w:unhideWhenUsed="1" w:qFormat="1"/>
-    <w:lsdException w:name="heading 4" w:semiHidden="1" w:uiPriority="9" w:unhideWhenUsed="1" w:qFormat="1"/>
-    <w:lsdException w:name="heading 5" w:semiHidden="1" w:uiPriority="9" w:unhideWhenUsed="1" w:qFormat="1"/>
-    <w:lsdException w:name="heading 6" w:semiHidden="1" w:uiPriority="9" w:unhideWhenUsed="1" w:qFormat="1"/>
-    <w:lsdException w:name="heading 7" w:semiHidden="1" w:uiPriority="9" w:unhideWhenUsed="1" w:qFormat="1"/>
-    <w:lsdException w:name="heading 8" w:semiHidden="1" w:uiPriority="9" w:unhideWhenUsed="1" w:qFormat="1"/>
-    <w:lsdException w:name="heading 9" w:semiHidden="1" w:uiPriority="9" w:unhideWhenUsed="1" w:qFormat="1"/>
-    <w:lsdException w:name="index 1" w:semiHidden="1" w:unhideWhenUsed="1"/>
-    <w:lsdException w:name="index 2" w:semiHidden="1" w:unhideWhenUsed="1"/>
-    <w:lsdException w:name="index 3" w:semiHidden="1" w:unhideWhenUsed="1"/>
-    <w:lsdException w:name="index 4" w:semiHidden="1" w:unhideWhenUsed="1"/>
-    <w:lsdException w:name="index 5" w:semiHidden="1" w:unhideWhenUsed="1"/>
-    <w:lsdException w:name="index 6" w:semiHidden="1" w:unhideWhenUsed="1"/>
-    <w:lsdException w:name="index 7" w:semiHidden="1" w:unhideWhenUsed="1"/>
-    <w:lsdException w:name="index 8" w:semiHidden="1" w:unhideWhenUsed="1"/>
-    <w:lsdException w:name="index 9" w:semiHidden="1" w:unhideWhenUsed="1"/>
-    <w:lsdException w:name="toc 1" w:semiHidden="1" w:uiPriority="39" w:unhideWhenUsed="1"/>
-    <w:lsdException w:name="toc 2" w:semiHidden="1" w:uiPriority="39" w:unhideWhenUsed="1"/>
-    <w:lsdException w:name="toc 3" w:semiHidden="1" w:uiPriority="39" w:unhideWhenUsed="1"/>
-    <w:lsdException w:name="toc 4" w:semiHidden="1" w:uiPriority="39" w:unhideWhenUsed="1"/>
-    <w:lsdException w:name="toc 5" w:semiHidden="1" w:uiPriority="39" w:unhideWhenUsed="1"/>
-    <w:lsdException w:name="toc 6" w:semiHidden="1" w:uiPriority="39" w:unhideWhenUsed="1"/>
-    <w:lsdException w:name="toc 7" w:semiHidden="1" w:uiPriority="39" w:unhideWhenUsed="1"/>
-    <w:lsdException w:name="toc 8" w:semiHidden="1" w:uiPriority="39" w:unhideWhenUsed="1"/>
-    <w:lsdException w:name="toc 9" w:semiHidden="1" w:uiPriority="39" w:unhideWhenUsed="1"/>
-    <w:lsdException w:name="Normal Indent" w:semiHidden="1" w:unhideWhenUsed="1"/>
-    <w:lsdException w:name="footnote text" w:semiHidden="1" w:unhideWhenUsed="1"/>
-    <w:lsdException w:name="annotation text" w:semiHidden="1" w:unhideWhenUsed="1"/>
-    <w:lsdException w:name="header" w:semiHidden="1" w:unhideWhenUsed="1"/>
-    <w:lsdException w:name="footer" w:semiHidden="1" w:unhideWhenUsed="1"/>
-    <w:lsdException w:name="index heading" w:semiHidden="1" w:unhideWhenUsed="1"/>
-    <w:lsdException w:name="caption" w:semiHidden="1" w:uiPriority="35" w:unhideWhenUsed="1" w:qFormat="1"/>
-    <w:lsdException w:name="table of figures" w:semiHidden="1" w:unhideWhenUsed="1"/>
-    <w:lsdException w:name="envelope address" w:semiHidden="1" w:unhideWhenUsed="1"/>
-    <w:lsdException w:name="envelope return" w:semiHidden="1" w:unhideWhenUsed="1"/>
-    <w:lsdException w:name="footnote reference" w:semiHidden="1" w:unhideWhenUsed="1"/>
-    <w:lsdException w:name="annotation reference" w:semiHidden="1" w:unhideWhenUsed="1"/>
-    <w:lsdException w:name="line number" w:semiHidden="1" w:unhideWhenUsed="1"/>
-    <w:lsdException w:name="page number" w:semiHidden="1" w:unhideWhenUsed="1"/>
-    <w:lsdException w:name="endnote reference" w:semiHidden="1" w:unhideWhenUsed="1"/>
-    <w:lsdException w:name="endnote text" w:semiHidden="1" w:unhideWhenUsed="1"/>
-    <w:lsdException w:name="table of authorities" w:semiHidden="1" w:unhideWhenUsed="1"/>
-    <w:lsdException w:name="macro" w:semiHidden="1" w:unhideWhenUsed="1"/>
-    <w:lsdException w:name="toa heading" w:semiHidden="1" w:unhideWhenUsed="1"/>
-    <w:lsdException w:name="List" w:semiHidden="1" w:unhideWhenUsed="1"/>
-    <w:lsdException w:name="List Bullet" w:semiHidden="1" w:unhideWhenUsed="1"/>
-    <w:lsdException w:name="List Number" w:semiHidden="1" w:unhideWhenUsed="1"/>
-    <w:lsdException w:name="List 2" w:semiHidden="1" w:unhideWhenUsed="1"/>
-    <w:lsdException w:name="List 3" w:semiHidden="1" w:unhideWhenUsed="1"/>
-    <w:lsdException w:name="List 4" w:semiHidden="1" w:unhideWhenUsed="1"/>
-    <w:lsdException w:name="List 5" w:semiHidden="1" w:unhideWhenUsed="1"/>
-    <w:lsdException w:name="List Bullet 2" w:semiHidden="1" w:unhideWhenUsed="1"/>
-    <w:lsdException w:name="List Bullet 3" w:semiHidden="1" w:unhideWhenUsed="1"/>
-    <w:lsdException w:name="List Bullet 4" w:semiHidden="1" w:unhideWhenUsed="1"/>
-    <w:lsdException w:name="List Bullet 5" w:semiHidden="1" w:unhideWhenUsed="1"/>
-    <w:lsdException w:name="List Number 2" w:semiHidden="1" w:unhideWhenUsed="1"/>
-    <w:lsdException w:name="List Number 3" w:semiHidden="1" w:unhideWhenUsed="1"/>
-    <w:lsdException w:name="List Number 4" w:semiHidden="1" w:unhideWhenUsed="1"/>
-    <w:lsdException w:name="List Number 5" w:semiHidden="1" w:unhideWhenUsed="1"/>
-    <w:lsdException w:name="Title" w:uiPriority="10" w:qFormat="1"/>
-    <w:lsdException w:name="Closing" w:semiHidden="1" w:unhideWhenUsed="1"/>
-    <w:lsdException w:name="Signature" w:semiHidden="1" w:unhideWhenUsed="1"/>
-    <w:lsdException w:name="Default Paragraph Font" w:semiHidden="1" w:uiPriority="1" w:unhideWhenUsed="1"/>
-    <w:lsdException w:name="Body Text" w:semiHidden="1" w:unhideWhenUsed="1"/>
-    <w:lsdException w:name="Body Text Indent" w:semiHidden="1" w:unhideWhenUsed="1"/>
-    <w:lsdException w:name="List Continue" w:semiHidden="1" w:unhideWhenUsed="1"/>
-    <w:lsdException w:name="List Continue 2" w:semiHidden="1" w:unhideWhenUsed="1"/>
-    <w:lsdException w:name="List Continue 3" w:semiHidden="1" w:unhideWhenUsed="1"/>
-    <w:lsdException w:name="List Continue 4" w:semiHidden="1" w:unhideWhenUsed="1"/>
-    <w:lsdException w:name="List Continue 5" w:semiHidden="1" w:unhideWhenUsed="1"/>
-    <w:lsdException w:name="Message Header" w:semiHidden="1" w:unhideWhenUsed="1"/>
-    <w:lsdException w:name="Subtitle" w:uiPriority="11" w:qFormat="1"/>
-    <w:lsdException w:name="Salutation" w:semiHidden="1" w:unhideWhenUsed="1"/>
-    <w:lsdException w:name="Date" w:semiHidden="1" w:unhideWhenUsed="1"/>
-    <w:lsdException w:name="Body Text First Indent" w:semiHidden="1" w:unhideWhenUsed="1"/>
-    <w:lsdException w:name="Body Text First Indent 2" w:semiHidden="1" w:unhideWhenUsed="1"/>
-    <w:lsdException w:name="Note Heading" w:semiHidden="1" w:unhideWhenUsed="1"/>
-    <w:lsdException w:name="Body Text 2" w:semiHidden="1" w:unhideWhenUsed="1"/>
-    <w:lsdException w:name="Body Text 3" w:semiHidden="1" w:unhideWhenUsed="1"/>
-    <w:lsdException w:name="Body Text Indent 2" w:semiHidden="1" w:unhideWhenUsed="1"/>
-    <w:lsdException w:name="Body Text Indent 3" w:semiHidden="1" w:unhideWhenUsed="1"/>
-    <w:lsdException w:name="Block Text" w:semiHidden="1" w:unhideWhenUsed="1"/>
-    <w:lsdException w:name="Hyperlink" w:semiHidden="1" w:unhideWhenUsed="1"/>
-    <w:lsdException w:name="FollowedHyperlink" w:semiHidden="1" w:unhideWhenUsed="1"/>
-    <w:lsdException w:name="Strong" w:uiPriority="22" w:qFormat="1"/>
-    <w:lsdException w:name="Emphasis" w:uiPriority="20" w:qFormat="1"/>
-    <w:lsdException w:name="Document Map" w:semiHidden="1" w:unhideWhenUsed="1"/>
-    <w:lsdException w:name="Plain Text" w:semiHidden="1" w:unhideWhenUsed="1"/>
-    <w:lsdException w:name="E-mail Signature" w:semiHidden="1" w:unhideWhenUsed="1"/>
-    <w:lsdException w:name="HTML Top of Form" w:semiHidden="1" w:unhideWhenUsed="1"/>
-    <w:lsdException w:name="HTML Bottom of Form" w:semiHidden="1" w:unhideWhenUsed="1"/>
-    <w:lsdException w:name="Normal (Web)" w:semiHidden="1" w:unhideWhenUsed="1"/>
-    <w:lsdException w:name="HTML Acronym" w:semiHidden="1" w:unhideWhenUsed="1"/>
-    <w:lsdException w:name="HTML Address" w:semiHidden="1" w:unhideWhenUsed="1"/>
-    <w:lsdException w:name="HTML Cite" w:semiHidden="1" w:unhideWhenUsed="1"/>
-    <w:lsdException w:name="HTML Code" w:semiHidden="1" w:unhideWhenUsed="1"/>
-    <w:lsdException w:name="HTML Definition" w:semiHidden="1" w:unhideWhenUsed="1"/>
-    <w:lsdException w:name="HTML Keyboard" w:semiHidden="1" w:unhideWhenUsed="1"/>
-    <w:lsdException w:name="HTML Preformatted" w:semiHidden="1" w:unhideWhenUsed="1"/>
-    <w:lsdException w:name="HTML Sample" w:semiHidden="1" w:unhideWhenUsed="1"/>
-    <w:lsdException w:name="HTML Typewriter" w:semiHidden="1" w:unhideWhenUsed="1"/>
-    <w:lsdException w:name="HTML Variable" w:semiHidden="1" w:unhideWhenUsed="1"/>
-    <w:lsdException w:name="Normal Table" w:semiHidden="1" w:unhideWhenUsed="1"/>
-    <w:lsdException w:name="annotation subject" w:semiHidden="1" w:unhideWhenUsed="1"/>
-    <w:lsdException w:name="No List" w:semiHidden="1" w:unhideWhenUsed="1"/>
-    <w:lsdException w:name="Outline List 1" w:semiHidden="1" w:unhideWhenUsed="1"/>
-    <w:lsdException w:name="Outline List 2" w:semiHidden="1" w:unhideWhenUsed="1"/>
-    <w:lsdException w:name="Outline List 3" w:semiHidden="1" w:unhideWhenUsed="1"/>
-    <w:lsdException w:name="Table Simple 1" w:semiHidden="1" w:unhideWhenUsed="1"/>
-    <w:lsdException w:name="Table Simple 2" w:semiHidden="1" w:unhideWhenUsed="1"/>
-    <w:lsdException w:name="Table Simple 3" w:semiHidden="1" w:unhideWhenUsed="1"/>
-    <w:lsdException w:name="Table Classic 1" w:semiHidden="1" w:unhideWhenUsed="1"/>
-    <w:lsdException w:name="Table Classic 2" w:semiHidden="1" w:unhideWhenUsed="1"/>
-    <w:lsdException w:name="Table Classic 3" w:semiHidden="1" w:unhideWhenUsed="1"/>
-    <w:lsdException w:name="Table Classic 4" w:semiHidden="1" w:unhideWhenUsed="1"/>
-    <w:lsdException w:name="Table Colorful 1" w:semiHidden="1" w:unhideWhenUsed="1"/>
-    <w:lsdException w:name="Table Colorful 2" w:semiHidden="1" w:unhideWhenUsed="1"/>
-    <w:lsdException w:name="Table Colorful 3" w:semiHidden="1" w:unhideWhenUsed="1"/>
-    <w:lsdException w:name="Table Columns 1" w:semiHidden="1" w:unhideWhenUsed="1"/>
-    <w:lsdException w:name="Table Columns 2" w:semiHidden="1" w:unhideWhenUsed="1"/>
-    <w:lsdException w:name="Table Columns 3" w:semiHidden="1" w:unhideWhenUsed="1"/>
-    <w:lsdException w:name="Table Columns 4" w:semiHidden="1" w:unhideWhenUsed="1"/>
-    <w:lsdException w:name="Table Columns 5" w:semiHidden="1" w:unhideWhenUsed="1"/>
-    <w:lsdException w:name="Table Grid 1" w:semiHidden="1" w:unhideWhenUsed="1"/>
-    <w:lsdException w:name="Table Grid 2" w:semiHidden="1" w:unhideWhenUsed="1"/>
-    <w:lsdException w:name="Table Grid 3" w:semiHidden="1" w:unhideWhenUsed="1"/>
-    <w:lsdException w:name="Table Grid 4" w:semiHidden="1" w:unhideWhenUsed="1"/>
-    <w:lsdException w:name="Table Grid 5" w:semiHidden="1" w:unhideWhenUsed="1"/>
-    <w:lsdException w:name="Table Grid 6" w:semiHidden="1" w:unhideWhenUsed="1"/>
-    <w:lsdException w:name="Table Grid 7" w:semiHidden="1" w:unhideWhenUsed="1"/>
-    <w:lsdException w:name="Table Grid 8" w:semiHidden="1" w:unhideWhenUsed="1"/>
-    <w:lsdException w:name="Table List 1" w:semiHidden="1" w:unhideWhenUsed="1"/>
-    <w:lsdException w:name="Table List 2" w:semiHidden="1" w:unhideWhenUsed="1"/>
-    <w:lsdException w:name="Table List 3" w:semiHidden="1" w:unhideWhenUsed="1"/>
-    <w:lsdException w:name="Table List 4" w:semiHidden="1" w:unhideWhenUsed="1"/>
-    <w:lsdException w:name="Table List 5" w:semiHidden="1" w:unhideWhenUsed="1"/>
-    <w:lsdException w:name="Table List 6" w:semiHidden="1" w:unhideWhenUsed="1"/>
-    <w:lsdException w:name="Table List 7" w:semiHidden="1" w:unhideWhenUsed="1"/>
-    <w:lsdException w:name="Table List 8" w:semiHidden="1" w:unhideWhenUsed="1"/>
-    <w:lsdException w:name="Table 3D effects 1" w:semiHidden="1" w:unhideWhenUsed="1"/>
-    <w:lsdException w:name="Table 3D effects 2" w:semiHidden="1" w:unhideWhenUsed="1"/>
-    <w:lsdException w:name="Table 3D effects 3" w:semiHidden="1" w:unhideWhenUsed="1"/>
-    <w:lsdException w:name="Table Contemporary" w:semiHidden="1" w:unhideWhenUsed="1"/>
-    <w:lsdException w:name="Table Elegant" w:semiHidden="1" w:unhideWhenUsed="1"/>
-    <w:lsdException w:name="Table Professional" w:semiHidden="1" w:unhideWhenUsed="1"/>
-    <w:lsdException w:name="Table Subtle 1" w:semiHidden="1" w:unhideWhenUsed="1"/>
-    <w:lsdException w:name="Table Subtle 2" w:semiHidden="1" w:unhideWhenUsed="1"/>
-    <w:lsdException w:name="Table Web 1" w:semiHidden="1" w:unhideWhenUsed="1"/>
-    <w:lsdException w:name="Table Web 2" w:semiHidden="1" w:unhideWhenUsed="1"/>
-    <w:lsdException w:name="Table Web 3" w:semiHidden="1" w:unhideWhenUsed="1"/>
-    <w:lsdException w:name="Balloon Text" w:semiHidden="1" w:unhideWhenUsed="1"/>
-    <w:lsdException w:name="Table Grid" w:uiPriority="39"/>
-    <w:lsdException w:name="Table Theme" w:semiHidden="1" w:unhideWhenUsed="1"/>
-    <w:lsdException w:name="Note Level 1" w:semiHidden="1" w:unhideWhenUsed="1"/>
-    <w:lsdException w:name="Note Level 2" w:semiHidden="1" w:unhideWhenUsed="1"/>
-    <w:lsdException w:name="Note Level 3" w:semiHidden="1" w:unhideWhenUsed="1"/>
-    <w:lsdException w:name="Note Level 4" w:semiHidden="1" w:unhideWhenUsed="1"/>
-    <w:lsdException w:name="Note Level 5" w:semiHidden="1" w:unhideWhenUsed="1"/>
-    <w:lsdException w:name="Note Level 6" w:semiHidden="1" w:unhideWhenUsed="1"/>
-    <w:lsdException w:name="Note Level 7" w:semiHidden="1" w:unhideWhenUsed="1"/>
-    <w:lsdException w:name="Note Level 8" w:semiHidden="1" w:unhideWhenUsed="1"/>
-    <w:lsdException w:name="Note Level 9" w:semiHidden="1" w:unhideWhenUsed="1"/>
-    <w:lsdException w:name="Placeholder Text" w:semiHidden="1"/>
-    <w:lsdException w:name="No Spacing" w:uiPriority="1" w:qFormat="1"/>
-    <w:lsdException w:name="Light Shading" w:uiPriority="60"/>
-    <w:lsdException w:name="Light List" w:uiPriority="61"/>
-    <w:lsdException w:name="Light Grid" w:uiPriority="62"/>
-    <w:lsdException w:name="Medium Shading 1" w:uiPriority="63"/>
-    <w:lsdException w:name="Medium Shading 2" w:uiPriority="64"/>
-    <w:lsdException w:name="Medium List 1" w:uiPriority="65"/>
-    <w:lsdException w:name="Medium List 2" w:uiPriority="66"/>
-    <w:lsdException w:name="Medium Grid 1" w:uiPriority="67"/>
-    <w:lsdException w:name="Medium Grid 2" w:uiPriority="68"/>
-    <w:lsdException w:name="Medium Grid 3" w:uiPriority="69"/>
-    <w:lsdException w:name="Dark List" w:uiPriority="70"/>
-    <w:lsdException w:name="Colorful Shading" w:uiPriority="71"/>
-    <w:lsdException w:name="Colorful List" w:uiPriority="72"/>
-    <w:lsdException w:name="Colorful Grid" w:uiPriority="73"/>
-    <w:lsdException w:name="Light Shading Accent 1" w:uiPriority="60"/>
-    <w:lsdException w:name="Light List Accent 1" w:uiPriority="61"/>
-    <w:lsdException w:name="Light Grid Accent 1" w:uiPriority="62"/>
-    <w:lsdException w:name="Medium Shading 1 Accent 1" w:uiPriority="63"/>
-    <w:lsdException w:name="Medium Shading 2 Accent 1" w:uiPriority="64"/>
-    <w:lsdException w:name="Medium List 1 Accent 1" w:uiPriority="65"/>
-    <w:lsdException w:name="Revision" w:semiHidden="1"/>
-    <w:lsdException w:name="List Paragraph" w:uiPriority="34" w:qFormat="1"/>
-    <w:lsdException w:name="Quote" w:uiPriority="29" w:qFormat="1"/>
-    <w:lsdException w:name="Intense Quote" w:uiPriority="30" w:qFormat="1"/>
-    <w:lsdException w:name="Medium List 2 Accent 1" w:uiPriority="66"/>
-    <w:lsdException w:name="Medium Grid 1 Accent 1" w:uiPriority="67"/>
-    <w:lsdException w:name="Medium Grid 2 Accent 1" w:uiPriority="68"/>
-    <w:lsdException w:name="Medium Grid 3 Accent 1" w:uiPriority="69"/>
-    <w:lsdException w:name="Dark List Accent 1" w:uiPriority="70"/>
-    <w:lsdException w:name="Colorful Shading Accent 1" w:uiPriority="71"/>
-    <w:lsdException w:name="Colorful List Accent 1" w:uiPriority="72"/>
-    <w:lsdException w:name="Colorful Grid Accent 1" w:uiPriority="73"/>
-    <w:lsdException w:name="Light Shading Accent 2" w:uiPriority="60"/>
-    <w:lsdException w:name="Light List Accent 2" w:uiPriority="61"/>
-    <w:lsdException w:name="Light Grid Accent 2" w:uiPriority="62"/>
-    <w:lsdException w:name="Medium Shading 1 Accent 2" w:uiPriority="63"/>
-    <w:lsdException w:name="Medium Shading 2 Accent 2" w:uiPriority="64"/>
-    <w:lsdException w:name="Medium List 1 Accent 2" w:uiPriority="65"/>
-    <w:lsdException w:name="Medium List 2 Accent 2" w:uiPriority="66"/>
-    <w:lsdException w:name="Medium Grid 1 Accent 2" w:uiPriority="67"/>
-    <w:lsdException w:name="Medium Grid 2 Accent 2" w:uiPriority="68"/>
-    <w:lsdException w:name="Medium Grid 3 Accent 2" w:uiPriority="69"/>
-    <w:lsdException w:name="Dark List Accent 2" w:uiPriority="70"/>
-    <w:lsdException w:name="Colorful Shading Accent 2" w:uiPriority="71"/>
-    <w:lsdException w:name="Colorful List Accent 2" w:uiPriority="72"/>
-    <w:lsdException w:name="Colorful Grid Accent 2" w:uiPriority="73"/>
-    <w:lsdException w:name="Light Shading Accent 3" w:uiPriority="60"/>
-    <w:lsdException w:name="Light List Accent 3" w:uiPriority="61"/>
-    <w:lsdException w:name="Light Grid Accent 3" w:uiPriority="62"/>
-    <w:lsdException w:name="Medium Shading 1 Accent 3" w:uiPriority="63"/>
-    <w:lsdException w:name="Medium Shading 2 Accent 3" w:uiPriority="64"/>
-    <w:lsdException w:name="Medium List 1 Accent 3" w:uiPriority="65"/>
-    <w:lsdException w:name="Medium List 2 Accent 3" w:uiPriority="66"/>
-    <w:lsdException w:name="Medium Grid 1 Accent 3" w:uiPriority="67"/>
-    <w:lsdException w:name="Medium Grid 2 Accent 3" w:uiPriority="68"/>
-    <w:lsdException w:name="Medium Grid 3 Accent 3" w:uiPriority="69"/>
-    <w:lsdException w:name="Dark List Accent 3" w:uiPriority="70"/>
-    <w:lsdException w:name="Colorful Shading Accent 3" w:uiPriority="71"/>
-    <w:lsdException w:name="Colorful List Accent 3" w:uiPriority="72"/>
-    <w:lsdException w:name="Colorful Grid Accent 3" w:uiPriority="73"/>
-    <w:lsdException w:name="Light Shading Accent 4" w:uiPriority="60"/>
-    <w:lsdException w:name="Light List Accent 4" w:uiPriority="61"/>
-    <w:lsdException w:name="Light Grid Accent 4" w:uiPriority="62"/>
-    <w:lsdException w:name="Medium Shading 1 Accent 4" w:uiPriority="63"/>
-    <w:lsdException w:name="Medium Shading 2 Accent 4" w:uiPriority="64"/>
-    <w:lsdException w:name="Medium List 1 Accent 4" w:uiPriority="65"/>
-    <w:lsdException w:name="Medium List 2 Accent 4" w:uiPriority="66"/>
-    <w:lsdException w:name="Medium Grid 1 Accent 4" w:uiPriority="67"/>
-    <w:lsdException w:name="Medium Grid 2 Accent 4" w:uiPriority="68"/>
-    <w:lsdException w:name="Medium Grid 3 Accent 4" w:uiPriority="69"/>
-    <w:lsdException w:name="Dark List Accent 4" w:uiPriority="70"/>
-    <w:lsdException w:name="Colorful Shading Accent 4" w:uiPriority="71"/>
-    <w:lsdException w:name="Colorful List Accent 4" w:uiPriority="72"/>
-    <w:lsdException w:name="Colorful Grid Accent 4" w:uiPriority="73"/>
-    <w:lsdException w:name="Light Shading Accent 5" w:uiPriority="60"/>
-    <w:lsdException w:name="Light List Accent 5" w:uiPriority="61"/>
-    <w:lsdException w:name="Light Grid Accent 5" w:uiPriority="62"/>
-    <w:lsdException w:name="Medium Shading 1 Accent 5" w:uiPriority="63"/>
-    <w:lsdException w:name="Medium Shading 2 Accent 5" w:uiPriority="64"/>
-    <w:lsdException w:name="Medium List 1 Accent 5" w:uiPriority="65"/>
-    <w:lsdException w:name="Medium List 2 Accent 5" w:uiPriority="66"/>
-    <w:lsdException w:name="Medium Grid 1 Accent 5" w:uiPriority="67"/>
-    <w:lsdException w:name="Medium Grid 2 Accent 5" w:uiPriority="68"/>
-    <w:lsdException w:name="Medium Grid 3 Accent 5" w:uiPriority="69"/>
-    <w:lsdException w:name="Dark List Accent 5" w:uiPriority="70"/>
-    <w:lsdException w:name="Colorful Shading Accent 5" w:uiPriority="71"/>
-    <w:lsdException w:name="Colorful List Accent 5" w:uiPriority="72"/>
-    <w:lsdException w:name="Colorful Grid Accent 5" w:uiPriority="73"/>
-    <w:lsdException w:name="Light Shading Accent 6" w:uiPriority="60"/>
-    <w:lsdException w:name="Light List Accent 6" w:uiPriority="61"/>
-    <w:lsdException w:name="Light Grid Accent 6" w:uiPriority="62"/>
-    <w:lsdException w:name="Medium Shading 1 Accent 6" w:uiPriority="63"/>
-    <w:lsdException w:name="Medium Shading 2 Accent 6" w:uiPriority="64"/>
-    <w:lsdException w:name="Medium List 1 Accent 6" w:uiPriority="65"/>
-    <w:lsdException w:name="Medium List 2 Accent 6" w:uiPriority="66"/>
-    <w:lsdException w:name="Medium Grid 1 Accent 6" w:uiPriority="67"/>
-    <w:lsdException w:name="Medium Grid 2 Accent 6" w:uiPriority="68"/>
-    <w:lsdException w:name="Medium Grid 3 Accent 6" w:uiPriority="69"/>
-    <w:lsdException w:name="Dark List Accent 6" w:uiPriority="70"/>
-    <w:lsdException w:name="Colorful Shading Accent 6" w:uiPriority="71"/>
-    <w:lsdException w:name="Colorful List Accent 6" w:uiPriority="72"/>
-    <w:lsdException w:name="Colorful Grid Accent 6" w:uiPriority="73"/>
-    <w:lsdException w:name="Subtle Emphasis" w:uiPriority="19" w:qFormat="1"/>
-    <w:lsdException w:name="Intense Emphasis" w:uiPriority="21" w:qFormat="1"/>
-    <w:lsdException w:name="Subtle Reference" w:uiPriority="31" w:qFormat="1"/>
-    <w:lsdException w:name="Intense Reference" w:uiPriority="32" w:qFormat="1"/>
-    <w:lsdException w:name="Book Title" w:uiPriority="33" w:qFormat="1"/>
-    <w:lsdException w:name="Bibliography" w:semiHidden="1" w:uiPriority="37" w:unhideWhenUsed="1"/>
-    <w:lsdException w:name="TOC Heading" w:semiHidden="1" w:uiPriority="39" w:unhideWhenUsed="1" w:qFormat="1"/>
-    <w:lsdException w:name="Plain Table 1" w:uiPriority="41"/>
-    <w:lsdException w:name="Plain Table 2" w:uiPriority="42"/>
-    <w:lsdException w:name="Plain Table 3" w:uiPriority="43"/>
-    <w:lsdException w:name="Plain Table 4" w:uiPriority="44"/>
-    <w:lsdException w:name="Plain Table 5" w:uiPriority="45"/>
-    <w:lsdException w:name="Grid Table Light" w:uiPriority="40"/>
-    <w:lsdException w:name="Grid Table 1 Light" w:uiPriority="46"/>
-    <w:lsdException w:name="Grid Table 2" w:uiPriority="47"/>
-    <w:lsdException w:name="Grid Table 3" w:uiPriority="48"/>
-    <w:lsdException w:name="Grid Table 4" w:uiPriority="49"/>
-    <w:lsdException w:name="Grid Table 5 Dark" w:uiPriority="50"/>
-    <w:lsdException w:name="Grid Table 6 Colorful" w:uiPriority="51"/>
-    <w:lsdException w:name="Grid Table 7 Colorful" w:uiPriority="52"/>
-    <w:lsdException w:name="Grid Table 1 Light Accent 1" w:uiPriority="46"/>
-    <w:lsdException w:name="Grid Table 2 Accent 1" w:uiPriority="47"/>
-    <w:lsdException w:name="Grid Table 3 Accent 1" w:uiPriority="48"/>
-    <w:lsdException w:name="Grid Table 4 Accent 1" w:uiPriority="49"/>
-    <w:lsdException w:name="Grid Table 5 Dark Accent 1" w:uiPriority="50"/>
-    <w:lsdException w:name="Grid Table 6 Colorful Accent 1" w:uiPriority="51"/>
-    <w:lsdException w:name="Grid Table 7 Colorful Accent 1" w:uiPriority="52"/>
-    <w:lsdException w:name="Grid Table 1 Light Accent 2" w:uiPriority="46"/>
-    <w:lsdException w:name="Grid Table 2 Accent 2" w:uiPriority="47"/>
-    <w:lsdException w:name="Grid Table 3 Accent 2" w:uiPriority="48"/>
-    <w:lsdException w:name="Grid Table 4 Accent 2" w:uiPriority="49"/>
-    <w:lsdException w:name="Grid Table 5 Dark Accent 2" w:uiPriority="50"/>
-    <w:lsdException w:name="Grid Table 6 Colorful Accent 2" w:uiPriority="51"/>
-    <w:lsdException w:name="Grid Table 7 Colorful Accent 2" w:uiPriority="52"/>
-    <w:lsdException w:name="Grid Table 1 Light Accent 3" w:uiPriority="46"/>
-    <w:lsdException w:name="Grid Table 2 Accent 3" w:uiPriority="47"/>
-    <w:lsdException w:name="Grid Table 3 Accent 3" w:uiPriority="48"/>
-    <w:lsdException w:name="Grid Table 4 Accent 3" w:uiPriority="49"/>
-    <w:lsdException w:name="Grid Table 5 Dark Accent 3" w:uiPriority="50"/>
-    <w:lsdException w:name="Grid Table 6 Colorful Accent 3" w:uiPriority="51"/>
-    <w:lsdException w:name="Grid Table 7 Colorful Accent 3" w:uiPriority="52"/>
-    <w:lsdException w:name="Grid Table 1 Light Accent 4" w:uiPriority="46"/>
-    <w:lsdException w:name="Grid Table 2 Accent 4" w:uiPriority="47"/>
-    <w:lsdException w:name="Grid Table 3 Accent 4" w:uiPriority="48"/>
-    <w:lsdException w:name="Grid Table 4 Accent 4" w:uiPriority="49"/>
-    <w:lsdException w:name="Grid Table 5 Dark Accent 4" w:uiPriority="50"/>
-    <w:lsdException w:name="Grid Table 6 Colorful Accent 4" w:uiPriority="51"/>
-    <w:lsdException w:name="Grid Table 7 Colorful Accent 4" w:uiPriority="52"/>
-    <w:lsdException w:name="Grid Table 1 Light Accent 5" w:uiPriority="46"/>
-    <w:lsdException w:name="Grid Table 2 Accent 5" w:uiPriority="47"/>
-    <w:lsdException w:name="Grid Table 3 Accent 5" w:uiPriority="48"/>
-    <w:lsdException w:name="Grid Table 4 Accent 5" w:uiPriority="49"/>
-    <w:lsdException w:name="Grid Table 5 Dark Accent 5" w:uiPriority="50"/>
-    <w:lsdException w:name="Grid Table 6 Colorful Accent 5" w:uiPriority="51"/>
-    <w:lsdException w:name="Grid Table 7 Colorful Accent 5" w:uiPriority="52"/>
-    <w:lsdException w:name="Grid Table 1 Light Accent 6" w:uiPriority="46"/>
-    <w:lsdException w:name="Grid Table 2 Accent 6" w:uiPriority="47"/>
-    <w:lsdException w:name="Grid Table 3 Accent 6" w:uiPriority="48"/>
-    <w:lsdException w:name="Grid Table 4 Accent 6" w:uiPriority="49"/>
-    <w:lsdException w:name="Grid Table 5 Dark Accent 6" w:uiPriority="50"/>
-    <w:lsdException w:name="Grid Table 6 Colorful Accent 6" w:uiPriority="51"/>
-    <w:lsdException w:name="Grid Table 7 Colorful Accent 6" w:uiPriority="52"/>
-    <w:lsdException w:name="List Table 1 Light" w:uiPriority="46"/>
-    <w:lsdException w:name="List Table 2" w:uiPriority="47"/>
-    <w:lsdException w:name="List Table 3" w:uiPriority="48"/>
-    <w:lsdException w:name="List Table 4" w:uiPriority="49"/>
-    <w:lsdException w:name="List Table 5 Dark" w:uiPriority="50"/>
-    <w:lsdException w:name="List Table 6 Colorful" w:uiPriority="51"/>
-    <w:lsdException w:name="List Table 7 Colorful" w:uiPriority="52"/>
-    <w:lsdException w:name="List Table 1 Light Accent 1" w:uiPriority="46"/>
-    <w:lsdException w:name="List Table 2 Accent 1" w:uiPriority="47"/>
-    <w:lsdException w:name="List Table 3 Accent 1" w:uiPriority="48"/>
-    <w:lsdException w:name="List Table 4 Accent 1" w:uiPriority="49"/>
-    <w:lsdException w:name="List Table 5 Dark Accent 1" w:uiPriority="50"/>
-    <w:lsdException w:name="List Table 6 Colorful Accent 1" w:uiPriority="51"/>
-    <w:lsdException w:name="List Table 7 Colorful Accent 1" w:uiPriority="52"/>
-    <w:lsdException w:name="List Table 1 Light Accent 2" w:uiPriority="46"/>
-    <w:lsdException w:name="List Table 2 Accent 2" w:uiPriority="47"/>
-    <w:lsdException w:name="List Table 3 Accent 2" w:uiPriority="48"/>
-    <w:lsdException w:name="List Table 4 Accent 2" w:uiPriority="49"/>
-    <w:lsdException w:name="List Table 5 Dark Accent 2" w:uiPriority="50"/>
-    <w:lsdException w:name="List Table 6 Colorful Accent 2" w:uiPriority="51"/>
-    <w:lsdException w:name="List Table 7 Colorful Accent 2" w:uiPriority="52"/>
-    <w:lsdException w:name="List Table 1 Light Accent 3" w:uiPriority="46"/>
-    <w:lsdException w:name="List Table 2 Accent 3" w:uiPriority="47"/>
-    <w:lsdException w:name="List Table 3 Accent 3" w:uiPriority="48"/>
-    <w:lsdException w:name="List Table 4 Accent 3" w:uiPriority="49"/>
-    <w:lsdException w:name="List Table 5 Dark Accent 3" w:uiPriority="50"/>
-    <w:lsdException w:name="List Table 6 Colorful Accent 3" w:uiPriority="51"/>
-    <w:lsdException w:name="List Table 7 Colorful Accent 3" w:uiPriority="52"/>
-    <w:lsdException w:name="List Table 1 Light Accent 4" w:uiPriority="46"/>
-    <w:lsdException w:name="List Table 2 Accent 4" w:uiPriority="47"/>
-    <w:lsdException w:name="List Table 3 Accent 4" w:uiPriority="48"/>
-    <w:lsdException w:name="List Table 4 Accent 4" w:uiPriority="49"/>
-    <w:lsdException w:name="List Table 5 Dark Accent 4" w:uiPriority="50"/>
-    <w:lsdException w:name="List Table 6 Colorful Accent 4" w:uiPriority="51"/>
-    <w:lsdException w:name="List Table 7 Colorful Accent 4" w:uiPriority="52"/>
-    <w:lsdException w:name="List Table 1 Light Accent 5" w:uiPriority="46"/>
-    <w:lsdException w:name="List Table 2 Accent 5" w:uiPriority="47"/>
-    <w:lsdException w:name="List Table 3 Accent 5" w:uiPriority="48"/>
-    <w:lsdException w:name="List Table 4 Accent 5" w:uiPriority="49"/>
-    <w:lsdException w:name="List Table 5 Dark Accent 5" w:uiPriority="50"/>
-    <w:lsdException w:name="List Table 6 Colorful Accent 5" w:uiPriority="51"/>
-    <w:lsdException w:name="List Table 7 Colorful Accent 5" w:uiPriority="52"/>
-    <w:lsdException w:name="List Table 1 Light Accent 6" w:uiPriority="46"/>
-    <w:lsdException w:name="List Table 2 Accent 6" w:uiPriority="47"/>
-    <w:lsdException w:name="List Table 3 Accent 6" w:uiPriority="48"/>
-    <w:lsdException w:name="List Table 4 Accent 6" w:uiPriority="49"/>
-    <w:lsdException w:name="List Table 5 Dark Accent 6" w:uiPriority="50"/>
-    <w:lsdException w:name="List Table 6 Colorful Accent 6" w:uiPriority="51"/>
-    <w:lsdException w:name="List Table 7 Colorful Accent 6" w:uiPriority="52"/>
-    <w:lsdException w:name="Mention" w:semiHidden="1" w:unhideWhenUsed="1"/>
-    <w:lsdException w:name="Smart Hyperlink" w:semiHidden="1" w:unhideWhenUsed="1"/>
-  </w:latentStyles>
-  <w:style w:type="paragraph" w:default="1" w:styleId="Normal">
-    <w:name w:val="Normal"/>
-    <w:qFormat/>
-  </w:style>
-  <w:style w:type="character" w:default="1" w:styleId="DefaultParagraphFont">
-    <w:name w:val="Default Paragraph Font"/>
-    <w:uiPriority w:val="1"/>
-    <w:semiHidden/>
-    <w:unhideWhenUsed/>
-  </w:style>
-  <w:style w:type="table" w:default="1" w:styleId="TableNormal">
-    <w:name w:val="Normal Table"/>
-    <w:uiPriority w:val="99"/>
-    <w:semiHidden/>
-    <w:unhideWhenUsed/>
-    <w:tblPr>
-      <w:tblInd w:w="0" w:type="dxa"/>
-      <w:tblCellMar>
-        <w:top w:w="0" w:type="dxa"/>
-        <w:left w:w="108" w:type="dxa"/>
-        <w:bottom w:w="0" w:type="dxa"/>
-        <w:right w:w="108" w:type="dxa"/>
-      </w:tblCellMar>
-    </w:tblPr>
-  </w:style>
-  <w:style w:type="numbering" w:default="1" w:styleId="NoList">
-    <w:name w:val="No List"/>
-    <w:uiPriority w:val="99"/>
-    <w:semiHidden/>
-    <w:unhideWhenUsed/>
-  </w:style>
-  <w:style w:type="character" w:styleId="PlaceholderText">
-    <w:name w:val="Placeholder Text"/>
-    <w:basedOn w:val="DefaultParagraphFont"/>
-    <w:uiPriority w:val="99"/>
-    <w:semiHidden/>
-    <w:rsid w:val="00C05EDD"/>
-    <w:rPr>
-      <w:color w:val="808080"/>
-    </w:rPr>
-  </w:style>
-</w:styles>
-</file>
-
-<file path=word/glossary/webSettings.xml><?xml version="1.0" encoding="utf-8"?>
-<w:webSettings xmlns:mc="http://schemas.openxmlformats.org/markup-compatibility/2006" xmlns:r="http://schemas.openxmlformats.org/officeDocument/2006/relationships" xmlns:w="http://schemas.openxmlformats.org/wordprocessingml/2006/main" xmlns:w14="http://schemas.microsoft.com/office/word/2010/wordml" xmlns:w15="http://schemas.microsoft.com/office/word/2012/wordml" mc:Ignorable="w14 w15">
-  <w:allowPNG/>
-  <w:doNotSaveAsSingleFile/>
-  <w:pixelsPerInch w:val="96"/>
-</w:webSettings>
-</file>
-
 <file path=word/theme/theme1.xml><?xml version="1.0" encoding="utf-8"?>
 <a:theme xmlns:a="http://schemas.openxmlformats.org/drawingml/2006/main" name="Office Theme">
   <a:themeElements>
@@ -4327,7 +3942,7 @@
       </b:Author>
     </b:Author>
     <b:ConferenceName>2014 IEEE Symposium on Computational Intelligence in Production and Logistics Systems (CIPLS)</b:ConferenceName>
-    <b:RefOrder>4</b:RefOrder>
+    <b:RefOrder>5</b:RefOrder>
   </b:Source>
   <b:Source>
     <b:Tag>XuB17</b:Tag>
@@ -4413,38 +4028,6 @@
     <b:RefOrder>3</b:RefOrder>
   </b:Source>
   <b:Source>
-    <b:Tag>Man96</b:Tag>
-    <b:SourceType>JournalArticle</b:SourceType>
-    <b:Guid>{EF8DE32A-7112-D743-B175-0AE8B11041B0}</b:Guid>
-    <b:Title>Ant system: optimization by a colony of cooperating agents.</b:Title>
-    <b:Publisher>IEEE Systems, Man, and Cybernetics Society</b:Publisher>
-    <b:Year>1996</b:Year>
-    <b:Volume>26</b:Volume>
-    <b:Pages>29–41</b:Pages>
-    <b:Comments>https://www.ncbi.nlm.nih.gov/pubmed/18263004</b:Comments>
-    <b:JournalName>IEEE transactions on systems, man, and cybernetics</b:JournalName>
-    <b:Issue>1</b:Issue>
-    <b:Author>
-      <b:Author>
-        <b:NameList>
-          <b:Person>
-            <b:Last>Maniezzo</b:Last>
-            <b:First>V.</b:First>
-          </b:Person>
-          <b:Person>
-            <b:Last>Dorigo</b:Last>
-            <b:First>M.</b:First>
-          </b:Person>
-          <b:Person>
-            <b:Last>Colorni</b:Last>
-            <b:First>A.</b:First>
-          </b:Person>
-        </b:NameList>
-      </b:Author>
-    </b:Author>
-    <b:RefOrder>5</b:RefOrder>
-  </b:Source>
-  <b:Source>
     <b:Tag>Dré06</b:Tag>
     <b:SourceType>DocumentFromInternetSite</b:SourceType>
     <b:Guid>{43C35623-373F-2449-9C2A-5566CECC17EB}</b:Guid>
@@ -4466,11 +4049,43 @@
     </b:Author>
     <b:RefOrder>6</b:RefOrder>
   </b:Source>
+  <b:Source>
+    <b:Tag>Man96</b:Tag>
+    <b:SourceType>JournalArticle</b:SourceType>
+    <b:Guid>{CFD4F993-272A-7545-B331-A6B3C0653E8E}</b:Guid>
+    <b:Title>Ant system: optimization by a colony of cooperating agents.</b:Title>
+    <b:Publisher>IEEE Systems, Man, and Cybernetics Society</b:Publisher>
+    <b:Year>1996</b:Year>
+    <b:Volume>26</b:Volume>
+    <b:Pages>29–41</b:Pages>
+    <b:Comments>https://www.ncbi.nlm.nih.gov/pubmed/18263004</b:Comments>
+    <b:JournalName>IEEE transactions on systems, man, and cybernetics</b:JournalName>
+    <b:Issue>1</b:Issue>
+    <b:Author>
+      <b:Author>
+        <b:NameList>
+          <b:Person>
+            <b:Last>Dorigo</b:Last>
+            <b:First>M.</b:First>
+          </b:Person>
+          <b:Person>
+            <b:Last>Maniezzo</b:Last>
+            <b:First>V.</b:First>
+          </b:Person>
+          <b:Person>
+            <b:Last>Colorni</b:Last>
+            <b:First>A.</b:First>
+          </b:Person>
+        </b:NameList>
+      </b:Author>
+    </b:Author>
+    <b:RefOrder>4</b:RefOrder>
+  </b:Source>
 </b:Sources>
 </file>
 
 <file path=customXml/itemProps1.xml><?xml version="1.0" encoding="utf-8"?>
-<ds:datastoreItem xmlns:ds="http://schemas.openxmlformats.org/officeDocument/2006/customXml" ds:itemID="{427635E2-BFEB-BD4A-A6D0-B9498A5A2C70}">
+<ds:datastoreItem xmlns:ds="http://schemas.openxmlformats.org/officeDocument/2006/customXml" ds:itemID="{741018D4-0CA7-7346-810F-001571FF0DFB}">
   <ds:schemaRefs>
     <ds:schemaRef ds:uri="http://schemas.openxmlformats.org/officeDocument/2006/bibliography"/>
   </ds:schemaRefs>

</xml_diff>

<commit_message>
Add results to abstract. Add references to figures and tables. Standardize paragraph formatting. Correct grammar/spelling issues.
</commit_message>
<xml_diff>
--- a/The Traveling Salesman Problem.docx
+++ b/The Traveling Salesman Problem.docx
@@ -184,486 +184,6 @@
           <w:rFonts w:ascii="Times New Roman" w:hAnsi="Times New Roman" w:cs="Times New Roman"/>
         </w:rPr>
       </w:pPr>
-    </w:p>
-    <w:p>
-      <w:pPr>
-        <w:rPr>
-          <w:rFonts w:ascii="Times New Roman" w:hAnsi="Times New Roman" w:cs="Times New Roman"/>
-        </w:rPr>
-        <w:sectPr>
-          <w:footerReference w:type="even" r:id="rId7"/>
-          <w:footerReference w:type="default" r:id="rId8"/>
-          <w:pgSz w:w="12240" w:h="15840"/>
-          <w:pgMar w:top="1440" w:right="720" w:bottom="1440" w:left="720" w:header="720" w:footer="720" w:gutter="0"/>
-          <w:cols w:space="720"/>
-          <w:docGrid w:linePitch="360"/>
-        </w:sectPr>
-      </w:pPr>
-    </w:p>
-    <w:p>
-      <w:pPr>
-        <w:spacing w:after="120"/>
-        <w:jc w:val="center"/>
-        <w:outlineLvl w:val="0"/>
-        <w:rPr>
-          <w:rFonts w:ascii="Times New Roman" w:hAnsi="Times New Roman" w:cs="Times New Roman"/>
-          <w:b/>
-        </w:rPr>
-      </w:pPr>
-      <w:r>
-        <w:rPr>
-          <w:rFonts w:ascii="Times New Roman" w:hAnsi="Times New Roman" w:cs="Times New Roman"/>
-          <w:b/>
-        </w:rPr>
-        <w:lastRenderedPageBreak/>
-        <w:t>Abstract</w:t>
-      </w:r>
-    </w:p>
-    <w:p>
-      <w:pPr>
-        <w:spacing w:after="240"/>
-        <w:ind w:left="360" w:right="360"/>
-        <w:jc w:val="both"/>
-        <w:rPr>
-          <w:rFonts w:ascii="Times New Roman" w:hAnsi="Times New Roman" w:cs="Times New Roman"/>
-          <w:sz w:val="22"/>
-        </w:rPr>
-      </w:pPr>
-      <w:r>
-        <w:rPr>
-          <w:rFonts w:ascii="Times New Roman" w:hAnsi="Times New Roman" w:cs="Times New Roman"/>
-          <w:sz w:val="22"/>
-        </w:rPr>
-        <w:t>T</w:t>
-      </w:r>
-      <w:r>
-        <w:rPr>
-          <w:rFonts w:ascii="Times New Roman" w:hAnsi="Times New Roman" w:cs="Times New Roman"/>
-          <w:sz w:val="22"/>
-        </w:rPr>
-        <w:t xml:space="preserve">he dilemma faced by the traveling salesman </w:t>
-      </w:r>
-      <w:r>
-        <w:rPr>
-          <w:rFonts w:ascii="Times New Roman" w:hAnsi="Times New Roman" w:cs="Times New Roman"/>
-          <w:sz w:val="22"/>
-        </w:rPr>
-        <w:t xml:space="preserve">wherein he has a finite number of cities to visit and a desire to minimize the total distance traveled </w:t>
-      </w:r>
-      <w:r>
-        <w:rPr>
-          <w:rFonts w:ascii="Times New Roman" w:hAnsi="Times New Roman" w:cs="Times New Roman"/>
-          <w:sz w:val="22"/>
-        </w:rPr>
-        <w:t>by</w:t>
-      </w:r>
-      <w:r>
-        <w:rPr>
-          <w:rFonts w:ascii="Times New Roman" w:hAnsi="Times New Roman" w:cs="Times New Roman"/>
-          <w:sz w:val="22"/>
-        </w:rPr>
-        <w:t xml:space="preserve"> visiting each one once without backtracking is a popular mathematics problem </w:t>
-      </w:r>
-      <w:r>
-        <w:rPr>
-          <w:rFonts w:ascii="Times New Roman" w:hAnsi="Times New Roman" w:cs="Times New Roman"/>
-          <w:sz w:val="22"/>
-        </w:rPr>
-        <w:t>in combinatorial optimization</w:t>
-      </w:r>
-      <w:r>
-        <w:rPr>
-          <w:rFonts w:ascii="Times New Roman" w:hAnsi="Times New Roman" w:cs="Times New Roman"/>
-          <w:sz w:val="22"/>
-        </w:rPr>
-        <w:t>.</w:t>
-      </w:r>
-      <w:r>
-        <w:rPr>
-          <w:rFonts w:ascii="Times New Roman" w:hAnsi="Times New Roman" w:cs="Times New Roman"/>
-          <w:sz w:val="22"/>
-        </w:rPr>
-        <w:t xml:space="preserve"> </w:t>
-      </w:r>
-      <w:r>
-        <w:rPr>
-          <w:rFonts w:ascii="Times New Roman" w:hAnsi="Times New Roman" w:cs="Times New Roman"/>
-          <w:sz w:val="22"/>
-        </w:rPr>
-        <w:t xml:space="preserve">Our goal is to implement </w:t>
-      </w:r>
-      <w:r>
-        <w:rPr>
-          <w:rFonts w:ascii="Times New Roman" w:hAnsi="Times New Roman" w:cs="Times New Roman"/>
-          <w:sz w:val="22"/>
-        </w:rPr>
-        <w:t>an Ant Colony Optimization (ACO) a</w:t>
-      </w:r>
-      <w:r>
-        <w:rPr>
-          <w:rFonts w:ascii="Times New Roman" w:hAnsi="Times New Roman" w:cs="Times New Roman"/>
-          <w:sz w:val="22"/>
-        </w:rPr>
-        <w:t xml:space="preserve">lgorithm so as to improve upon a simple brute force solution </w:t>
-      </w:r>
-      <w:r>
-        <w:rPr>
-          <w:rFonts w:ascii="Times New Roman" w:hAnsi="Times New Roman" w:cs="Times New Roman"/>
-          <w:sz w:val="22"/>
-        </w:rPr>
-        <w:t>of selecting the nearest neighbor.</w:t>
-      </w:r>
-    </w:p>
-    <w:p>
-      <w:pPr>
-        <w:spacing w:before="240" w:after="120"/>
-        <w:jc w:val="center"/>
-        <w:outlineLvl w:val="0"/>
-        <w:rPr>
-          <w:rFonts w:ascii="Times New Roman" w:hAnsi="Times New Roman" w:cs="Times New Roman"/>
-          <w:b/>
-          <w:sz w:val="28"/>
-        </w:rPr>
-      </w:pPr>
-      <w:r>
-        <w:rPr>
-          <w:rFonts w:ascii="Times New Roman" w:hAnsi="Times New Roman" w:cs="Times New Roman"/>
-          <w:b/>
-          <w:sz w:val="28"/>
-        </w:rPr>
-        <w:t>Introduction</w:t>
-      </w:r>
-    </w:p>
-    <w:p>
-      <w:pPr>
-        <w:spacing w:line="264" w:lineRule="auto"/>
-        <w:rPr>
-          <w:rFonts w:ascii="Times New Roman" w:hAnsi="Times New Roman" w:cs="Times New Roman"/>
-        </w:rPr>
-      </w:pPr>
-      <w:r>
-        <w:rPr>
-          <w:rFonts w:ascii="Times New Roman" w:hAnsi="Times New Roman" w:cs="Times New Roman"/>
-        </w:rPr>
-        <w:t>Though the origins are unclear, the Traveling Salesman Problem, or TSP, was mathematically formulated by several mathematicians in the 1800s and later studied in depth in the 1930s. Practical applications range from planning</w:t>
-      </w:r>
-      <w:r>
-        <w:rPr>
-          <w:rFonts w:ascii="Times New Roman" w:hAnsi="Times New Roman" w:cs="Times New Roman"/>
-        </w:rPr>
-        <w:t>/l</w:t>
-      </w:r>
-      <w:r>
-        <w:rPr>
-          <w:rFonts w:ascii="Times New Roman" w:hAnsi="Times New Roman" w:cs="Times New Roman"/>
-        </w:rPr>
-        <w:t>ogistics to DNA sequencing</w:t>
-      </w:r>
-      <w:r>
-        <w:rPr>
-          <w:rFonts w:ascii="Times New Roman" w:hAnsi="Times New Roman" w:cs="Times New Roman"/>
-        </w:rPr>
-        <w:t xml:space="preserve"> to </w:t>
-      </w:r>
-      <w:r>
-        <w:rPr>
-          <w:rFonts w:ascii="Times New Roman" w:hAnsi="Times New Roman" w:cs="Times New Roman"/>
-        </w:rPr>
-        <w:t>aircraft scheduling</w:t>
-      </w:r>
-      <w:sdt>
-        <w:sdtPr>
-          <w:rPr>
-            <w:rFonts w:ascii="Times New Roman" w:hAnsi="Times New Roman" w:cs="Times New Roman"/>
-          </w:rPr>
-          <w:id w:val="348151843"/>
-          <w:citation/>
-        </w:sdtPr>
-        <w:sdtEndPr/>
-        <w:sdtContent>
-          <w:r>
-            <w:rPr>
-              <w:rFonts w:ascii="Times New Roman" w:hAnsi="Times New Roman" w:cs="Times New Roman"/>
-            </w:rPr>
-            <w:fldChar w:fldCharType="begin"/>
-          </w:r>
-          <w:r>
-            <w:rPr>
-              <w:rFonts w:ascii="Times New Roman" w:hAnsi="Times New Roman" w:cs="Times New Roman"/>
-            </w:rPr>
-            <w:instrText xml:space="preserve">CITATION XuB17 \l 1033 </w:instrText>
-          </w:r>
-          <w:r>
-            <w:rPr>
-              <w:rFonts w:ascii="Times New Roman" w:hAnsi="Times New Roman" w:cs="Times New Roman"/>
-            </w:rPr>
-            <w:fldChar w:fldCharType="separate"/>
-          </w:r>
-          <w:r>
-            <w:rPr>
-              <w:rFonts w:ascii="Times New Roman" w:hAnsi="Times New Roman" w:cs="Times New Roman"/>
-              <w:noProof/>
-            </w:rPr>
-            <w:t xml:space="preserve"> </w:t>
-          </w:r>
-          <w:r>
-            <w:rPr>
-              <w:rFonts w:ascii="Times New Roman" w:hAnsi="Times New Roman" w:cs="Times New Roman"/>
-              <w:noProof/>
-            </w:rPr>
-            <w:t>(Xu, 2017)</w:t>
-          </w:r>
-          <w:r>
-            <w:rPr>
-              <w:rFonts w:ascii="Times New Roman" w:hAnsi="Times New Roman" w:cs="Times New Roman"/>
-            </w:rPr>
-            <w:fldChar w:fldCharType="end"/>
-          </w:r>
-        </w:sdtContent>
-      </w:sdt>
-      <w:r>
-        <w:rPr>
-          <w:rFonts w:ascii="Times New Roman" w:hAnsi="Times New Roman" w:cs="Times New Roman"/>
-        </w:rPr>
-        <w:t>.</w:t>
-      </w:r>
-      <w:r>
-        <w:rPr>
-          <w:rFonts w:ascii="Times New Roman" w:hAnsi="Times New Roman" w:cs="Times New Roman"/>
-        </w:rPr>
-        <w:t xml:space="preserve"> It is the most well-known</w:t>
-      </w:r>
-      <w:r>
-        <w:rPr>
-          <w:rFonts w:ascii="Times New Roman" w:hAnsi="Times New Roman" w:cs="Times New Roman"/>
-        </w:rPr>
-        <w:t xml:space="preserve"> combinatorial optimization problem.</w:t>
-      </w:r>
-      <w:r>
-        <w:rPr>
-          <w:rFonts w:ascii="Times New Roman" w:hAnsi="Times New Roman" w:cs="Times New Roman"/>
-        </w:rPr>
-        <w:t xml:space="preserve"> It is well-studied, and its existence has even affected pop culture</w:t>
-      </w:r>
-      <w:sdt>
-        <w:sdtPr>
-          <w:rPr>
-            <w:rFonts w:ascii="Times New Roman" w:hAnsi="Times New Roman" w:cs="Times New Roman"/>
-          </w:rPr>
-          <w:id w:val="-216361444"/>
-          <w:citation/>
-        </w:sdtPr>
-        <w:sdtEndPr/>
-        <w:sdtContent>
-          <w:r>
-            <w:rPr>
-              <w:rFonts w:ascii="Times New Roman" w:hAnsi="Times New Roman" w:cs="Times New Roman"/>
-            </w:rPr>
-            <w:fldChar w:fldCharType="begin"/>
-          </w:r>
-          <w:r>
-            <w:rPr>
-              <w:rFonts w:ascii="Times New Roman" w:hAnsi="Times New Roman" w:cs="Times New Roman"/>
-            </w:rPr>
-            <w:instrText xml:space="preserve"> CITATION Lan12 \l 1033 </w:instrText>
-          </w:r>
-          <w:r>
-            <w:rPr>
-              <w:rFonts w:ascii="Times New Roman" w:hAnsi="Times New Roman" w:cs="Times New Roman"/>
-            </w:rPr>
-            <w:fldChar w:fldCharType="separate"/>
-          </w:r>
-          <w:r>
-            <w:rPr>
-              <w:rFonts w:ascii="Times New Roman" w:hAnsi="Times New Roman" w:cs="Times New Roman"/>
-              <w:noProof/>
-            </w:rPr>
-            <w:t xml:space="preserve"> </w:t>
-          </w:r>
-          <w:r>
-            <w:rPr>
-              <w:rFonts w:ascii="Times New Roman" w:hAnsi="Times New Roman" w:cs="Times New Roman"/>
-              <w:noProof/>
-            </w:rPr>
-            <w:t>(Lanzone &amp; Lanzone, 2012)</w:t>
-          </w:r>
-          <w:r>
-            <w:rPr>
-              <w:rFonts w:ascii="Times New Roman" w:hAnsi="Times New Roman" w:cs="Times New Roman"/>
-            </w:rPr>
-            <w:fldChar w:fldCharType="end"/>
-          </w:r>
-        </w:sdtContent>
-      </w:sdt>
-      <w:r>
-        <w:rPr>
-          <w:rFonts w:ascii="Times New Roman" w:hAnsi="Times New Roman" w:cs="Times New Roman"/>
-        </w:rPr>
-        <w:t>.</w:t>
-      </w:r>
-    </w:p>
-    <w:p>
-      <w:pPr>
-        <w:spacing w:line="264" w:lineRule="auto"/>
-        <w:rPr>
-          <w:rFonts w:ascii="Times New Roman" w:hAnsi="Times New Roman" w:cs="Times New Roman"/>
-        </w:rPr>
-      </w:pPr>
-      <w:r>
-        <w:rPr>
-          <w:rFonts w:ascii="Times New Roman" w:hAnsi="Times New Roman" w:cs="Times New Roman"/>
-        </w:rPr>
-        <w:t xml:space="preserve">There are </w:t>
-      </w:r>
-      <w:r>
-        <w:rPr>
-          <w:rFonts w:ascii="Times New Roman" w:hAnsi="Times New Roman" w:cs="Times New Roman"/>
-        </w:rPr>
-        <w:t>many algorithm</w:t>
-      </w:r>
-      <w:r>
-        <w:rPr>
-          <w:rFonts w:ascii="Times New Roman" w:hAnsi="Times New Roman" w:cs="Times New Roman"/>
-        </w:rPr>
-        <w:t xml:space="preserve"> optimization models used to solve TSP, and a subset of these</w:t>
-      </w:r>
-      <w:r>
-        <w:rPr>
-          <w:rFonts w:ascii="Times New Roman" w:hAnsi="Times New Roman" w:cs="Times New Roman"/>
-        </w:rPr>
-        <w:t xml:space="preserve"> are</w:t>
-      </w:r>
-      <w:r>
-        <w:rPr>
-          <w:rFonts w:ascii="Times New Roman" w:hAnsi="Times New Roman" w:cs="Times New Roman"/>
-        </w:rPr>
-        <w:t xml:space="preserve"> derived from observation of ant behavior. These Ant Colony Optimization Algorithms, or “ant algorithms,” exploit the behavior of ants to coordinate artificial agents to solve computational problems. The ant colony is a distributed system wherein the whole colony is capable of solving complex tasks that are impossible for a single ant to solve.</w:t>
-      </w:r>
-    </w:p>
-    <w:p>
-      <w:pPr>
-        <w:spacing w:line="264" w:lineRule="auto"/>
-        <w:rPr>
-          <w:rFonts w:ascii="Times New Roman" w:hAnsi="Times New Roman" w:cs="Times New Roman"/>
-        </w:rPr>
-      </w:pPr>
-      <w:r>
-        <w:rPr>
-          <w:rFonts w:ascii="Times New Roman" w:hAnsi="Times New Roman" w:cs="Times New Roman"/>
-        </w:rPr>
-        <w:t xml:space="preserve">Ants have limited vision, and some species are completely blind. Their primary means of communication is through stigmergy, which is “a </w:t>
-      </w:r>
-      <w:r>
-        <w:rPr>
-          <w:rFonts w:ascii="Times New Roman" w:hAnsi="Times New Roman" w:cs="Times New Roman"/>
-        </w:rPr>
-        <w:lastRenderedPageBreak/>
-        <w:t>form of indirect communication mediated by modificatio</w:t>
-      </w:r>
-      <w:r>
-        <w:rPr>
-          <w:rFonts w:ascii="Times New Roman" w:hAnsi="Times New Roman" w:cs="Times New Roman"/>
-        </w:rPr>
-        <w:t>ns to the environment.</w:t>
-      </w:r>
-      <w:r>
-        <w:rPr>
-          <w:rFonts w:ascii="Times New Roman" w:hAnsi="Times New Roman" w:cs="Times New Roman"/>
-        </w:rPr>
-        <w:t>”</w:t>
-      </w:r>
-      <w:sdt>
-        <w:sdtPr>
-          <w:rPr>
-            <w:rFonts w:ascii="Times New Roman" w:hAnsi="Times New Roman" w:cs="Times New Roman"/>
-          </w:rPr>
-          <w:id w:val="-518081772"/>
-          <w:citation/>
-        </w:sdtPr>
-        <w:sdtEndPr/>
-        <w:sdtContent>
-          <w:r>
-            <w:rPr>
-              <w:rFonts w:ascii="Times New Roman" w:hAnsi="Times New Roman" w:cs="Times New Roman"/>
-            </w:rPr>
-            <w:fldChar w:fldCharType="begin"/>
-          </w:r>
-          <w:r>
-            <w:rPr>
-              <w:rFonts w:ascii="Times New Roman" w:hAnsi="Times New Roman" w:cs="Times New Roman"/>
-            </w:rPr>
-            <w:instrText xml:space="preserve"> CITATION Dor04 \l 1033 </w:instrText>
-          </w:r>
-          <w:r>
-            <w:rPr>
-              <w:rFonts w:ascii="Times New Roman" w:hAnsi="Times New Roman" w:cs="Times New Roman"/>
-            </w:rPr>
-            <w:fldChar w:fldCharType="separate"/>
-          </w:r>
-          <w:r>
-            <w:rPr>
-              <w:rFonts w:ascii="Times New Roman" w:hAnsi="Times New Roman" w:cs="Times New Roman"/>
-              <w:noProof/>
-            </w:rPr>
-            <w:t xml:space="preserve"> </w:t>
-          </w:r>
-          <w:r>
-            <w:rPr>
-              <w:rFonts w:ascii="Times New Roman" w:hAnsi="Times New Roman" w:cs="Times New Roman"/>
-              <w:noProof/>
-            </w:rPr>
-            <w:t>(Dorigo &amp; Stützle, 2004)</w:t>
-          </w:r>
-          <w:r>
-            <w:rPr>
-              <w:rFonts w:ascii="Times New Roman" w:hAnsi="Times New Roman" w:cs="Times New Roman"/>
-            </w:rPr>
-            <w:fldChar w:fldCharType="end"/>
-          </w:r>
-        </w:sdtContent>
-      </w:sdt>
-      <w:r>
-        <w:rPr>
-          <w:rFonts w:ascii="Times New Roman" w:hAnsi="Times New Roman" w:cs="Times New Roman"/>
-        </w:rPr>
-        <w:t xml:space="preserve"> When searching for food, ants achieve this by leaving a trail of special chemical signals. Other ants detect these chemical signals, called pheromones, and can follow the path to a food source. These pheromones slowly break down; consequently, there is a direct correlation between the strength of the pheromone trail and the frequency of travel. In other words, less-traveled paths disappear and optimal paths persist. In absence of any pheromone trails, ants tend to wander randomly in search of food. Even with trails, ants will still deviate on occasion, and this may result in a more optimal path.</w:t>
-      </w:r>
-    </w:p>
-    <w:p>
-      <w:pPr>
-        <w:spacing w:before="240" w:after="120"/>
-        <w:jc w:val="center"/>
-        <w:outlineLvl w:val="0"/>
-        <w:rPr>
-          <w:rFonts w:ascii="Times New Roman" w:hAnsi="Times New Roman" w:cs="Times New Roman"/>
-          <w:b/>
-          <w:sz w:val="28"/>
-        </w:rPr>
-      </w:pPr>
-      <w:r>
-        <w:rPr>
-          <w:rFonts w:ascii="Times New Roman" w:hAnsi="Times New Roman" w:cs="Times New Roman"/>
-          <w:b/>
-          <w:sz w:val="28"/>
-        </w:rPr>
-        <w:t>Algorithm E</w:t>
-      </w:r>
-      <w:r>
-        <w:rPr>
-          <w:rFonts w:ascii="Times New Roman" w:hAnsi="Times New Roman" w:cs="Times New Roman"/>
-          <w:b/>
-          <w:sz w:val="28"/>
-        </w:rPr>
-        <w:t>xplanation</w:t>
-      </w:r>
-    </w:p>
-    <w:p>
-      <w:pPr>
-        <w:spacing w:line="22" w:lineRule="atLeast"/>
-        <w:rPr>
-          <w:rFonts w:ascii="Times New Roman" w:hAnsi="Times New Roman" w:cs="Times New Roman"/>
-        </w:rPr>
-      </w:pPr>
       <w:r>
         <w:rPr>
           <w:rFonts w:ascii="Times New Roman" w:hAnsi="Times New Roman" w:cs="Times New Roman"/>
@@ -672,15 +192,15 @@
         <mc:AlternateContent>
           <mc:Choice Requires="wpg">
             <w:drawing>
-              <wp:anchor distT="0" distB="0" distL="114300" distR="114300" simplePos="0" relativeHeight="251658240" behindDoc="0" locked="0" layoutInCell="1" allowOverlap="1" wp14:anchorId="0C8E3479" wp14:editId="2089F3D2">
+              <wp:anchor distT="0" distB="0" distL="114300" distR="114300" simplePos="0" relativeHeight="251654144" behindDoc="0" locked="0" layoutInCell="1" allowOverlap="1" wp14:anchorId="0C8E3479" wp14:editId="32ECDF7F">
                 <wp:simplePos x="0" y="0"/>
                 <wp:positionH relativeFrom="column">
-                  <wp:posOffset>236855</wp:posOffset>
+                  <wp:posOffset>3940175</wp:posOffset>
                 </wp:positionH>
                 <wp:positionV relativeFrom="paragraph">
-                  <wp:posOffset>699969</wp:posOffset>
+                  <wp:posOffset>890139</wp:posOffset>
                 </wp:positionV>
-                <wp:extent cx="2462752" cy="2278632"/>
+                <wp:extent cx="2462530" cy="2278380"/>
                 <wp:effectExtent l="0" t="0" r="1270" b="7620"/>
                 <wp:wrapTopAndBottom/>
                 <wp:docPr id="5" name="Group 5"/>
@@ -692,7 +212,7 @@
                       <wpg:grpSpPr>
                         <a:xfrm>
                           <a:off x="0" y="0"/>
-                          <a:ext cx="2462752" cy="2278632"/>
+                          <a:ext cx="2462530" cy="2278380"/>
                           <a:chOff x="0" y="0"/>
                           <a:chExt cx="2462752" cy="2278632"/>
                         </a:xfrm>
@@ -705,7 +225,7 @@
                           </pic:cNvPicPr>
                         </pic:nvPicPr>
                         <pic:blipFill>
-                          <a:blip r:embed="rId9">
+                          <a:blip r:embed="rId7">
                             <a:extLst>
                               <a:ext uri="{28A0092B-C50C-407E-A947-70E740481C1C}">
                                 <a14:useLocalDpi xmlns:a14="http://schemas.microsoft.com/office/drawing/2010/main" val="0"/>
@@ -848,7 +368,7 @@
           </mc:Choice>
           <mc:Fallback>
             <w:pict>
-              <v:group w14:anchorId="0C8E3479" id="Group 5" o:spid="_x0000_s1026" style="position:absolute;margin-left:18.65pt;margin-top:55.1pt;width:193.9pt;height:179.4pt;z-index:251658240" coordsize="2462752,2278632" o:gfxdata="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